<commit_message>
Added how to handle a break in the axis.
</commit_message>
<xml_diff>
--- a/CvTdbSOP.docx
+++ b/CvTdbSOP.docx
@@ -493,8 +493,6 @@
       <w:r>
         <w:br w:type="page"/>
       </w:r>
-      <w:bookmarkStart w:id="2" w:name="_GoBack"/>
-      <w:bookmarkEnd w:id="2"/>
     </w:p>
     <w:p>
       <w:pPr>
@@ -1020,23 +1018,7 @@
             <w:rFonts w:asciiTheme="minorHAnsi" w:hAnsiTheme="minorHAnsi" w:cstheme="minorHAnsi"/>
             <w:color w:val="0366D6"/>
           </w:rPr>
-          <w:t>https://automeris.io/W</w:t>
-        </w:r>
-        <w:r>
-          <w:rPr>
-            <w:rStyle w:val="Hyperlink"/>
-            <w:rFonts w:asciiTheme="minorHAnsi" w:hAnsiTheme="minorHAnsi" w:cstheme="minorHAnsi"/>
-            <w:color w:val="0366D6"/>
-          </w:rPr>
-          <w:t>e</w:t>
-        </w:r>
-        <w:r>
-          <w:rPr>
-            <w:rStyle w:val="Hyperlink"/>
-            <w:rFonts w:asciiTheme="minorHAnsi" w:hAnsiTheme="minorHAnsi" w:cstheme="minorHAnsi"/>
-            <w:color w:val="0366D6"/>
-          </w:rPr>
-          <w:t>bPlotDigitizer/</w:t>
+          <w:t>https://automeris.io/WebPlotDigitizer/</w:t>
         </w:r>
       </w:hyperlink>
     </w:p>
@@ -1094,33 +1076,33 @@
       </w:pPr>
       <w:r>
         <w:rPr>
+          <w:rStyle w:val="Heading4Char"/>
+          <w:rPrChange w:id="8" w:author="Wambaugh, John" w:date="2020-04-29T11:02:00Z">
+            <w:rPr>
+              <w:rFonts w:asciiTheme="minorHAnsi" w:hAnsiTheme="minorHAnsi" w:cstheme="minorHAnsi"/>
+              <w:b/>
+              <w:bCs/>
+              <w:color w:val="24292E"/>
+            </w:rPr>
+          </w:rPrChange>
+        </w:rPr>
+        <w:t>Create an Image File for a Graph:</w:t>
+      </w:r>
+      <w:r>
+        <w:rPr>
           <w:rFonts w:asciiTheme="minorHAnsi" w:hAnsiTheme="minorHAnsi" w:cstheme="minorHAnsi"/>
           <w:b/>
           <w:bCs/>
           <w:color w:val="24292E"/>
         </w:rPr>
-        <w:t xml:space="preserve">Create an Image File for a Graph: </w:t>
-      </w:r>
-      <w:r>
-        <w:rPr>
-          <w:rFonts w:asciiTheme="minorHAnsi" w:hAnsiTheme="minorHAnsi" w:cstheme="minorHAnsi"/>
-          <w:color w:val="24292E"/>
-        </w:rPr>
-        <w:t>E</w:t>
-      </w:r>
-      <w:r>
-        <w:rPr>
-          <w:rFonts w:asciiTheme="minorHAnsi" w:hAnsiTheme="minorHAnsi" w:cstheme="minorHAnsi"/>
-          <w:color w:val="24292E"/>
-        </w:rPr>
-        <w:t xml:space="preserve">ach figure containing data </w:t>
-      </w:r>
-      <w:r>
-        <w:rPr>
-          <w:rFonts w:asciiTheme="minorHAnsi" w:hAnsiTheme="minorHAnsi" w:cstheme="minorHAnsi"/>
-          <w:color w:val="24292E"/>
-        </w:rPr>
-        <w:t>must be extracted into a PNG</w:t>
+        <w:t xml:space="preserve"> </w:t>
+      </w:r>
+      <w:r>
+        <w:rPr>
+          <w:rFonts w:asciiTheme="minorHAnsi" w:hAnsiTheme="minorHAnsi" w:cstheme="minorHAnsi"/>
+          <w:color w:val="24292E"/>
+        </w:rPr>
+        <w:t>Each figure containing data must be extracted into a PNG</w:t>
       </w:r>
       <w:r>
         <w:rPr>
@@ -1164,28 +1146,7 @@
           <w:rFonts w:asciiTheme="minorHAnsi" w:hAnsiTheme="minorHAnsi" w:cstheme="minorHAnsi"/>
           <w:color w:val="24292E"/>
         </w:rPr>
-        <w:t xml:space="preserve">” button on your keyboard when the graph is on the screen. However, one of the better options on </w:t>
-      </w:r>
-      <w:r>
-        <w:rPr>
-          <w:rFonts w:asciiTheme="minorHAnsi" w:hAnsiTheme="minorHAnsi" w:cstheme="minorHAnsi"/>
-          <w:color w:val="24292E"/>
-        </w:rPr>
-        <w:t xml:space="preserve">Windows 10 </w:t>
-      </w:r>
-      <w:r>
-        <w:rPr>
-          <w:rFonts w:asciiTheme="minorHAnsi" w:hAnsiTheme="minorHAnsi" w:cstheme="minorHAnsi"/>
-          <w:color w:val="24292E"/>
-        </w:rPr>
-        <w:t xml:space="preserve">is the </w:t>
-      </w:r>
-      <w:r>
-        <w:rPr>
-          <w:rFonts w:asciiTheme="minorHAnsi" w:hAnsiTheme="minorHAnsi" w:cstheme="minorHAnsi"/>
-          <w:color w:val="24292E"/>
-        </w:rPr>
-        <w:t>"Snipping Tool"</w:t>
+        <w:t>” button on your keyboard when the graph is on the screen. However, one of the better options on Windows 10 is the "Snipping Tool"</w:t>
       </w:r>
       <w:r>
         <w:rPr>
@@ -1222,30 +1183,26 @@
       </w:pPr>
       <w:r>
         <w:rPr>
+          <w:rStyle w:val="Heading4Char"/>
+          <w:rPrChange w:id="9" w:author="Wambaugh, John" w:date="2020-04-29T11:02:00Z">
+            <w:rPr>
+              <w:rFonts w:asciiTheme="minorHAnsi" w:hAnsiTheme="minorHAnsi" w:cstheme="minorHAnsi"/>
+              <w:b/>
+              <w:bCs/>
+              <w:color w:val="24292E"/>
+            </w:rPr>
+          </w:rPrChange>
+        </w:rPr>
+        <w:t>Load the Image File into the Data Extractor:</w:t>
+      </w:r>
+      <w:r>
+        <w:rPr>
           <w:rFonts w:asciiTheme="minorHAnsi" w:hAnsiTheme="minorHAnsi" w:cstheme="minorHAnsi"/>
           <w:b/>
           <w:bCs/>
           <w:color w:val="24292E"/>
         </w:rPr>
-        <w:t>Load the Image</w:t>
-      </w:r>
-      <w:r>
-        <w:rPr>
-          <w:rFonts w:asciiTheme="minorHAnsi" w:hAnsiTheme="minorHAnsi" w:cstheme="minorHAnsi"/>
-          <w:b/>
-          <w:bCs/>
-          <w:color w:val="24292E"/>
-        </w:rPr>
-        <w:t xml:space="preserve"> File into the Data Extractor</w:t>
-      </w:r>
-      <w:r>
-        <w:rPr>
-          <w:rFonts w:asciiTheme="minorHAnsi" w:hAnsiTheme="minorHAnsi" w:cstheme="minorHAnsi"/>
-          <w:b/>
-          <w:bCs/>
-          <w:color w:val="24292E"/>
-        </w:rPr>
-        <w:t xml:space="preserve">: </w:t>
+        <w:t xml:space="preserve"> </w:t>
       </w:r>
       <w:r>
         <w:rPr>
@@ -1364,12 +1321,26 @@
       </w:pPr>
       <w:r>
         <w:rPr>
+          <w:rStyle w:val="Heading4Char"/>
+          <w:rPrChange w:id="10" w:author="Wambaugh, John" w:date="2020-04-29T11:02:00Z">
+            <w:rPr>
+              <w:rFonts w:asciiTheme="minorHAnsi" w:hAnsiTheme="minorHAnsi" w:cstheme="minorHAnsi"/>
+              <w:b/>
+              <w:bCs/>
+              <w:color w:val="24292E"/>
+            </w:rPr>
+          </w:rPrChange>
+        </w:rPr>
+        <w:t>Calibrate the Axes:</w:t>
+      </w:r>
+      <w:r>
+        <w:rPr>
           <w:rFonts w:asciiTheme="minorHAnsi" w:hAnsiTheme="minorHAnsi" w:cstheme="minorHAnsi"/>
           <w:b/>
           <w:bCs/>
           <w:color w:val="24292E"/>
         </w:rPr>
-        <w:t xml:space="preserve">Calibrate the Axes: </w:t>
+        <w:t xml:space="preserve"> </w:t>
       </w:r>
       <w:r>
         <w:rPr>
@@ -1558,6 +1529,7 @@
         <w:spacing w:before="0" w:beforeAutospacing="0" w:after="240" w:afterAutospacing="0" w:line="276" w:lineRule="auto"/>
         <w:ind w:left="720"/>
         <w:rPr>
+          <w:ins w:id="11" w:author="Wambaugh, John" w:date="2020-04-29T11:00:00Z"/>
           <w:rFonts w:asciiTheme="minorHAnsi" w:hAnsiTheme="minorHAnsi" w:cstheme="minorHAnsi"/>
           <w:color w:val="24292E"/>
         </w:rPr>
@@ -1611,6 +1583,196 @@
         </w:rPr>
         <w:t>e points that you clicked. Then select OK.</w:t>
       </w:r>
+    </w:p>
+    <w:p>
+      <w:pPr>
+        <w:pStyle w:val="Heading4"/>
+        <w:rPr>
+          <w:ins w:id="12" w:author="Wambaugh, John" w:date="2020-04-29T11:00:00Z"/>
+        </w:rPr>
+        <w:pPrChange w:id="13" w:author="Wambaugh, John" w:date="2020-04-29T11:02:00Z">
+          <w:pPr>
+            <w:pStyle w:val="NormalWeb"/>
+            <w:shd w:val="clear" w:color="auto" w:fill="FFFFFF"/>
+            <w:spacing w:before="0" w:beforeAutospacing="0" w:after="240" w:afterAutospacing="0" w:line="276" w:lineRule="auto"/>
+            <w:ind w:left="720"/>
+          </w:pPr>
+        </w:pPrChange>
+      </w:pPr>
+      <w:ins w:id="14" w:author="Wambaugh, John" w:date="2020-04-29T11:00:00Z">
+        <w:r>
+          <w:t>What to Do If There is a Break in the Axis</w:t>
+        </w:r>
+      </w:ins>
+    </w:p>
+    <w:p>
+      <w:pPr>
+        <w:rPr>
+          <w:ins w:id="15" w:author="Wambaugh, John" w:date="2020-04-29T11:01:00Z"/>
+        </w:rPr>
+      </w:pPr>
+    </w:p>
+    <w:p>
+      <w:pPr>
+        <w:jc w:val="center"/>
+        <w:rPr>
+          <w:ins w:id="16" w:author="Wambaugh, John" w:date="2020-04-29T11:01:00Z"/>
+        </w:rPr>
+        <w:pPrChange w:id="17" w:author="Wambaugh, John" w:date="2020-04-29T11:01:00Z">
+          <w:pPr/>
+        </w:pPrChange>
+      </w:pPr>
+      <w:ins w:id="18" w:author="Wambaugh, John" w:date="2020-04-29T11:01:00Z">
+        <w:r>
+          <w:rPr>
+            <w:noProof/>
+          </w:rPr>
+          <w:drawing>
+            <wp:inline distT="0" distB="0" distL="0" distR="0" wp14:anchorId="4D081751" wp14:editId="6EC58D5B">
+              <wp:extent cx="2342155" cy="2311092"/>
+              <wp:effectExtent l="0" t="0" r="1270" b="0"/>
+              <wp:docPr id="14" name="Picture 14"/>
+              <wp:cNvGraphicFramePr>
+                <a:graphicFrameLocks xmlns:a="http://schemas.openxmlformats.org/drawingml/2006/main" noChangeAspect="1"/>
+              </wp:cNvGraphicFramePr>
+              <a:graphic xmlns:a="http://schemas.openxmlformats.org/drawingml/2006/main">
+                <a:graphicData uri="http://schemas.openxmlformats.org/drawingml/2006/picture">
+                  <pic:pic xmlns:pic="http://schemas.openxmlformats.org/drawingml/2006/picture">
+                    <pic:nvPicPr>
+                      <pic:cNvPr id="1" name=""/>
+                      <pic:cNvPicPr/>
+                    </pic:nvPicPr>
+                    <pic:blipFill>
+                      <a:blip r:embed="rId23"/>
+                      <a:stretch>
+                        <a:fillRect/>
+                      </a:stretch>
+                    </pic:blipFill>
+                    <pic:spPr>
+                      <a:xfrm>
+                        <a:off x="0" y="0"/>
+                        <a:ext cx="2356639" cy="2325384"/>
+                      </a:xfrm>
+                      <a:prstGeom prst="rect">
+                        <a:avLst/>
+                      </a:prstGeom>
+                    </pic:spPr>
+                  </pic:pic>
+                </a:graphicData>
+              </a:graphic>
+            </wp:inline>
+          </w:drawing>
+        </w:r>
+      </w:ins>
+    </w:p>
+    <w:p>
+      <w:pPr>
+        <w:rPr>
+          <w:ins w:id="19" w:author="Wambaugh, John" w:date="2020-04-29T11:00:00Z"/>
+        </w:rPr>
+      </w:pPr>
+      <w:ins w:id="20" w:author="Wambaugh, John" w:date="2020-04-29T11:00:00Z">
+        <w:r>
+          <w:t>When there</w:t>
+        </w:r>
+      </w:ins>
+      <w:ins w:id="21" w:author="Wambaugh, John" w:date="2020-04-29T11:02:00Z">
+        <w:r>
+          <w:t xml:space="preserve"> is</w:t>
+        </w:r>
+      </w:ins>
+      <w:ins w:id="22" w:author="Wambaugh, John" w:date="2020-04-29T11:00:00Z">
+        <w:r>
+          <w:t xml:space="preserve"> a break in the axis you can try two different things. In this case, since there is just one time point, </w:t>
+        </w:r>
+      </w:ins>
+      <w:ins w:id="23" w:author="Wambaugh, John" w:date="2020-04-29T11:03:00Z">
+        <w:r>
+          <w:t xml:space="preserve">you </w:t>
+        </w:r>
+      </w:ins>
+      <w:ins w:id="24" w:author="Wambaugh, John" w:date="2020-04-29T11:00:00Z">
+        <w:r>
+          <w:t xml:space="preserve">might just click the </w:t>
+        </w:r>
+        <w:proofErr w:type="gramStart"/>
+        <w:r>
+          <w:t>24 hour</w:t>
+        </w:r>
+        <w:proofErr w:type="gramEnd"/>
+        <w:r>
+          <w:t xml:space="preserve"> points and then edit the </w:t>
+        </w:r>
+        <w:r>
+          <w:rPr>
+            <w:i/>
+            <w:iCs/>
+            <w:rPrChange w:id="25" w:author="Wambaugh, John" w:date="2020-04-29T11:03:00Z">
+              <w:rPr/>
+            </w:rPrChange>
+          </w:rPr>
+          <w:t>x</w:t>
+        </w:r>
+        <w:r>
+          <w:t>-values to be “24” instead of whatever the digitizer tool comes up with.</w:t>
+        </w:r>
+      </w:ins>
+    </w:p>
+    <w:p>
+      <w:pPr>
+        <w:rPr>
+          <w:ins w:id="26" w:author="Wambaugh, John" w:date="2020-04-29T11:00:00Z"/>
+        </w:rPr>
+      </w:pPr>
+    </w:p>
+    <w:p>
+      <w:pPr>
+        <w:rPr>
+          <w:ins w:id="27" w:author="Wambaugh, John" w:date="2020-04-29T11:05:00Z"/>
+        </w:rPr>
+      </w:pPr>
+      <w:ins w:id="28" w:author="Wambaugh, John" w:date="2020-04-29T11:00:00Z">
+        <w:r>
+          <w:lastRenderedPageBreak/>
+          <w:t xml:space="preserve">If there were many points after the break </w:t>
+        </w:r>
+      </w:ins>
+      <w:ins w:id="29" w:author="Wambaugh, John" w:date="2020-04-29T11:04:00Z">
+        <w:r>
+          <w:t xml:space="preserve">then it is probably easiest to </w:t>
+        </w:r>
+      </w:ins>
+      <w:ins w:id="30" w:author="Wambaugh, John" w:date="2020-04-29T11:00:00Z">
+        <w:r>
+          <w:t>digitize it twice – once for the part of the graph before the break, and once for the part after.</w:t>
+        </w:r>
+      </w:ins>
+      <w:ins w:id="31" w:author="Wambaugh, John" w:date="2020-04-29T11:04:00Z">
+        <w:r>
+          <w:t xml:space="preserve"> When you calibrate the x-axis only do one par</w:t>
+        </w:r>
+      </w:ins>
+      <w:ins w:id="32" w:author="Wambaugh, John" w:date="2020-04-29T11:05:00Z">
+        <w:r>
+          <w:t>t of the graph at a time. Then paste both values together into the template.</w:t>
+        </w:r>
+      </w:ins>
+    </w:p>
+    <w:p>
+      <w:pPr>
+        <w:rPr>
+          <w:rFonts w:asciiTheme="minorHAnsi" w:hAnsiTheme="minorHAnsi" w:cstheme="minorHAnsi"/>
+          <w:color w:val="24292E"/>
+        </w:rPr>
+        <w:pPrChange w:id="33" w:author="Wambaugh, John" w:date="2020-04-29T11:05:00Z">
+          <w:pPr>
+            <w:pStyle w:val="NormalWeb"/>
+            <w:shd w:val="clear" w:color="auto" w:fill="FFFFFF"/>
+            <w:spacing w:before="0" w:beforeAutospacing="0" w:after="240" w:afterAutospacing="0" w:line="276" w:lineRule="auto"/>
+            <w:ind w:left="720"/>
+          </w:pPr>
+        </w:pPrChange>
+      </w:pPr>
     </w:p>
     <w:p>
       <w:pPr>
@@ -1624,10 +1786,15 @@
       </w:pPr>
       <w:r>
         <w:rPr>
-          <w:rFonts w:asciiTheme="minorHAnsi" w:hAnsiTheme="minorHAnsi" w:cstheme="minorHAnsi"/>
-          <w:b/>
-          <w:bCs/>
-          <w:color w:val="24292E"/>
+          <w:rStyle w:val="Heading4Char"/>
+          <w:rPrChange w:id="34" w:author="Wambaugh, John" w:date="2020-04-29T11:03:00Z">
+            <w:rPr>
+              <w:rFonts w:asciiTheme="minorHAnsi" w:hAnsiTheme="minorHAnsi" w:cstheme="minorHAnsi"/>
+              <w:b/>
+              <w:bCs/>
+              <w:color w:val="24292E"/>
+            </w:rPr>
+          </w:rPrChange>
         </w:rPr>
         <w:t>Extract Data Series:</w:t>
       </w:r>
@@ -1799,30 +1966,45 @@
       </w:pPr>
       <w:r>
         <w:rPr>
-          <w:rFonts w:asciiTheme="minorHAnsi" w:hAnsiTheme="minorHAnsi" w:cstheme="minorHAnsi"/>
-          <w:b/>
-          <w:bCs/>
-          <w:color w:val="24292E"/>
+          <w:rStyle w:val="Heading4Char"/>
+          <w:rPrChange w:id="35" w:author="Wambaugh, John" w:date="2020-04-29T11:03:00Z">
+            <w:rPr>
+              <w:rFonts w:asciiTheme="minorHAnsi" w:hAnsiTheme="minorHAnsi" w:cstheme="minorHAnsi"/>
+              <w:b/>
+              <w:bCs/>
+              <w:color w:val="24292E"/>
+            </w:rPr>
+          </w:rPrChange>
         </w:rPr>
         <w:t xml:space="preserve">Copy Data from </w:t>
       </w:r>
       <w:proofErr w:type="spellStart"/>
       <w:r>
         <w:rPr>
-          <w:rFonts w:asciiTheme="minorHAnsi" w:hAnsiTheme="minorHAnsi" w:cstheme="minorHAnsi"/>
-          <w:b/>
-          <w:bCs/>
-          <w:color w:val="24292E"/>
+          <w:rStyle w:val="Heading4Char"/>
+          <w:rPrChange w:id="36" w:author="Wambaugh, John" w:date="2020-04-29T11:03:00Z">
+            <w:rPr>
+              <w:rFonts w:asciiTheme="minorHAnsi" w:hAnsiTheme="minorHAnsi" w:cstheme="minorHAnsi"/>
+              <w:b/>
+              <w:bCs/>
+              <w:color w:val="24292E"/>
+            </w:rPr>
+          </w:rPrChange>
         </w:rPr>
         <w:t>WebPlotDigitizer</w:t>
       </w:r>
       <w:proofErr w:type="spellEnd"/>
       <w:r>
         <w:rPr>
-          <w:rFonts w:asciiTheme="minorHAnsi" w:hAnsiTheme="minorHAnsi" w:cstheme="minorHAnsi"/>
-          <w:b/>
-          <w:bCs/>
-          <w:color w:val="24292E"/>
+          <w:rStyle w:val="Heading4Char"/>
+          <w:rPrChange w:id="37" w:author="Wambaugh, John" w:date="2020-04-29T11:03:00Z">
+            <w:rPr>
+              <w:rFonts w:asciiTheme="minorHAnsi" w:hAnsiTheme="minorHAnsi" w:cstheme="minorHAnsi"/>
+              <w:b/>
+              <w:bCs/>
+              <w:color w:val="24292E"/>
+            </w:rPr>
+          </w:rPrChange>
         </w:rPr>
         <w:t xml:space="preserve"> to Data Template:</w:t>
       </w:r>
@@ -1858,7 +2040,6 @@
         <w:rPr>
           <w:noProof/>
         </w:rPr>
-        <w:lastRenderedPageBreak/>
         <w:drawing>
           <wp:inline distT="0" distB="0" distL="0" distR="0" wp14:anchorId="0240041E" wp14:editId="0F004C61">
             <wp:extent cx="5486400" cy="2999232"/>
@@ -1877,7 +2058,7 @@
                     </pic:cNvPicPr>
                   </pic:nvPicPr>
                   <pic:blipFill>
-                    <a:blip r:embed="rId23" r:link="rId24" cstate="print">
+                    <a:blip r:embed="rId24" r:link="rId25" cstate="print">
                       <a:extLst>
                         <a:ext uri="{28A0092B-C50C-407E-A947-70E740481C1C}">
                           <a14:useLocalDpi xmlns:a14="http://schemas.microsoft.com/office/drawing/2010/main" val="0"/>
@@ -1953,6 +2134,7 @@
         <w:rPr>
           <w:noProof/>
         </w:rPr>
+        <w:lastRenderedPageBreak/>
         <w:drawing>
           <wp:inline distT="0" distB="0" distL="0" distR="0" wp14:anchorId="6CEA9BBB" wp14:editId="070BFF44">
             <wp:extent cx="3657600" cy="2999232"/>
@@ -1971,7 +2153,7 @@
                     </pic:cNvPicPr>
                   </pic:nvPicPr>
                   <pic:blipFill>
-                    <a:blip r:embed="rId25" r:link="rId26">
+                    <a:blip r:embed="rId26" r:link="rId27">
                       <a:extLst>
                         <a:ext uri="{28A0092B-C50C-407E-A947-70E740481C1C}">
                           <a14:useLocalDpi xmlns:a14="http://schemas.microsoft.com/office/drawing/2010/main" val="0"/>
@@ -2007,13 +2189,21 @@
     <w:p>
       <w:pPr>
         <w:rPr>
+          <w:ins w:id="38" w:author="Wambaugh, John" w:date="2020-04-29T11:03:00Z"/>
           <w:rFonts w:eastAsia="Times New Roman"/>
         </w:rPr>
       </w:pPr>
-      <w:r>
+    </w:p>
+    <w:p>
+      <w:pPr>
         <w:rPr>
           <w:rFonts w:eastAsia="Times New Roman"/>
         </w:rPr>
+      </w:pPr>
+      <w:r>
+        <w:rPr>
+          <w:rFonts w:eastAsia="Times New Roman"/>
+        </w:rPr>
         <w:t xml:space="preserve">That will take you into the wizard where you should select “Delimited”, click next, then both “comma” and “space” along with “Treat consecutive delimiters as one” and then click Finish.  </w:t>
       </w:r>
     </w:p>
@@ -2025,7 +2215,6 @@
         <w:rPr>
           <w:noProof/>
         </w:rPr>
-        <w:lastRenderedPageBreak/>
         <w:drawing>
           <wp:inline distT="0" distB="0" distL="0" distR="0" wp14:anchorId="7F6554E9" wp14:editId="687DD875">
             <wp:extent cx="3657600" cy="2834640"/>
@@ -2044,7 +2233,7 @@
                     </pic:cNvPicPr>
                   </pic:nvPicPr>
                   <pic:blipFill>
-                    <a:blip r:embed="rId27" r:link="rId28">
+                    <a:blip r:embed="rId28" r:link="rId29">
                       <a:extLst>
                         <a:ext uri="{28A0092B-C50C-407E-A947-70E740481C1C}">
                           <a14:useLocalDpi xmlns:a14="http://schemas.microsoft.com/office/drawing/2010/main" val="0"/>
@@ -2090,6 +2279,7 @@
         <w:rPr>
           <w:noProof/>
         </w:rPr>
+        <w:lastRenderedPageBreak/>
         <w:drawing>
           <wp:inline distT="0" distB="0" distL="0" distR="0" wp14:anchorId="6D7768DA" wp14:editId="3EE5FCBC">
             <wp:extent cx="3657600" cy="2770632"/>
@@ -2108,7 +2298,7 @@
                     </pic:cNvPicPr>
                   </pic:nvPicPr>
                   <pic:blipFill>
-                    <a:blip r:embed="rId29" r:link="rId30">
+                    <a:blip r:embed="rId30" r:link="rId31">
                       <a:extLst>
                         <a:ext uri="{28A0092B-C50C-407E-A947-70E740481C1C}">
                           <a14:useLocalDpi xmlns:a14="http://schemas.microsoft.com/office/drawing/2010/main" val="0"/>
@@ -2145,27 +2335,33 @@
       <w:pPr>
         <w:spacing w:after="160" w:line="259" w:lineRule="auto"/>
         <w:rPr>
+          <w:del w:id="39" w:author="Wambaugh, John" w:date="2020-04-29T11:03:00Z"/>
           <w:rFonts w:eastAsia="Times New Roman"/>
         </w:rPr>
       </w:pPr>
-      <w:r>
+      <w:del w:id="40" w:author="Wambaugh, John" w:date="2020-04-29T11:03:00Z">
+        <w:r>
+          <w:rPr>
+            <w:rFonts w:eastAsia="Times New Roman"/>
+          </w:rPr>
+          <w:br w:type="page"/>
+        </w:r>
+      </w:del>
+    </w:p>
+    <w:p>
+      <w:pPr>
+        <w:spacing w:after="160" w:line="259" w:lineRule="auto"/>
         <w:rPr>
           <w:rFonts w:eastAsia="Times New Roman"/>
         </w:rPr>
-        <w:br w:type="page"/>
-      </w:r>
-    </w:p>
-    <w:p>
-      <w:pPr>
+        <w:pPrChange w:id="41" w:author="Wambaugh, John" w:date="2020-04-29T11:03:00Z">
+          <w:pPr/>
+        </w:pPrChange>
+      </w:pPr>
+      <w:r>
         <w:rPr>
           <w:rFonts w:eastAsia="Times New Roman"/>
         </w:rPr>
-      </w:pPr>
-      <w:r>
-        <w:rPr>
-          <w:rFonts w:eastAsia="Times New Roman"/>
-        </w:rPr>
-        <w:lastRenderedPageBreak/>
         <w:t xml:space="preserve">The data should appear as desired in the worksheet and you just need to put in the right </w:t>
       </w:r>
       <w:proofErr w:type="spellStart"/>
@@ -2209,7 +2405,7 @@
                     </pic:cNvPicPr>
                   </pic:nvPicPr>
                   <pic:blipFill>
-                    <a:blip r:embed="rId31" r:link="rId32">
+                    <a:blip r:embed="rId32" r:link="rId33">
                       <a:extLst>
                         <a:ext uri="{28A0092B-C50C-407E-A947-70E740481C1C}">
                           <a14:useLocalDpi xmlns:a14="http://schemas.microsoft.com/office/drawing/2010/main" val="0"/>
@@ -2320,7 +2516,7 @@
         </w:rPr>
         <w:t>This example using article "Comparative oral and intravenous pharmacokinetics of phlorizin in rats having type 2 diabetes and in normal rats based on phase II metabolism" (</w:t>
       </w:r>
-      <w:hyperlink r:id="rId33" w:history="1">
+      <w:hyperlink r:id="rId34" w:history="1">
         <w:r>
           <w:rPr>
             <w:rStyle w:val="Hyperlink"/>
@@ -2350,7 +2546,7 @@
         </w:rPr>
         <w:t xml:space="preserve"> of 30806398 represents a typical case and, while informative, will not necessarily be reflective of some more complicated extractions. The pdf and filled in template are available in </w:t>
       </w:r>
-      <w:hyperlink r:id="rId34" w:history="1">
+      <w:hyperlink r:id="rId35" w:history="1">
         <w:r>
           <w:rPr>
             <w:rStyle w:val="Hyperlink"/>
@@ -2440,7 +2636,7 @@
         </w:rPr>
         <w:t xml:space="preserve"> (</w:t>
       </w:r>
-      <w:hyperlink r:id="rId35" w:history="1">
+      <w:hyperlink r:id="rId36" w:history="1">
         <w:r>
           <w:rPr>
             <w:rStyle w:val="Hyperlink"/>
@@ -2456,7 +2652,7 @@
         </w:rPr>
         <w:t>). This title was used to search Google Scholar (</w:t>
       </w:r>
-      <w:hyperlink r:id="rId36" w:history="1">
+      <w:hyperlink r:id="rId37" w:history="1">
         <w:r>
           <w:rPr>
             <w:rStyle w:val="Hyperlink"/>
@@ -2578,7 +2774,7 @@
                     </pic:cNvPicPr>
                   </pic:nvPicPr>
                   <pic:blipFill>
-                    <a:blip r:embed="rId37">
+                    <a:blip r:embed="rId38">
                       <a:extLst>
                         <a:ext uri="{28A0092B-C50C-407E-A947-70E740481C1C}">
                           <a14:useLocalDpi xmlns:a14="http://schemas.microsoft.com/office/drawing/2010/main" val="0"/>
@@ -2715,7 +2911,7 @@
                     </pic:cNvPicPr>
                   </pic:nvPicPr>
                   <pic:blipFill>
-                    <a:blip r:embed="rId38">
+                    <a:blip r:embed="rId39">
                       <a:extLst>
                         <a:ext uri="{28A0092B-C50C-407E-A947-70E740481C1C}">
                           <a14:useLocalDpi xmlns:a14="http://schemas.microsoft.com/office/drawing/2010/main" val="0"/>
@@ -2954,7 +3150,7 @@
                     </pic:cNvPicPr>
                   </pic:nvPicPr>
                   <pic:blipFill>
-                    <a:blip r:embed="rId39">
+                    <a:blip r:embed="rId40">
                       <a:extLst>
                         <a:ext uri="{28A0092B-C50C-407E-A947-70E740481C1C}">
                           <a14:useLocalDpi xmlns:a14="http://schemas.microsoft.com/office/drawing/2010/main" val="0"/>
@@ -3156,7 +3352,7 @@
                     </pic:cNvPicPr>
                   </pic:nvPicPr>
                   <pic:blipFill>
-                    <a:blip r:embed="rId40">
+                    <a:blip r:embed="rId41">
                       <a:extLst>
                         <a:ext uri="{28A0092B-C50C-407E-A947-70E740481C1C}">
                           <a14:useLocalDpi xmlns:a14="http://schemas.microsoft.com/office/drawing/2010/main" val="0"/>
@@ -3386,7 +3582,7 @@
         </w:rPr>
         <w:t xml:space="preserve"> (</w:t>
       </w:r>
-      <w:hyperlink r:id="rId41" w:history="1">
+      <w:hyperlink r:id="rId42" w:history="1">
         <w:r>
           <w:rPr>
             <w:rStyle w:val="Hyperlink"/>
@@ -3540,7 +3736,7 @@
                     </pic:cNvPicPr>
                   </pic:nvPicPr>
                   <pic:blipFill>
-                    <a:blip r:embed="rId42" cstate="print">
+                    <a:blip r:embed="rId43" cstate="print">
                       <a:extLst>
                         <a:ext uri="{28A0092B-C50C-407E-A947-70E740481C1C}">
                           <a14:useLocalDpi xmlns:a14="http://schemas.microsoft.com/office/drawing/2010/main" val="0"/>
@@ -3574,8 +3770,8 @@
       <w:bookmarkEnd w:id="0"/>
     </w:p>
     <w:sectPr>
-      <w:headerReference w:type="default" r:id="rId43"/>
-      <w:footerReference w:type="default" r:id="rId44"/>
+      <w:headerReference w:type="default" r:id="rId44"/>
+      <w:footerReference w:type="default" r:id="rId45"/>
       <w:pgSz w:w="12240" w:h="15840"/>
       <w:pgMar w:top="1440" w:right="1440" w:bottom="1440" w:left="1440" w:header="720" w:footer="720" w:gutter="0"/>
       <w:cols w:space="720"/>
@@ -3730,8 +3926,102 @@
           <w:color w:val="222222"/>
           <w:shd w:val="clear" w:color="auto" w:fill="FFFFFF"/>
         </w:rPr>
-        <w:t>122 (2020). https://doi.org/10.1038/s41597-020-0455-1</w:t>
-      </w:r>
+        <w:t xml:space="preserve">122 (2020). </w:t>
+      </w:r>
+      <w:ins w:id="2" w:author="Wambaugh, John" w:date="2020-04-29T11:05:00Z">
+        <w:r>
+          <w:rPr>
+            <w:rFonts w:ascii="Segoe UI" w:hAnsi="Segoe UI" w:cs="Segoe UI"/>
+            <w:color w:val="222222"/>
+            <w:shd w:val="clear" w:color="auto" w:fill="FFFFFF"/>
+          </w:rPr>
+          <w:fldChar w:fldCharType="begin"/>
+        </w:r>
+        <w:r>
+          <w:rPr>
+            <w:rFonts w:ascii="Segoe UI" w:hAnsi="Segoe UI" w:cs="Segoe UI"/>
+            <w:color w:val="222222"/>
+            <w:shd w:val="clear" w:color="auto" w:fill="FFFFFF"/>
+          </w:rPr>
+          <w:instrText xml:space="preserve"> HYPERLINK "</w:instrText>
+        </w:r>
+      </w:ins>
+      <w:r>
+        <w:rPr>
+          <w:rFonts w:ascii="Segoe UI" w:hAnsi="Segoe UI" w:cs="Segoe UI"/>
+          <w:color w:val="222222"/>
+          <w:shd w:val="clear" w:color="auto" w:fill="FFFFFF"/>
+          <w:rPrChange w:id="3" w:author="Wambaugh, John" w:date="2020-04-29T11:05:00Z">
+            <w:rPr>
+              <w:rStyle w:val="Hyperlink"/>
+              <w:rFonts w:ascii="Segoe UI" w:hAnsi="Segoe UI" w:cs="Segoe UI"/>
+              <w:shd w:val="clear" w:color="auto" w:fill="FFFFFF"/>
+            </w:rPr>
+          </w:rPrChange>
+        </w:rPr>
+        <w:instrText>https://doi.org/10.1038/s41597-020-0455-</w:instrText>
+      </w:r>
+      <w:r>
+        <w:rPr>
+          <w:rFonts w:ascii="Segoe UI" w:hAnsi="Segoe UI" w:cs="Segoe UI"/>
+          <w:color w:val="222222"/>
+          <w:shd w:val="clear" w:color="auto" w:fill="FFFFFF"/>
+        </w:rPr>
+        <w:instrText>1</w:instrText>
+      </w:r>
+      <w:ins w:id="4" w:author="Wambaugh, John" w:date="2020-04-29T11:05:00Z">
+        <w:r>
+          <w:rPr>
+            <w:rFonts w:ascii="Segoe UI" w:hAnsi="Segoe UI" w:cs="Segoe UI"/>
+            <w:color w:val="222222"/>
+            <w:shd w:val="clear" w:color="auto" w:fill="FFFFFF"/>
+          </w:rPr>
+          <w:instrText xml:space="preserve">" </w:instrText>
+        </w:r>
+        <w:r>
+          <w:rPr>
+            <w:rFonts w:ascii="Segoe UI" w:hAnsi="Segoe UI" w:cs="Segoe UI"/>
+            <w:color w:val="222222"/>
+            <w:shd w:val="clear" w:color="auto" w:fill="FFFFFF"/>
+          </w:rPr>
+          <w:fldChar w:fldCharType="separate"/>
+        </w:r>
+      </w:ins>
+      <w:r>
+        <w:rPr>
+          <w:rStyle w:val="Hyperlink"/>
+          <w:rFonts w:ascii="Segoe UI" w:hAnsi="Segoe UI" w:cs="Segoe UI"/>
+          <w:shd w:val="clear" w:color="auto" w:fill="FFFFFF"/>
+          <w:rPrChange w:id="5" w:author="Wambaugh, John" w:date="2020-04-29T11:05:00Z">
+            <w:rPr>
+              <w:rStyle w:val="Hyperlink"/>
+              <w:rFonts w:ascii="Segoe UI" w:hAnsi="Segoe UI" w:cs="Segoe UI"/>
+              <w:shd w:val="clear" w:color="auto" w:fill="FFFFFF"/>
+            </w:rPr>
+          </w:rPrChange>
+        </w:rPr>
+        <w:t>https://doi.org/10.1038/s41597-020-0455-</w:t>
+      </w:r>
+      <w:r>
+        <w:rPr>
+          <w:rStyle w:val="Hyperlink"/>
+          <w:rFonts w:ascii="Segoe UI" w:hAnsi="Segoe UI" w:cs="Segoe UI"/>
+          <w:shd w:val="clear" w:color="auto" w:fill="FFFFFF"/>
+        </w:rPr>
+        <w:t>1</w:t>
+      </w:r>
+      <w:ins w:id="6" w:author="Wambaugh, John" w:date="2020-04-29T11:05:00Z">
+        <w:r>
+          <w:rPr>
+            <w:rFonts w:ascii="Segoe UI" w:hAnsi="Segoe UI" w:cs="Segoe UI"/>
+            <w:color w:val="222222"/>
+            <w:shd w:val="clear" w:color="auto" w:fill="FFFFFF"/>
+          </w:rPr>
+          <w:fldChar w:fldCharType="end"/>
+        </w:r>
+      </w:ins>
+      <w:bookmarkStart w:id="7" w:name="_GoBack"/>
+      <w:bookmarkEnd w:id="7"/>
     </w:p>
   </w:footnote>
 </w:footnotes>
@@ -3769,12 +4059,22 @@
     <w:r>
       <w:fldChar w:fldCharType="separate"/>
     </w:r>
-    <w:r>
-      <w:rPr>
-        <w:noProof/>
-      </w:rPr>
-      <w:t>4/21/2020</w:t>
-    </w:r>
+    <w:ins w:id="42" w:author="Wambaugh, John" w:date="2020-04-29T10:57:00Z">
+      <w:r>
+        <w:rPr>
+          <w:noProof/>
+        </w:rPr>
+        <w:t>4/29/2020</w:t>
+      </w:r>
+    </w:ins>
+    <w:del w:id="43" w:author="Wambaugh, John" w:date="2020-04-24T13:43:00Z">
+      <w:r>
+        <w:rPr>
+          <w:noProof/>
+        </w:rPr>
+        <w:delText>4/21/2020</w:delText>
+      </w:r>
+    </w:del>
     <w:r>
       <w:fldChar w:fldCharType="end"/>
     </w:r>
@@ -4800,6 +5100,28 @@
       <w:szCs w:val="27"/>
     </w:rPr>
   </w:style>
+  <w:style w:type="paragraph" w:styleId="Heading4">
+    <w:name w:val="heading 4"/>
+    <w:basedOn w:val="Normal"/>
+    <w:next w:val="Normal"/>
+    <w:link w:val="Heading4Char"/>
+    <w:uiPriority w:val="9"/>
+    <w:unhideWhenUsed/>
+    <w:qFormat/>
+    <w:rsid w:val="00707CCB"/>
+    <w:pPr>
+      <w:keepNext/>
+      <w:keepLines/>
+      <w:spacing w:before="40"/>
+      <w:outlineLvl w:val="3"/>
+    </w:pPr>
+    <w:rPr>
+      <w:rFonts w:asciiTheme="majorHAnsi" w:eastAsiaTheme="majorEastAsia" w:hAnsiTheme="majorHAnsi" w:cstheme="majorBidi"/>
+      <w:i/>
+      <w:iCs/>
+      <w:color w:val="2F5496" w:themeColor="accent1" w:themeShade="BF"/>
+    </w:rPr>
+  </w:style>
   <w:style w:type="character" w:default="1" w:styleId="DefaultParagraphFont">
     <w:name w:val="Default Paragraph Font"/>
     <w:uiPriority w:val="1"/>
@@ -4860,7 +5182,6 @@
     <w:name w:val="Hyperlink"/>
     <w:basedOn w:val="DefaultParagraphFont"/>
     <w:uiPriority w:val="99"/>
-    <w:semiHidden/>
     <w:unhideWhenUsed/>
     <w:rsid w:val="008F2F4A"/>
     <w:rPr>
@@ -5114,6 +5435,31 @@
     <w:rsid w:val="00E959C3"/>
     <w:rPr>
       <w:vertAlign w:val="superscript"/>
+    </w:rPr>
+  </w:style>
+  <w:style w:type="character" w:customStyle="1" w:styleId="Heading4Char">
+    <w:name w:val="Heading 4 Char"/>
+    <w:basedOn w:val="DefaultParagraphFont"/>
+    <w:link w:val="Heading4"/>
+    <w:uiPriority w:val="9"/>
+    <w:rsid w:val="00707CCB"/>
+    <w:rPr>
+      <w:rFonts w:asciiTheme="majorHAnsi" w:eastAsiaTheme="majorEastAsia" w:hAnsiTheme="majorHAnsi" w:cstheme="majorBidi"/>
+      <w:i/>
+      <w:iCs/>
+      <w:color w:val="2F5496" w:themeColor="accent1" w:themeShade="BF"/>
+    </w:rPr>
+  </w:style>
+  <w:style w:type="character" w:styleId="UnresolvedMention">
+    <w:name w:val="Unresolved Mention"/>
+    <w:basedOn w:val="DefaultParagraphFont"/>
+    <w:uiPriority w:val="99"/>
+    <w:semiHidden/>
+    <w:unhideWhenUsed/>
+    <w:rsid w:val="00410FE1"/>
+    <w:rPr>
+      <w:color w:val="605E5C"/>
+      <w:shd w:val="clear" w:color="auto" w:fill="E1DFDD"/>
     </w:rPr>
   </w:style>
 </w:styles>
@@ -5419,7 +5765,7 @@
 </file>
 
 <file path=customXml/itemProps1.xml><?xml version="1.0" encoding="utf-8"?>
-<ds:datastoreItem xmlns:ds="http://schemas.openxmlformats.org/officeDocument/2006/customXml" ds:itemID="{B4A59A8A-6403-4FAD-9F93-68C31F9A8689}">
+<ds:datastoreItem xmlns:ds="http://schemas.openxmlformats.org/officeDocument/2006/customXml" ds:itemID="{E021B186-C5CA-4D68-A7F3-CD9B32387BB6}">
   <ds:schemaRefs>
     <ds:schemaRef ds:uri="http://schemas.openxmlformats.org/officeDocument/2006/bibliography"/>
   </ds:schemaRefs>

</xml_diff>

<commit_message>
Added how to submit completed templates
</commit_message>
<xml_diff>
--- a/CvTdbSOP.docx
+++ b/CvTdbSOP.docx
@@ -9,13 +9,8 @@
         <w:jc w:val="center"/>
       </w:pPr>
       <w:bookmarkStart w:id="0" w:name="_MailOriginal"/>
-      <w:proofErr w:type="spellStart"/>
-      <w:r>
-        <w:t>CvTdb</w:t>
-      </w:r>
-      <w:proofErr w:type="spellEnd"/>
-      <w:r>
-        <w:t xml:space="preserve"> </w:t>
+      <w:r>
+        <w:t xml:space="preserve">CvTdb </w:t>
       </w:r>
       <w:r>
         <w:t>Data Curation</w:t>
@@ -104,33 +99,11 @@
           <w:rFonts w:asciiTheme="minorHAnsi" w:hAnsiTheme="minorHAnsi" w:cstheme="minorHAnsi"/>
         </w:rPr>
       </w:pPr>
-      <w:proofErr w:type="spellStart"/>
-      <w:r>
-        <w:rPr>
-          <w:rFonts w:asciiTheme="minorHAnsi" w:hAnsiTheme="minorHAnsi" w:cstheme="minorHAnsi"/>
-        </w:rPr>
-        <w:t>CvTdb</w:t>
-      </w:r>
-      <w:proofErr w:type="spellEnd"/>
-      <w:r>
-        <w:rPr>
-          <w:rFonts w:asciiTheme="minorHAnsi" w:hAnsiTheme="minorHAnsi" w:cstheme="minorHAnsi"/>
-        </w:rPr>
-        <w:t xml:space="preserve"> is a database of toxicokinetic tissue concentration vs. time (</w:t>
-      </w:r>
-      <w:proofErr w:type="spellStart"/>
-      <w:r>
-        <w:rPr>
-          <w:rFonts w:asciiTheme="minorHAnsi" w:hAnsiTheme="minorHAnsi" w:cstheme="minorHAnsi"/>
-        </w:rPr>
-        <w:t>CvT</w:t>
-      </w:r>
-      <w:proofErr w:type="spellEnd"/>
-      <w:r>
-        <w:rPr>
-          <w:rFonts w:asciiTheme="minorHAnsi" w:hAnsiTheme="minorHAnsi" w:cstheme="minorHAnsi"/>
-        </w:rPr>
-        <w:t xml:space="preserve">) data extracted from the scientific </w:t>
+      <w:r>
+        <w:rPr>
+          <w:rFonts w:asciiTheme="minorHAnsi" w:hAnsiTheme="minorHAnsi" w:cstheme="minorHAnsi"/>
+        </w:rPr>
+        <w:t xml:space="preserve">CvTdb is a database of toxicokinetic tissue concentration vs. time (CvT) data extracted from the scientific </w:t>
       </w:r>
       <w:r>
         <w:rPr>
@@ -144,15 +117,13 @@
         </w:rPr>
         <w:t>The database is described in Sayre et al. (2020)</w:t>
       </w:r>
-      <w:ins w:id="1" w:author="Wambaugh, John" w:date="2020-04-21T13:51:00Z">
-        <w:r>
-          <w:rPr>
-            <w:rStyle w:val="FootnoteReference"/>
-            <w:rFonts w:asciiTheme="minorHAnsi" w:hAnsiTheme="minorHAnsi" w:cstheme="minorHAnsi"/>
-          </w:rPr>
-          <w:footnoteReference w:id="1"/>
-        </w:r>
-      </w:ins>
+      <w:r>
+        <w:rPr>
+          <w:rStyle w:val="FootnoteReference"/>
+          <w:rFonts w:asciiTheme="minorHAnsi" w:hAnsiTheme="minorHAnsi" w:cstheme="minorHAnsi"/>
+        </w:rPr>
+        <w:footnoteReference w:id="1"/>
+      </w:r>
       <w:r>
         <w:rPr>
           <w:rFonts w:asciiTheme="minorHAnsi" w:hAnsiTheme="minorHAnsi" w:cstheme="minorHAnsi"/>
@@ -246,35 +217,7 @@
         <w:rPr>
           <w:rFonts w:asciiTheme="minorHAnsi" w:hAnsiTheme="minorHAnsi" w:cstheme="minorHAnsi"/>
         </w:rPr>
-        <w:t xml:space="preserve">The possible papers have been identified through keyword searches – it is always possible that a given paper does not contain </w:t>
-      </w:r>
-      <w:proofErr w:type="spellStart"/>
-      <w:r>
-        <w:rPr>
-          <w:rFonts w:asciiTheme="minorHAnsi" w:hAnsiTheme="minorHAnsi" w:cstheme="minorHAnsi"/>
-        </w:rPr>
-        <w:t>CvT</w:t>
-      </w:r>
-      <w:proofErr w:type="spellEnd"/>
-      <w:r>
-        <w:rPr>
-          <w:rFonts w:asciiTheme="minorHAnsi" w:hAnsiTheme="minorHAnsi" w:cstheme="minorHAnsi"/>
-        </w:rPr>
-        <w:t xml:space="preserve"> data. Therefore, start with Concentration vs. time values – if you can’t get </w:t>
-      </w:r>
-      <w:proofErr w:type="spellStart"/>
-      <w:r>
-        <w:rPr>
-          <w:rFonts w:asciiTheme="minorHAnsi" w:hAnsiTheme="minorHAnsi" w:cstheme="minorHAnsi"/>
-        </w:rPr>
-        <w:t>CvT</w:t>
-      </w:r>
-      <w:proofErr w:type="spellEnd"/>
-      <w:r>
-        <w:rPr>
-          <w:rFonts w:asciiTheme="minorHAnsi" w:hAnsiTheme="minorHAnsi" w:cstheme="minorHAnsi"/>
-        </w:rPr>
-        <w:t xml:space="preserve"> data </w:t>
+        <w:t xml:space="preserve">The possible papers have been identified through keyword searches – it is always possible that a given paper does not contain CvT data. Therefore, start with Concentration vs. time values – if you can’t get CvT data </w:t>
       </w:r>
       <w:r>
         <w:rPr>
@@ -411,7 +354,6 @@
         <w:t xml:space="preserve">with </w:t>
       </w:r>
       <w:hyperlink r:id="rId11" w:history="1">
-        <w:proofErr w:type="spellStart"/>
         <w:r>
           <w:rPr>
             <w:rStyle w:val="Hyperlink"/>
@@ -420,7 +362,6 @@
           </w:rPr>
           <w:t>WebPlotDigitizer</w:t>
         </w:r>
-        <w:proofErr w:type="spellEnd"/>
       </w:hyperlink>
       <w:r>
         <w:rPr>
@@ -506,15 +447,7 @@
     <w:p/>
     <w:p>
       <w:r>
-        <w:t xml:space="preserve">Visit the </w:t>
-      </w:r>
-      <w:proofErr w:type="spellStart"/>
-      <w:r>
-        <w:t>CvTdb</w:t>
-      </w:r>
-      <w:proofErr w:type="spellEnd"/>
-      <w:r>
-        <w:t xml:space="preserve"> Data Curation spreadsheet:</w:t>
+        <w:t>Visit the CvTdb Data Curation spreadsheet:</w:t>
       </w:r>
     </w:p>
     <w:p>
@@ -665,15 +598,7 @@
     <w:p/>
     <w:p>
       <w:r>
-        <w:t xml:space="preserve">Ascertain if there is extractable </w:t>
-      </w:r>
-      <w:proofErr w:type="spellStart"/>
-      <w:r>
-        <w:t>CvT</w:t>
-      </w:r>
-      <w:proofErr w:type="spellEnd"/>
-      <w:r>
-        <w:t xml:space="preserve"> data in the paper. All the PMIDs were identified by searches that may not always find useful papers. I</w:t>
+        <w:t>Ascertain if there is extractable CvT data in the paper. All the PMIDs were identified by searches that may not always find useful papers. I</w:t>
       </w:r>
       <w:r>
         <w:t>f</w:t>
@@ -694,15 +619,7 @@
         <w:t>f</w:t>
       </w:r>
       <w:r>
-        <w:t xml:space="preserve"> the </w:t>
-      </w:r>
-      <w:proofErr w:type="spellStart"/>
-      <w:r>
-        <w:t>CvT</w:t>
-      </w:r>
-      <w:proofErr w:type="spellEnd"/>
-      <w:r>
-        <w:t xml:space="preserve"> data is present in table in the paper,</w:t>
+        <w:t xml:space="preserve"> the CvT data is present in table in the paper,</w:t>
       </w:r>
       <w:r>
         <w:t xml:space="preserve"> then</w:t>
@@ -765,23 +682,7 @@
     <w:p/>
     <w:p>
       <w:r>
-        <w:t xml:space="preserve">Whatever the form of the </w:t>
-      </w:r>
-      <w:proofErr w:type="spellStart"/>
-      <w:r>
-        <w:t>CvT</w:t>
-      </w:r>
-      <w:proofErr w:type="spellEnd"/>
-      <w:r>
-        <w:t xml:space="preserve"> data, if it's present, then you need to fill out a </w:t>
-      </w:r>
-      <w:proofErr w:type="spellStart"/>
-      <w:r>
-        <w:t>CvT</w:t>
-      </w:r>
-      <w:proofErr w:type="spellEnd"/>
-      <w:r>
-        <w:t xml:space="preserve"> </w:t>
+        <w:t xml:space="preserve">Whatever the form of the CvT data, if it's present, then you need to fill out a CvT </w:t>
       </w:r>
       <w:r>
         <w:t xml:space="preserve">data </w:t>
@@ -826,15 +727,7 @@
       </w:pPr>
       <w:r>
         <w:lastRenderedPageBreak/>
-        <w:t xml:space="preserve">Downloading the </w:t>
-      </w:r>
-      <w:proofErr w:type="spellStart"/>
-      <w:r>
-        <w:t>CvT</w:t>
-      </w:r>
-      <w:proofErr w:type="spellEnd"/>
-      <w:r>
-        <w:t xml:space="preserve"> Data Template</w:t>
+        <w:t>Downloading the CvT Data Template</w:t>
       </w:r>
     </w:p>
     <w:p>
@@ -934,7 +827,6 @@
         <w:lastRenderedPageBreak/>
         <w:t xml:space="preserve">Using </w:t>
       </w:r>
-      <w:proofErr w:type="spellStart"/>
       <w:r>
         <w:rPr>
           <w:rFonts w:asciiTheme="minorHAnsi" w:hAnsiTheme="minorHAnsi" w:cstheme="minorHAnsi"/>
@@ -942,7 +834,6 @@
         </w:rPr>
         <w:t>WebPlotDigitizer</w:t>
       </w:r>
-      <w:proofErr w:type="spellEnd"/>
       <w:r>
         <w:t xml:space="preserve"> </w:t>
       </w:r>
@@ -954,53 +845,12 @@
           <w:color w:val="24292E"/>
         </w:rPr>
       </w:pPr>
-      <w:proofErr w:type="spellStart"/>
-      <w:r>
-        <w:rPr>
-          <w:rFonts w:asciiTheme="minorHAnsi" w:hAnsiTheme="minorHAnsi" w:cstheme="minorHAnsi"/>
-          <w:color w:val="24292E"/>
-        </w:rPr>
-        <w:t>WebPlotDigitzer</w:t>
-      </w:r>
-      <w:proofErr w:type="spellEnd"/>
-      <w:r>
-        <w:rPr>
-          <w:rFonts w:asciiTheme="minorHAnsi" w:hAnsiTheme="minorHAnsi" w:cstheme="minorHAnsi"/>
-          <w:color w:val="24292E"/>
-        </w:rPr>
-        <w:t xml:space="preserve"> is data extraction software for converting graphs to x-y coordinates. We use the software to convert concentration vs. time graphs into sets of numbers where the first number (the x-axis) is time and the second number (y-axis) is concentration. You can run </w:t>
-      </w:r>
-      <w:proofErr w:type="spellStart"/>
-      <w:r>
-        <w:rPr>
-          <w:rFonts w:asciiTheme="minorHAnsi" w:hAnsiTheme="minorHAnsi" w:cstheme="minorHAnsi"/>
-          <w:color w:val="24292E"/>
-        </w:rPr>
-        <w:t>WebPlotDigitizer</w:t>
-      </w:r>
-      <w:proofErr w:type="spellEnd"/>
-      <w:r>
-        <w:rPr>
-          <w:rFonts w:asciiTheme="minorHAnsi" w:hAnsiTheme="minorHAnsi" w:cstheme="minorHAnsi"/>
-          <w:color w:val="24292E"/>
-        </w:rPr>
-        <w:t xml:space="preserve"> through your web browser or have it downloaded and installed on your computer. </w:t>
-      </w:r>
-      <w:proofErr w:type="spellStart"/>
-      <w:r>
-        <w:rPr>
-          <w:rFonts w:asciiTheme="minorHAnsi" w:hAnsiTheme="minorHAnsi" w:cstheme="minorHAnsi"/>
-          <w:color w:val="24292E"/>
-        </w:rPr>
-        <w:t>WebPlotDigitizer</w:t>
-      </w:r>
-      <w:proofErr w:type="spellEnd"/>
-      <w:r>
-        <w:rPr>
-          <w:rFonts w:asciiTheme="minorHAnsi" w:hAnsiTheme="minorHAnsi" w:cstheme="minorHAnsi"/>
-          <w:color w:val="24292E"/>
-        </w:rPr>
-        <w:t xml:space="preserve"> is available here:</w:t>
+      <w:r>
+        <w:rPr>
+          <w:rFonts w:asciiTheme="minorHAnsi" w:hAnsiTheme="minorHAnsi" w:cstheme="minorHAnsi"/>
+          <w:color w:val="24292E"/>
+        </w:rPr>
+        <w:t>WebPlotDigitzer is data extraction software for converting graphs to x-y coordinates. We use the software to convert concentration vs. time graphs into sets of numbers where the first number (the x-axis) is time and the second number (y-axis) is concentration. You can run WebPlotDigitizer through your web browser or have it downloaded and installed on your computer. WebPlotDigitizer is available here:</w:t>
       </w:r>
     </w:p>
     <w:p>
@@ -1077,14 +927,6 @@
       <w:r>
         <w:rPr>
           <w:rStyle w:val="Heading4Char"/>
-          <w:rPrChange w:id="8" w:author="Wambaugh, John" w:date="2020-04-29T11:02:00Z">
-            <w:rPr>
-              <w:rFonts w:asciiTheme="minorHAnsi" w:hAnsiTheme="minorHAnsi" w:cstheme="minorHAnsi"/>
-              <w:b/>
-              <w:bCs/>
-              <w:color w:val="24292E"/>
-            </w:rPr>
-          </w:rPrChange>
         </w:rPr>
         <w:t>Create an Image File for a Graph:</w:t>
       </w:r>
@@ -1130,23 +972,7 @@
           <w:rFonts w:asciiTheme="minorHAnsi" w:hAnsiTheme="minorHAnsi" w:cstheme="minorHAnsi"/>
           <w:color w:val="24292E"/>
         </w:rPr>
-        <w:t>. There are many options to do this, including pressing the “Print Screen” or “</w:t>
-      </w:r>
-      <w:proofErr w:type="spellStart"/>
-      <w:r>
-        <w:rPr>
-          <w:rFonts w:asciiTheme="minorHAnsi" w:hAnsiTheme="minorHAnsi" w:cstheme="minorHAnsi"/>
-          <w:color w:val="24292E"/>
-        </w:rPr>
-        <w:t>PrtScr</w:t>
-      </w:r>
-      <w:proofErr w:type="spellEnd"/>
-      <w:r>
-        <w:rPr>
-          <w:rFonts w:asciiTheme="minorHAnsi" w:hAnsiTheme="minorHAnsi" w:cstheme="minorHAnsi"/>
-          <w:color w:val="24292E"/>
-        </w:rPr>
-        <w:t>” button on your keyboard when the graph is on the screen. However, one of the better options on Windows 10 is the "Snipping Tool"</w:t>
+        <w:t>. There are many options to do this, including pressing the “Print Screen” or “PrtScr” button on your keyboard when the graph is on the screen. However, one of the better options on Windows 10 is the "Snipping Tool"</w:t>
       </w:r>
       <w:r>
         <w:rPr>
@@ -1184,14 +1010,6 @@
       <w:r>
         <w:rPr>
           <w:rStyle w:val="Heading4Char"/>
-          <w:rPrChange w:id="9" w:author="Wambaugh, John" w:date="2020-04-29T11:02:00Z">
-            <w:rPr>
-              <w:rFonts w:asciiTheme="minorHAnsi" w:hAnsiTheme="minorHAnsi" w:cstheme="minorHAnsi"/>
-              <w:b/>
-              <w:bCs/>
-              <w:color w:val="24292E"/>
-            </w:rPr>
-          </w:rPrChange>
         </w:rPr>
         <w:t>Load the Image File into the Data Extractor:</w:t>
       </w:r>
@@ -1211,21 +1029,12 @@
         </w:rPr>
         <w:t xml:space="preserve">Open </w:t>
       </w:r>
-      <w:proofErr w:type="spellStart"/>
-      <w:r>
-        <w:rPr>
-          <w:rFonts w:asciiTheme="minorHAnsi" w:hAnsiTheme="minorHAnsi" w:cstheme="minorHAnsi"/>
-          <w:color w:val="24292E"/>
-        </w:rPr>
-        <w:t>WebPlotDigitizer</w:t>
-      </w:r>
-      <w:proofErr w:type="spellEnd"/>
-      <w:r>
-        <w:rPr>
-          <w:rFonts w:asciiTheme="minorHAnsi" w:hAnsiTheme="minorHAnsi" w:cstheme="minorHAnsi"/>
-          <w:color w:val="24292E"/>
-        </w:rPr>
-        <w:t xml:space="preserve"> </w:t>
+      <w:r>
+        <w:rPr>
+          <w:rFonts w:asciiTheme="minorHAnsi" w:hAnsiTheme="minorHAnsi" w:cstheme="minorHAnsi"/>
+          <w:color w:val="24292E"/>
+        </w:rPr>
+        <w:t xml:space="preserve">WebPlotDigitizer </w:t>
       </w:r>
       <w:r>
         <w:rPr>
@@ -1322,14 +1131,6 @@
       <w:r>
         <w:rPr>
           <w:rStyle w:val="Heading4Char"/>
-          <w:rPrChange w:id="10" w:author="Wambaugh, John" w:date="2020-04-29T11:02:00Z">
-            <w:rPr>
-              <w:rFonts w:asciiTheme="minorHAnsi" w:hAnsiTheme="minorHAnsi" w:cstheme="minorHAnsi"/>
-              <w:b/>
-              <w:bCs/>
-              <w:color w:val="24292E"/>
-            </w:rPr>
-          </w:rPrChange>
         </w:rPr>
         <w:t>Calibrate the Axes:</w:t>
       </w:r>
@@ -1529,7 +1330,6 @@
         <w:spacing w:before="0" w:beforeAutospacing="0" w:after="240" w:afterAutospacing="0" w:line="276" w:lineRule="auto"/>
         <w:ind w:left="720"/>
         <w:rPr>
-          <w:ins w:id="11" w:author="Wambaugh, John" w:date="2020-04-29T11:00:00Z"/>
           <w:rFonts w:asciiTheme="minorHAnsi" w:hAnsiTheme="minorHAnsi" w:cstheme="minorHAnsi"/>
           <w:color w:val="24292E"/>
         </w:rPr>
@@ -1587,191 +1387,85 @@
     <w:p>
       <w:pPr>
         <w:pStyle w:val="Heading4"/>
-        <w:rPr>
-          <w:ins w:id="12" w:author="Wambaugh, John" w:date="2020-04-29T11:00:00Z"/>
-        </w:rPr>
-        <w:pPrChange w:id="13" w:author="Wambaugh, John" w:date="2020-04-29T11:02:00Z">
-          <w:pPr>
-            <w:pStyle w:val="NormalWeb"/>
-            <w:shd w:val="clear" w:color="auto" w:fill="FFFFFF"/>
-            <w:spacing w:before="0" w:beforeAutospacing="0" w:after="240" w:afterAutospacing="0" w:line="276" w:lineRule="auto"/>
-            <w:ind w:left="720"/>
-          </w:pPr>
-        </w:pPrChange>
-      </w:pPr>
-      <w:ins w:id="14" w:author="Wambaugh, John" w:date="2020-04-29T11:00:00Z">
-        <w:r>
-          <w:t>What to Do If There is a Break in the Axis</w:t>
-        </w:r>
-      </w:ins>
-    </w:p>
-    <w:p>
-      <w:pPr>
-        <w:rPr>
-          <w:ins w:id="15" w:author="Wambaugh, John" w:date="2020-04-29T11:01:00Z"/>
-        </w:rPr>
-      </w:pPr>
-    </w:p>
+      </w:pPr>
+      <w:r>
+        <w:t>What to Do If There is a Break in the Axis</w:t>
+      </w:r>
+    </w:p>
+    <w:p/>
     <w:p>
       <w:pPr>
         <w:jc w:val="center"/>
-        <w:rPr>
-          <w:ins w:id="16" w:author="Wambaugh, John" w:date="2020-04-29T11:01:00Z"/>
-        </w:rPr>
-        <w:pPrChange w:id="17" w:author="Wambaugh, John" w:date="2020-04-29T11:01:00Z">
-          <w:pPr/>
-        </w:pPrChange>
-      </w:pPr>
-      <w:ins w:id="18" w:author="Wambaugh, John" w:date="2020-04-29T11:01:00Z">
-        <w:r>
-          <w:rPr>
-            <w:noProof/>
-          </w:rPr>
-          <w:drawing>
-            <wp:inline distT="0" distB="0" distL="0" distR="0" wp14:anchorId="4D081751" wp14:editId="6EC58D5B">
-              <wp:extent cx="2342155" cy="2311092"/>
-              <wp:effectExtent l="0" t="0" r="1270" b="0"/>
-              <wp:docPr id="14" name="Picture 14"/>
-              <wp:cNvGraphicFramePr>
-                <a:graphicFrameLocks xmlns:a="http://schemas.openxmlformats.org/drawingml/2006/main" noChangeAspect="1"/>
-              </wp:cNvGraphicFramePr>
-              <a:graphic xmlns:a="http://schemas.openxmlformats.org/drawingml/2006/main">
-                <a:graphicData uri="http://schemas.openxmlformats.org/drawingml/2006/picture">
-                  <pic:pic xmlns:pic="http://schemas.openxmlformats.org/drawingml/2006/picture">
-                    <pic:nvPicPr>
-                      <pic:cNvPr id="1" name=""/>
-                      <pic:cNvPicPr/>
-                    </pic:nvPicPr>
-                    <pic:blipFill>
-                      <a:blip r:embed="rId23"/>
-                      <a:stretch>
-                        <a:fillRect/>
-                      </a:stretch>
-                    </pic:blipFill>
-                    <pic:spPr>
-                      <a:xfrm>
-                        <a:off x="0" y="0"/>
-                        <a:ext cx="2356639" cy="2325384"/>
-                      </a:xfrm>
-                      <a:prstGeom prst="rect">
-                        <a:avLst/>
-                      </a:prstGeom>
-                    </pic:spPr>
-                  </pic:pic>
-                </a:graphicData>
-              </a:graphic>
-            </wp:inline>
-          </w:drawing>
-        </w:r>
-      </w:ins>
-    </w:p>
-    <w:p>
-      <w:pPr>
-        <w:rPr>
-          <w:ins w:id="19" w:author="Wambaugh, John" w:date="2020-04-29T11:00:00Z"/>
-        </w:rPr>
-      </w:pPr>
-      <w:ins w:id="20" w:author="Wambaugh, John" w:date="2020-04-29T11:00:00Z">
-        <w:r>
-          <w:t>When there</w:t>
-        </w:r>
-      </w:ins>
-      <w:ins w:id="21" w:author="Wambaugh, John" w:date="2020-04-29T11:02:00Z">
-        <w:r>
-          <w:t xml:space="preserve"> is</w:t>
-        </w:r>
-      </w:ins>
-      <w:ins w:id="22" w:author="Wambaugh, John" w:date="2020-04-29T11:00:00Z">
-        <w:r>
-          <w:t xml:space="preserve"> a break in the axis you can try two different things. In this case, since there is just one time point, </w:t>
-        </w:r>
-      </w:ins>
-      <w:ins w:id="23" w:author="Wambaugh, John" w:date="2020-04-29T11:03:00Z">
-        <w:r>
-          <w:t xml:space="preserve">you </w:t>
-        </w:r>
-      </w:ins>
-      <w:ins w:id="24" w:author="Wambaugh, John" w:date="2020-04-29T11:00:00Z">
-        <w:r>
-          <w:t xml:space="preserve">might just click the </w:t>
-        </w:r>
-        <w:proofErr w:type="gramStart"/>
-        <w:r>
-          <w:t>24 hour</w:t>
-        </w:r>
-        <w:proofErr w:type="gramEnd"/>
-        <w:r>
-          <w:t xml:space="preserve"> points and then edit the </w:t>
-        </w:r>
-        <w:r>
-          <w:rPr>
-            <w:i/>
-            <w:iCs/>
-            <w:rPrChange w:id="25" w:author="Wambaugh, John" w:date="2020-04-29T11:03:00Z">
-              <w:rPr/>
-            </w:rPrChange>
-          </w:rPr>
-          <w:t>x</w:t>
-        </w:r>
-        <w:r>
-          <w:t>-values to be “24” instead of whatever the digitizer tool comes up with.</w:t>
-        </w:r>
-      </w:ins>
-    </w:p>
-    <w:p>
-      <w:pPr>
-        <w:rPr>
-          <w:ins w:id="26" w:author="Wambaugh, John" w:date="2020-04-29T11:00:00Z"/>
-        </w:rPr>
-      </w:pPr>
-    </w:p>
-    <w:p>
-      <w:pPr>
-        <w:rPr>
-          <w:ins w:id="27" w:author="Wambaugh, John" w:date="2020-04-29T11:05:00Z"/>
-        </w:rPr>
-      </w:pPr>
-      <w:ins w:id="28" w:author="Wambaugh, John" w:date="2020-04-29T11:00:00Z">
-        <w:r>
-          <w:lastRenderedPageBreak/>
-          <w:t xml:space="preserve">If there were many points after the break </w:t>
-        </w:r>
-      </w:ins>
-      <w:ins w:id="29" w:author="Wambaugh, John" w:date="2020-04-29T11:04:00Z">
-        <w:r>
-          <w:t xml:space="preserve">then it is probably easiest to </w:t>
-        </w:r>
-      </w:ins>
-      <w:ins w:id="30" w:author="Wambaugh, John" w:date="2020-04-29T11:00:00Z">
-        <w:r>
-          <w:t>digitize it twice – once for the part of the graph before the break, and once for the part after.</w:t>
-        </w:r>
-      </w:ins>
-      <w:ins w:id="31" w:author="Wambaugh, John" w:date="2020-04-29T11:04:00Z">
-        <w:r>
-          <w:t xml:space="preserve"> When you calibrate the x-axis only do one par</w:t>
-        </w:r>
-      </w:ins>
-      <w:ins w:id="32" w:author="Wambaugh, John" w:date="2020-04-29T11:05:00Z">
-        <w:r>
-          <w:t>t of the graph at a time. Then paste both values together into the template.</w:t>
-        </w:r>
-      </w:ins>
-    </w:p>
-    <w:p>
-      <w:pPr>
-        <w:rPr>
-          <w:rFonts w:asciiTheme="minorHAnsi" w:hAnsiTheme="minorHAnsi" w:cstheme="minorHAnsi"/>
-          <w:color w:val="24292E"/>
-        </w:rPr>
-        <w:pPrChange w:id="33" w:author="Wambaugh, John" w:date="2020-04-29T11:05:00Z">
-          <w:pPr>
-            <w:pStyle w:val="NormalWeb"/>
-            <w:shd w:val="clear" w:color="auto" w:fill="FFFFFF"/>
-            <w:spacing w:before="0" w:beforeAutospacing="0" w:after="240" w:afterAutospacing="0" w:line="276" w:lineRule="auto"/>
-            <w:ind w:left="720"/>
-          </w:pPr>
-        </w:pPrChange>
+      </w:pPr>
+      <w:r>
+        <w:rPr>
+          <w:noProof/>
+        </w:rPr>
+        <w:drawing>
+          <wp:inline distT="0" distB="0" distL="0" distR="0" wp14:anchorId="4D081751" wp14:editId="6EC58D5B">
+            <wp:extent cx="2342155" cy="2311092"/>
+            <wp:effectExtent l="0" t="0" r="1270" b="0"/>
+            <wp:docPr id="14" name="Picture 14"/>
+            <wp:cNvGraphicFramePr>
+              <a:graphicFrameLocks xmlns:a="http://schemas.openxmlformats.org/drawingml/2006/main" noChangeAspect="1"/>
+            </wp:cNvGraphicFramePr>
+            <a:graphic xmlns:a="http://schemas.openxmlformats.org/drawingml/2006/main">
+              <a:graphicData uri="http://schemas.openxmlformats.org/drawingml/2006/picture">
+                <pic:pic xmlns:pic="http://schemas.openxmlformats.org/drawingml/2006/picture">
+                  <pic:nvPicPr>
+                    <pic:cNvPr id="1" name=""/>
+                    <pic:cNvPicPr/>
+                  </pic:nvPicPr>
+                  <pic:blipFill>
+                    <a:blip r:embed="rId23"/>
+                    <a:stretch>
+                      <a:fillRect/>
+                    </a:stretch>
+                  </pic:blipFill>
+                  <pic:spPr>
+                    <a:xfrm>
+                      <a:off x="0" y="0"/>
+                      <a:ext cx="2356639" cy="2325384"/>
+                    </a:xfrm>
+                    <a:prstGeom prst="rect">
+                      <a:avLst/>
+                    </a:prstGeom>
+                  </pic:spPr>
+                </pic:pic>
+              </a:graphicData>
+            </a:graphic>
+          </wp:inline>
+        </w:drawing>
+      </w:r>
+    </w:p>
+    <w:p>
+      <w:r>
+        <w:t xml:space="preserve">When there is a break in the axis you can try two different things. In this case, since there is just one time point, you might just click the 24 hour points and then edit the </w:t>
+      </w:r>
+      <w:r>
+        <w:rPr>
+          <w:i/>
+          <w:iCs/>
+        </w:rPr>
+        <w:t>x</w:t>
+      </w:r>
+      <w:r>
+        <w:t>-values to be “24” instead of whatever the digitizer tool comes up with.</w:t>
+      </w:r>
+    </w:p>
+    <w:p/>
+    <w:p>
+      <w:r>
+        <w:lastRenderedPageBreak/>
+        <w:t>If there were many points after the break then it is probably easiest to digitize it twice – once for the part of the graph before the break, and once for the part after. When you calibrate the x-axis only do one part of the graph at a time. Then paste both values together into the template.</w:t>
+      </w:r>
+    </w:p>
+    <w:p>
+      <w:pPr>
+        <w:rPr>
+          <w:rFonts w:asciiTheme="minorHAnsi" w:hAnsiTheme="minorHAnsi" w:cstheme="minorHAnsi"/>
+          <w:color w:val="24292E"/>
+        </w:rPr>
       </w:pPr>
     </w:p>
     <w:p>
@@ -1787,14 +1481,6 @@
       <w:r>
         <w:rPr>
           <w:rStyle w:val="Heading4Char"/>
-          <w:rPrChange w:id="34" w:author="Wambaugh, John" w:date="2020-04-29T11:03:00Z">
-            <w:rPr>
-              <w:rFonts w:asciiTheme="minorHAnsi" w:hAnsiTheme="minorHAnsi" w:cstheme="minorHAnsi"/>
-              <w:b/>
-              <w:bCs/>
-              <w:color w:val="24292E"/>
-            </w:rPr>
-          </w:rPrChange>
         </w:rPr>
         <w:t>Extract Data Series:</w:t>
       </w:r>
@@ -1812,21 +1498,12 @@
         </w:rPr>
         <w:t xml:space="preserve">Once calibrated, the </w:t>
       </w:r>
-      <w:proofErr w:type="spellStart"/>
-      <w:r>
-        <w:rPr>
-          <w:rFonts w:asciiTheme="minorHAnsi" w:hAnsiTheme="minorHAnsi" w:cstheme="minorHAnsi"/>
-          <w:color w:val="24292E"/>
-        </w:rPr>
-        <w:t>WebPlotDigitizer</w:t>
-      </w:r>
-      <w:proofErr w:type="spellEnd"/>
-      <w:r>
-        <w:rPr>
-          <w:rFonts w:asciiTheme="minorHAnsi" w:hAnsiTheme="minorHAnsi" w:cstheme="minorHAnsi"/>
-          <w:color w:val="24292E"/>
-        </w:rPr>
-        <w:t xml:space="preserve"> </w:t>
+      <w:r>
+        <w:rPr>
+          <w:rFonts w:asciiTheme="minorHAnsi" w:hAnsiTheme="minorHAnsi" w:cstheme="minorHAnsi"/>
+          <w:color w:val="24292E"/>
+        </w:rPr>
+        <w:t xml:space="preserve">WebPlotDigitizer </w:t>
       </w:r>
       <w:r>
         <w:rPr>
@@ -1854,55 +1531,7 @@
           <w:rFonts w:asciiTheme="minorHAnsi" w:hAnsiTheme="minorHAnsi" w:cstheme="minorHAnsi"/>
           <w:color w:val="24292E"/>
         </w:rPr>
-        <w:t xml:space="preserve">Each dataset in </w:t>
-      </w:r>
-      <w:proofErr w:type="spellStart"/>
-      <w:r>
-        <w:rPr>
-          <w:rFonts w:asciiTheme="minorHAnsi" w:hAnsiTheme="minorHAnsi" w:cstheme="minorHAnsi"/>
-          <w:color w:val="24292E"/>
-        </w:rPr>
-        <w:t>WebPlotDigitizer</w:t>
-      </w:r>
-      <w:proofErr w:type="spellEnd"/>
-      <w:r>
-        <w:rPr>
-          <w:rFonts w:asciiTheme="minorHAnsi" w:hAnsiTheme="minorHAnsi" w:cstheme="minorHAnsi"/>
-          <w:color w:val="24292E"/>
-        </w:rPr>
-        <w:t xml:space="preserve"> corresponds to a “Series” in the </w:t>
-      </w:r>
-      <w:proofErr w:type="spellStart"/>
-      <w:r>
-        <w:rPr>
-          <w:rFonts w:asciiTheme="minorHAnsi" w:hAnsiTheme="minorHAnsi" w:cstheme="minorHAnsi"/>
-          <w:color w:val="24292E"/>
-        </w:rPr>
-        <w:t>CvTdb</w:t>
-      </w:r>
-      <w:proofErr w:type="spellEnd"/>
-      <w:r>
-        <w:rPr>
-          <w:rFonts w:asciiTheme="minorHAnsi" w:hAnsiTheme="minorHAnsi" w:cstheme="minorHAnsi"/>
-          <w:color w:val="24292E"/>
-        </w:rPr>
-        <w:t xml:space="preserve">. There might be multiple series in one graph (such and males and females, or different doses). Each series should have a separate dataset in </w:t>
-      </w:r>
-      <w:proofErr w:type="spellStart"/>
-      <w:r>
-        <w:rPr>
-          <w:rFonts w:asciiTheme="minorHAnsi" w:hAnsiTheme="minorHAnsi" w:cstheme="minorHAnsi"/>
-          <w:color w:val="24292E"/>
-        </w:rPr>
-        <w:t>WebPlotDigitizer</w:t>
-      </w:r>
-      <w:proofErr w:type="spellEnd"/>
-      <w:r>
-        <w:rPr>
-          <w:rFonts w:asciiTheme="minorHAnsi" w:hAnsiTheme="minorHAnsi" w:cstheme="minorHAnsi"/>
-          <w:color w:val="24292E"/>
-        </w:rPr>
-        <w:t xml:space="preserve">. </w:t>
+        <w:t xml:space="preserve">Each dataset in WebPlotDigitizer corresponds to a “Series” in the CvTdb. There might be multiple series in one graph (such and males and females, or different doses). Each series should have a separate dataset in WebPlotDigitizer. </w:t>
       </w:r>
       <w:r>
         <w:rPr>
@@ -1967,46 +1596,8 @@
       <w:r>
         <w:rPr>
           <w:rStyle w:val="Heading4Char"/>
-          <w:rPrChange w:id="35" w:author="Wambaugh, John" w:date="2020-04-29T11:03:00Z">
-            <w:rPr>
-              <w:rFonts w:asciiTheme="minorHAnsi" w:hAnsiTheme="minorHAnsi" w:cstheme="minorHAnsi"/>
-              <w:b/>
-              <w:bCs/>
-              <w:color w:val="24292E"/>
-            </w:rPr>
-          </w:rPrChange>
-        </w:rPr>
-        <w:t xml:space="preserve">Copy Data from </w:t>
-      </w:r>
-      <w:proofErr w:type="spellStart"/>
-      <w:r>
-        <w:rPr>
-          <w:rStyle w:val="Heading4Char"/>
-          <w:rPrChange w:id="36" w:author="Wambaugh, John" w:date="2020-04-29T11:03:00Z">
-            <w:rPr>
-              <w:rFonts w:asciiTheme="minorHAnsi" w:hAnsiTheme="minorHAnsi" w:cstheme="minorHAnsi"/>
-              <w:b/>
-              <w:bCs/>
-              <w:color w:val="24292E"/>
-            </w:rPr>
-          </w:rPrChange>
-        </w:rPr>
-        <w:t>WebPlotDigitizer</w:t>
-      </w:r>
-      <w:proofErr w:type="spellEnd"/>
-      <w:r>
-        <w:rPr>
-          <w:rStyle w:val="Heading4Char"/>
-          <w:rPrChange w:id="37" w:author="Wambaugh, John" w:date="2020-04-29T11:03:00Z">
-            <w:rPr>
-              <w:rFonts w:asciiTheme="minorHAnsi" w:hAnsiTheme="minorHAnsi" w:cstheme="minorHAnsi"/>
-              <w:b/>
-              <w:bCs/>
-              <w:color w:val="24292E"/>
-            </w:rPr>
-          </w:rPrChange>
-        </w:rPr>
-        <w:t xml:space="preserve"> to Data Template:</w:t>
+        </w:rPr>
+        <w:t>Copy Data from WebPlotDigitizer to Data Template:</w:t>
       </w:r>
       <w:r>
         <w:t xml:space="preserve"> </w:t>
@@ -2018,15 +1609,7 @@
         <w:t>d</w:t>
       </w:r>
       <w:r>
-        <w:t xml:space="preserve"> adjusted all the datapoints in </w:t>
-      </w:r>
-      <w:proofErr w:type="spellStart"/>
-      <w:r>
-        <w:t>WebPlotDigitizer</w:t>
-      </w:r>
-      <w:proofErr w:type="spellEnd"/>
-      <w:r>
-        <w:t>, you click “View Data” in the left panel and then “Copy to Clipboard” in the resulting pop-up</w:t>
+        <w:t xml:space="preserve"> adjusted all the datapoints in WebPlotDigitizer, you click “View Data” in the left panel and then “Copy to Clipboard” in the resulting pop-up</w:t>
       </w:r>
       <w:r>
         <w:t>:</w:t>
@@ -2102,21 +1685,7 @@
         <w:rPr>
           <w:rFonts w:eastAsia="Times New Roman"/>
         </w:rPr>
-        <w:t xml:space="preserve">The content is then in your clipboard and you go back to your spreadsheet and put your cursor where the data should be then </w:t>
-      </w:r>
-      <w:proofErr w:type="gramStart"/>
-      <w:r>
-        <w:rPr>
-          <w:rFonts w:eastAsia="Times New Roman"/>
-        </w:rPr>
-        <w:t>use</w:t>
-      </w:r>
-      <w:proofErr w:type="gramEnd"/>
-      <w:r>
-        <w:rPr>
-          <w:rFonts w:eastAsia="Times New Roman"/>
-        </w:rPr>
-        <w:t xml:space="preserve"> the “Paste&gt;Test Import Wizard” feature.</w:t>
+        <w:t>The content is then in your clipboard and you go back to your spreadsheet and put your cursor where the data should be then use the “Paste&gt;Test Import Wizard” feature.</w:t>
       </w:r>
     </w:p>
     <w:p>
@@ -2189,7 +1758,6 @@
     <w:p>
       <w:pPr>
         <w:rPr>
-          <w:ins w:id="38" w:author="Wambaugh, John" w:date="2020-04-29T11:03:00Z"/>
           <w:rFonts w:eastAsia="Times New Roman"/>
         </w:rPr>
       </w:pPr>
@@ -2335,48 +1903,14 @@
       <w:pPr>
         <w:spacing w:after="160" w:line="259" w:lineRule="auto"/>
         <w:rPr>
-          <w:del w:id="39" w:author="Wambaugh, John" w:date="2020-04-29T11:03:00Z"/>
           <w:rFonts w:eastAsia="Times New Roman"/>
         </w:rPr>
       </w:pPr>
-      <w:del w:id="40" w:author="Wambaugh, John" w:date="2020-04-29T11:03:00Z">
-        <w:r>
-          <w:rPr>
-            <w:rFonts w:eastAsia="Times New Roman"/>
-          </w:rPr>
-          <w:br w:type="page"/>
-        </w:r>
-      </w:del>
-    </w:p>
-    <w:p>
-      <w:pPr>
-        <w:spacing w:after="160" w:line="259" w:lineRule="auto"/>
+      <w:r>
         <w:rPr>
           <w:rFonts w:eastAsia="Times New Roman"/>
         </w:rPr>
-        <w:pPrChange w:id="41" w:author="Wambaugh, John" w:date="2020-04-29T11:03:00Z">
-          <w:pPr/>
-        </w:pPrChange>
-      </w:pPr>
-      <w:r>
-        <w:rPr>
-          <w:rFonts w:eastAsia="Times New Roman"/>
-        </w:rPr>
-        <w:t xml:space="preserve">The data should appear as desired in the worksheet and you just need to put in the right </w:t>
-      </w:r>
-      <w:proofErr w:type="spellStart"/>
-      <w:r>
-        <w:rPr>
-          <w:rFonts w:eastAsia="Times New Roman"/>
-        </w:rPr>
-        <w:t>fk_series_id</w:t>
-      </w:r>
-      <w:proofErr w:type="spellEnd"/>
-      <w:r>
-        <w:rPr>
-          <w:rFonts w:eastAsia="Times New Roman"/>
-        </w:rPr>
-        <w:t xml:space="preserve"> for each row.</w:t>
+        <w:t>The data should appear as desired in the worksheet and you just need to put in the right fk_series_id for each row.</w:t>
       </w:r>
     </w:p>
     <w:p>
@@ -2437,27 +1971,142 @@
         </w:drawing>
       </w:r>
     </w:p>
-    <w:p/>
-    <w:p/>
-    <w:p/>
+    <w:p>
+      <w:pPr>
+        <w:pStyle w:val="Heading3"/>
+      </w:pPr>
+      <w:r>
+        <w:t>Submitting Completed CvT Data Templates</w:t>
+      </w:r>
+    </w:p>
+    <w:p>
+      <w:pPr>
+        <w:rPr>
+          <w:rFonts w:asciiTheme="minorHAnsi" w:hAnsiTheme="minorHAnsi" w:cstheme="minorBidi"/>
+        </w:rPr>
+      </w:pPr>
+      <w:r>
+        <w:rPr>
+          <w:rFonts w:asciiTheme="minorHAnsi" w:hAnsiTheme="minorHAnsi" w:cstheme="minorBidi"/>
+        </w:rPr>
+        <w:t>When you have completed a template, add any notes you have (such as “Vmax and Km data also available”) to the Curation Coordination spreadsheet (</w:t>
+      </w:r>
+      <w:hyperlink r:id="rId34" w:anchor="gid=0" w:history="1">
+        <w:r>
+          <w:rPr>
+            <w:rStyle w:val="Hyperlink"/>
+          </w:rPr>
+          <w:t>https://docs.google.com/spreadsheets/d/1Uzxw7p_6zlNehtGJlBP-AkTWvydFvt9CeCTtwyeewvE/edit#gid=0</w:t>
+        </w:r>
+      </w:hyperlink>
+      <w:r>
+        <w:rPr>
+          <w:rFonts w:asciiTheme="minorHAnsi" w:hAnsiTheme="minorHAnsi" w:cstheme="minorBidi"/>
+        </w:rPr>
+        <w:t>) and enter the date in the “Curator [1/2] Finish Date” column. Then submit the template. T</w:t>
+      </w:r>
+      <w:r>
+        <w:rPr>
+          <w:rFonts w:asciiTheme="minorHAnsi" w:hAnsiTheme="minorHAnsi" w:cstheme="minorBidi"/>
+        </w:rPr>
+        <w:t xml:space="preserve">here are multiple </w:t>
+      </w:r>
+      <w:r>
+        <w:rPr>
+          <w:rFonts w:asciiTheme="minorHAnsi" w:hAnsiTheme="minorHAnsi" w:cstheme="minorBidi"/>
+        </w:rPr>
+        <w:t>options</w:t>
+      </w:r>
+      <w:r>
+        <w:rPr>
+          <w:rFonts w:asciiTheme="minorHAnsi" w:hAnsiTheme="minorHAnsi" w:cstheme="minorBidi"/>
+        </w:rPr>
+        <w:t xml:space="preserve">, please </w:t>
+      </w:r>
+      <w:r>
+        <w:rPr>
+          <w:rFonts w:asciiTheme="minorHAnsi" w:hAnsiTheme="minorHAnsi" w:cstheme="minorBidi"/>
+        </w:rPr>
+        <w:t xml:space="preserve">choose whichever one works for you: </w:t>
+      </w:r>
+    </w:p>
+    <w:p>
+      <w:pPr>
+        <w:rPr>
+          <w:rFonts w:asciiTheme="minorHAnsi" w:hAnsiTheme="minorHAnsi" w:cstheme="minorBidi"/>
+        </w:rPr>
+      </w:pPr>
+    </w:p>
+    <w:p>
+      <w:pPr>
+        <w:pStyle w:val="ListParagraph"/>
+        <w:numPr>
+          <w:ilvl w:val="0"/>
+          <w:numId w:val="7"/>
+        </w:numPr>
+        <w:contextualSpacing w:val="0"/>
+        <w:rPr>
+          <w:rFonts w:asciiTheme="minorHAnsi" w:hAnsiTheme="minorHAnsi" w:cstheme="minorBidi"/>
+        </w:rPr>
+      </w:pPr>
+      <w:r>
+        <w:rPr>
+          <w:rFonts w:asciiTheme="minorHAnsi" w:hAnsiTheme="minorHAnsi" w:cstheme="minorBidi"/>
+        </w:rPr>
+        <w:t>Email them to me and Chris</w:t>
+      </w:r>
+    </w:p>
+    <w:p>
+      <w:pPr>
+        <w:pStyle w:val="ListParagraph"/>
+        <w:numPr>
+          <w:ilvl w:val="0"/>
+          <w:numId w:val="7"/>
+        </w:numPr>
+        <w:contextualSpacing w:val="0"/>
+        <w:rPr>
+          <w:rFonts w:asciiTheme="minorHAnsi" w:hAnsiTheme="minorHAnsi" w:cstheme="minorBidi"/>
+        </w:rPr>
+      </w:pPr>
+      <w:r>
+        <w:rPr>
+          <w:rFonts w:asciiTheme="minorHAnsi" w:hAnsiTheme="minorHAnsi" w:cstheme="minorBidi"/>
+        </w:rPr>
+        <w:t>L:\Lab\NCCT_ExpoCast\ExpoCast2020\CvT-CompletedTemplates</w:t>
+      </w:r>
+    </w:p>
+    <w:p>
+      <w:pPr>
+        <w:pStyle w:val="ListParagraph"/>
+        <w:numPr>
+          <w:ilvl w:val="0"/>
+          <w:numId w:val="7"/>
+        </w:numPr>
+        <w:contextualSpacing w:val="0"/>
+        <w:rPr>
+          <w:rFonts w:asciiTheme="minorHAnsi" w:hAnsiTheme="minorHAnsi" w:cstheme="minorBidi"/>
+        </w:rPr>
+      </w:pPr>
+      <w:hyperlink r:id="rId35" w:history="1">
+        <w:r>
+          <w:rPr>
+            <w:rStyle w:val="Hyperlink"/>
+          </w:rPr>
+          <w:t>https://www.dropbox.com/home/Cvt%20Project/Completed%20Templates</w:t>
+        </w:r>
+      </w:hyperlink>
+    </w:p>
     <w:p>
       <w:pPr>
         <w:spacing w:after="160" w:line="259" w:lineRule="auto"/>
-        <w:rPr>
-          <w:rFonts w:asciiTheme="majorHAnsi" w:eastAsiaTheme="majorEastAsia" w:hAnsiTheme="majorHAnsi" w:cstheme="majorBidi"/>
-          <w:color w:val="2F5496" w:themeColor="accent1" w:themeShade="BF"/>
-          <w:sz w:val="26"/>
-          <w:szCs w:val="26"/>
-        </w:rPr>
-      </w:pPr>
-      <w:r>
-        <w:br w:type="page"/>
-      </w:r>
+      </w:pPr>
     </w:p>
     <w:p>
       <w:pPr>
         <w:pStyle w:val="Heading2"/>
       </w:pPr>
+      <w:bookmarkStart w:id="1" w:name="_GoBack"/>
+      <w:bookmarkEnd w:id="1"/>
       <w:r>
         <w:lastRenderedPageBreak/>
         <w:t>Example</w:t>
@@ -2471,19 +2120,11 @@
         </w:rPr>
         <w:t xml:space="preserve">Populating the </w:t>
       </w:r>
-      <w:proofErr w:type="spellStart"/>
-      <w:r>
-        <w:rPr>
-          <w:rFonts w:asciiTheme="minorHAnsi" w:hAnsiTheme="minorHAnsi" w:cstheme="minorHAnsi"/>
-        </w:rPr>
-        <w:t>CvT</w:t>
-      </w:r>
-      <w:proofErr w:type="spellEnd"/>
-      <w:r>
-        <w:rPr>
-          <w:rFonts w:asciiTheme="minorHAnsi" w:hAnsiTheme="minorHAnsi" w:cstheme="minorHAnsi"/>
-        </w:rPr>
-        <w:t xml:space="preserve"> data </w:t>
+      <w:r>
+        <w:rPr>
+          <w:rFonts w:asciiTheme="minorHAnsi" w:hAnsiTheme="minorHAnsi" w:cstheme="minorHAnsi"/>
+        </w:rPr>
+        <w:t xml:space="preserve">CvT data </w:t>
       </w:r>
       <w:r>
         <w:rPr>
@@ -2516,7 +2157,7 @@
         </w:rPr>
         <w:t>This example using article "Comparative oral and intravenous pharmacokinetics of phlorizin in rats having type 2 diabetes and in normal rats based on phase II metabolism" (</w:t>
       </w:r>
-      <w:hyperlink r:id="rId34" w:history="1">
+      <w:hyperlink r:id="rId36" w:history="1">
         <w:r>
           <w:rPr>
             <w:rStyle w:val="Hyperlink"/>
@@ -2530,23 +2171,9 @@
         <w:rPr>
           <w:rFonts w:asciiTheme="minorHAnsi" w:hAnsiTheme="minorHAnsi" w:cstheme="minorHAnsi"/>
         </w:rPr>
-        <w:t xml:space="preserve">) with a </w:t>
-      </w:r>
-      <w:proofErr w:type="spellStart"/>
-      <w:r>
-        <w:rPr>
-          <w:rFonts w:asciiTheme="minorHAnsi" w:hAnsiTheme="minorHAnsi" w:cstheme="minorHAnsi"/>
-        </w:rPr>
-        <w:t>pmid</w:t>
-      </w:r>
-      <w:proofErr w:type="spellEnd"/>
-      <w:r>
-        <w:rPr>
-          <w:rFonts w:asciiTheme="minorHAnsi" w:hAnsiTheme="minorHAnsi" w:cstheme="minorHAnsi"/>
-        </w:rPr>
-        <w:t xml:space="preserve"> of 30806398 represents a typical case and, while informative, will not necessarily be reflective of some more complicated extractions. The pdf and filled in template are available in </w:t>
-      </w:r>
-      <w:hyperlink r:id="rId35" w:history="1">
+        <w:t>) with a pmid of 30806398 represents a typical case and, while informative, will not necessarily be reflective of some more complicated extractions. The pdf and filled in template are available in </w:t>
+      </w:r>
+      <w:hyperlink r:id="rId37" w:history="1">
         <w:r>
           <w:rPr>
             <w:rStyle w:val="Hyperlink"/>
@@ -2606,37 +2233,9 @@
         <w:rPr>
           <w:rFonts w:asciiTheme="minorHAnsi" w:hAnsiTheme="minorHAnsi" w:cstheme="minorHAnsi"/>
         </w:rPr>
-        <w:t xml:space="preserve"> sheet should only contain a single row of data. For PMID_30806398, the title was found using the search from the </w:t>
-      </w:r>
-      <w:proofErr w:type="spellStart"/>
-      <w:r>
-        <w:rPr>
-          <w:rFonts w:asciiTheme="minorHAnsi" w:hAnsiTheme="minorHAnsi" w:cstheme="minorHAnsi"/>
-        </w:rPr>
-        <w:t>pmid</w:t>
-      </w:r>
-      <w:proofErr w:type="spellEnd"/>
-      <w:r>
-        <w:rPr>
-          <w:rFonts w:asciiTheme="minorHAnsi" w:hAnsiTheme="minorHAnsi" w:cstheme="minorHAnsi"/>
-        </w:rPr>
-        <w:t xml:space="preserve"> on </w:t>
-      </w:r>
-      <w:proofErr w:type="spellStart"/>
-      <w:r>
-        <w:rPr>
-          <w:rFonts w:asciiTheme="minorHAnsi" w:hAnsiTheme="minorHAnsi" w:cstheme="minorHAnsi"/>
-        </w:rPr>
-        <w:t>pubmed</w:t>
-      </w:r>
-      <w:proofErr w:type="spellEnd"/>
-      <w:r>
-        <w:rPr>
-          <w:rFonts w:asciiTheme="minorHAnsi" w:hAnsiTheme="minorHAnsi" w:cstheme="minorHAnsi"/>
-        </w:rPr>
-        <w:t xml:space="preserve"> (</w:t>
-      </w:r>
-      <w:hyperlink r:id="rId36" w:history="1">
+        <w:t> sheet should only contain a single row of data. For PMID_30806398, the title was found using the search from the pmid on pubmed (</w:t>
+      </w:r>
+      <w:hyperlink r:id="rId38" w:history="1">
         <w:r>
           <w:rPr>
             <w:rStyle w:val="Hyperlink"/>
@@ -2652,7 +2251,7 @@
         </w:rPr>
         <w:t>). This title was used to search Google Scholar (</w:t>
       </w:r>
-      <w:hyperlink r:id="rId37" w:history="1">
+      <w:hyperlink r:id="rId39" w:history="1">
         <w:r>
           <w:rPr>
             <w:rStyle w:val="Hyperlink"/>
@@ -2692,23 +2291,7 @@
           <w:rFonts w:asciiTheme="minorHAnsi" w:hAnsiTheme="minorHAnsi" w:cstheme="minorHAnsi"/>
           <w:color w:val="24292E"/>
         </w:rPr>
-        <w:t xml:space="preserve">PMID is </w:t>
-      </w:r>
-      <w:proofErr w:type="gramStart"/>
-      <w:r>
-        <w:rPr>
-          <w:rFonts w:asciiTheme="minorHAnsi" w:hAnsiTheme="minorHAnsi" w:cstheme="minorHAnsi"/>
-          <w:color w:val="24292E"/>
-        </w:rPr>
-        <w:t>sufficient</w:t>
-      </w:r>
-      <w:proofErr w:type="gramEnd"/>
-      <w:r>
-        <w:rPr>
-          <w:rFonts w:asciiTheme="minorHAnsi" w:hAnsiTheme="minorHAnsi" w:cstheme="minorHAnsi"/>
-          <w:color w:val="24292E"/>
-        </w:rPr>
-        <w:t xml:space="preserve"> as an id.</w:t>
+        <w:t>PMID is sufficient as an id.</w:t>
       </w:r>
     </w:p>
     <w:p>
@@ -2774,7 +2357,7 @@
                     </pic:cNvPicPr>
                   </pic:nvPicPr>
                   <pic:blipFill>
-                    <a:blip r:embed="rId38">
+                    <a:blip r:embed="rId40">
                       <a:extLst>
                         <a:ext uri="{28A0092B-C50C-407E-A947-70E740481C1C}">
                           <a14:useLocalDpi xmlns:a14="http://schemas.microsoft.com/office/drawing/2010/main" val="0"/>
@@ -2911,7 +2494,7 @@
                     </pic:cNvPicPr>
                   </pic:nvPicPr>
                   <pic:blipFill>
-                    <a:blip r:embed="rId39">
+                    <a:blip r:embed="rId41">
                       <a:extLst>
                         <a:ext uri="{28A0092B-C50C-407E-A947-70E740481C1C}">
                           <a14:useLocalDpi xmlns:a14="http://schemas.microsoft.com/office/drawing/2010/main" val="0"/>
@@ -2980,35 +2563,7 @@
         <w:rPr>
           <w:rFonts w:asciiTheme="minorHAnsi" w:hAnsiTheme="minorHAnsi" w:cstheme="minorHAnsi"/>
         </w:rPr>
-        <w:t xml:space="preserve"> is </w:t>
-      </w:r>
-      <w:proofErr w:type="gramStart"/>
-      <w:r>
-        <w:rPr>
-          <w:rFonts w:asciiTheme="minorHAnsi" w:hAnsiTheme="minorHAnsi" w:cstheme="minorHAnsi"/>
-        </w:rPr>
-        <w:t xml:space="preserve">pretty </w:t>
-      </w:r>
-      <w:proofErr w:type="spellStart"/>
-      <w:r>
-        <w:rPr>
-          <w:rFonts w:asciiTheme="minorHAnsi" w:hAnsiTheme="minorHAnsi" w:cstheme="minorHAnsi"/>
-        </w:rPr>
-        <w:t>self</w:t>
-      </w:r>
-      <w:proofErr w:type="gramEnd"/>
-      <w:r>
-        <w:rPr>
-          <w:rFonts w:asciiTheme="minorHAnsi" w:hAnsiTheme="minorHAnsi" w:cstheme="minorHAnsi"/>
-        </w:rPr>
-        <w:t xml:space="preserve"> explanatory</w:t>
-      </w:r>
-      <w:proofErr w:type="spellEnd"/>
-      <w:r>
-        <w:rPr>
-          <w:rFonts w:asciiTheme="minorHAnsi" w:hAnsiTheme="minorHAnsi" w:cstheme="minorHAnsi"/>
-        </w:rPr>
-        <w:t>, the extraction of </w:t>
+        <w:t> is pretty self explanatory, the extraction of </w:t>
       </w:r>
       <w:r>
         <w:rPr>
@@ -3022,21 +2577,7 @@
         <w:rPr>
           <w:rFonts w:asciiTheme="minorHAnsi" w:hAnsiTheme="minorHAnsi" w:cstheme="minorHAnsi"/>
         </w:rPr>
-        <w:t xml:space="preserve"> is where the complexity begins and requires a pretty thorough understanding of the experiments described in the article. A study is generally equivalent to a single dosing strategy for a test substance. If the test substance is different or the dosing </w:t>
-      </w:r>
-      <w:proofErr w:type="spellStart"/>
-      <w:r>
-        <w:rPr>
-          <w:rFonts w:asciiTheme="minorHAnsi" w:hAnsiTheme="minorHAnsi" w:cstheme="minorHAnsi"/>
-        </w:rPr>
-        <w:t>regime</w:t>
-      </w:r>
-      <w:proofErr w:type="spellEnd"/>
-      <w:r>
-        <w:rPr>
-          <w:rFonts w:asciiTheme="minorHAnsi" w:hAnsiTheme="minorHAnsi" w:cstheme="minorHAnsi"/>
-        </w:rPr>
-        <w:t xml:space="preserve"> changes in any way, it is considered a new study.</w:t>
+        <w:t> is where the complexity begins and requires a pretty thorough understanding of the experiments described in the article. A study is generally equivalent to a single dosing strategy for a test substance. If the test substance is different or the dosing regime changes in any way, it is considered a new study.</w:t>
       </w:r>
     </w:p>
     <w:p>
@@ -3150,7 +2691,7 @@
                     </pic:cNvPicPr>
                   </pic:nvPicPr>
                   <pic:blipFill>
-                    <a:blip r:embed="rId40">
+                    <a:blip r:embed="rId42">
                       <a:extLst>
                         <a:ext uri="{28A0092B-C50C-407E-A947-70E740481C1C}">
                           <a14:useLocalDpi xmlns:a14="http://schemas.microsoft.com/office/drawing/2010/main" val="0"/>
@@ -3231,35 +2772,7 @@
         <w:rPr>
           <w:rFonts w:asciiTheme="minorHAnsi" w:hAnsiTheme="minorHAnsi" w:cstheme="minorHAnsi"/>
         </w:rPr>
-        <w:t> sheet, unless complex preparation of the animals is done to simulate a disease state. In this case there are 2 different types of subjects: the normal mice and the T2D mice. Occasionally, publication provide detailed information on the subjects (</w:t>
-      </w:r>
-      <w:proofErr w:type="gramStart"/>
-      <w:r>
-        <w:rPr>
-          <w:rFonts w:asciiTheme="minorHAnsi" w:hAnsiTheme="minorHAnsi" w:cstheme="minorHAnsi"/>
-        </w:rPr>
-        <w:t>particular for</w:t>
-      </w:r>
-      <w:proofErr w:type="gramEnd"/>
-      <w:r>
-        <w:rPr>
-          <w:rFonts w:asciiTheme="minorHAnsi" w:hAnsiTheme="minorHAnsi" w:cstheme="minorHAnsi"/>
-        </w:rPr>
-        <w:t xml:space="preserve"> human PK trials) in which case the complexity of the subjects can be high. However, in this case the information contained "Methods&gt;Animals" section 2.2 (see Fig 4) is </w:t>
-      </w:r>
-      <w:proofErr w:type="gramStart"/>
-      <w:r>
-        <w:rPr>
-          <w:rFonts w:asciiTheme="minorHAnsi" w:hAnsiTheme="minorHAnsi" w:cstheme="minorHAnsi"/>
-        </w:rPr>
-        <w:t>sufficient</w:t>
-      </w:r>
-      <w:proofErr w:type="gramEnd"/>
-      <w:r>
-        <w:rPr>
-          <w:rFonts w:asciiTheme="minorHAnsi" w:hAnsiTheme="minorHAnsi" w:cstheme="minorHAnsi"/>
-        </w:rPr>
-        <w:t xml:space="preserve"> to populate the two subject records in the template.</w:t>
+        <w:t> sheet, unless complex preparation of the animals is done to simulate a disease state. In this case there are 2 different types of subjects: the normal mice and the T2D mice. Occasionally, publication provide detailed information on the subjects (particular for human PK trials) in which case the complexity of the subjects can be high. However, in this case the information contained "Methods&gt;Animals" section 2.2 (see Fig 4) is sufficient to populate the two subject records in the template.</w:t>
       </w:r>
     </w:p>
     <w:p>
@@ -3352,7 +2865,7 @@
                     </pic:cNvPicPr>
                   </pic:nvPicPr>
                   <pic:blipFill>
-                    <a:blip r:embed="rId41">
+                    <a:blip r:embed="rId43">
                       <a:extLst>
                         <a:ext uri="{28A0092B-C50C-407E-A947-70E740481C1C}">
                           <a14:useLocalDpi xmlns:a14="http://schemas.microsoft.com/office/drawing/2010/main" val="0"/>
@@ -3464,12 +2977,10 @@
       <w:pPr>
         <w:pStyle w:val="Heading3"/>
       </w:pPr>
-      <w:proofErr w:type="spellStart"/>
       <w:r>
         <w:lastRenderedPageBreak/>
         <w:t>Conc_Time_Values</w:t>
       </w:r>
-      <w:proofErr w:type="spellEnd"/>
     </w:p>
     <w:p>
       <w:pPr>
@@ -3507,23 +3018,7 @@
           <w:rFonts w:asciiTheme="minorHAnsi" w:hAnsiTheme="minorHAnsi" w:cstheme="minorHAnsi"/>
           <w:color w:val="24292E"/>
         </w:rPr>
-        <w:t xml:space="preserve">curating </w:t>
-      </w:r>
-      <w:proofErr w:type="spellStart"/>
-      <w:r>
-        <w:rPr>
-          <w:rFonts w:asciiTheme="minorHAnsi" w:hAnsiTheme="minorHAnsi" w:cstheme="minorHAnsi"/>
-          <w:color w:val="24292E"/>
-        </w:rPr>
-        <w:t>CvT</w:t>
-      </w:r>
-      <w:proofErr w:type="spellEnd"/>
-      <w:r>
-        <w:rPr>
-          <w:rFonts w:asciiTheme="minorHAnsi" w:hAnsiTheme="minorHAnsi" w:cstheme="minorHAnsi"/>
-          <w:color w:val="24292E"/>
-        </w:rPr>
-        <w:t xml:space="preserve"> data</w:t>
+        <w:t>curating CvT data</w:t>
       </w:r>
       <w:r>
         <w:rPr>
@@ -3548,41 +3043,9 @@
           <w:rFonts w:asciiTheme="minorHAnsi" w:hAnsiTheme="minorHAnsi" w:cstheme="minorHAnsi"/>
           <w:color w:val="24292E"/>
         </w:rPr>
-        <w:t xml:space="preserve">First each figure containing data is put into a </w:t>
-      </w:r>
-      <w:proofErr w:type="spellStart"/>
-      <w:r>
-        <w:rPr>
-          <w:rFonts w:asciiTheme="minorHAnsi" w:hAnsiTheme="minorHAnsi" w:cstheme="minorHAnsi"/>
-          <w:color w:val="24292E"/>
-        </w:rPr>
-        <w:t>png</w:t>
-      </w:r>
-      <w:proofErr w:type="spellEnd"/>
-      <w:r>
-        <w:rPr>
-          <w:rFonts w:asciiTheme="minorHAnsi" w:hAnsiTheme="minorHAnsi" w:cstheme="minorHAnsi"/>
-          <w:color w:val="24292E"/>
-        </w:rPr>
-        <w:t xml:space="preserve"> (in my case using the Windows 10 native "Snipping Tool", though there are many options for getting an image out of the pdf). Then data was extracted using </w:t>
-      </w:r>
-      <w:proofErr w:type="spellStart"/>
-      <w:r>
-        <w:rPr>
-          <w:rFonts w:asciiTheme="minorHAnsi" w:hAnsiTheme="minorHAnsi" w:cstheme="minorHAnsi"/>
-          <w:color w:val="24292E"/>
-        </w:rPr>
-        <w:t>WebPlotDigitizer</w:t>
-      </w:r>
-      <w:proofErr w:type="spellEnd"/>
-      <w:r>
-        <w:rPr>
-          <w:rFonts w:asciiTheme="minorHAnsi" w:hAnsiTheme="minorHAnsi" w:cstheme="minorHAnsi"/>
-          <w:color w:val="24292E"/>
-        </w:rPr>
-        <w:t xml:space="preserve"> (</w:t>
-      </w:r>
-      <w:hyperlink r:id="rId42" w:history="1">
+        <w:t>First each figure containing data is put into a png (in my case using the Windows 10 native "Snipping Tool", though there are many options for getting an image out of the pdf). Then data was extracted using WebPlotDigitizer (</w:t>
+      </w:r>
+      <w:hyperlink r:id="rId44" w:history="1">
         <w:r>
           <w:rPr>
             <w:rStyle w:val="Hyperlink"/>
@@ -3615,25 +3078,8 @@
           <w:rFonts w:asciiTheme="minorHAnsi" w:hAnsiTheme="minorHAnsi" w:cstheme="minorHAnsi"/>
           <w:color w:val="24292E"/>
         </w:rPr>
-        <w:t xml:space="preserve">Using Fig 4a from the publication as an example, the extracted image was uploaded into </w:t>
-      </w:r>
-      <w:proofErr w:type="spellStart"/>
-      <w:r>
-        <w:rPr>
-          <w:rFonts w:asciiTheme="minorHAnsi" w:hAnsiTheme="minorHAnsi" w:cstheme="minorHAnsi"/>
-          <w:color w:val="24292E"/>
-        </w:rPr>
-        <w:t>WebPlotDigitizer</w:t>
-      </w:r>
-      <w:proofErr w:type="spellEnd"/>
-      <w:r>
-        <w:rPr>
-          <w:rFonts w:asciiTheme="minorHAnsi" w:hAnsiTheme="minorHAnsi" w:cstheme="minorHAnsi"/>
-          <w:color w:val="24292E"/>
-        </w:rPr>
-        <w:t xml:space="preserve"> using File &gt; Load Image. "2D (X-Y) Plot" was selected as the plot type and then axes were aligned by clicking on the necessary points on the image (see Fig 5) followed by clicking "Complete" on the right side of the interface and inputting the x and y-values for those calibration points. Once calibrated, the web application automatically created a default dataset. When a dataset is selected in the upper-left portion of the interface, a "Manual Extraction" panel appears on the right side of the interface with "Add Point" selected by default. This allowed points to be added to the dataset by clicking on them in your image. These points were adjusted to be as close to accurate using the "Adjust Point" function and using the keyboard arrow and viewing the image in the zoomed in window in the top right corner of the interface. Once all data points for a single series were clicked and adjusted, the data was exported by using the "View Data" button on the left side of the interface and then copying/pasting into the </w:t>
-      </w:r>
-      <w:proofErr w:type="spellStart"/>
+        <w:t>Using Fig 4a from the publication as an example, the extracted image was uploaded into WebPlotDigitizer using File &gt; Load Image. "2D (X-Y) Plot" was selected as the plot type and then axes were aligned by clicking on the necessary points on the image (see Fig 5) followed by clicking "Complete" on the right side of the interface and inputting the x and y-values for those calibration points. Once calibrated, the web application automatically created a default dataset. When a dataset is selected in the upper-left portion of the interface, a "Manual Extraction" panel appears on the right side of the interface with "Add Point" selected by default. This allowed points to be added to the dataset by clicking on them in your image. These points were adjusted to be as close to accurate using the "Adjust Point" function and using the keyboard arrow and viewing the image in the zoomed in window in the top right corner of the interface. Once all data points for a single series were clicked and adjusted, the data was exported by using the "View Data" button on the left side of the interface and then copying/pasting into the </w:t>
+      </w:r>
       <w:r>
         <w:rPr>
           <w:rStyle w:val="Emphasis"/>
@@ -3642,7 +3088,6 @@
         </w:rPr>
         <w:t>ConcTimeValues</w:t>
       </w:r>
-      <w:proofErr w:type="spellEnd"/>
       <w:r>
         <w:rPr>
           <w:rFonts w:asciiTheme="minorHAnsi" w:hAnsiTheme="minorHAnsi" w:cstheme="minorHAnsi"/>
@@ -3676,7 +3121,6 @@
         </w:rPr>
         <w:t> </w:t>
       </w:r>
-      <w:proofErr w:type="spellStart"/>
       <w:r>
         <w:rPr>
           <w:rStyle w:val="Emphasis"/>
@@ -3685,23 +3129,13 @@
         </w:rPr>
         <w:t>ConcTimeValue</w:t>
       </w:r>
-      <w:proofErr w:type="spellEnd"/>
-      <w:r>
-        <w:rPr>
-          <w:rFonts w:asciiTheme="minorHAnsi" w:hAnsiTheme="minorHAnsi" w:cstheme="minorHAnsi"/>
-          <w:color w:val="24292E"/>
-        </w:rPr>
-        <w:t xml:space="preserve"> information being extracted using </w:t>
-      </w:r>
-      <w:proofErr w:type="spellStart"/>
-      <w:r>
-        <w:rPr>
-          <w:rFonts w:asciiTheme="minorHAnsi" w:hAnsiTheme="minorHAnsi" w:cstheme="minorHAnsi"/>
-          <w:color w:val="24292E"/>
-        </w:rPr>
-        <w:t>WebPlotDigitizer</w:t>
-      </w:r>
-      <w:proofErr w:type="spellEnd"/>
+      <w:r>
+        <w:rPr>
+          <w:rFonts w:asciiTheme="minorHAnsi" w:hAnsiTheme="minorHAnsi" w:cstheme="minorHAnsi"/>
+          <w:color w:val="24292E"/>
+        </w:rPr>
+        <w:t> information being extracted using WebPlotDigitizer</w:t>
+      </w:r>
     </w:p>
     <w:p>
       <w:pPr>
@@ -3736,7 +3170,7 @@
                     </pic:cNvPicPr>
                   </pic:nvPicPr>
                   <pic:blipFill>
-                    <a:blip r:embed="rId43" cstate="print">
+                    <a:blip r:embed="rId45" cstate="print">
                       <a:extLst>
                         <a:ext uri="{28A0092B-C50C-407E-A947-70E740481C1C}">
                           <a14:useLocalDpi xmlns:a14="http://schemas.microsoft.com/office/drawing/2010/main" val="0"/>
@@ -3770,8 +3204,8 @@
       <w:bookmarkEnd w:id="0"/>
     </w:p>
     <w:sectPr>
-      <w:headerReference w:type="default" r:id="rId44"/>
-      <w:footerReference w:type="default" r:id="rId45"/>
+      <w:headerReference w:type="default" r:id="rId46"/>
+      <w:footerReference w:type="default" r:id="rId47"/>
       <w:pgSz w:w="12240" w:h="15840"/>
       <w:pgMar w:top="1440" w:right="1440" w:bottom="1440" w:left="1440" w:header="720" w:footer="720" w:gutter="0"/>
       <w:cols w:space="720"/>
@@ -3928,100 +3362,16 @@
         </w:rPr>
         <w:t xml:space="preserve">122 (2020). </w:t>
       </w:r>
-      <w:ins w:id="2" w:author="Wambaugh, John" w:date="2020-04-29T11:05:00Z">
+      <w:hyperlink r:id="rId1" w:history="1">
         <w:r>
           <w:rPr>
+            <w:rStyle w:val="Hyperlink"/>
             <w:rFonts w:ascii="Segoe UI" w:hAnsi="Segoe UI" w:cs="Segoe UI"/>
-            <w:color w:val="222222"/>
             <w:shd w:val="clear" w:color="auto" w:fill="FFFFFF"/>
           </w:rPr>
-          <w:fldChar w:fldCharType="begin"/>
+          <w:t>https://doi.org/10.1038/s41597-020-0455-1</w:t>
         </w:r>
-        <w:r>
-          <w:rPr>
-            <w:rFonts w:ascii="Segoe UI" w:hAnsi="Segoe UI" w:cs="Segoe UI"/>
-            <w:color w:val="222222"/>
-            <w:shd w:val="clear" w:color="auto" w:fill="FFFFFF"/>
-          </w:rPr>
-          <w:instrText xml:space="preserve"> HYPERLINK "</w:instrText>
-        </w:r>
-      </w:ins>
-      <w:r>
-        <w:rPr>
-          <w:rFonts w:ascii="Segoe UI" w:hAnsi="Segoe UI" w:cs="Segoe UI"/>
-          <w:color w:val="222222"/>
-          <w:shd w:val="clear" w:color="auto" w:fill="FFFFFF"/>
-          <w:rPrChange w:id="3" w:author="Wambaugh, John" w:date="2020-04-29T11:05:00Z">
-            <w:rPr>
-              <w:rStyle w:val="Hyperlink"/>
-              <w:rFonts w:ascii="Segoe UI" w:hAnsi="Segoe UI" w:cs="Segoe UI"/>
-              <w:shd w:val="clear" w:color="auto" w:fill="FFFFFF"/>
-            </w:rPr>
-          </w:rPrChange>
-        </w:rPr>
-        <w:instrText>https://doi.org/10.1038/s41597-020-0455-</w:instrText>
-      </w:r>
-      <w:r>
-        <w:rPr>
-          <w:rFonts w:ascii="Segoe UI" w:hAnsi="Segoe UI" w:cs="Segoe UI"/>
-          <w:color w:val="222222"/>
-          <w:shd w:val="clear" w:color="auto" w:fill="FFFFFF"/>
-        </w:rPr>
-        <w:instrText>1</w:instrText>
-      </w:r>
-      <w:ins w:id="4" w:author="Wambaugh, John" w:date="2020-04-29T11:05:00Z">
-        <w:r>
-          <w:rPr>
-            <w:rFonts w:ascii="Segoe UI" w:hAnsi="Segoe UI" w:cs="Segoe UI"/>
-            <w:color w:val="222222"/>
-            <w:shd w:val="clear" w:color="auto" w:fill="FFFFFF"/>
-          </w:rPr>
-          <w:instrText xml:space="preserve">" </w:instrText>
-        </w:r>
-        <w:r>
-          <w:rPr>
-            <w:rFonts w:ascii="Segoe UI" w:hAnsi="Segoe UI" w:cs="Segoe UI"/>
-            <w:color w:val="222222"/>
-            <w:shd w:val="clear" w:color="auto" w:fill="FFFFFF"/>
-          </w:rPr>
-          <w:fldChar w:fldCharType="separate"/>
-        </w:r>
-      </w:ins>
-      <w:r>
-        <w:rPr>
-          <w:rStyle w:val="Hyperlink"/>
-          <w:rFonts w:ascii="Segoe UI" w:hAnsi="Segoe UI" w:cs="Segoe UI"/>
-          <w:shd w:val="clear" w:color="auto" w:fill="FFFFFF"/>
-          <w:rPrChange w:id="5" w:author="Wambaugh, John" w:date="2020-04-29T11:05:00Z">
-            <w:rPr>
-              <w:rStyle w:val="Hyperlink"/>
-              <w:rFonts w:ascii="Segoe UI" w:hAnsi="Segoe UI" w:cs="Segoe UI"/>
-              <w:shd w:val="clear" w:color="auto" w:fill="FFFFFF"/>
-            </w:rPr>
-          </w:rPrChange>
-        </w:rPr>
-        <w:t>https://doi.org/10.1038/s41597-020-0455-</w:t>
-      </w:r>
-      <w:r>
-        <w:rPr>
-          <w:rStyle w:val="Hyperlink"/>
-          <w:rFonts w:ascii="Segoe UI" w:hAnsi="Segoe UI" w:cs="Segoe UI"/>
-          <w:shd w:val="clear" w:color="auto" w:fill="FFFFFF"/>
-        </w:rPr>
-        <w:t>1</w:t>
-      </w:r>
-      <w:ins w:id="6" w:author="Wambaugh, John" w:date="2020-04-29T11:05:00Z">
-        <w:r>
-          <w:rPr>
-            <w:rFonts w:ascii="Segoe UI" w:hAnsi="Segoe UI" w:cs="Segoe UI"/>
-            <w:color w:val="222222"/>
-            <w:shd w:val="clear" w:color="auto" w:fill="FFFFFF"/>
-          </w:rPr>
-          <w:fldChar w:fldCharType="end"/>
-        </w:r>
-      </w:ins>
-      <w:bookmarkStart w:id="7" w:name="_GoBack"/>
-      <w:bookmarkEnd w:id="7"/>
+      </w:hyperlink>
     </w:p>
   </w:footnote>
 </w:footnotes>
@@ -4034,15 +3384,7 @@
       <w:pStyle w:val="Header"/>
     </w:pPr>
     <w:r>
-      <w:t xml:space="preserve">SOP for </w:t>
-    </w:r>
-    <w:proofErr w:type="spellStart"/>
-    <w:r>
-      <w:t>CvTdb</w:t>
-    </w:r>
-    <w:proofErr w:type="spellEnd"/>
-    <w:r>
-      <w:t xml:space="preserve"> Data Curation</w:t>
+      <w:t>SOP for CvTdb Data Curation</w:t>
     </w:r>
     <w:r>
       <w:tab/>
@@ -4059,22 +3401,12 @@
     <w:r>
       <w:fldChar w:fldCharType="separate"/>
     </w:r>
-    <w:ins w:id="42" w:author="Wambaugh, John" w:date="2020-04-29T10:57:00Z">
-      <w:r>
-        <w:rPr>
-          <w:noProof/>
-        </w:rPr>
-        <w:t>4/29/2020</w:t>
-      </w:r>
-    </w:ins>
-    <w:del w:id="43" w:author="Wambaugh, John" w:date="2020-04-24T13:43:00Z">
-      <w:r>
-        <w:rPr>
-          <w:noProof/>
-        </w:rPr>
-        <w:delText>4/21/2020</w:delText>
-      </w:r>
-    </w:del>
+    <w:r>
+      <w:rPr>
+        <w:noProof/>
+      </w:rPr>
+      <w:t>4/30/2020</w:t>
+    </w:r>
     <w:r>
       <w:fldChar w:fldCharType="end"/>
     </w:r>
@@ -4539,6 +3871,92 @@
       </w:pPr>
     </w:lvl>
     <w:lvl w:ilvl="8" w:tplc="0409001B" w:tentative="1">
+      <w:start w:val="1"/>
+      <w:numFmt w:val="lowerRoman"/>
+      <w:lvlText w:val="%9."/>
+      <w:lvlJc w:val="right"/>
+      <w:pPr>
+        <w:ind w:left="6480" w:hanging="180"/>
+      </w:pPr>
+    </w:lvl>
+  </w:abstractNum>
+  <w:abstractNum w:abstractNumId="5" w15:restartNumberingAfterBreak="0">
+    <w:nsid w:val="40A00201"/>
+    <w:multiLevelType w:val="hybridMultilevel"/>
+    <w:tmpl w:val="AFE21F78"/>
+    <w:lvl w:ilvl="0" w:tplc="04090011">
+      <w:start w:val="1"/>
+      <w:numFmt w:val="decimal"/>
+      <w:lvlText w:val="%1)"/>
+      <w:lvlJc w:val="left"/>
+      <w:pPr>
+        <w:ind w:left="720" w:hanging="360"/>
+      </w:pPr>
+    </w:lvl>
+    <w:lvl w:ilvl="1" w:tplc="04090019">
+      <w:start w:val="1"/>
+      <w:numFmt w:val="lowerLetter"/>
+      <w:lvlText w:val="%2."/>
+      <w:lvlJc w:val="left"/>
+      <w:pPr>
+        <w:ind w:left="1440" w:hanging="360"/>
+      </w:pPr>
+    </w:lvl>
+    <w:lvl w:ilvl="2" w:tplc="0409001B">
+      <w:start w:val="1"/>
+      <w:numFmt w:val="lowerRoman"/>
+      <w:lvlText w:val="%3."/>
+      <w:lvlJc w:val="right"/>
+      <w:pPr>
+        <w:ind w:left="2160" w:hanging="180"/>
+      </w:pPr>
+    </w:lvl>
+    <w:lvl w:ilvl="3" w:tplc="0409000F">
+      <w:start w:val="1"/>
+      <w:numFmt w:val="decimal"/>
+      <w:lvlText w:val="%4."/>
+      <w:lvlJc w:val="left"/>
+      <w:pPr>
+        <w:ind w:left="2880" w:hanging="360"/>
+      </w:pPr>
+    </w:lvl>
+    <w:lvl w:ilvl="4" w:tplc="04090019">
+      <w:start w:val="1"/>
+      <w:numFmt w:val="lowerLetter"/>
+      <w:lvlText w:val="%5."/>
+      <w:lvlJc w:val="left"/>
+      <w:pPr>
+        <w:ind w:left="3600" w:hanging="360"/>
+      </w:pPr>
+    </w:lvl>
+    <w:lvl w:ilvl="5" w:tplc="0409001B">
+      <w:start w:val="1"/>
+      <w:numFmt w:val="lowerRoman"/>
+      <w:lvlText w:val="%6."/>
+      <w:lvlJc w:val="right"/>
+      <w:pPr>
+        <w:ind w:left="4320" w:hanging="180"/>
+      </w:pPr>
+    </w:lvl>
+    <w:lvl w:ilvl="6" w:tplc="0409000F">
+      <w:start w:val="1"/>
+      <w:numFmt w:val="decimal"/>
+      <w:lvlText w:val="%7."/>
+      <w:lvlJc w:val="left"/>
+      <w:pPr>
+        <w:ind w:left="5040" w:hanging="360"/>
+      </w:pPr>
+    </w:lvl>
+    <w:lvl w:ilvl="7" w:tplc="04090019">
+      <w:start w:val="1"/>
+      <w:numFmt w:val="lowerLetter"/>
+      <w:lvlText w:val="%8."/>
+      <w:lvlJc w:val="left"/>
+      <w:pPr>
+        <w:ind w:left="5760" w:hanging="360"/>
+      </w:pPr>
+    </w:lvl>
+    <w:lvl w:ilvl="8" w:tplc="0409001B">
       <w:start w:val="1"/>
       <w:numFmt w:val="lowerRoman"/>
       <w:lvlText w:val="%9."/>
@@ -4620,15 +4038,37 @@
   <w:num w:numId="6">
     <w:abstractNumId w:val="0"/>
   </w:num>
+  <w:num w:numId="7">
+    <w:abstractNumId w:val="5"/>
+    <w:lvlOverride w:ilvl="0">
+      <w:startOverride w:val="1"/>
+    </w:lvlOverride>
+    <w:lvlOverride w:ilvl="1">
+      <w:startOverride w:val="1"/>
+    </w:lvlOverride>
+    <w:lvlOverride w:ilvl="2">
+      <w:startOverride w:val="1"/>
+    </w:lvlOverride>
+    <w:lvlOverride w:ilvl="3">
+      <w:startOverride w:val="1"/>
+    </w:lvlOverride>
+    <w:lvlOverride w:ilvl="4">
+      <w:startOverride w:val="1"/>
+    </w:lvlOverride>
+    <w:lvlOverride w:ilvl="5">
+      <w:startOverride w:val="1"/>
+    </w:lvlOverride>
+    <w:lvlOverride w:ilvl="6">
+      <w:startOverride w:val="1"/>
+    </w:lvlOverride>
+    <w:lvlOverride w:ilvl="7">
+      <w:startOverride w:val="1"/>
+    </w:lvlOverride>
+    <w:lvlOverride w:ilvl="8">
+      <w:startOverride w:val="1"/>
+    </w:lvlOverride>
+  </w:num>
 </w:numbering>
-</file>
-
-<file path=word/people.xml><?xml version="1.0" encoding="utf-8"?>
-<w15:people xmlns:wpc="http://schemas.microsoft.com/office/word/2010/wordprocessingCanvas" xmlns:cx="http://schemas.microsoft.com/office/drawing/2014/chartex" xmlns:cx1="http://schemas.microsoft.com/office/drawing/2015/9/8/chartex" xmlns:cx2="http://schemas.microsoft.com/office/drawing/2015/10/21/chartex" xmlns:cx3="http://schemas.microsoft.com/office/drawing/2016/5/9/chartex" xmlns:cx4="http://schemas.microsoft.com/office/drawing/2016/5/10/chartex" xmlns:cx5="http://schemas.microsoft.com/office/drawing/2016/5/11/chartex" xmlns:cx6="http://schemas.microsoft.com/office/drawing/2016/5/12/chartex" xmlns:cx7="http://schemas.microsoft.com/office/drawing/2016/5/13/chartex" xmlns:cx8="http://schemas.microsoft.com/office/drawing/2016/5/14/chartex" xmlns:mc="http://schemas.openxmlformats.org/markup-compatibility/2006" xmlns:aink="http://schemas.microsoft.com/office/drawing/2016/ink" xmlns:am3d="http://schemas.microsoft.com/office/drawing/2017/model3d" xmlns:o="urn:schemas-microsoft-com:office:office" xmlns:r="http://schemas.openxmlformats.org/officeDocument/2006/relationships" xmlns:m="http://schemas.openxmlformats.org/officeDocument/2006/math" xmlns:v="urn:schemas-microsoft-com:vml" xmlns:wp14="http://schemas.microsoft.com/office/word/2010/wordprocessingDrawing" xmlns:wp="http://schemas.openxmlformats.org/drawingml/2006/wordprocessingDrawing" xmlns:w10="urn:schemas-microsoft-com:office:word" xmlns:w="http://schemas.openxmlformats.org/wordprocessingml/2006/main" xmlns:w14="http://schemas.microsoft.com/office/word/2010/wordml" xmlns:w15="http://schemas.microsoft.com/office/word/2012/wordml" xmlns:w16cid="http://schemas.microsoft.com/office/word/2016/wordml/cid" xmlns:w16se="http://schemas.microsoft.com/office/word/2015/wordml/symex" xmlns:wpg="http://schemas.microsoft.com/office/word/2010/wordprocessingGroup" xmlns:wpi="http://schemas.microsoft.com/office/word/2010/wordprocessingInk" xmlns:wne="http://schemas.microsoft.com/office/word/2006/wordml" xmlns:wps="http://schemas.microsoft.com/office/word/2010/wordprocessingShape" mc:Ignorable="w14 w15 w16se w16cid wp14">
-  <w15:person w15:author="Wambaugh, John">
-    <w15:presenceInfo w15:providerId="AD" w15:userId="S::Wambaugh.John@epa.gov::3f85975b-7231-4b50-83d2-f87320b70027"/>
-  </w15:person>
-</w15:people>
 </file>
 
 <file path=word/styles.xml><?xml version="1.0" encoding="utf-8"?>
@@ -5765,7 +5205,7 @@
 </file>
 
 <file path=customXml/itemProps1.xml><?xml version="1.0" encoding="utf-8"?>
-<ds:datastoreItem xmlns:ds="http://schemas.openxmlformats.org/officeDocument/2006/customXml" ds:itemID="{E021B186-C5CA-4D68-A7F3-CD9B32387BB6}">
+<ds:datastoreItem xmlns:ds="http://schemas.openxmlformats.org/officeDocument/2006/customXml" ds:itemID="{5860A170-8153-4130-8D0B-90F141C5BB5F}">
   <ds:schemaRefs>
     <ds:schemaRef ds:uri="http://schemas.openxmlformats.org/officeDocument/2006/bibliography"/>
   </ds:schemaRefs>

</xml_diff>

<commit_message>
Added definitions for the template sheets
</commit_message>
<xml_diff>
--- a/CvTdbSOP.docx
+++ b/CvTdbSOP.docx
@@ -9,8 +9,15 @@
         <w:jc w:val="center"/>
       </w:pPr>
       <w:bookmarkStart w:id="0" w:name="_MailOriginal"/>
-      <w:r>
-        <w:t xml:space="preserve">CvTdb </w:t>
+      <w:bookmarkStart w:id="1" w:name="_GoBack"/>
+      <w:bookmarkEnd w:id="1"/>
+      <w:proofErr w:type="spellStart"/>
+      <w:r>
+        <w:t>CvTdb</w:t>
+      </w:r>
+      <w:proofErr w:type="spellEnd"/>
+      <w:r>
+        <w:t xml:space="preserve"> </w:t>
       </w:r>
       <w:r>
         <w:t>Data Curation</w:t>
@@ -99,11 +106,33 @@
           <w:rFonts w:asciiTheme="minorHAnsi" w:hAnsiTheme="minorHAnsi" w:cstheme="minorHAnsi"/>
         </w:rPr>
       </w:pPr>
-      <w:r>
-        <w:rPr>
-          <w:rFonts w:asciiTheme="minorHAnsi" w:hAnsiTheme="minorHAnsi" w:cstheme="minorHAnsi"/>
-        </w:rPr>
-        <w:t xml:space="preserve">CvTdb is a database of toxicokinetic tissue concentration vs. time (CvT) data extracted from the scientific </w:t>
+      <w:proofErr w:type="spellStart"/>
+      <w:r>
+        <w:rPr>
+          <w:rFonts w:asciiTheme="minorHAnsi" w:hAnsiTheme="minorHAnsi" w:cstheme="minorHAnsi"/>
+        </w:rPr>
+        <w:t>CvTdb</w:t>
+      </w:r>
+      <w:proofErr w:type="spellEnd"/>
+      <w:r>
+        <w:rPr>
+          <w:rFonts w:asciiTheme="minorHAnsi" w:hAnsiTheme="minorHAnsi" w:cstheme="minorHAnsi"/>
+        </w:rPr>
+        <w:t xml:space="preserve"> is a database of toxicokinetic tissue concentration vs. time (</w:t>
+      </w:r>
+      <w:proofErr w:type="spellStart"/>
+      <w:r>
+        <w:rPr>
+          <w:rFonts w:asciiTheme="minorHAnsi" w:hAnsiTheme="minorHAnsi" w:cstheme="minorHAnsi"/>
+        </w:rPr>
+        <w:t>CvT</w:t>
+      </w:r>
+      <w:proofErr w:type="spellEnd"/>
+      <w:r>
+        <w:rPr>
+          <w:rFonts w:asciiTheme="minorHAnsi" w:hAnsiTheme="minorHAnsi" w:cstheme="minorHAnsi"/>
+        </w:rPr>
+        <w:t xml:space="preserve">) data extracted from the scientific </w:t>
       </w:r>
       <w:r>
         <w:rPr>
@@ -217,7 +246,35 @@
         <w:rPr>
           <w:rFonts w:asciiTheme="minorHAnsi" w:hAnsiTheme="minorHAnsi" w:cstheme="minorHAnsi"/>
         </w:rPr>
-        <w:t xml:space="preserve">The possible papers have been identified through keyword searches – it is always possible that a given paper does not contain CvT data. Therefore, start with Concentration vs. time values – if you can’t get CvT data </w:t>
+        <w:t xml:space="preserve">The possible papers have been identified through keyword searches – it is always possible that a given paper does not contain </w:t>
+      </w:r>
+      <w:proofErr w:type="spellStart"/>
+      <w:r>
+        <w:rPr>
+          <w:rFonts w:asciiTheme="minorHAnsi" w:hAnsiTheme="minorHAnsi" w:cstheme="minorHAnsi"/>
+        </w:rPr>
+        <w:t>CvT</w:t>
+      </w:r>
+      <w:proofErr w:type="spellEnd"/>
+      <w:r>
+        <w:rPr>
+          <w:rFonts w:asciiTheme="minorHAnsi" w:hAnsiTheme="minorHAnsi" w:cstheme="minorHAnsi"/>
+        </w:rPr>
+        <w:t xml:space="preserve"> data. Therefore, start with Concentration vs. time values – if you can’t get </w:t>
+      </w:r>
+      <w:proofErr w:type="spellStart"/>
+      <w:r>
+        <w:rPr>
+          <w:rFonts w:asciiTheme="minorHAnsi" w:hAnsiTheme="minorHAnsi" w:cstheme="minorHAnsi"/>
+        </w:rPr>
+        <w:t>CvT</w:t>
+      </w:r>
+      <w:proofErr w:type="spellEnd"/>
+      <w:r>
+        <w:rPr>
+          <w:rFonts w:asciiTheme="minorHAnsi" w:hAnsiTheme="minorHAnsi" w:cstheme="minorHAnsi"/>
+        </w:rPr>
+        <w:t xml:space="preserve"> data </w:t>
       </w:r>
       <w:r>
         <w:rPr>
@@ -354,6 +411,927 @@
         <w:t xml:space="preserve">with </w:t>
       </w:r>
       <w:hyperlink r:id="rId11" w:history="1">
+        <w:proofErr w:type="spellStart"/>
+        <w:r>
+          <w:rPr>
+            <w:rStyle w:val="Hyperlink"/>
+            <w:rFonts w:asciiTheme="minorHAnsi" w:hAnsiTheme="minorHAnsi" w:cstheme="minorHAnsi"/>
+            <w:color w:val="0366D6"/>
+          </w:rPr>
+          <w:t>WebPlotDigitizer</w:t>
+        </w:r>
+        <w:proofErr w:type="spellEnd"/>
+      </w:hyperlink>
+      <w:r>
+        <w:rPr>
+          <w:rFonts w:asciiTheme="minorHAnsi" w:hAnsiTheme="minorHAnsi" w:cstheme="minorHAnsi"/>
+        </w:rPr>
+        <w:t>)</w:t>
+      </w:r>
+    </w:p>
+    <w:p>
+      <w:pPr>
+        <w:rPr>
+          <w:rFonts w:asciiTheme="minorHAnsi" w:hAnsiTheme="minorHAnsi" w:cstheme="minorHAnsi"/>
+        </w:rPr>
+      </w:pPr>
+    </w:p>
+    <w:p>
+      <w:pPr>
+        <w:rPr>
+          <w:rFonts w:asciiTheme="minorHAnsi" w:hAnsiTheme="minorHAnsi" w:cstheme="minorHAnsi"/>
+        </w:rPr>
+      </w:pPr>
+      <w:r>
+        <w:rPr>
+          <w:rFonts w:asciiTheme="minorHAnsi" w:hAnsiTheme="minorHAnsi" w:cstheme="minorHAnsi"/>
+        </w:rPr>
+        <w:t xml:space="preserve">To keep things </w:t>
+      </w:r>
+      <w:r>
+        <w:rPr>
+          <w:rFonts w:asciiTheme="minorHAnsi" w:hAnsiTheme="minorHAnsi" w:cstheme="minorHAnsi"/>
+        </w:rPr>
+        <w:t>simple,</w:t>
+      </w:r>
+      <w:r>
+        <w:rPr>
+          <w:rFonts w:asciiTheme="minorHAnsi" w:hAnsiTheme="minorHAnsi" w:cstheme="minorHAnsi"/>
+        </w:rPr>
+        <w:t xml:space="preserve"> we currently </w:t>
+      </w:r>
+      <w:r>
+        <w:rPr>
+          <w:rFonts w:asciiTheme="minorHAnsi" w:hAnsiTheme="minorHAnsi" w:cstheme="minorHAnsi"/>
+        </w:rPr>
+        <w:t>create</w:t>
+      </w:r>
+      <w:r>
+        <w:rPr>
+          <w:rFonts w:asciiTheme="minorHAnsi" w:hAnsiTheme="minorHAnsi" w:cstheme="minorHAnsi"/>
+        </w:rPr>
+        <w:t xml:space="preserve"> one template file per article.</w:t>
+      </w:r>
+    </w:p>
+    <w:p>
+      <w:pPr>
+        <w:rPr>
+          <w:rFonts w:asciiTheme="minorHAnsi" w:hAnsiTheme="minorHAnsi" w:cstheme="minorHAnsi"/>
+        </w:rPr>
+      </w:pPr>
+    </w:p>
+    <w:p>
+      <w:pPr>
+        <w:spacing w:after="160" w:line="259" w:lineRule="auto"/>
+        <w:rPr>
+          <w:rFonts w:asciiTheme="majorHAnsi" w:eastAsiaTheme="majorEastAsia" w:hAnsiTheme="majorHAnsi" w:cstheme="majorBidi"/>
+          <w:color w:val="2F5496" w:themeColor="accent1" w:themeShade="BF"/>
+          <w:sz w:val="26"/>
+          <w:szCs w:val="26"/>
+        </w:rPr>
+      </w:pPr>
+      <w:r>
+        <w:br w:type="page"/>
+      </w:r>
+    </w:p>
+    <w:p>
+      <w:pPr>
+        <w:pStyle w:val="Heading2"/>
+      </w:pPr>
+      <w:proofErr w:type="spellStart"/>
+      <w:r>
+        <w:lastRenderedPageBreak/>
+        <w:t>CvTdb</w:t>
+      </w:r>
+      <w:proofErr w:type="spellEnd"/>
+      <w:r>
+        <w:t xml:space="preserve"> Definitions</w:t>
+      </w:r>
+    </w:p>
+    <w:p/>
+    <w:p>
+      <w:r>
+        <w:t xml:space="preserve">The original inspiration for the set of contextualizing metadata was based on </w:t>
+      </w:r>
+      <w:r>
+        <w:rPr>
+          <w:rFonts w:eastAsia="Calibri"/>
+        </w:rPr>
+        <w:t>the test guideline for metabolism and pharmacokinetics released by the U.S. EPA Office of Prevention, Pesticides, and Toxic Substances (OPPTS)</w:t>
+      </w:r>
+      <w:r>
+        <w:rPr>
+          <w:rStyle w:val="FootnoteReference"/>
+          <w:rFonts w:eastAsia="Calibri"/>
+        </w:rPr>
+        <w:footnoteReference w:id="2"/>
+      </w:r>
+      <w:r>
+        <w:rPr>
+          <w:rFonts w:eastAsia="Calibri"/>
+        </w:rPr>
+        <w:t>.</w:t>
+      </w:r>
+      <w:r>
+        <w:t xml:space="preserve"> Identifying the set of parameters necessary to properly annotate the extracted </w:t>
+      </w:r>
+      <w:proofErr w:type="spellStart"/>
+      <w:r>
+        <w:rPr>
+          <w:b/>
+          <w:i/>
+        </w:rPr>
+        <w:t>CvT</w:t>
+      </w:r>
+      <w:proofErr w:type="spellEnd"/>
+      <w:r>
+        <w:t xml:space="preserve"> data was iterative, with improvements evolving after the review of multiple publications (as the consistency and reporting of study details is highly variable in literature).</w:t>
+      </w:r>
+      <w:r>
+        <w:t xml:space="preserve"> </w:t>
+      </w:r>
+      <w:r>
+        <w:t xml:space="preserve">For each paper five linked tables </w:t>
+      </w:r>
+      <w:r>
+        <w:t xml:space="preserve">(“Sheets” in the Data Template “Workbook”) </w:t>
+      </w:r>
+      <w:r>
+        <w:t xml:space="preserve">must be filled out: </w:t>
+      </w:r>
+      <w:r>
+        <w:t>“</w:t>
+      </w:r>
+      <w:r>
+        <w:t>Documents</w:t>
+      </w:r>
+      <w:r>
+        <w:t>”</w:t>
+      </w:r>
+      <w:r>
+        <w:t xml:space="preserve">, </w:t>
+      </w:r>
+      <w:r>
+        <w:t>“</w:t>
+      </w:r>
+      <w:r>
+        <w:t>Subjects</w:t>
+      </w:r>
+      <w:r>
+        <w:t>”</w:t>
+      </w:r>
+      <w:r>
+        <w:t xml:space="preserve">, </w:t>
+      </w:r>
+      <w:r>
+        <w:t>‘</w:t>
+      </w:r>
+      <w:r>
+        <w:t>Studies</w:t>
+      </w:r>
+      <w:r>
+        <w:t>”, “</w:t>
+      </w:r>
+      <w:r>
+        <w:t>Series</w:t>
+      </w:r>
+      <w:r>
+        <w:t>”</w:t>
+      </w:r>
+      <w:r>
+        <w:t xml:space="preserve">, and </w:t>
+      </w:r>
+      <w:r>
+        <w:t>“</w:t>
+      </w:r>
+      <w:r>
+        <w:t>Conc Time Values</w:t>
+      </w:r>
+      <w:r>
+        <w:t>”</w:t>
+      </w:r>
+      <w:r>
+        <w:t>.</w:t>
+      </w:r>
+    </w:p>
+    <w:p>
+      <w:pPr>
+        <w:pStyle w:val="Heading3"/>
+      </w:pPr>
+      <w:r>
+        <w:t>Documents</w:t>
+      </w:r>
+    </w:p>
+    <w:p>
+      <w:pPr>
+        <w:pStyle w:val="NormalWeb"/>
+        <w:shd w:val="clear" w:color="auto" w:fill="FFFFFF"/>
+        <w:spacing w:before="0" w:beforeAutospacing="0" w:after="240" w:afterAutospacing="0" w:line="276" w:lineRule="auto"/>
+        <w:rPr>
+          <w:b/>
+          <w:bCs/>
+          <w:sz w:val="27"/>
+          <w:szCs w:val="27"/>
+        </w:rPr>
+      </w:pPr>
+      <w:r>
+        <w:rPr>
+          <w:rFonts w:asciiTheme="minorHAnsi" w:hAnsiTheme="minorHAnsi" w:cstheme="minorHAnsi"/>
+          <w:color w:val="24292E"/>
+        </w:rPr>
+        <w:t>Th</w:t>
+      </w:r>
+      <w:r>
+        <w:rPr>
+          <w:rFonts w:asciiTheme="minorHAnsi" w:hAnsiTheme="minorHAnsi" w:cstheme="minorHAnsi"/>
+          <w:color w:val="24292E"/>
+        </w:rPr>
+        <w:t>is sheet identifies the r</w:t>
+      </w:r>
+      <w:r>
+        <w:rPr>
+          <w:rFonts w:asciiTheme="minorHAnsi" w:hAnsiTheme="minorHAnsi" w:cstheme="minorHAnsi"/>
+          <w:color w:val="24292E"/>
+        </w:rPr>
+        <w:t>eference (data source document</w:t>
+      </w:r>
+      <w:r>
+        <w:rPr>
+          <w:rFonts w:asciiTheme="minorHAnsi" w:hAnsiTheme="minorHAnsi" w:cstheme="minorHAnsi"/>
+          <w:color w:val="24292E"/>
+        </w:rPr>
+        <w:t xml:space="preserve">). </w:t>
+      </w:r>
+      <w:r>
+        <w:rPr>
+          <w:rFonts w:asciiTheme="minorHAnsi" w:hAnsiTheme="minorHAnsi" w:cstheme="minorHAnsi"/>
+          <w:color w:val="24292E"/>
+        </w:rPr>
+        <w:t xml:space="preserve">PMID is </w:t>
+      </w:r>
+      <w:proofErr w:type="gramStart"/>
+      <w:r>
+        <w:rPr>
+          <w:rFonts w:asciiTheme="minorHAnsi" w:hAnsiTheme="minorHAnsi" w:cstheme="minorHAnsi"/>
+          <w:color w:val="24292E"/>
+        </w:rPr>
+        <w:t>sufficient</w:t>
+      </w:r>
+      <w:proofErr w:type="gramEnd"/>
+      <w:r>
+        <w:rPr>
+          <w:rFonts w:asciiTheme="minorHAnsi" w:hAnsiTheme="minorHAnsi" w:cstheme="minorHAnsi"/>
+          <w:color w:val="24292E"/>
+        </w:rPr>
+        <w:t xml:space="preserve"> as an id.</w:t>
+      </w:r>
+    </w:p>
+    <w:p>
+      <w:pPr>
+        <w:pStyle w:val="Heading3"/>
+      </w:pPr>
+      <w:r>
+        <w:t>Studies</w:t>
+      </w:r>
+    </w:p>
+    <w:p>
+      <w:pPr>
+        <w:spacing w:line="276" w:lineRule="auto"/>
+        <w:rPr>
+          <w:rFonts w:asciiTheme="minorHAnsi" w:hAnsiTheme="minorHAnsi" w:cstheme="minorHAnsi"/>
+        </w:rPr>
+      </w:pPr>
+      <w:r>
+        <w:rPr>
+          <w:rFonts w:asciiTheme="minorHAnsi" w:hAnsiTheme="minorHAnsi" w:cstheme="minorHAnsi"/>
+        </w:rPr>
+        <w:t>A study is generally equivalent to a single dosing strategy for a test substance. If the test substance is different or the dosing regime</w:t>
+      </w:r>
+      <w:r>
+        <w:rPr>
+          <w:rFonts w:asciiTheme="minorHAnsi" w:hAnsiTheme="minorHAnsi" w:cstheme="minorHAnsi"/>
+        </w:rPr>
+        <w:t>n</w:t>
+      </w:r>
+      <w:r>
+        <w:rPr>
+          <w:rFonts w:asciiTheme="minorHAnsi" w:hAnsiTheme="minorHAnsi" w:cstheme="minorHAnsi"/>
+        </w:rPr>
+        <w:t xml:space="preserve"> changes in any way, it is considered a new study.</w:t>
+      </w:r>
+    </w:p>
+    <w:p>
+      <w:pPr>
+        <w:pStyle w:val="NormalWeb"/>
+        <w:shd w:val="clear" w:color="auto" w:fill="FFFFFF"/>
+        <w:spacing w:after="240" w:line="276" w:lineRule="auto"/>
+        <w:rPr>
+          <w:rFonts w:asciiTheme="minorHAnsi" w:hAnsiTheme="minorHAnsi" w:cstheme="minorHAnsi"/>
+          <w:color w:val="24292E"/>
+        </w:rPr>
+      </w:pPr>
+      <w:r>
+        <w:rPr>
+          <w:rFonts w:asciiTheme="minorHAnsi" w:hAnsiTheme="minorHAnsi" w:cstheme="minorHAnsi"/>
+          <w:color w:val="24292E"/>
+        </w:rPr>
+        <w:t>The s</w:t>
+      </w:r>
+      <w:r>
+        <w:rPr>
+          <w:rFonts w:asciiTheme="minorHAnsi" w:hAnsiTheme="minorHAnsi" w:cstheme="minorHAnsi"/>
+          <w:color w:val="24292E"/>
+        </w:rPr>
+        <w:t xml:space="preserve">tudy </w:t>
+      </w:r>
+      <w:r>
+        <w:rPr>
+          <w:rFonts w:asciiTheme="minorHAnsi" w:hAnsiTheme="minorHAnsi" w:cstheme="minorHAnsi"/>
+          <w:color w:val="24292E"/>
+        </w:rPr>
+        <w:t xml:space="preserve">describes the </w:t>
+      </w:r>
+      <w:r>
+        <w:rPr>
+          <w:rFonts w:asciiTheme="minorHAnsi" w:hAnsiTheme="minorHAnsi" w:cstheme="minorHAnsi"/>
+          <w:color w:val="24292E"/>
+        </w:rPr>
+        <w:t>scenario</w:t>
+      </w:r>
+      <w:r>
+        <w:rPr>
+          <w:rFonts w:asciiTheme="minorHAnsi" w:hAnsiTheme="minorHAnsi" w:cstheme="minorHAnsi"/>
+          <w:color w:val="24292E"/>
+        </w:rPr>
+        <w:t xml:space="preserve">: </w:t>
+      </w:r>
+      <w:r>
+        <w:rPr>
+          <w:rFonts w:asciiTheme="minorHAnsi" w:hAnsiTheme="minorHAnsi" w:cstheme="minorHAnsi"/>
+          <w:color w:val="24292E"/>
+        </w:rPr>
+        <w:t>test substance, administration route, dose amount, vehicle, and volume, exposure duration, quantity of doses given and their spacing, number of subjects per treatment group, number of treatment groups, fasting status of subjects</w:t>
+      </w:r>
+      <w:r>
+        <w:rPr>
+          <w:rFonts w:asciiTheme="minorHAnsi" w:hAnsiTheme="minorHAnsi" w:cstheme="minorHAnsi"/>
+          <w:color w:val="24292E"/>
+        </w:rPr>
+        <w:t>.</w:t>
+      </w:r>
+    </w:p>
+    <w:p>
+      <w:pPr>
+        <w:pStyle w:val="Heading3"/>
+      </w:pPr>
+      <w:r>
+        <w:t>Subjects</w:t>
+      </w:r>
+    </w:p>
+    <w:p>
+      <w:pPr>
+        <w:spacing w:line="276" w:lineRule="auto"/>
+        <w:rPr>
+          <w:rFonts w:asciiTheme="minorHAnsi" w:hAnsiTheme="minorHAnsi" w:cstheme="minorHAnsi"/>
+          <w:color w:val="24292E"/>
+        </w:rPr>
+      </w:pPr>
+      <w:r>
+        <w:rPr>
+          <w:rFonts w:asciiTheme="minorHAnsi" w:hAnsiTheme="minorHAnsi" w:cstheme="minorHAnsi"/>
+          <w:color w:val="24292E"/>
+        </w:rPr>
+        <w:t>The test s</w:t>
+      </w:r>
+      <w:r>
+        <w:rPr>
+          <w:rFonts w:asciiTheme="minorHAnsi" w:hAnsiTheme="minorHAnsi" w:cstheme="minorHAnsi"/>
+          <w:color w:val="24292E"/>
+        </w:rPr>
+        <w:t>ubject details</w:t>
+      </w:r>
+      <w:r>
+        <w:rPr>
+          <w:rFonts w:asciiTheme="minorHAnsi" w:hAnsiTheme="minorHAnsi" w:cstheme="minorHAnsi"/>
+          <w:color w:val="24292E"/>
+        </w:rPr>
+        <w:t xml:space="preserve">: </w:t>
+      </w:r>
+      <w:r>
+        <w:rPr>
+          <w:rFonts w:asciiTheme="minorHAnsi" w:hAnsiTheme="minorHAnsi" w:cstheme="minorHAnsi"/>
+          <w:color w:val="24292E"/>
+        </w:rPr>
+        <w:t>species, type/strain, sex, age, age category, size, and any other description given by source</w:t>
+      </w:r>
+      <w:r>
+        <w:rPr>
+          <w:rFonts w:asciiTheme="minorHAnsi" w:hAnsiTheme="minorHAnsi" w:cstheme="minorHAnsi"/>
+          <w:color w:val="24292E"/>
+        </w:rPr>
+        <w:t>.</w:t>
+      </w:r>
+    </w:p>
+    <w:p>
+      <w:pPr>
+        <w:pStyle w:val="Heading3"/>
+      </w:pPr>
+      <w:r>
+        <w:t>Series</w:t>
+      </w:r>
+    </w:p>
+    <w:p>
+      <w:pPr>
+        <w:pStyle w:val="NormalWeb"/>
+        <w:shd w:val="clear" w:color="auto" w:fill="FFFFFF"/>
+        <w:spacing w:before="0" w:beforeAutospacing="0" w:after="240" w:afterAutospacing="0" w:line="276" w:lineRule="auto"/>
+        <w:rPr>
+          <w:rFonts w:asciiTheme="minorHAnsi" w:hAnsiTheme="minorHAnsi" w:cstheme="minorHAnsi"/>
+          <w:color w:val="24292E"/>
+        </w:rPr>
+      </w:pPr>
+      <w:r>
+        <w:rPr>
+          <w:rFonts w:asciiTheme="minorHAnsi" w:hAnsiTheme="minorHAnsi" w:cstheme="minorHAnsi"/>
+          <w:color w:val="24292E"/>
+        </w:rPr>
+        <w:t xml:space="preserve">Series correspond to each line in </w:t>
+      </w:r>
+      <w:r>
+        <w:rPr>
+          <w:rFonts w:asciiTheme="minorHAnsi" w:hAnsiTheme="minorHAnsi" w:cstheme="minorHAnsi"/>
+          <w:color w:val="24292E"/>
+        </w:rPr>
+        <w:t>a</w:t>
+      </w:r>
+      <w:r>
+        <w:rPr>
+          <w:rFonts w:asciiTheme="minorHAnsi" w:hAnsiTheme="minorHAnsi" w:cstheme="minorHAnsi"/>
+          <w:color w:val="24292E"/>
+        </w:rPr>
+        <w:t xml:space="preserve"> PK graph</w:t>
+      </w:r>
+      <w:r>
+        <w:rPr>
+          <w:rFonts w:asciiTheme="minorHAnsi" w:hAnsiTheme="minorHAnsi" w:cstheme="minorHAnsi"/>
+          <w:color w:val="24292E"/>
+        </w:rPr>
+        <w:t xml:space="preserve">. If everything is the same except the times and concentrations, then all the data are in the same series. </w:t>
+      </w:r>
+      <w:r>
+        <w:rPr>
+          <w:rFonts w:asciiTheme="minorHAnsi" w:hAnsiTheme="minorHAnsi" w:cstheme="minorHAnsi"/>
+          <w:color w:val="24292E"/>
+        </w:rPr>
+        <w:t xml:space="preserve"> Series includes m</w:t>
+      </w:r>
+      <w:r>
+        <w:rPr>
+          <w:rFonts w:asciiTheme="minorHAnsi" w:hAnsiTheme="minorHAnsi" w:cstheme="minorHAnsi"/>
+          <w:color w:val="24292E"/>
+        </w:rPr>
+        <w:t>easurement details (the original time and concentration units, analyte, the medium (tissue, circulatory fluid, etc.) in which the analyte was detected</w:t>
+      </w:r>
+      <w:r>
+        <w:rPr>
+          <w:rFonts w:asciiTheme="minorHAnsi" w:hAnsiTheme="minorHAnsi" w:cstheme="minorHAnsi"/>
+          <w:color w:val="24292E"/>
+        </w:rPr>
+        <w:t xml:space="preserve"> and m</w:t>
+      </w:r>
+      <w:r>
+        <w:rPr>
+          <w:rFonts w:asciiTheme="minorHAnsi" w:hAnsiTheme="minorHAnsi" w:cstheme="minorHAnsi"/>
+          <w:color w:val="24292E"/>
+        </w:rPr>
+        <w:t>easurement methods (the limits of detection and/or quantification, the analysis method)</w:t>
+      </w:r>
+      <w:r>
+        <w:rPr>
+          <w:rFonts w:asciiTheme="minorHAnsi" w:hAnsiTheme="minorHAnsi" w:cstheme="minorHAnsi"/>
+          <w:color w:val="24292E"/>
+        </w:rPr>
+        <w:t>.</w:t>
+      </w:r>
+    </w:p>
+    <w:p>
+      <w:pPr>
+        <w:pStyle w:val="Heading3"/>
+      </w:pPr>
+      <w:proofErr w:type="spellStart"/>
+      <w:r>
+        <w:t>Conc_Time_Values</w:t>
+      </w:r>
+      <w:proofErr w:type="spellEnd"/>
+    </w:p>
+    <w:p>
+      <w:r>
+        <w:t xml:space="preserve">These are the actual measured values </w:t>
+      </w:r>
+      <w:proofErr w:type="gramStart"/>
+      <w:r>
+        <w:t>in a given</w:t>
+      </w:r>
+      <w:proofErr w:type="gramEnd"/>
+      <w:r>
+        <w:t xml:space="preserve"> series. Each</w:t>
+      </w:r>
+      <w:r>
+        <w:t xml:space="preserve"> measurement is a pair, with a time and a concentration. Right now, w</w:t>
+      </w:r>
+      <w:r>
+        <w:t xml:space="preserve">e are not concerned with the standard deviation. If the number is given in a </w:t>
+      </w:r>
+      <w:r>
+        <w:lastRenderedPageBreak/>
+        <w:t>table</w:t>
+      </w:r>
+      <w:r>
+        <w:t xml:space="preserve"> and can be easily </w:t>
+      </w:r>
+      <w:proofErr w:type="gramStart"/>
+      <w:r>
+        <w:t>copied</w:t>
+      </w:r>
+      <w:proofErr w:type="gramEnd"/>
+      <w:r>
+        <w:t xml:space="preserve"> then</w:t>
+      </w:r>
+      <w:r>
+        <w:t xml:space="preserve"> please do capture it. However, it is currently not worth the extra effort of extracting standard deviations from graphs.</w:t>
+      </w:r>
+    </w:p>
+    <w:p>
+      <w:pPr>
+        <w:pStyle w:val="Heading3"/>
+      </w:pPr>
+      <w:r>
+        <w:t>C</w:t>
+      </w:r>
+      <w:r>
+        <w:t>uration Notes</w:t>
+      </w:r>
+    </w:p>
+    <w:p>
+      <w:pPr>
+        <w:rPr>
+          <w:rFonts w:asciiTheme="minorHAnsi" w:hAnsiTheme="minorHAnsi" w:cstheme="minorHAnsi"/>
+          <w:color w:val="24292E"/>
+        </w:rPr>
+      </w:pPr>
+      <w:r>
+        <w:t xml:space="preserve">Curator notes are free text fields for noting any </w:t>
+      </w:r>
+      <w:r>
+        <w:rPr>
+          <w:rFonts w:asciiTheme="minorHAnsi" w:hAnsiTheme="minorHAnsi" w:cstheme="minorHAnsi"/>
+          <w:color w:val="24292E"/>
+        </w:rPr>
+        <w:t>assumptions made during the collection process</w:t>
+      </w:r>
+      <w:r>
+        <w:rPr>
+          <w:rFonts w:asciiTheme="minorHAnsi" w:hAnsiTheme="minorHAnsi" w:cstheme="minorHAnsi"/>
+          <w:color w:val="24292E"/>
+        </w:rPr>
+        <w:t xml:space="preserve"> and any additional data. They are meant to be very brief, for example: “Vmax an Km available” or “post-natal data omitted”.</w:t>
+      </w:r>
+    </w:p>
+    <w:p>
+      <w:pPr>
+        <w:pStyle w:val="Heading3"/>
+      </w:pPr>
+      <w:r>
+        <w:t xml:space="preserve">How the </w:t>
+      </w:r>
+      <w:proofErr w:type="spellStart"/>
+      <w:r>
+        <w:t>CvTdb</w:t>
+      </w:r>
+      <w:proofErr w:type="spellEnd"/>
+      <w:r>
+        <w:t xml:space="preserve"> Terms Relate</w:t>
+      </w:r>
+    </w:p>
+    <w:p>
+      <w:pPr>
+        <w:jc w:val="center"/>
+      </w:pPr>
+      <w:r>
+        <w:rPr>
+          <w:noProof/>
+        </w:rPr>
+        <w:drawing>
+          <wp:inline distT="0" distB="0" distL="0" distR="0" wp14:anchorId="5E3B6688" wp14:editId="27D94D38">
+            <wp:extent cx="5486400" cy="6053328"/>
+            <wp:effectExtent l="0" t="0" r="0" b="5080"/>
+            <wp:docPr id="381307797" name="Picture 381307797"/>
+            <wp:cNvGraphicFramePr>
+              <a:graphicFrameLocks xmlns:a="http://schemas.openxmlformats.org/drawingml/2006/main" noChangeAspect="1"/>
+            </wp:cNvGraphicFramePr>
+            <a:graphic xmlns:a="http://schemas.openxmlformats.org/drawingml/2006/main">
+              <a:graphicData uri="http://schemas.openxmlformats.org/drawingml/2006/picture">
+                <pic:pic xmlns:pic="http://schemas.openxmlformats.org/drawingml/2006/picture">
+                  <pic:nvPicPr>
+                    <pic:cNvPr id="0" name=""/>
+                    <pic:cNvPicPr/>
+                  </pic:nvPicPr>
+                  <pic:blipFill>
+                    <a:blip r:embed="rId12">
+                      <a:extLst>
+                        <a:ext uri="{28A0092B-C50C-407E-A947-70E740481C1C}">
+                          <a14:useLocalDpi xmlns:a14="http://schemas.microsoft.com/office/drawing/2010/main" val="0"/>
+                        </a:ext>
+                      </a:extLst>
+                    </a:blip>
+                    <a:stretch>
+                      <a:fillRect/>
+                    </a:stretch>
+                  </pic:blipFill>
+                  <pic:spPr>
+                    <a:xfrm>
+                      <a:off x="0" y="0"/>
+                      <a:ext cx="5486400" cy="6053328"/>
+                    </a:xfrm>
+                    <a:prstGeom prst="rect">
+                      <a:avLst/>
+                    </a:prstGeom>
+                  </pic:spPr>
+                </pic:pic>
+              </a:graphicData>
+            </a:graphic>
+          </wp:inline>
+        </w:drawing>
+      </w:r>
+    </w:p>
+    <w:p>
+      <w:pPr>
+        <w:pStyle w:val="Caption"/>
+        <w:jc w:val="center"/>
+        <w:rPr>
+          <w:rFonts w:asciiTheme="majorHAnsi" w:eastAsiaTheme="majorEastAsia" w:hAnsiTheme="majorHAnsi" w:cstheme="majorBidi"/>
+          <w:color w:val="2F5496" w:themeColor="accent1" w:themeShade="BF"/>
+          <w:sz w:val="26"/>
+          <w:szCs w:val="26"/>
+        </w:rPr>
+      </w:pPr>
+      <w:r>
+        <w:t xml:space="preserve">Entity-relationship diagram </w:t>
+      </w:r>
+      <w:r>
+        <w:t xml:space="preserve">of </w:t>
+      </w:r>
+      <w:proofErr w:type="spellStart"/>
+      <w:r>
+        <w:t>CvT</w:t>
+      </w:r>
+      <w:r>
+        <w:t>db</w:t>
+      </w:r>
+      <w:proofErr w:type="spellEnd"/>
+      <w:r>
+        <w:t>.</w:t>
+      </w:r>
+      <w:r>
+        <w:br w:type="page"/>
+      </w:r>
+    </w:p>
+    <w:p>
+      <w:pPr>
+        <w:pStyle w:val="Heading2"/>
+      </w:pPr>
+      <w:r>
+        <w:lastRenderedPageBreak/>
+        <w:t>Curation Process</w:t>
+      </w:r>
+    </w:p>
+    <w:p/>
+    <w:p>
+      <w:r>
+        <w:t xml:space="preserve">Visit the </w:t>
+      </w:r>
+      <w:proofErr w:type="spellStart"/>
+      <w:r>
+        <w:t>CvTdb</w:t>
+      </w:r>
+      <w:proofErr w:type="spellEnd"/>
+      <w:r>
+        <w:t xml:space="preserve"> Data Curation spreadsheet:</w:t>
+      </w:r>
+    </w:p>
+    <w:p>
+      <w:pPr>
+        <w:rPr>
+          <w:rFonts w:asciiTheme="minorHAnsi" w:hAnsiTheme="minorHAnsi" w:cstheme="minorHAnsi"/>
+        </w:rPr>
+      </w:pPr>
+      <w:hyperlink r:id="rId13" w:history="1">
+        <w:r>
+          <w:rPr>
+            <w:rStyle w:val="Hyperlink"/>
+            <w:rFonts w:asciiTheme="minorHAnsi" w:hAnsiTheme="minorHAnsi" w:cstheme="minorHAnsi"/>
+          </w:rPr>
+          <w:t>https://docs.google.com/spreadsheets/d/1Uzxw7p_6zlNehtGJlBP-AkTWvydFvt9CeCTtwyeewvE/edit?usp=sharing</w:t>
+        </w:r>
+      </w:hyperlink>
+    </w:p>
+    <w:p/>
+    <w:p>
+      <w:pPr>
+        <w:rPr>
+          <w:rFonts w:asciiTheme="minorHAnsi" w:hAnsiTheme="minorHAnsi" w:cstheme="minorHAnsi"/>
+        </w:rPr>
+      </w:pPr>
+      <w:r>
+        <w:rPr>
+          <w:rFonts w:asciiTheme="minorHAnsi" w:hAnsiTheme="minorHAnsi" w:cstheme="minorHAnsi"/>
+        </w:rPr>
+        <w:t>We</w:t>
+      </w:r>
+      <w:r>
+        <w:rPr>
+          <w:rFonts w:asciiTheme="minorHAnsi" w:hAnsiTheme="minorHAnsi" w:cstheme="minorHAnsi"/>
+        </w:rPr>
+        <w:t xml:space="preserve"> hope to</w:t>
+      </w:r>
+      <w:r>
+        <w:rPr>
+          <w:rFonts w:asciiTheme="minorHAnsi" w:hAnsiTheme="minorHAnsi" w:cstheme="minorHAnsi"/>
+        </w:rPr>
+        <w:t xml:space="preserve"> provide most of the necessary links at the top of the curation spreadsheet. When you click on them, they do not immediately open in a web-browser. You can use CTRL-C to copy and CRTL-V to paste the link into a web browser, or click the little button to open URL in browser (it's a small square with an arrow pointing to the upper right)</w:t>
+      </w:r>
+    </w:p>
+    <w:p>
+      <w:pPr>
+        <w:rPr>
+          <w:rFonts w:asciiTheme="minorHAnsi" w:hAnsiTheme="minorHAnsi" w:cstheme="minorHAnsi"/>
+        </w:rPr>
+      </w:pPr>
+    </w:p>
+    <w:p>
+      <w:pPr>
+        <w:rPr>
+          <w:rFonts w:asciiTheme="minorHAnsi" w:hAnsiTheme="minorHAnsi" w:cstheme="minorHAnsi"/>
+        </w:rPr>
+      </w:pPr>
+      <w:r>
+        <w:rPr>
+          <w:rFonts w:asciiTheme="minorHAnsi" w:hAnsiTheme="minorHAnsi" w:cstheme="minorHAnsi"/>
+        </w:rPr>
+        <w:t>Select a paper by typing in your name</w:t>
+      </w:r>
+      <w:r>
+        <w:rPr>
+          <w:rFonts w:asciiTheme="minorHAnsi" w:hAnsiTheme="minorHAnsi" w:cstheme="minorHAnsi"/>
+        </w:rPr>
+        <w:t xml:space="preserve"> </w:t>
+      </w:r>
+      <w:r>
+        <w:rPr>
+          <w:rFonts w:asciiTheme="minorHAnsi" w:hAnsiTheme="minorHAnsi" w:cstheme="minorHAnsi"/>
+        </w:rPr>
+        <w:t>in the “Curator 1” or “Curator 2” column and look up the paper for the PMID on that row.  (</w:t>
+      </w:r>
+      <w:r>
+        <w:rPr>
+          <w:rFonts w:asciiTheme="minorHAnsi" w:hAnsiTheme="minorHAnsi" w:cstheme="minorHAnsi"/>
+        </w:rPr>
+        <w:t xml:space="preserve">Our </w:t>
+      </w:r>
+      <w:r>
+        <w:rPr>
+          <w:rFonts w:asciiTheme="minorHAnsi" w:hAnsiTheme="minorHAnsi" w:cstheme="minorHAnsi"/>
+        </w:rPr>
+        <w:t>long-range</w:t>
+      </w:r>
+      <w:r>
+        <w:rPr>
+          <w:rFonts w:asciiTheme="minorHAnsi" w:hAnsiTheme="minorHAnsi" w:cstheme="minorHAnsi"/>
+        </w:rPr>
+        <w:t xml:space="preserve"> goal is to have each paper separately reviewed twice.</w:t>
+      </w:r>
+      <w:r>
+        <w:rPr>
+          <w:rFonts w:asciiTheme="minorHAnsi" w:hAnsiTheme="minorHAnsi" w:cstheme="minorHAnsi"/>
+        </w:rPr>
+        <w:t>)</w:t>
+      </w:r>
+    </w:p>
+    <w:p>
+      <w:pPr>
+        <w:rPr>
+          <w:rFonts w:asciiTheme="minorHAnsi" w:hAnsiTheme="minorHAnsi" w:cstheme="minorHAnsi"/>
+        </w:rPr>
+      </w:pPr>
+    </w:p>
+    <w:p>
+      <w:r>
+        <w:t xml:space="preserve">Obtain the PDF corresponding to the PMID. </w:t>
+      </w:r>
+    </w:p>
+    <w:p/>
+    <w:p>
+      <w:r>
+        <w:t>Priority</w:t>
+      </w:r>
+      <w:r>
+        <w:t xml:space="preserve"> PDFs are located here:</w:t>
+      </w:r>
+    </w:p>
+    <w:p>
+      <w:hyperlink r:id="rId14" w:history="1">
+        <w:r>
+          <w:rPr>
+            <w:rStyle w:val="Hyperlink"/>
+          </w:rPr>
+          <w:t>https://www.dropbox.com/sh/o2mt6l3te45fko6/AABsqWSagygml8In-8PEx-2ca?dl=0</w:t>
+        </w:r>
+      </w:hyperlink>
+    </w:p>
+    <w:p/>
+    <w:p>
+      <w:r>
+        <w:t>An EndNote library file with many more PDF's is here:</w:t>
+      </w:r>
+    </w:p>
+    <w:p>
+      <w:hyperlink r:id="rId15" w:history="1">
+        <w:r>
+          <w:rPr>
+            <w:rStyle w:val="Hyperlink"/>
+          </w:rPr>
+          <w:t>https://usepa-my.sharepoint.com/:f:/g/personal/beeker_jonathan_epa_gov/EqkrXI5MLtVAq8E8j7v-HIgBpcTCAC79ji7nW4D4eItA-g?e=79hxr0</w:t>
+        </w:r>
+      </w:hyperlink>
+    </w:p>
+    <w:p/>
+    <w:p>
+      <w:r>
+        <w:t xml:space="preserve">Ascertain if there is extractable </w:t>
+      </w:r>
+      <w:proofErr w:type="spellStart"/>
+      <w:r>
+        <w:t>CvT</w:t>
+      </w:r>
+      <w:proofErr w:type="spellEnd"/>
+      <w:r>
+        <w:t xml:space="preserve"> data in the paper. All the PMIDs were identified by searches that may not always find useful papers. I</w:t>
+      </w:r>
+      <w:r>
+        <w:t>f</w:t>
+      </w:r>
+      <w:r>
+        <w:t xml:space="preserve"> the paper is not useful, mention that in the note </w:t>
+      </w:r>
+      <w:r>
+        <w:t>and mark it as done.</w:t>
+      </w:r>
+    </w:p>
+    <w:p/>
+    <w:p>
+      <w:r>
+        <w:t>I</w:t>
+      </w:r>
+      <w:r>
+        <w:t>f</w:t>
+      </w:r>
+      <w:r>
+        <w:t xml:space="preserve"> the </w:t>
+      </w:r>
+      <w:proofErr w:type="spellStart"/>
+      <w:r>
+        <w:t>CvT</w:t>
+      </w:r>
+      <w:proofErr w:type="spellEnd"/>
+      <w:r>
+        <w:t xml:space="preserve"> data is present in table in the paper,</w:t>
+      </w:r>
+      <w:r>
+        <w:t xml:space="preserve"> then</w:t>
+      </w:r>
+      <w:r>
+        <w:t xml:space="preserve"> great! If the data is in supplemental information, try to obtain the supplemental information. You can only access most journals when connected to the VPN. You can always email Chris, John, or use the Inter-Library loan if you can't access the paper:</w:t>
+      </w:r>
+    </w:p>
+    <w:p>
+      <w:hyperlink r:id="rId16" w:history="1">
+        <w:r>
+          <w:rPr>
+            <w:rStyle w:val="Hyperlink"/>
+          </w:rPr>
+          <w:t>https://epa.illiad.oclc.org/illiad/</w:t>
+        </w:r>
+      </w:hyperlink>
+    </w:p>
+    <w:p/>
+    <w:p>
+      <w:r>
+        <w:t>If the data is only available in graphs, it's still a useful paper</w:t>
+      </w:r>
+      <w:r>
+        <w:t xml:space="preserve">, we just have to use </w:t>
+      </w:r>
+      <w:hyperlink r:id="rId17" w:history="1">
         <w:r>
           <w:rPr>
             <w:rStyle w:val="Hyperlink"/>
@@ -367,299 +1345,6 @@
         <w:rPr>
           <w:rFonts w:asciiTheme="minorHAnsi" w:hAnsiTheme="minorHAnsi" w:cstheme="minorHAnsi"/>
         </w:rPr>
-        <w:t>)</w:t>
-      </w:r>
-    </w:p>
-    <w:p>
-      <w:pPr>
-        <w:rPr>
-          <w:rFonts w:asciiTheme="minorHAnsi" w:hAnsiTheme="minorHAnsi" w:cstheme="minorHAnsi"/>
-        </w:rPr>
-      </w:pPr>
-    </w:p>
-    <w:p>
-      <w:pPr>
-        <w:rPr>
-          <w:rFonts w:asciiTheme="minorHAnsi" w:hAnsiTheme="minorHAnsi" w:cstheme="minorHAnsi"/>
-        </w:rPr>
-      </w:pPr>
-      <w:r>
-        <w:rPr>
-          <w:rFonts w:asciiTheme="minorHAnsi" w:hAnsiTheme="minorHAnsi" w:cstheme="minorHAnsi"/>
-        </w:rPr>
-        <w:t xml:space="preserve">To keep things </w:t>
-      </w:r>
-      <w:r>
-        <w:rPr>
-          <w:rFonts w:asciiTheme="minorHAnsi" w:hAnsiTheme="minorHAnsi" w:cstheme="minorHAnsi"/>
-        </w:rPr>
-        <w:t>simple,</w:t>
-      </w:r>
-      <w:r>
-        <w:rPr>
-          <w:rFonts w:asciiTheme="minorHAnsi" w:hAnsiTheme="minorHAnsi" w:cstheme="minorHAnsi"/>
-        </w:rPr>
-        <w:t xml:space="preserve"> we currently </w:t>
-      </w:r>
-      <w:r>
-        <w:rPr>
-          <w:rFonts w:asciiTheme="minorHAnsi" w:hAnsiTheme="minorHAnsi" w:cstheme="minorHAnsi"/>
-        </w:rPr>
-        <w:t>create</w:t>
-      </w:r>
-      <w:r>
-        <w:rPr>
-          <w:rFonts w:asciiTheme="minorHAnsi" w:hAnsiTheme="minorHAnsi" w:cstheme="minorHAnsi"/>
-        </w:rPr>
-        <w:t xml:space="preserve"> one template file per article.</w:t>
-      </w:r>
-    </w:p>
-    <w:p>
-      <w:pPr>
-        <w:rPr>
-          <w:rFonts w:asciiTheme="minorHAnsi" w:hAnsiTheme="minorHAnsi" w:cstheme="minorHAnsi"/>
-        </w:rPr>
-      </w:pPr>
-    </w:p>
-    <w:p>
-      <w:pPr>
-        <w:spacing w:after="160" w:line="259" w:lineRule="auto"/>
-        <w:rPr>
-          <w:rFonts w:asciiTheme="majorHAnsi" w:eastAsiaTheme="majorEastAsia" w:hAnsiTheme="majorHAnsi" w:cstheme="majorBidi"/>
-          <w:color w:val="2F5496" w:themeColor="accent1" w:themeShade="BF"/>
-          <w:sz w:val="26"/>
-          <w:szCs w:val="26"/>
-        </w:rPr>
-      </w:pPr>
-      <w:r>
-        <w:br w:type="page"/>
-      </w:r>
-    </w:p>
-    <w:p>
-      <w:pPr>
-        <w:pStyle w:val="Heading2"/>
-      </w:pPr>
-      <w:r>
-        <w:lastRenderedPageBreak/>
-        <w:t>Curation Process</w:t>
-      </w:r>
-    </w:p>
-    <w:p/>
-    <w:p>
-      <w:r>
-        <w:t>Visit the CvTdb Data Curation spreadsheet:</w:t>
-      </w:r>
-    </w:p>
-    <w:p>
-      <w:pPr>
-        <w:rPr>
-          <w:rFonts w:asciiTheme="minorHAnsi" w:hAnsiTheme="minorHAnsi" w:cstheme="minorHAnsi"/>
-        </w:rPr>
-      </w:pPr>
-      <w:hyperlink r:id="rId12" w:history="1">
-        <w:r>
-          <w:rPr>
-            <w:rStyle w:val="Hyperlink"/>
-            <w:rFonts w:asciiTheme="minorHAnsi" w:hAnsiTheme="minorHAnsi" w:cstheme="minorHAnsi"/>
-          </w:rPr>
-          <w:t>https://docs.google.com/spreadsheets/d/1Uzxw7p_6zlNehtGJlBP-AkTWvydFvt9CeCTtwyeewvE/edit?usp=sharing</w:t>
-        </w:r>
-      </w:hyperlink>
-    </w:p>
-    <w:p/>
-    <w:p>
-      <w:pPr>
-        <w:rPr>
-          <w:rFonts w:asciiTheme="minorHAnsi" w:hAnsiTheme="minorHAnsi" w:cstheme="minorHAnsi"/>
-        </w:rPr>
-      </w:pPr>
-      <w:r>
-        <w:rPr>
-          <w:rFonts w:asciiTheme="minorHAnsi" w:hAnsiTheme="minorHAnsi" w:cstheme="minorHAnsi"/>
-        </w:rPr>
-        <w:t>We</w:t>
-      </w:r>
-      <w:r>
-        <w:rPr>
-          <w:rFonts w:asciiTheme="minorHAnsi" w:hAnsiTheme="minorHAnsi" w:cstheme="minorHAnsi"/>
-        </w:rPr>
-        <w:t xml:space="preserve"> hope to</w:t>
-      </w:r>
-      <w:r>
-        <w:rPr>
-          <w:rFonts w:asciiTheme="minorHAnsi" w:hAnsiTheme="minorHAnsi" w:cstheme="minorHAnsi"/>
-        </w:rPr>
-        <w:t xml:space="preserve"> provide most of the necessary links at the top of the curation spreadsheet. When you click on them, they do not immediately open in a web-browser. You can use CTRL-C to copy and CRTL-V to paste the link into a web browser, or click the little button to open URL in browser (it's a small square with an arrow pointing to the upper right)</w:t>
-      </w:r>
-    </w:p>
-    <w:p>
-      <w:pPr>
-        <w:rPr>
-          <w:rFonts w:asciiTheme="minorHAnsi" w:hAnsiTheme="minorHAnsi" w:cstheme="minorHAnsi"/>
-        </w:rPr>
-      </w:pPr>
-    </w:p>
-    <w:p>
-      <w:pPr>
-        <w:rPr>
-          <w:rFonts w:asciiTheme="minorHAnsi" w:hAnsiTheme="minorHAnsi" w:cstheme="minorHAnsi"/>
-        </w:rPr>
-      </w:pPr>
-      <w:r>
-        <w:rPr>
-          <w:rFonts w:asciiTheme="minorHAnsi" w:hAnsiTheme="minorHAnsi" w:cstheme="minorHAnsi"/>
-        </w:rPr>
-        <w:t>Select a paper by typing in your name</w:t>
-      </w:r>
-      <w:r>
-        <w:rPr>
-          <w:rFonts w:asciiTheme="minorHAnsi" w:hAnsiTheme="minorHAnsi" w:cstheme="minorHAnsi"/>
-        </w:rPr>
-        <w:t xml:space="preserve"> </w:t>
-      </w:r>
-      <w:r>
-        <w:rPr>
-          <w:rFonts w:asciiTheme="minorHAnsi" w:hAnsiTheme="minorHAnsi" w:cstheme="minorHAnsi"/>
-        </w:rPr>
-        <w:t>in the “Curator 1” or “Curator 2” column and look up the paper for the PMID on that row.  (</w:t>
-      </w:r>
-      <w:r>
-        <w:rPr>
-          <w:rFonts w:asciiTheme="minorHAnsi" w:hAnsiTheme="minorHAnsi" w:cstheme="minorHAnsi"/>
-        </w:rPr>
-        <w:t xml:space="preserve">Our </w:t>
-      </w:r>
-      <w:r>
-        <w:rPr>
-          <w:rFonts w:asciiTheme="minorHAnsi" w:hAnsiTheme="minorHAnsi" w:cstheme="minorHAnsi"/>
-        </w:rPr>
-        <w:t>long-range</w:t>
-      </w:r>
-      <w:r>
-        <w:rPr>
-          <w:rFonts w:asciiTheme="minorHAnsi" w:hAnsiTheme="minorHAnsi" w:cstheme="minorHAnsi"/>
-        </w:rPr>
-        <w:t xml:space="preserve"> goal is to have each paper separately reviewed twice.</w:t>
-      </w:r>
-      <w:r>
-        <w:rPr>
-          <w:rFonts w:asciiTheme="minorHAnsi" w:hAnsiTheme="minorHAnsi" w:cstheme="minorHAnsi"/>
-        </w:rPr>
-        <w:t>)</w:t>
-      </w:r>
-    </w:p>
-    <w:p>
-      <w:pPr>
-        <w:rPr>
-          <w:rFonts w:asciiTheme="minorHAnsi" w:hAnsiTheme="minorHAnsi" w:cstheme="minorHAnsi"/>
-        </w:rPr>
-      </w:pPr>
-    </w:p>
-    <w:p>
-      <w:r>
-        <w:t xml:space="preserve">Obtain the PDF corresponding to the PMID. </w:t>
-      </w:r>
-    </w:p>
-    <w:p/>
-    <w:p>
-      <w:r>
-        <w:t>Priority</w:t>
-      </w:r>
-      <w:r>
-        <w:t xml:space="preserve"> PDFs are located here:</w:t>
-      </w:r>
-    </w:p>
-    <w:p>
-      <w:hyperlink r:id="rId13" w:history="1">
-        <w:r>
-          <w:rPr>
-            <w:rStyle w:val="Hyperlink"/>
-          </w:rPr>
-          <w:t>https://www.dropbox.com/sh/o2mt6l3te45fko6/AABsqWSagygml8In-8PEx-2ca?dl=0</w:t>
-        </w:r>
-      </w:hyperlink>
-    </w:p>
-    <w:p/>
-    <w:p>
-      <w:r>
-        <w:t>An EndNote library file with many more PDF's is here:</w:t>
-      </w:r>
-    </w:p>
-    <w:p>
-      <w:hyperlink r:id="rId14" w:history="1">
-        <w:r>
-          <w:rPr>
-            <w:rStyle w:val="Hyperlink"/>
-          </w:rPr>
-          <w:t>https://usepa-my.sharepoint.com/:f:/g/personal/beeker_jonathan_epa_gov/EqkrXI5MLtVAq8E8j7v-HIgBpcTCAC79ji7nW4D4eItA-g?e=79hxr0</w:t>
-        </w:r>
-      </w:hyperlink>
-    </w:p>
-    <w:p/>
-    <w:p>
-      <w:r>
-        <w:t>Ascertain if there is extractable CvT data in the paper. All the PMIDs were identified by searches that may not always find useful papers. I</w:t>
-      </w:r>
-      <w:r>
-        <w:t>f</w:t>
-      </w:r>
-      <w:r>
-        <w:t xml:space="preserve"> the paper is not useful, mention that in the note </w:t>
-      </w:r>
-      <w:r>
-        <w:t>and mark it as done.</w:t>
-      </w:r>
-    </w:p>
-    <w:p/>
-    <w:p>
-      <w:r>
-        <w:t>I</w:t>
-      </w:r>
-      <w:r>
-        <w:t>f</w:t>
-      </w:r>
-      <w:r>
-        <w:t xml:space="preserve"> the CvT data is present in table in the paper,</w:t>
-      </w:r>
-      <w:r>
-        <w:t xml:space="preserve"> then</w:t>
-      </w:r>
-      <w:r>
-        <w:t xml:space="preserve"> great! If the data is in supplemental information, try to obtain the supplemental information. You can only access most journals when connected to the VPN. You can always email Chris, John, or use the Inter-Library loan if you can't access the paper:</w:t>
-      </w:r>
-    </w:p>
-    <w:p>
-      <w:hyperlink r:id="rId15" w:history="1">
-        <w:r>
-          <w:rPr>
-            <w:rStyle w:val="Hyperlink"/>
-          </w:rPr>
-          <w:t>https://epa.illiad.oclc.org/illiad/</w:t>
-        </w:r>
-      </w:hyperlink>
-    </w:p>
-    <w:p/>
-    <w:p>
-      <w:r>
-        <w:t>If the data is only available in graphs, it's still a useful paper</w:t>
-      </w:r>
-      <w:r>
-        <w:t xml:space="preserve">, we just have to use </w:t>
-      </w:r>
-      <w:hyperlink r:id="rId16" w:history="1">
-        <w:r>
-          <w:rPr>
-            <w:rStyle w:val="Hyperlink"/>
-            <w:rFonts w:asciiTheme="minorHAnsi" w:hAnsiTheme="minorHAnsi" w:cstheme="minorHAnsi"/>
-            <w:color w:val="0366D6"/>
-          </w:rPr>
-          <w:t>WebPlotDigitizer</w:t>
-        </w:r>
-      </w:hyperlink>
-      <w:r>
-        <w:rPr>
-          <w:rFonts w:asciiTheme="minorHAnsi" w:hAnsiTheme="minorHAnsi" w:cstheme="minorHAnsi"/>
-        </w:rPr>
         <w:t xml:space="preserve"> to extract the data.</w:t>
       </w:r>
       <w:r>
@@ -668,7 +1353,7 @@
         </w:rPr>
         <w:t xml:space="preserve"> Follow this link: </w:t>
       </w:r>
-      <w:hyperlink r:id="rId17" w:history="1">
+      <w:hyperlink r:id="rId18" w:history="1">
         <w:r>
           <w:rPr>
             <w:rStyle w:val="Hyperlink"/>
@@ -682,7 +1367,23 @@
     <w:p/>
     <w:p>
       <w:r>
-        <w:t xml:space="preserve">Whatever the form of the CvT data, if it's present, then you need to fill out a CvT </w:t>
+        <w:t xml:space="preserve">Whatever the form of the </w:t>
+      </w:r>
+      <w:proofErr w:type="spellStart"/>
+      <w:r>
+        <w:t>CvT</w:t>
+      </w:r>
+      <w:proofErr w:type="spellEnd"/>
+      <w:r>
+        <w:t xml:space="preserve"> data, if it's present, then you need to fill out a </w:t>
+      </w:r>
+      <w:proofErr w:type="spellStart"/>
+      <w:r>
+        <w:t>CvT</w:t>
+      </w:r>
+      <w:proofErr w:type="spellEnd"/>
+      <w:r>
+        <w:t xml:space="preserve"> </w:t>
       </w:r>
       <w:r>
         <w:t xml:space="preserve">data </w:t>
@@ -727,7 +1428,15 @@
       </w:pPr>
       <w:r>
         <w:lastRenderedPageBreak/>
-        <w:t>Downloading the CvT Data Template</w:t>
+        <w:t xml:space="preserve">Downloading the </w:t>
+      </w:r>
+      <w:proofErr w:type="spellStart"/>
+      <w:r>
+        <w:t>CvT</w:t>
+      </w:r>
+      <w:proofErr w:type="spellEnd"/>
+      <w:r>
+        <w:t xml:space="preserve"> Data Template</w:t>
       </w:r>
     </w:p>
     <w:p>
@@ -737,7 +1446,7 @@
           <w:bCs/>
         </w:rPr>
       </w:pPr>
-      <w:hyperlink r:id="rId18" w:history="1">
+      <w:hyperlink r:id="rId19" w:history="1">
         <w:r>
           <w:rPr>
             <w:rStyle w:val="Hyperlink"/>
@@ -827,6 +1536,7 @@
         <w:lastRenderedPageBreak/>
         <w:t xml:space="preserve">Using </w:t>
       </w:r>
+      <w:proofErr w:type="spellStart"/>
       <w:r>
         <w:rPr>
           <w:rFonts w:asciiTheme="minorHAnsi" w:hAnsiTheme="minorHAnsi" w:cstheme="minorHAnsi"/>
@@ -834,6 +1544,7 @@
         </w:rPr>
         <w:t>WebPlotDigitizer</w:t>
       </w:r>
+      <w:proofErr w:type="spellEnd"/>
       <w:r>
         <w:t xml:space="preserve"> </w:t>
       </w:r>
@@ -845,12 +1556,53 @@
           <w:color w:val="24292E"/>
         </w:rPr>
       </w:pPr>
-      <w:r>
-        <w:rPr>
-          <w:rFonts w:asciiTheme="minorHAnsi" w:hAnsiTheme="minorHAnsi" w:cstheme="minorHAnsi"/>
-          <w:color w:val="24292E"/>
-        </w:rPr>
-        <w:t>WebPlotDigitzer is data extraction software for converting graphs to x-y coordinates. We use the software to convert concentration vs. time graphs into sets of numbers where the first number (the x-axis) is time and the second number (y-axis) is concentration. You can run WebPlotDigitizer through your web browser or have it downloaded and installed on your computer. WebPlotDigitizer is available here:</w:t>
+      <w:proofErr w:type="spellStart"/>
+      <w:r>
+        <w:rPr>
+          <w:rFonts w:asciiTheme="minorHAnsi" w:hAnsiTheme="minorHAnsi" w:cstheme="minorHAnsi"/>
+          <w:color w:val="24292E"/>
+        </w:rPr>
+        <w:t>WebPlotDigitzer</w:t>
+      </w:r>
+      <w:proofErr w:type="spellEnd"/>
+      <w:r>
+        <w:rPr>
+          <w:rFonts w:asciiTheme="minorHAnsi" w:hAnsiTheme="minorHAnsi" w:cstheme="minorHAnsi"/>
+          <w:color w:val="24292E"/>
+        </w:rPr>
+        <w:t xml:space="preserve"> is data extraction software for converting graphs to x-y coordinates. We use the software to convert concentration vs. time graphs into sets of numbers where the first number (the x-axis) is time and the second number (y-axis) is concentration. You can run </w:t>
+      </w:r>
+      <w:proofErr w:type="spellStart"/>
+      <w:r>
+        <w:rPr>
+          <w:rFonts w:asciiTheme="minorHAnsi" w:hAnsiTheme="minorHAnsi" w:cstheme="minorHAnsi"/>
+          <w:color w:val="24292E"/>
+        </w:rPr>
+        <w:t>WebPlotDigitizer</w:t>
+      </w:r>
+      <w:proofErr w:type="spellEnd"/>
+      <w:r>
+        <w:rPr>
+          <w:rFonts w:asciiTheme="minorHAnsi" w:hAnsiTheme="minorHAnsi" w:cstheme="minorHAnsi"/>
+          <w:color w:val="24292E"/>
+        </w:rPr>
+        <w:t xml:space="preserve"> through your web browser or have it downloaded and installed on your computer. </w:t>
+      </w:r>
+      <w:proofErr w:type="spellStart"/>
+      <w:r>
+        <w:rPr>
+          <w:rFonts w:asciiTheme="minorHAnsi" w:hAnsiTheme="minorHAnsi" w:cstheme="minorHAnsi"/>
+          <w:color w:val="24292E"/>
+        </w:rPr>
+        <w:t>WebPlotDigitizer</w:t>
+      </w:r>
+      <w:proofErr w:type="spellEnd"/>
+      <w:r>
+        <w:rPr>
+          <w:rFonts w:asciiTheme="minorHAnsi" w:hAnsiTheme="minorHAnsi" w:cstheme="minorHAnsi"/>
+          <w:color w:val="24292E"/>
+        </w:rPr>
+        <w:t xml:space="preserve"> is available here:</w:t>
       </w:r>
     </w:p>
     <w:p>
@@ -861,7 +1613,7 @@
           <w:color w:val="0366D6"/>
         </w:rPr>
       </w:pPr>
-      <w:hyperlink r:id="rId19" w:history="1">
+      <w:hyperlink r:id="rId20" w:history="1">
         <w:r>
           <w:rPr>
             <w:rStyle w:val="Hyperlink"/>
@@ -972,7 +1724,23 @@
           <w:rFonts w:asciiTheme="minorHAnsi" w:hAnsiTheme="minorHAnsi" w:cstheme="minorHAnsi"/>
           <w:color w:val="24292E"/>
         </w:rPr>
-        <w:t>. There are many options to do this, including pressing the “Print Screen” or “PrtScr” button on your keyboard when the graph is on the screen. However, one of the better options on Windows 10 is the "Snipping Tool"</w:t>
+        <w:t>. There are many options to do this, including pressing the “Print Screen” or “</w:t>
+      </w:r>
+      <w:proofErr w:type="spellStart"/>
+      <w:r>
+        <w:rPr>
+          <w:rFonts w:asciiTheme="minorHAnsi" w:hAnsiTheme="minorHAnsi" w:cstheme="minorHAnsi"/>
+          <w:color w:val="24292E"/>
+        </w:rPr>
+        <w:t>PrtScr</w:t>
+      </w:r>
+      <w:proofErr w:type="spellEnd"/>
+      <w:r>
+        <w:rPr>
+          <w:rFonts w:asciiTheme="minorHAnsi" w:hAnsiTheme="minorHAnsi" w:cstheme="minorHAnsi"/>
+          <w:color w:val="24292E"/>
+        </w:rPr>
+        <w:t>” button on your keyboard when the graph is on the screen. However, one of the better options on Windows 10 is the "Snipping Tool"</w:t>
       </w:r>
       <w:r>
         <w:rPr>
@@ -981,7 +1749,7 @@
         </w:rPr>
         <w:t xml:space="preserve">. See: </w:t>
       </w:r>
-      <w:hyperlink r:id="rId20" w:history="1">
+      <w:hyperlink r:id="rId21" w:history="1">
         <w:r>
           <w:rPr>
             <w:rStyle w:val="Hyperlink"/>
@@ -1029,12 +1797,21 @@
         </w:rPr>
         <w:t xml:space="preserve">Open </w:t>
       </w:r>
-      <w:r>
-        <w:rPr>
-          <w:rFonts w:asciiTheme="minorHAnsi" w:hAnsiTheme="minorHAnsi" w:cstheme="minorHAnsi"/>
-          <w:color w:val="24292E"/>
-        </w:rPr>
-        <w:t xml:space="preserve">WebPlotDigitizer </w:t>
+      <w:proofErr w:type="spellStart"/>
+      <w:r>
+        <w:rPr>
+          <w:rFonts w:asciiTheme="minorHAnsi" w:hAnsiTheme="minorHAnsi" w:cstheme="minorHAnsi"/>
+          <w:color w:val="24292E"/>
+        </w:rPr>
+        <w:t>WebPlotDigitizer</w:t>
+      </w:r>
+      <w:proofErr w:type="spellEnd"/>
+      <w:r>
+        <w:rPr>
+          <w:rFonts w:asciiTheme="minorHAnsi" w:hAnsiTheme="minorHAnsi" w:cstheme="minorHAnsi"/>
+          <w:color w:val="24292E"/>
+        </w:rPr>
+        <w:t xml:space="preserve"> </w:t>
       </w:r>
       <w:r>
         <w:rPr>
@@ -1183,7 +1960,7 @@
                     <pic:cNvPicPr/>
                   </pic:nvPicPr>
                   <pic:blipFill rotWithShape="1">
-                    <a:blip r:embed="rId21"/>
+                    <a:blip r:embed="rId22"/>
                     <a:srcRect l="33676" t="23020" r="33814" b="27236"/>
                     <a:stretch/>
                   </pic:blipFill>
@@ -1293,7 +2070,7 @@
                     <pic:cNvPicPr/>
                   </pic:nvPicPr>
                   <pic:blipFill rotWithShape="1">
-                    <a:blip r:embed="rId22"/>
+                    <a:blip r:embed="rId23"/>
                     <a:srcRect l="33814" t="24078" r="33974" b="33851"/>
                     <a:stretch/>
                   </pic:blipFill>
@@ -1417,7 +2194,7 @@
                     <pic:cNvPicPr/>
                   </pic:nvPicPr>
                   <pic:blipFill>
-                    <a:blip r:embed="rId23"/>
+                    <a:blip r:embed="rId24"/>
                     <a:stretch>
                       <a:fillRect/>
                     </a:stretch>
@@ -1440,7 +2217,15 @@
     </w:p>
     <w:p>
       <w:r>
-        <w:t xml:space="preserve">When there is a break in the axis you can try two different things. In this case, since there is just one time point, you might just click the 24 hour points and then edit the </w:t>
+        <w:t xml:space="preserve">When there is a break in the axis you can try two different things. In this case, since there is just one time point, you might just click the </w:t>
+      </w:r>
+      <w:proofErr w:type="gramStart"/>
+      <w:r>
+        <w:t>24 hour</w:t>
+      </w:r>
+      <w:proofErr w:type="gramEnd"/>
+      <w:r>
+        <w:t xml:space="preserve"> points and then edit the </w:t>
       </w:r>
       <w:r>
         <w:rPr>
@@ -1498,12 +2283,21 @@
         </w:rPr>
         <w:t xml:space="preserve">Once calibrated, the </w:t>
       </w:r>
-      <w:r>
-        <w:rPr>
-          <w:rFonts w:asciiTheme="minorHAnsi" w:hAnsiTheme="minorHAnsi" w:cstheme="minorHAnsi"/>
-          <w:color w:val="24292E"/>
-        </w:rPr>
-        <w:t xml:space="preserve">WebPlotDigitizer </w:t>
+      <w:proofErr w:type="spellStart"/>
+      <w:r>
+        <w:rPr>
+          <w:rFonts w:asciiTheme="minorHAnsi" w:hAnsiTheme="minorHAnsi" w:cstheme="minorHAnsi"/>
+          <w:color w:val="24292E"/>
+        </w:rPr>
+        <w:t>WebPlotDigitizer</w:t>
+      </w:r>
+      <w:proofErr w:type="spellEnd"/>
+      <w:r>
+        <w:rPr>
+          <w:rFonts w:asciiTheme="minorHAnsi" w:hAnsiTheme="minorHAnsi" w:cstheme="minorHAnsi"/>
+          <w:color w:val="24292E"/>
+        </w:rPr>
+        <w:t xml:space="preserve"> </w:t>
       </w:r>
       <w:r>
         <w:rPr>
@@ -1531,7 +2325,55 @@
           <w:rFonts w:asciiTheme="minorHAnsi" w:hAnsiTheme="minorHAnsi" w:cstheme="minorHAnsi"/>
           <w:color w:val="24292E"/>
         </w:rPr>
-        <w:t xml:space="preserve">Each dataset in WebPlotDigitizer corresponds to a “Series” in the CvTdb. There might be multiple series in one graph (such and males and females, or different doses). Each series should have a separate dataset in WebPlotDigitizer. </w:t>
+        <w:t xml:space="preserve">Each dataset in </w:t>
+      </w:r>
+      <w:proofErr w:type="spellStart"/>
+      <w:r>
+        <w:rPr>
+          <w:rFonts w:asciiTheme="minorHAnsi" w:hAnsiTheme="minorHAnsi" w:cstheme="minorHAnsi"/>
+          <w:color w:val="24292E"/>
+        </w:rPr>
+        <w:t>WebPlotDigitizer</w:t>
+      </w:r>
+      <w:proofErr w:type="spellEnd"/>
+      <w:r>
+        <w:rPr>
+          <w:rFonts w:asciiTheme="minorHAnsi" w:hAnsiTheme="minorHAnsi" w:cstheme="minorHAnsi"/>
+          <w:color w:val="24292E"/>
+        </w:rPr>
+        <w:t xml:space="preserve"> corresponds to a “Series” in the </w:t>
+      </w:r>
+      <w:proofErr w:type="spellStart"/>
+      <w:r>
+        <w:rPr>
+          <w:rFonts w:asciiTheme="minorHAnsi" w:hAnsiTheme="minorHAnsi" w:cstheme="minorHAnsi"/>
+          <w:color w:val="24292E"/>
+        </w:rPr>
+        <w:t>CvTdb</w:t>
+      </w:r>
+      <w:proofErr w:type="spellEnd"/>
+      <w:r>
+        <w:rPr>
+          <w:rFonts w:asciiTheme="minorHAnsi" w:hAnsiTheme="minorHAnsi" w:cstheme="minorHAnsi"/>
+          <w:color w:val="24292E"/>
+        </w:rPr>
+        <w:t xml:space="preserve">. There might be multiple series in one graph (such and males and females, or different doses). Each series should have a separate dataset in </w:t>
+      </w:r>
+      <w:proofErr w:type="spellStart"/>
+      <w:r>
+        <w:rPr>
+          <w:rFonts w:asciiTheme="minorHAnsi" w:hAnsiTheme="minorHAnsi" w:cstheme="minorHAnsi"/>
+          <w:color w:val="24292E"/>
+        </w:rPr>
+        <w:t>WebPlotDigitizer</w:t>
+      </w:r>
+      <w:proofErr w:type="spellEnd"/>
+      <w:r>
+        <w:rPr>
+          <w:rFonts w:asciiTheme="minorHAnsi" w:hAnsiTheme="minorHAnsi" w:cstheme="minorHAnsi"/>
+          <w:color w:val="24292E"/>
+        </w:rPr>
+        <w:t xml:space="preserve">. </w:t>
       </w:r>
       <w:r>
         <w:rPr>
@@ -1597,7 +2439,21 @@
         <w:rPr>
           <w:rStyle w:val="Heading4Char"/>
         </w:rPr>
-        <w:t>Copy Data from WebPlotDigitizer to Data Template:</w:t>
+        <w:t xml:space="preserve">Copy Data from </w:t>
+      </w:r>
+      <w:proofErr w:type="spellStart"/>
+      <w:r>
+        <w:rPr>
+          <w:rStyle w:val="Heading4Char"/>
+        </w:rPr>
+        <w:t>WebPlotDigitizer</w:t>
+      </w:r>
+      <w:proofErr w:type="spellEnd"/>
+      <w:r>
+        <w:rPr>
+          <w:rStyle w:val="Heading4Char"/>
+        </w:rPr>
+        <w:t xml:space="preserve"> to Data Template:</w:t>
       </w:r>
       <w:r>
         <w:t xml:space="preserve"> </w:t>
@@ -1609,7 +2465,15 @@
         <w:t>d</w:t>
       </w:r>
       <w:r>
-        <w:t xml:space="preserve"> adjusted all the datapoints in WebPlotDigitizer, you click “View Data” in the left panel and then “Copy to Clipboard” in the resulting pop-up</w:t>
+        <w:t xml:space="preserve"> adjusted all the datapoints in </w:t>
+      </w:r>
+      <w:proofErr w:type="spellStart"/>
+      <w:r>
+        <w:t>WebPlotDigitizer</w:t>
+      </w:r>
+      <w:proofErr w:type="spellEnd"/>
+      <w:r>
+        <w:t>, you click “View Data” in the left panel and then “Copy to Clipboard” in the resulting pop-up</w:t>
       </w:r>
       <w:r>
         <w:t>:</w:t>
@@ -1641,7 +2505,7 @@
                     </pic:cNvPicPr>
                   </pic:nvPicPr>
                   <pic:blipFill>
-                    <a:blip r:embed="rId24" r:link="rId25" cstate="print">
+                    <a:blip r:embed="rId25" r:link="rId26" cstate="print">
                       <a:extLst>
                         <a:ext uri="{28A0092B-C50C-407E-A947-70E740481C1C}">
                           <a14:useLocalDpi xmlns:a14="http://schemas.microsoft.com/office/drawing/2010/main" val="0"/>
@@ -1685,7 +2549,21 @@
         <w:rPr>
           <w:rFonts w:eastAsia="Times New Roman"/>
         </w:rPr>
-        <w:t>The content is then in your clipboard and you go back to your spreadsheet and put your cursor where the data should be then use the “Paste&gt;Test Import Wizard” feature.</w:t>
+        <w:t xml:space="preserve">The content is then in your clipboard and you go back to your spreadsheet and put your cursor where the data should be then </w:t>
+      </w:r>
+      <w:proofErr w:type="gramStart"/>
+      <w:r>
+        <w:rPr>
+          <w:rFonts w:eastAsia="Times New Roman"/>
+        </w:rPr>
+        <w:t>use</w:t>
+      </w:r>
+      <w:proofErr w:type="gramEnd"/>
+      <w:r>
+        <w:rPr>
+          <w:rFonts w:eastAsia="Times New Roman"/>
+        </w:rPr>
+        <w:t xml:space="preserve"> the “Paste&gt;Test Import Wizard” feature.</w:t>
       </w:r>
     </w:p>
     <w:p>
@@ -1722,7 +2600,7 @@
                     </pic:cNvPicPr>
                   </pic:nvPicPr>
                   <pic:blipFill>
-                    <a:blip r:embed="rId26" r:link="rId27">
+                    <a:blip r:embed="rId27" r:link="rId28">
                       <a:extLst>
                         <a:ext uri="{28A0092B-C50C-407E-A947-70E740481C1C}">
                           <a14:useLocalDpi xmlns:a14="http://schemas.microsoft.com/office/drawing/2010/main" val="0"/>
@@ -1801,7 +2679,7 @@
                     </pic:cNvPicPr>
                   </pic:nvPicPr>
                   <pic:blipFill>
-                    <a:blip r:embed="rId28" r:link="rId29">
+                    <a:blip r:embed="rId29" r:link="rId30">
                       <a:extLst>
                         <a:ext uri="{28A0092B-C50C-407E-A947-70E740481C1C}">
                           <a14:useLocalDpi xmlns:a14="http://schemas.microsoft.com/office/drawing/2010/main" val="0"/>
@@ -1866,7 +2744,7 @@
                     </pic:cNvPicPr>
                   </pic:nvPicPr>
                   <pic:blipFill>
-                    <a:blip r:embed="rId30" r:link="rId31">
+                    <a:blip r:embed="rId31" r:link="rId32">
                       <a:extLst>
                         <a:ext uri="{28A0092B-C50C-407E-A947-70E740481C1C}">
                           <a14:useLocalDpi xmlns:a14="http://schemas.microsoft.com/office/drawing/2010/main" val="0"/>
@@ -1910,7 +2788,21 @@
         <w:rPr>
           <w:rFonts w:eastAsia="Times New Roman"/>
         </w:rPr>
-        <w:t>The data should appear as desired in the worksheet and you just need to put in the right fk_series_id for each row.</w:t>
+        <w:t xml:space="preserve">The data should appear as desired in the worksheet and you just need to put in the right </w:t>
+      </w:r>
+      <w:proofErr w:type="spellStart"/>
+      <w:r>
+        <w:rPr>
+          <w:rFonts w:eastAsia="Times New Roman"/>
+        </w:rPr>
+        <w:t>fk_series_id</w:t>
+      </w:r>
+      <w:proofErr w:type="spellEnd"/>
+      <w:r>
+        <w:rPr>
+          <w:rFonts w:eastAsia="Times New Roman"/>
+        </w:rPr>
+        <w:t xml:space="preserve"> for each row.</w:t>
       </w:r>
     </w:p>
     <w:p>
@@ -1939,7 +2831,7 @@
                     </pic:cNvPicPr>
                   </pic:nvPicPr>
                   <pic:blipFill>
-                    <a:blip r:embed="rId32" r:link="rId33">
+                    <a:blip r:embed="rId33" r:link="rId34">
                       <a:extLst>
                         <a:ext uri="{28A0092B-C50C-407E-A947-70E740481C1C}">
                           <a14:useLocalDpi xmlns:a14="http://schemas.microsoft.com/office/drawing/2010/main" val="0"/>
@@ -1976,7 +2868,15 @@
         <w:pStyle w:val="Heading3"/>
       </w:pPr>
       <w:r>
-        <w:t>Submitting Completed CvT Data Templates</w:t>
+        <w:t xml:space="preserve">Submitting Completed </w:t>
+      </w:r>
+      <w:proofErr w:type="spellStart"/>
+      <w:r>
+        <w:t>CvT</w:t>
+      </w:r>
+      <w:proofErr w:type="spellEnd"/>
+      <w:r>
+        <w:t xml:space="preserve"> Data Templates</w:t>
       </w:r>
     </w:p>
     <w:p>
@@ -1991,7 +2891,7 @@
         </w:rPr>
         <w:t>When you have completed a template, add any notes you have (such as “Vmax and Km data also available”) to the Curation Coordination spreadsheet (</w:t>
       </w:r>
-      <w:hyperlink r:id="rId34" w:anchor="gid=0" w:history="1">
+      <w:hyperlink r:id="rId35" w:anchor="gid=0" w:history="1">
         <w:r>
           <w:rPr>
             <w:rStyle w:val="Hyperlink"/>
@@ -2003,13 +2903,7 @@
         <w:rPr>
           <w:rFonts w:asciiTheme="minorHAnsi" w:hAnsiTheme="minorHAnsi" w:cstheme="minorBidi"/>
         </w:rPr>
-        <w:t>) and enter the date in the “Curator [1/2] Finish Date” column. Then submit the template. T</w:t>
-      </w:r>
-      <w:r>
-        <w:rPr>
-          <w:rFonts w:asciiTheme="minorHAnsi" w:hAnsiTheme="minorHAnsi" w:cstheme="minorBidi"/>
-        </w:rPr>
-        <w:t xml:space="preserve">here are multiple </w:t>
+        <w:t xml:space="preserve">) and enter the date in the “Curator [1/2] Finish Date” column. Then submit the template. There are multiple </w:t>
       </w:r>
       <w:r>
         <w:rPr>
@@ -2053,7 +2947,25 @@
         <w:rPr>
           <w:rFonts w:asciiTheme="minorHAnsi" w:hAnsiTheme="minorHAnsi" w:cstheme="minorBidi"/>
         </w:rPr>
-        <w:t>Email them to me and Chris</w:t>
+        <w:t xml:space="preserve">Email them to </w:t>
+      </w:r>
+      <w:r>
+        <w:rPr>
+          <w:rFonts w:asciiTheme="minorHAnsi" w:hAnsiTheme="minorHAnsi" w:cstheme="minorBidi"/>
+        </w:rPr>
+        <w:t xml:space="preserve">John (wambaugh.john@epa.gov) </w:t>
+      </w:r>
+      <w:r>
+        <w:rPr>
+          <w:rFonts w:asciiTheme="minorHAnsi" w:hAnsiTheme="minorHAnsi" w:cstheme="minorBidi"/>
+        </w:rPr>
+        <w:t>and Chris</w:t>
+      </w:r>
+      <w:r>
+        <w:rPr>
+          <w:rFonts w:asciiTheme="minorHAnsi" w:hAnsiTheme="minorHAnsi" w:cstheme="minorBidi"/>
+        </w:rPr>
+        <w:t xml:space="preserve"> (grulke.chris@epa.gov)</w:t>
       </w:r>
     </w:p>
     <w:p>
@@ -2087,7 +2999,7 @@
           <w:rFonts w:asciiTheme="minorHAnsi" w:hAnsiTheme="minorHAnsi" w:cstheme="minorBidi"/>
         </w:rPr>
       </w:pPr>
-      <w:hyperlink r:id="rId35" w:history="1">
+      <w:hyperlink r:id="rId36" w:history="1">
         <w:r>
           <w:rPr>
             <w:rStyle w:val="Hyperlink"/>
@@ -2105,8 +3017,6 @@
       <w:pPr>
         <w:pStyle w:val="Heading2"/>
       </w:pPr>
-      <w:bookmarkStart w:id="1" w:name="_GoBack"/>
-      <w:bookmarkEnd w:id="1"/>
       <w:r>
         <w:lastRenderedPageBreak/>
         <w:t>Example</w:t>
@@ -2120,17 +3030,37 @@
         </w:rPr>
         <w:t xml:space="preserve">Populating the </w:t>
       </w:r>
-      <w:r>
-        <w:rPr>
-          <w:rFonts w:asciiTheme="minorHAnsi" w:hAnsiTheme="minorHAnsi" w:cstheme="minorHAnsi"/>
-        </w:rPr>
-        <w:t xml:space="preserve">CvT data </w:t>
-      </w:r>
-      <w:r>
-        <w:rPr>
-          <w:rFonts w:asciiTheme="minorHAnsi" w:hAnsiTheme="minorHAnsi" w:cstheme="minorHAnsi"/>
-        </w:rPr>
-        <w:t xml:space="preserve">template (which is an Excel workbook) can be very difficult and is highly manual due to the heterogeneity in PK articles. </w:t>
+      <w:proofErr w:type="spellStart"/>
+      <w:r>
+        <w:rPr>
+          <w:rFonts w:asciiTheme="minorHAnsi" w:hAnsiTheme="minorHAnsi" w:cstheme="minorHAnsi"/>
+        </w:rPr>
+        <w:t>CvT</w:t>
+      </w:r>
+      <w:proofErr w:type="spellEnd"/>
+      <w:r>
+        <w:rPr>
+          <w:rFonts w:asciiTheme="minorHAnsi" w:hAnsiTheme="minorHAnsi" w:cstheme="minorHAnsi"/>
+        </w:rPr>
+        <w:t xml:space="preserve"> data </w:t>
+      </w:r>
+      <w:r>
+        <w:rPr>
+          <w:rFonts w:asciiTheme="minorHAnsi" w:hAnsiTheme="minorHAnsi" w:cstheme="minorHAnsi"/>
+        </w:rPr>
+        <w:t xml:space="preserve">template (which is an Excel workbook) </w:t>
+      </w:r>
+      <w:r>
+        <w:rPr>
+          <w:rFonts w:asciiTheme="minorHAnsi" w:hAnsiTheme="minorHAnsi" w:cstheme="minorHAnsi"/>
+        </w:rPr>
+        <w:t xml:space="preserve">requires expert judgement and is </w:t>
+      </w:r>
+      <w:r>
+        <w:rPr>
+          <w:rFonts w:asciiTheme="minorHAnsi" w:hAnsiTheme="minorHAnsi" w:cstheme="minorHAnsi"/>
+        </w:rPr>
+        <w:t xml:space="preserve">highly manual due to the heterogeneity in PK articles. </w:t>
       </w:r>
       <w:r>
         <w:t>For each paper five linked tables must be filled out: Documents, Subjects, Studies Series, and Conc Time Values</w:t>
@@ -2157,7 +3087,7 @@
         </w:rPr>
         <w:t>This example using article "Comparative oral and intravenous pharmacokinetics of phlorizin in rats having type 2 diabetes and in normal rats based on phase II metabolism" (</w:t>
       </w:r>
-      <w:hyperlink r:id="rId36" w:history="1">
+      <w:hyperlink r:id="rId37" w:history="1">
         <w:r>
           <w:rPr>
             <w:rStyle w:val="Hyperlink"/>
@@ -2171,9 +3101,23 @@
         <w:rPr>
           <w:rFonts w:asciiTheme="minorHAnsi" w:hAnsiTheme="minorHAnsi" w:cstheme="minorHAnsi"/>
         </w:rPr>
-        <w:t>) with a pmid of 30806398 represents a typical case and, while informative, will not necessarily be reflective of some more complicated extractions. The pdf and filled in template are available in </w:t>
-      </w:r>
-      <w:hyperlink r:id="rId37" w:history="1">
+        <w:t xml:space="preserve">) with a </w:t>
+      </w:r>
+      <w:proofErr w:type="spellStart"/>
+      <w:r>
+        <w:rPr>
+          <w:rFonts w:asciiTheme="minorHAnsi" w:hAnsiTheme="minorHAnsi" w:cstheme="minorHAnsi"/>
+        </w:rPr>
+        <w:t>pmid</w:t>
+      </w:r>
+      <w:proofErr w:type="spellEnd"/>
+      <w:r>
+        <w:rPr>
+          <w:rFonts w:asciiTheme="minorHAnsi" w:hAnsiTheme="minorHAnsi" w:cstheme="minorHAnsi"/>
+        </w:rPr>
+        <w:t xml:space="preserve"> of 30806398 represents a typical case and, while informative, will not necessarily be reflective of some more complicated extractions. The pdf and filled in template are available in </w:t>
+      </w:r>
+      <w:hyperlink r:id="rId38" w:history="1">
         <w:r>
           <w:rPr>
             <w:rStyle w:val="Hyperlink"/>
@@ -2233,9 +3177,37 @@
         <w:rPr>
           <w:rFonts w:asciiTheme="minorHAnsi" w:hAnsiTheme="minorHAnsi" w:cstheme="minorHAnsi"/>
         </w:rPr>
-        <w:t> sheet should only contain a single row of data. For PMID_30806398, the title was found using the search from the pmid on pubmed (</w:t>
-      </w:r>
-      <w:hyperlink r:id="rId38" w:history="1">
+        <w:t xml:space="preserve"> sheet should only contain a single row of data. For PMID_30806398, the title was found using the search from the </w:t>
+      </w:r>
+      <w:proofErr w:type="spellStart"/>
+      <w:r>
+        <w:rPr>
+          <w:rFonts w:asciiTheme="minorHAnsi" w:hAnsiTheme="minorHAnsi" w:cstheme="minorHAnsi"/>
+        </w:rPr>
+        <w:t>pmid</w:t>
+      </w:r>
+      <w:proofErr w:type="spellEnd"/>
+      <w:r>
+        <w:rPr>
+          <w:rFonts w:asciiTheme="minorHAnsi" w:hAnsiTheme="minorHAnsi" w:cstheme="minorHAnsi"/>
+        </w:rPr>
+        <w:t xml:space="preserve"> on </w:t>
+      </w:r>
+      <w:proofErr w:type="spellStart"/>
+      <w:r>
+        <w:rPr>
+          <w:rFonts w:asciiTheme="minorHAnsi" w:hAnsiTheme="minorHAnsi" w:cstheme="minorHAnsi"/>
+        </w:rPr>
+        <w:t>pubmed</w:t>
+      </w:r>
+      <w:proofErr w:type="spellEnd"/>
+      <w:r>
+        <w:rPr>
+          <w:rFonts w:asciiTheme="minorHAnsi" w:hAnsiTheme="minorHAnsi" w:cstheme="minorHAnsi"/>
+        </w:rPr>
+        <w:t xml:space="preserve"> (</w:t>
+      </w:r>
+      <w:hyperlink r:id="rId39" w:history="1">
         <w:r>
           <w:rPr>
             <w:rStyle w:val="Hyperlink"/>
@@ -2251,7 +3223,7 @@
         </w:rPr>
         <w:t>). This title was used to search Google Scholar (</w:t>
       </w:r>
-      <w:hyperlink r:id="rId39" w:history="1">
+      <w:hyperlink r:id="rId40" w:history="1">
         <w:r>
           <w:rPr>
             <w:rStyle w:val="Hyperlink"/>
@@ -2291,7 +3263,23 @@
           <w:rFonts w:asciiTheme="minorHAnsi" w:hAnsiTheme="minorHAnsi" w:cstheme="minorHAnsi"/>
           <w:color w:val="24292E"/>
         </w:rPr>
-        <w:t>PMID is sufficient as an id.</w:t>
+        <w:t xml:space="preserve">PMID is </w:t>
+      </w:r>
+      <w:proofErr w:type="gramStart"/>
+      <w:r>
+        <w:rPr>
+          <w:rFonts w:asciiTheme="minorHAnsi" w:hAnsiTheme="minorHAnsi" w:cstheme="minorHAnsi"/>
+          <w:color w:val="24292E"/>
+        </w:rPr>
+        <w:t>sufficient</w:t>
+      </w:r>
+      <w:proofErr w:type="gramEnd"/>
+      <w:r>
+        <w:rPr>
+          <w:rFonts w:asciiTheme="minorHAnsi" w:hAnsiTheme="minorHAnsi" w:cstheme="minorHAnsi"/>
+          <w:color w:val="24292E"/>
+        </w:rPr>
+        <w:t xml:space="preserve"> as an id.</w:t>
       </w:r>
     </w:p>
     <w:p>
@@ -2357,7 +3345,7 @@
                     </pic:cNvPicPr>
                   </pic:nvPicPr>
                   <pic:blipFill>
-                    <a:blip r:embed="rId40">
+                    <a:blip r:embed="rId41">
                       <a:extLst>
                         <a:ext uri="{28A0092B-C50C-407E-A947-70E740481C1C}">
                           <a14:useLocalDpi xmlns:a14="http://schemas.microsoft.com/office/drawing/2010/main" val="0"/>
@@ -2494,7 +3482,7 @@
                     </pic:cNvPicPr>
                   </pic:nvPicPr>
                   <pic:blipFill>
-                    <a:blip r:embed="rId41">
+                    <a:blip r:embed="rId42">
                       <a:extLst>
                         <a:ext uri="{28A0092B-C50C-407E-A947-70E740481C1C}">
                           <a14:useLocalDpi xmlns:a14="http://schemas.microsoft.com/office/drawing/2010/main" val="0"/>
@@ -2563,7 +3551,35 @@
         <w:rPr>
           <w:rFonts w:asciiTheme="minorHAnsi" w:hAnsiTheme="minorHAnsi" w:cstheme="minorHAnsi"/>
         </w:rPr>
-        <w:t> is pretty self explanatory, the extraction of </w:t>
+        <w:t xml:space="preserve"> is </w:t>
+      </w:r>
+      <w:proofErr w:type="gramStart"/>
+      <w:r>
+        <w:rPr>
+          <w:rFonts w:asciiTheme="minorHAnsi" w:hAnsiTheme="minorHAnsi" w:cstheme="minorHAnsi"/>
+        </w:rPr>
+        <w:t xml:space="preserve">pretty </w:t>
+      </w:r>
+      <w:proofErr w:type="spellStart"/>
+      <w:r>
+        <w:rPr>
+          <w:rFonts w:asciiTheme="minorHAnsi" w:hAnsiTheme="minorHAnsi" w:cstheme="minorHAnsi"/>
+        </w:rPr>
+        <w:t>self</w:t>
+      </w:r>
+      <w:proofErr w:type="gramEnd"/>
+      <w:r>
+        <w:rPr>
+          <w:rFonts w:asciiTheme="minorHAnsi" w:hAnsiTheme="minorHAnsi" w:cstheme="minorHAnsi"/>
+        </w:rPr>
+        <w:t xml:space="preserve"> explanatory</w:t>
+      </w:r>
+      <w:proofErr w:type="spellEnd"/>
+      <w:r>
+        <w:rPr>
+          <w:rFonts w:asciiTheme="minorHAnsi" w:hAnsiTheme="minorHAnsi" w:cstheme="minorHAnsi"/>
+        </w:rPr>
+        <w:t>, the extraction of </w:t>
       </w:r>
       <w:r>
         <w:rPr>
@@ -2577,7 +3593,21 @@
         <w:rPr>
           <w:rFonts w:asciiTheme="minorHAnsi" w:hAnsiTheme="minorHAnsi" w:cstheme="minorHAnsi"/>
         </w:rPr>
-        <w:t> is where the complexity begins and requires a pretty thorough understanding of the experiments described in the article. A study is generally equivalent to a single dosing strategy for a test substance. If the test substance is different or the dosing regime changes in any way, it is considered a new study.</w:t>
+        <w:t xml:space="preserve"> is where the complexity begins and requires a pretty thorough understanding of the experiments described in the article. A study is generally equivalent to a single dosing strategy for a test substance. If the test substance is different or the dosing </w:t>
+      </w:r>
+      <w:proofErr w:type="spellStart"/>
+      <w:r>
+        <w:rPr>
+          <w:rFonts w:asciiTheme="minorHAnsi" w:hAnsiTheme="minorHAnsi" w:cstheme="minorHAnsi"/>
+        </w:rPr>
+        <w:t>regime</w:t>
+      </w:r>
+      <w:proofErr w:type="spellEnd"/>
+      <w:r>
+        <w:rPr>
+          <w:rFonts w:asciiTheme="minorHAnsi" w:hAnsiTheme="minorHAnsi" w:cstheme="minorHAnsi"/>
+        </w:rPr>
+        <w:t xml:space="preserve"> changes in any way, it is considered a new study.</w:t>
       </w:r>
     </w:p>
     <w:p>
@@ -2691,7 +3721,7 @@
                     </pic:cNvPicPr>
                   </pic:nvPicPr>
                   <pic:blipFill>
-                    <a:blip r:embed="rId42">
+                    <a:blip r:embed="rId43">
                       <a:extLst>
                         <a:ext uri="{28A0092B-C50C-407E-A947-70E740481C1C}">
                           <a14:useLocalDpi xmlns:a14="http://schemas.microsoft.com/office/drawing/2010/main" val="0"/>
@@ -2772,7 +3802,35 @@
         <w:rPr>
           <w:rFonts w:asciiTheme="minorHAnsi" w:hAnsiTheme="minorHAnsi" w:cstheme="minorHAnsi"/>
         </w:rPr>
-        <w:t> sheet, unless complex preparation of the animals is done to simulate a disease state. In this case there are 2 different types of subjects: the normal mice and the T2D mice. Occasionally, publication provide detailed information on the subjects (particular for human PK trials) in which case the complexity of the subjects can be high. However, in this case the information contained "Methods&gt;Animals" section 2.2 (see Fig 4) is sufficient to populate the two subject records in the template.</w:t>
+        <w:t> sheet, unless complex preparation of the animals is done to simulate a disease state. In this case there are 2 different types of subjects: the normal mice and the T2D mice. Occasionally, publication provide detailed information on the subjects (</w:t>
+      </w:r>
+      <w:proofErr w:type="gramStart"/>
+      <w:r>
+        <w:rPr>
+          <w:rFonts w:asciiTheme="minorHAnsi" w:hAnsiTheme="minorHAnsi" w:cstheme="minorHAnsi"/>
+        </w:rPr>
+        <w:t>particular for</w:t>
+      </w:r>
+      <w:proofErr w:type="gramEnd"/>
+      <w:r>
+        <w:rPr>
+          <w:rFonts w:asciiTheme="minorHAnsi" w:hAnsiTheme="minorHAnsi" w:cstheme="minorHAnsi"/>
+        </w:rPr>
+        <w:t xml:space="preserve"> human PK trials) in which case the complexity of the subjects can be high. However, in this case the information contained "Methods&gt;Animals" section 2.2 (see Fig 4) is </w:t>
+      </w:r>
+      <w:proofErr w:type="gramStart"/>
+      <w:r>
+        <w:rPr>
+          <w:rFonts w:asciiTheme="minorHAnsi" w:hAnsiTheme="minorHAnsi" w:cstheme="minorHAnsi"/>
+        </w:rPr>
+        <w:t>sufficient</w:t>
+      </w:r>
+      <w:proofErr w:type="gramEnd"/>
+      <w:r>
+        <w:rPr>
+          <w:rFonts w:asciiTheme="minorHAnsi" w:hAnsiTheme="minorHAnsi" w:cstheme="minorHAnsi"/>
+        </w:rPr>
+        <w:t xml:space="preserve"> to populate the two subject records in the template.</w:t>
       </w:r>
     </w:p>
     <w:p>
@@ -2865,7 +3923,7 @@
                     </pic:cNvPicPr>
                   </pic:nvPicPr>
                   <pic:blipFill>
-                    <a:blip r:embed="rId43">
+                    <a:blip r:embed="rId44">
                       <a:extLst>
                         <a:ext uri="{28A0092B-C50C-407E-A947-70E740481C1C}">
                           <a14:useLocalDpi xmlns:a14="http://schemas.microsoft.com/office/drawing/2010/main" val="0"/>
@@ -2977,10 +4035,12 @@
       <w:pPr>
         <w:pStyle w:val="Heading3"/>
       </w:pPr>
+      <w:proofErr w:type="spellStart"/>
       <w:r>
         <w:lastRenderedPageBreak/>
         <w:t>Conc_Time_Values</w:t>
       </w:r>
+      <w:proofErr w:type="spellEnd"/>
     </w:p>
     <w:p>
       <w:pPr>
@@ -3018,7 +4078,23 @@
           <w:rFonts w:asciiTheme="minorHAnsi" w:hAnsiTheme="minorHAnsi" w:cstheme="minorHAnsi"/>
           <w:color w:val="24292E"/>
         </w:rPr>
-        <w:t>curating CvT data</w:t>
+        <w:t xml:space="preserve">curating </w:t>
+      </w:r>
+      <w:proofErr w:type="spellStart"/>
+      <w:r>
+        <w:rPr>
+          <w:rFonts w:asciiTheme="minorHAnsi" w:hAnsiTheme="minorHAnsi" w:cstheme="minorHAnsi"/>
+          <w:color w:val="24292E"/>
+        </w:rPr>
+        <w:t>CvT</w:t>
+      </w:r>
+      <w:proofErr w:type="spellEnd"/>
+      <w:r>
+        <w:rPr>
+          <w:rFonts w:asciiTheme="minorHAnsi" w:hAnsiTheme="minorHAnsi" w:cstheme="minorHAnsi"/>
+          <w:color w:val="24292E"/>
+        </w:rPr>
+        <w:t xml:space="preserve"> data</w:t>
       </w:r>
       <w:r>
         <w:rPr>
@@ -3043,9 +4119,41 @@
           <w:rFonts w:asciiTheme="minorHAnsi" w:hAnsiTheme="minorHAnsi" w:cstheme="minorHAnsi"/>
           <w:color w:val="24292E"/>
         </w:rPr>
-        <w:t>First each figure containing data is put into a png (in my case using the Windows 10 native "Snipping Tool", though there are many options for getting an image out of the pdf). Then data was extracted using WebPlotDigitizer (</w:t>
-      </w:r>
-      <w:hyperlink r:id="rId44" w:history="1">
+        <w:t xml:space="preserve">First each figure containing data is put into a </w:t>
+      </w:r>
+      <w:proofErr w:type="spellStart"/>
+      <w:r>
+        <w:rPr>
+          <w:rFonts w:asciiTheme="minorHAnsi" w:hAnsiTheme="minorHAnsi" w:cstheme="minorHAnsi"/>
+          <w:color w:val="24292E"/>
+        </w:rPr>
+        <w:t>png</w:t>
+      </w:r>
+      <w:proofErr w:type="spellEnd"/>
+      <w:r>
+        <w:rPr>
+          <w:rFonts w:asciiTheme="minorHAnsi" w:hAnsiTheme="minorHAnsi" w:cstheme="minorHAnsi"/>
+          <w:color w:val="24292E"/>
+        </w:rPr>
+        <w:t xml:space="preserve"> (in my case using the Windows 10 native "Snipping Tool", though there are many options for getting an image out of the pdf). Then data was extracted using </w:t>
+      </w:r>
+      <w:proofErr w:type="spellStart"/>
+      <w:r>
+        <w:rPr>
+          <w:rFonts w:asciiTheme="minorHAnsi" w:hAnsiTheme="minorHAnsi" w:cstheme="minorHAnsi"/>
+          <w:color w:val="24292E"/>
+        </w:rPr>
+        <w:t>WebPlotDigitizer</w:t>
+      </w:r>
+      <w:proofErr w:type="spellEnd"/>
+      <w:r>
+        <w:rPr>
+          <w:rFonts w:asciiTheme="minorHAnsi" w:hAnsiTheme="minorHAnsi" w:cstheme="minorHAnsi"/>
+          <w:color w:val="24292E"/>
+        </w:rPr>
+        <w:t xml:space="preserve"> (</w:t>
+      </w:r>
+      <w:hyperlink r:id="rId45" w:history="1">
         <w:r>
           <w:rPr>
             <w:rStyle w:val="Hyperlink"/>
@@ -3078,8 +4186,25 @@
           <w:rFonts w:asciiTheme="minorHAnsi" w:hAnsiTheme="minorHAnsi" w:cstheme="minorHAnsi"/>
           <w:color w:val="24292E"/>
         </w:rPr>
-        <w:t>Using Fig 4a from the publication as an example, the extracted image was uploaded into WebPlotDigitizer using File &gt; Load Image. "2D (X-Y) Plot" was selected as the plot type and then axes were aligned by clicking on the necessary points on the image (see Fig 5) followed by clicking "Complete" on the right side of the interface and inputting the x and y-values for those calibration points. Once calibrated, the web application automatically created a default dataset. When a dataset is selected in the upper-left portion of the interface, a "Manual Extraction" panel appears on the right side of the interface with "Add Point" selected by default. This allowed points to be added to the dataset by clicking on them in your image. These points were adjusted to be as close to accurate using the "Adjust Point" function and using the keyboard arrow and viewing the image in the zoomed in window in the top right corner of the interface. Once all data points for a single series were clicked and adjusted, the data was exported by using the "View Data" button on the left side of the interface and then copying/pasting into the </w:t>
-      </w:r>
+        <w:t xml:space="preserve">Using Fig 4a from the publication as an example, the extracted image was uploaded into </w:t>
+      </w:r>
+      <w:proofErr w:type="spellStart"/>
+      <w:r>
+        <w:rPr>
+          <w:rFonts w:asciiTheme="minorHAnsi" w:hAnsiTheme="minorHAnsi" w:cstheme="minorHAnsi"/>
+          <w:color w:val="24292E"/>
+        </w:rPr>
+        <w:t>WebPlotDigitizer</w:t>
+      </w:r>
+      <w:proofErr w:type="spellEnd"/>
+      <w:r>
+        <w:rPr>
+          <w:rFonts w:asciiTheme="minorHAnsi" w:hAnsiTheme="minorHAnsi" w:cstheme="minorHAnsi"/>
+          <w:color w:val="24292E"/>
+        </w:rPr>
+        <w:t xml:space="preserve"> using File &gt; Load Image. "2D (X-Y) Plot" was selected as the plot type and then axes were aligned by clicking on the necessary points on the image (see Fig 5) followed by clicking "Complete" on the right side of the interface and inputting the x and y-values for those calibration points. Once calibrated, the web application automatically created a default dataset. When a dataset is selected in the upper-left portion of the interface, a "Manual Extraction" panel appears on the right side of the interface with "Add Point" selected by default. This allowed points to be added to the dataset by clicking on them in your image. These points were adjusted to be as close to accurate using the "Adjust Point" function and using the keyboard arrow and viewing the image in the zoomed in window in the top right corner of the interface. Once all data points for a single series were clicked and adjusted, the data was exported by using the "View Data" button on the left side of the interface and then copying/pasting into the </w:t>
+      </w:r>
+      <w:proofErr w:type="spellStart"/>
       <w:r>
         <w:rPr>
           <w:rStyle w:val="Emphasis"/>
@@ -3088,6 +4213,7 @@
         </w:rPr>
         <w:t>ConcTimeValues</w:t>
       </w:r>
+      <w:proofErr w:type="spellEnd"/>
       <w:r>
         <w:rPr>
           <w:rFonts w:asciiTheme="minorHAnsi" w:hAnsiTheme="minorHAnsi" w:cstheme="minorHAnsi"/>
@@ -3121,6 +4247,7 @@
         </w:rPr>
         <w:t> </w:t>
       </w:r>
+      <w:proofErr w:type="spellStart"/>
       <w:r>
         <w:rPr>
           <w:rStyle w:val="Emphasis"/>
@@ -3129,13 +4256,23 @@
         </w:rPr>
         <w:t>ConcTimeValue</w:t>
       </w:r>
-      <w:r>
-        <w:rPr>
-          <w:rFonts w:asciiTheme="minorHAnsi" w:hAnsiTheme="minorHAnsi" w:cstheme="minorHAnsi"/>
-          <w:color w:val="24292E"/>
-        </w:rPr>
-        <w:t> information being extracted using WebPlotDigitizer</w:t>
-      </w:r>
+      <w:proofErr w:type="spellEnd"/>
+      <w:r>
+        <w:rPr>
+          <w:rFonts w:asciiTheme="minorHAnsi" w:hAnsiTheme="minorHAnsi" w:cstheme="minorHAnsi"/>
+          <w:color w:val="24292E"/>
+        </w:rPr>
+        <w:t xml:space="preserve"> information being extracted using </w:t>
+      </w:r>
+      <w:proofErr w:type="spellStart"/>
+      <w:r>
+        <w:rPr>
+          <w:rFonts w:asciiTheme="minorHAnsi" w:hAnsiTheme="minorHAnsi" w:cstheme="minorHAnsi"/>
+          <w:color w:val="24292E"/>
+        </w:rPr>
+        <w:t>WebPlotDigitizer</w:t>
+      </w:r>
+      <w:proofErr w:type="spellEnd"/>
     </w:p>
     <w:p>
       <w:pPr>
@@ -3170,7 +4307,7 @@
                     </pic:cNvPicPr>
                   </pic:nvPicPr>
                   <pic:blipFill>
-                    <a:blip r:embed="rId45" cstate="print">
+                    <a:blip r:embed="rId46" cstate="print">
                       <a:extLst>
                         <a:ext uri="{28A0092B-C50C-407E-A947-70E740481C1C}">
                           <a14:useLocalDpi xmlns:a14="http://schemas.microsoft.com/office/drawing/2010/main" val="0"/>
@@ -3204,8 +4341,8 @@
       <w:bookmarkEnd w:id="0"/>
     </w:p>
     <w:sectPr>
-      <w:headerReference w:type="default" r:id="rId46"/>
-      <w:footerReference w:type="default" r:id="rId47"/>
+      <w:headerReference w:type="default" r:id="rId47"/>
+      <w:footerReference w:type="default" r:id="rId48"/>
       <w:pgSz w:w="12240" w:h="15840"/>
       <w:pgMar w:top="1440" w:right="1440" w:bottom="1440" w:left="1440" w:header="720" w:footer="720" w:gutter="0"/>
       <w:cols w:space="720"/>
@@ -3374,6 +4511,31 @@
       </w:hyperlink>
     </w:p>
   </w:footnote>
+  <w:footnote w:id="2">
+    <w:p>
+      <w:pPr>
+        <w:pStyle w:val="FootnoteText"/>
+      </w:pPr>
+      <w:r>
+        <w:rPr>
+          <w:rStyle w:val="FootnoteReference"/>
+        </w:rPr>
+        <w:footnoteRef/>
+      </w:r>
+      <w:r>
+        <w:t xml:space="preserve"> </w:t>
+      </w:r>
+      <w:r>
+        <w:t>U.S. Environmental Protection Agency. (1998). Health Effects Test Guidelines OPPTS 870.7485 M</w:t>
+      </w:r>
+      <w:r>
+        <w:t>e</w:t>
+      </w:r>
+      <w:r>
+        <w:t>tabolism and Pharmacokinetics. Washington, D.C. Retrieved from http://nepis.epa.gov</w:t>
+      </w:r>
+    </w:p>
+  </w:footnote>
 </w:footnotes>
 </file>
 
@@ -3384,7 +4546,15 @@
       <w:pStyle w:val="Header"/>
     </w:pPr>
     <w:r>
-      <w:t>SOP for CvTdb Data Curation</w:t>
+      <w:t xml:space="preserve">SOP for </w:t>
+    </w:r>
+    <w:proofErr w:type="spellStart"/>
+    <w:r>
+      <w:t>CvTdb</w:t>
+    </w:r>
+    <w:proofErr w:type="spellEnd"/>
+    <w:r>
+      <w:t xml:space="preserve"> Data Curation</w:t>
     </w:r>
     <w:r>
       <w:tab/>
@@ -4123,7 +5293,7 @@
     <w:lsdException w:name="header" w:semiHidden="1" w:unhideWhenUsed="1"/>
     <w:lsdException w:name="footer" w:semiHidden="1" w:unhideWhenUsed="1"/>
     <w:lsdException w:name="index heading" w:semiHidden="1" w:unhideWhenUsed="1"/>
-    <w:lsdException w:name="caption" w:semiHidden="1" w:uiPriority="35" w:unhideWhenUsed="1" w:qFormat="1"/>
+    <w:lsdException w:name="caption" w:semiHidden="1" w:uiPriority="0" w:unhideWhenUsed="1" w:qFormat="1"/>
     <w:lsdException w:name="table of figures" w:semiHidden="1" w:unhideWhenUsed="1"/>
     <w:lsdException w:name="envelope address" w:semiHidden="1" w:unhideWhenUsed="1"/>
     <w:lsdException w:name="envelope return" w:semiHidden="1" w:unhideWhenUsed="1"/>
@@ -4902,6 +6072,28 @@
       <w:shd w:val="clear" w:color="auto" w:fill="E1DFDD"/>
     </w:rPr>
   </w:style>
+  <w:style w:type="paragraph" w:styleId="Caption">
+    <w:name w:val="caption"/>
+    <w:basedOn w:val="Normal"/>
+    <w:next w:val="Normal"/>
+    <w:unhideWhenUsed/>
+    <w:qFormat/>
+    <w:rsid w:val="0033788D"/>
+    <w:pPr>
+      <w:autoSpaceDE w:val="0"/>
+      <w:autoSpaceDN w:val="0"/>
+      <w:adjustRightInd w:val="0"/>
+      <w:spacing w:after="200"/>
+    </w:pPr>
+    <w:rPr>
+      <w:rFonts w:ascii="Tahoma" w:eastAsia="Times New Roman" w:hAnsi="Tahoma" w:cs="Tahoma"/>
+      <w:i/>
+      <w:iCs/>
+      <w:color w:val="44546A" w:themeColor="text2"/>
+      <w:sz w:val="18"/>
+      <w:szCs w:val="18"/>
+    </w:rPr>
+  </w:style>
 </w:styles>
 </file>
 
@@ -5205,7 +6397,7 @@
 </file>
 
 <file path=customXml/itemProps1.xml><?xml version="1.0" encoding="utf-8"?>
-<ds:datastoreItem xmlns:ds="http://schemas.openxmlformats.org/officeDocument/2006/customXml" ds:itemID="{5860A170-8153-4130-8D0B-90F141C5BB5F}">
+<ds:datastoreItem xmlns:ds="http://schemas.openxmlformats.org/officeDocument/2006/customXml" ds:itemID="{474C5950-4D3A-49FE-8E3E-83EFC9248091}">
   <ds:schemaRefs>
     <ds:schemaRef ds:uri="http://schemas.openxmlformats.org/officeDocument/2006/bibliography"/>
   </ds:schemaRefs>

</xml_diff>

<commit_message>
Added info on non-detects (we want them)
</commit_message>
<xml_diff>
--- a/CvTdbSOP.docx
+++ b/CvTdbSOP.docx
@@ -9,8 +9,6 @@
         <w:jc w:val="center"/>
       </w:pPr>
       <w:bookmarkStart w:id="0" w:name="_MailOriginal"/>
-      <w:bookmarkStart w:id="1" w:name="_GoBack"/>
-      <w:bookmarkEnd w:id="1"/>
       <w:proofErr w:type="spellStart"/>
       <w:r>
         <w:t>CvTdb</w:t>
@@ -548,46 +546,7 @@
         <w:t xml:space="preserve"> data was iterative, with improvements evolving after the review of multiple publications (as the consistency and reporting of study details is highly variable in literature).</w:t>
       </w:r>
       <w:r>
-        <w:t xml:space="preserve"> </w:t>
-      </w:r>
-      <w:r>
-        <w:t xml:space="preserve">For each paper five linked tables </w:t>
-      </w:r>
-      <w:r>
-        <w:t xml:space="preserve">(“Sheets” in the Data Template “Workbook”) </w:t>
-      </w:r>
-      <w:r>
-        <w:t xml:space="preserve">must be filled out: </w:t>
-      </w:r>
-      <w:r>
-        <w:t>“</w:t>
-      </w:r>
-      <w:r>
-        <w:t>Documents</w:t>
-      </w:r>
-      <w:r>
-        <w:t>”</w:t>
-      </w:r>
-      <w:r>
-        <w:t xml:space="preserve">, </w:t>
-      </w:r>
-      <w:r>
-        <w:t>“</w:t>
-      </w:r>
-      <w:r>
-        <w:t>Subjects</w:t>
-      </w:r>
-      <w:r>
-        <w:t>”</w:t>
-      </w:r>
-      <w:r>
-        <w:t xml:space="preserve">, </w:t>
-      </w:r>
-      <w:r>
-        <w:t>‘</w:t>
-      </w:r>
-      <w:r>
-        <w:t>Studies</w:t>
+        <w:t xml:space="preserve"> For each paper five linked tables (“Sheets” in the Data Template “Workbook”) must be filled out: “Documents”, “Subjects”, ‘Studies</w:t>
       </w:r>
       <w:r>
         <w:t>”, “</w:t>
@@ -928,11 +887,9 @@
       <w:r>
         <w:t xml:space="preserve">These are the actual measured values </w:t>
       </w:r>
-      <w:proofErr w:type="gramStart"/>
-      <w:r>
-        <w:t>in a given</w:t>
-      </w:r>
-      <w:proofErr w:type="gramEnd"/>
+      <w:r>
+        <w:t>in each</w:t>
+      </w:r>
       <w:r>
         <w:t xml:space="preserve"> series. Each</w:t>
       </w:r>
@@ -940,25 +897,43 @@
         <w:t xml:space="preserve"> measurement is a pair, with a time and a concentration. Right now, w</w:t>
       </w:r>
       <w:r>
-        <w:t xml:space="preserve">e are not concerned with the standard deviation. If the number is given in a </w:t>
+        <w:t>e are not concerned with the standard deviation. If the number is given in a table</w:t>
+      </w:r>
+      <w:r>
+        <w:t xml:space="preserve"> and can be easily </w:t>
+      </w:r>
+      <w:r>
+        <w:t>copied,</w:t>
+      </w:r>
+      <w:r>
+        <w:t xml:space="preserve"> then</w:t>
+      </w:r>
+      <w:r>
+        <w:t xml:space="preserve"> please do capture it. However, it is currently not worth the extra </w:t>
       </w:r>
       <w:r>
         <w:lastRenderedPageBreak/>
-        <w:t>table</w:t>
-      </w:r>
-      <w:r>
-        <w:t xml:space="preserve"> and can be easily </w:t>
-      </w:r>
-      <w:proofErr w:type="gramStart"/>
-      <w:r>
-        <w:t>copied</w:t>
-      </w:r>
-      <w:proofErr w:type="gramEnd"/>
-      <w:r>
-        <w:t xml:space="preserve"> then</w:t>
-      </w:r>
-      <w:r>
-        <w:t xml:space="preserve"> please do capture it. However, it is currently not worth the extra effort of extracting standard deviations from graphs.</w:t>
+        <w:t>effort of extracting standard deviations from graphs.</w:t>
+      </w:r>
+      <w:r>
+        <w:t xml:space="preserve"> </w:t>
+      </w:r>
+      <w:r>
+        <w:rPr>
+          <w:b/>
+          <w:bCs/>
+        </w:rPr>
+        <w:t>Please do record time points that are non-detects, the curve-fitting software used will make use of these</w:t>
+      </w:r>
+      <w:r>
+        <w:rPr>
+          <w:b/>
+          <w:bCs/>
+        </w:rPr>
+        <w:t xml:space="preserve"> points.</w:t>
+      </w:r>
+      <w:r>
+        <w:t xml:space="preserve"> You can enter non-detects as “ND”. Please record the limit of detection (LOD) or limit of quantitation (LOQ) on the Series sheet if available. If not available, leave blank and the curve-fitting software will infer a LOQ.</w:t>
       </w:r>
     </w:p>
     <w:p>
@@ -966,10 +941,7 @@
         <w:pStyle w:val="Heading3"/>
       </w:pPr>
       <w:r>
-        <w:t>C</w:t>
-      </w:r>
-      <w:r>
-        <w:t>uration Notes</w:t>
+        <w:t>Curation Notes</w:t>
       </w:r>
     </w:p>
     <w:p>
@@ -1021,6 +993,7 @@
         <w:rPr>
           <w:noProof/>
         </w:rPr>
+        <w:lastRenderedPageBreak/>
         <w:drawing>
           <wp:inline distT="0" distB="0" distL="0" distR="0" wp14:anchorId="5E3B6688" wp14:editId="27D94D38">
             <wp:extent cx="5486400" cy="6053328"/>
@@ -2868,6 +2841,108 @@
         <w:pStyle w:val="Heading3"/>
       </w:pPr>
       <w:r>
+        <w:t>Non-Detects</w:t>
+      </w:r>
+    </w:p>
+    <w:p>
+      <w:r>
+        <w:t xml:space="preserve">Please do record time points </w:t>
+      </w:r>
+      <w:r>
+        <w:t xml:space="preserve">where the concentration is below </w:t>
+      </w:r>
+      <w:r>
+        <w:t>the limit of detection (LOD) or limit of quantitation (LOQ)</w:t>
+      </w:r>
+      <w:r>
+        <w:t>. T</w:t>
+      </w:r>
+      <w:r>
+        <w:t xml:space="preserve">he </w:t>
+      </w:r>
+      <w:r>
+        <w:t xml:space="preserve">toxicokinetic </w:t>
+      </w:r>
+      <w:r>
+        <w:t xml:space="preserve">curve-fitting software </w:t>
+      </w:r>
+      <w:r>
+        <w:t>that we use</w:t>
+      </w:r>
+      <w:r>
+        <w:t xml:space="preserve"> will make use of these</w:t>
+      </w:r>
+      <w:r>
+        <w:t xml:space="preserve"> points.</w:t>
+      </w:r>
+      <w:r>
+        <w:t xml:space="preserve"> IF the non-detect points are indicated on the graph, then click on the x-axis at each time point. Once you have exported the data y</w:t>
+      </w:r>
+      <w:r>
+        <w:t xml:space="preserve">ou can </w:t>
+      </w:r>
+      <w:r>
+        <w:t>change</w:t>
+      </w:r>
+      <w:r>
+        <w:t xml:space="preserve"> non-detects</w:t>
+      </w:r>
+      <w:r>
+        <w:t xml:space="preserve"> to</w:t>
+      </w:r>
+      <w:r>
+        <w:t xml:space="preserve"> “ND”. </w:t>
+      </w:r>
+      <w:r>
+        <w:t xml:space="preserve">If the time points are described in the text but not graphed, manually add rows with the times and “ND” to the </w:t>
+      </w:r>
+      <w:proofErr w:type="spellStart"/>
+      <w:r>
+        <w:t>Conc_Time_Values</w:t>
+      </w:r>
+      <w:proofErr w:type="spellEnd"/>
+      <w:r>
+        <w:t xml:space="preserve"> table. </w:t>
+      </w:r>
+      <w:r>
+        <w:t xml:space="preserve">Please </w:t>
+      </w:r>
+      <w:r>
+        <w:t xml:space="preserve">make sure to </w:t>
+      </w:r>
+      <w:r>
+        <w:t xml:space="preserve">record the limit of detection (LOD) or limit of quantitation (LOQ) on the Series sheet if available. If not available, leave </w:t>
+      </w:r>
+      <w:r>
+        <w:t xml:space="preserve">the LOQ </w:t>
+      </w:r>
+      <w:r>
+        <w:t>blank and the curve-fitting software will infer a LOQ.</w:t>
+      </w:r>
+    </w:p>
+    <w:p>
+      <w:pPr>
+        <w:spacing w:after="160" w:line="259" w:lineRule="auto"/>
+        <w:rPr>
+          <w:rFonts w:eastAsia="Times New Roman"/>
+          <w:b/>
+          <w:bCs/>
+          <w:sz w:val="27"/>
+          <w:szCs w:val="27"/>
+        </w:rPr>
+      </w:pPr>
+      <w:r>
+        <w:br w:type="page"/>
+      </w:r>
+    </w:p>
+    <w:p>
+      <w:pPr>
+        <w:pStyle w:val="Heading3"/>
+      </w:pPr>
+      <w:bookmarkStart w:id="1" w:name="_GoBack"/>
+      <w:bookmarkEnd w:id="1"/>
+      <w:r>
+        <w:lastRenderedPageBreak/>
         <w:t xml:space="preserve">Submitting Completed </w:t>
       </w:r>
       <w:proofErr w:type="spellStart"/>
@@ -3018,7 +3093,6 @@
         <w:pStyle w:val="Heading2"/>
       </w:pPr>
       <w:r>
-        <w:lastRenderedPageBreak/>
         <w:t>Example</w:t>
       </w:r>
     </w:p>
@@ -4575,7 +4649,7 @@
       <w:rPr>
         <w:noProof/>
       </w:rPr>
-      <w:t>4/30/2020</w:t>
+      <w:t>5/8/2020</w:t>
     </w:r>
     <w:r>
       <w:fldChar w:fldCharType="end"/>
@@ -6397,7 +6471,7 @@
 </file>
 
 <file path=customXml/itemProps1.xml><?xml version="1.0" encoding="utf-8"?>
-<ds:datastoreItem xmlns:ds="http://schemas.openxmlformats.org/officeDocument/2006/customXml" ds:itemID="{474C5950-4D3A-49FE-8E3E-83EFC9248091}">
+<ds:datastoreItem xmlns:ds="http://schemas.openxmlformats.org/officeDocument/2006/customXml" ds:itemID="{9369B337-7059-4CD9-817B-6943695E22B4}">
   <ds:schemaRefs>
     <ds:schemaRef ds:uri="http://schemas.openxmlformats.org/officeDocument/2006/bibliography"/>
   </ds:schemaRefs>

</xml_diff>

<commit_message>
How to handle metabolites and secondary sources.
</commit_message>
<xml_diff>
--- a/CvTdbSOP.docx
+++ b/CvTdbSOP.docx
@@ -9,13 +9,8 @@
         <w:jc w:val="center"/>
       </w:pPr>
       <w:bookmarkStart w:id="0" w:name="_MailOriginal"/>
-      <w:proofErr w:type="spellStart"/>
-      <w:r>
-        <w:t>CvTdb</w:t>
-      </w:r>
-      <w:proofErr w:type="spellEnd"/>
-      <w:r>
-        <w:t xml:space="preserve"> </w:t>
+      <w:r>
+        <w:t xml:space="preserve">CvTdb </w:t>
       </w:r>
       <w:r>
         <w:t>Data Curation</w:t>
@@ -104,33 +99,11 @@
           <w:rFonts w:asciiTheme="minorHAnsi" w:hAnsiTheme="minorHAnsi" w:cstheme="minorHAnsi"/>
         </w:rPr>
       </w:pPr>
-      <w:proofErr w:type="spellStart"/>
-      <w:r>
-        <w:rPr>
-          <w:rFonts w:asciiTheme="minorHAnsi" w:hAnsiTheme="minorHAnsi" w:cstheme="minorHAnsi"/>
-        </w:rPr>
-        <w:t>CvTdb</w:t>
-      </w:r>
-      <w:proofErr w:type="spellEnd"/>
-      <w:r>
-        <w:rPr>
-          <w:rFonts w:asciiTheme="minorHAnsi" w:hAnsiTheme="minorHAnsi" w:cstheme="minorHAnsi"/>
-        </w:rPr>
-        <w:t xml:space="preserve"> is a database of toxicokinetic tissue concentration vs. time (</w:t>
-      </w:r>
-      <w:proofErr w:type="spellStart"/>
-      <w:r>
-        <w:rPr>
-          <w:rFonts w:asciiTheme="minorHAnsi" w:hAnsiTheme="minorHAnsi" w:cstheme="minorHAnsi"/>
-        </w:rPr>
-        <w:t>CvT</w:t>
-      </w:r>
-      <w:proofErr w:type="spellEnd"/>
-      <w:r>
-        <w:rPr>
-          <w:rFonts w:asciiTheme="minorHAnsi" w:hAnsiTheme="minorHAnsi" w:cstheme="minorHAnsi"/>
-        </w:rPr>
-        <w:t xml:space="preserve">) data extracted from the scientific </w:t>
+      <w:r>
+        <w:rPr>
+          <w:rFonts w:asciiTheme="minorHAnsi" w:hAnsiTheme="minorHAnsi" w:cstheme="minorHAnsi"/>
+        </w:rPr>
+        <w:t xml:space="preserve">CvTdb is a database of toxicokinetic tissue concentration vs. time (CvT) data extracted from the scientific </w:t>
       </w:r>
       <w:r>
         <w:rPr>
@@ -244,35 +217,7 @@
         <w:rPr>
           <w:rFonts w:asciiTheme="minorHAnsi" w:hAnsiTheme="minorHAnsi" w:cstheme="minorHAnsi"/>
         </w:rPr>
-        <w:t xml:space="preserve">The possible papers have been identified through keyword searches – it is always possible that a given paper does not contain </w:t>
-      </w:r>
-      <w:proofErr w:type="spellStart"/>
-      <w:r>
-        <w:rPr>
-          <w:rFonts w:asciiTheme="minorHAnsi" w:hAnsiTheme="minorHAnsi" w:cstheme="minorHAnsi"/>
-        </w:rPr>
-        <w:t>CvT</w:t>
-      </w:r>
-      <w:proofErr w:type="spellEnd"/>
-      <w:r>
-        <w:rPr>
-          <w:rFonts w:asciiTheme="minorHAnsi" w:hAnsiTheme="minorHAnsi" w:cstheme="minorHAnsi"/>
-        </w:rPr>
-        <w:t xml:space="preserve"> data. Therefore, start with Concentration vs. time values – if you can’t get </w:t>
-      </w:r>
-      <w:proofErr w:type="spellStart"/>
-      <w:r>
-        <w:rPr>
-          <w:rFonts w:asciiTheme="minorHAnsi" w:hAnsiTheme="minorHAnsi" w:cstheme="minorHAnsi"/>
-        </w:rPr>
-        <w:t>CvT</w:t>
-      </w:r>
-      <w:proofErr w:type="spellEnd"/>
-      <w:r>
-        <w:rPr>
-          <w:rFonts w:asciiTheme="minorHAnsi" w:hAnsiTheme="minorHAnsi" w:cstheme="minorHAnsi"/>
-        </w:rPr>
-        <w:t xml:space="preserve"> data </w:t>
+        <w:t xml:space="preserve">The possible papers have been identified through keyword searches – it is always possible that a given paper does not contain CvT data. Therefore, start with Concentration vs. time values – if you can’t get CvT data </w:t>
       </w:r>
       <w:r>
         <w:rPr>
@@ -409,7 +354,6 @@
         <w:t xml:space="preserve">with </w:t>
       </w:r>
       <w:hyperlink r:id="rId11" w:history="1">
-        <w:proofErr w:type="spellStart"/>
         <w:r>
           <w:rPr>
             <w:rStyle w:val="Hyperlink"/>
@@ -418,7 +362,6 @@
           </w:rPr>
           <w:t>WebPlotDigitizer</w:t>
         </w:r>
-        <w:proofErr w:type="spellEnd"/>
       </w:hyperlink>
       <w:r>
         <w:rPr>
@@ -496,14 +439,9 @@
       <w:pPr>
         <w:pStyle w:val="Heading2"/>
       </w:pPr>
-      <w:proofErr w:type="spellStart"/>
       <w:r>
         <w:lastRenderedPageBreak/>
-        <w:t>CvTdb</w:t>
-      </w:r>
-      <w:proofErr w:type="spellEnd"/>
-      <w:r>
-        <w:t xml:space="preserve"> Definitions</w:t>
+        <w:t>CvTdb Definitions</w:t>
       </w:r>
     </w:p>
     <w:p/>
@@ -533,7 +471,6 @@
       <w:r>
         <w:t xml:space="preserve"> Identifying the set of parameters necessary to properly annotate the extracted </w:t>
       </w:r>
-      <w:proofErr w:type="spellStart"/>
       <w:r>
         <w:rPr>
           <w:b/>
@@ -541,7 +478,6 @@
         </w:rPr>
         <w:t>CvT</w:t>
       </w:r>
-      <w:proofErr w:type="spellEnd"/>
       <w:r>
         <w:t xml:space="preserve"> data was iterative, with improvements evolving after the review of multiple publications (as the consistency and reporting of study details is highly variable in literature).</w:t>
       </w:r>
@@ -626,23 +562,7 @@
           <w:rFonts w:asciiTheme="minorHAnsi" w:hAnsiTheme="minorHAnsi" w:cstheme="minorHAnsi"/>
           <w:color w:val="24292E"/>
         </w:rPr>
-        <w:t xml:space="preserve">PMID is </w:t>
-      </w:r>
-      <w:proofErr w:type="gramStart"/>
-      <w:r>
-        <w:rPr>
-          <w:rFonts w:asciiTheme="minorHAnsi" w:hAnsiTheme="minorHAnsi" w:cstheme="minorHAnsi"/>
-          <w:color w:val="24292E"/>
-        </w:rPr>
-        <w:t>sufficient</w:t>
-      </w:r>
-      <w:proofErr w:type="gramEnd"/>
-      <w:r>
-        <w:rPr>
-          <w:rFonts w:asciiTheme="minorHAnsi" w:hAnsiTheme="minorHAnsi" w:cstheme="minorHAnsi"/>
-          <w:color w:val="24292E"/>
-        </w:rPr>
-        <w:t xml:space="preserve"> as an id.</w:t>
+        <w:t>PMID is sufficient as an id.</w:t>
       </w:r>
     </w:p>
     <w:p>
@@ -877,11 +797,9 @@
       <w:pPr>
         <w:pStyle w:val="Heading3"/>
       </w:pPr>
-      <w:proofErr w:type="spellStart"/>
       <w:r>
         <w:t>Conc_Time_Values</w:t>
       </w:r>
-      <w:proofErr w:type="spellEnd"/>
     </w:p>
     <w:p>
       <w:r>
@@ -974,23 +892,13 @@
         <w:pStyle w:val="Heading3"/>
       </w:pPr>
       <w:r>
-        <w:t xml:space="preserve">How the </w:t>
-      </w:r>
-      <w:proofErr w:type="spellStart"/>
-      <w:r>
-        <w:t>CvTdb</w:t>
-      </w:r>
-      <w:proofErr w:type="spellEnd"/>
-      <w:r>
-        <w:t xml:space="preserve"> Terms Relate</w:t>
+        <w:t>How the CvTdb Terms Relate</w:t>
       </w:r>
     </w:p>
     <w:p>
       <w:pPr>
         <w:jc w:val="center"/>
       </w:pPr>
-      <w:bookmarkStart w:id="1" w:name="_GoBack"/>
-      <w:bookmarkEnd w:id="1"/>
       <w:r>
         <w:rPr>
           <w:noProof/>
@@ -1055,16 +963,11 @@
       <w:r>
         <w:t xml:space="preserve">of </w:t>
       </w:r>
-      <w:proofErr w:type="spellStart"/>
       <w:r>
         <w:t>CvT</w:t>
       </w:r>
       <w:r>
-        <w:t>db</w:t>
-      </w:r>
-      <w:proofErr w:type="spellEnd"/>
-      <w:r>
-        <w:t>.</w:t>
+        <w:t>db.</w:t>
       </w:r>
       <w:r>
         <w:br w:type="page"/>
@@ -1082,15 +985,7 @@
     <w:p/>
     <w:p>
       <w:r>
-        <w:t xml:space="preserve">Visit the </w:t>
-      </w:r>
-      <w:proofErr w:type="spellStart"/>
-      <w:r>
-        <w:t>CvTdb</w:t>
-      </w:r>
-      <w:proofErr w:type="spellEnd"/>
-      <w:r>
-        <w:t xml:space="preserve"> Data Curation spreadsheet:</w:t>
+        <w:t>Visit the CvTdb Data Curation spreadsheet:</w:t>
       </w:r>
     </w:p>
     <w:p>
@@ -1241,15 +1136,7 @@
     <w:p/>
     <w:p>
       <w:r>
-        <w:t xml:space="preserve">Ascertain if there is extractable </w:t>
-      </w:r>
-      <w:proofErr w:type="spellStart"/>
-      <w:r>
-        <w:t>CvT</w:t>
-      </w:r>
-      <w:proofErr w:type="spellEnd"/>
-      <w:r>
-        <w:t xml:space="preserve"> data in the paper. All the PMIDs were identified by searches that may not always find useful papers. I</w:t>
+        <w:t>Ascertain if there is extractable CvT data in the paper. All the PMIDs were identified by searches that may not always find useful papers. I</w:t>
       </w:r>
       <w:r>
         <w:t>f</w:t>
@@ -1270,15 +1157,7 @@
         <w:t>f</w:t>
       </w:r>
       <w:r>
-        <w:t xml:space="preserve"> the </w:t>
-      </w:r>
-      <w:proofErr w:type="spellStart"/>
-      <w:r>
-        <w:t>CvT</w:t>
-      </w:r>
-      <w:proofErr w:type="spellEnd"/>
-      <w:r>
-        <w:t xml:space="preserve"> data is present in table in the paper,</w:t>
+        <w:t xml:space="preserve"> the CvT data is present in table in the paper,</w:t>
       </w:r>
       <w:r>
         <w:t xml:space="preserve"> then</w:t>
@@ -1341,23 +1220,7 @@
     <w:p/>
     <w:p>
       <w:r>
-        <w:t xml:space="preserve">Whatever the form of the </w:t>
-      </w:r>
-      <w:proofErr w:type="spellStart"/>
-      <w:r>
-        <w:t>CvT</w:t>
-      </w:r>
-      <w:proofErr w:type="spellEnd"/>
-      <w:r>
-        <w:t xml:space="preserve"> data, if it's present, then you need to fill out a </w:t>
-      </w:r>
-      <w:proofErr w:type="spellStart"/>
-      <w:r>
-        <w:t>CvT</w:t>
-      </w:r>
-      <w:proofErr w:type="spellEnd"/>
-      <w:r>
-        <w:t xml:space="preserve"> </w:t>
+        <w:t xml:space="preserve">Whatever the form of the CvT data, if it's present, then you need to fill out a CvT </w:t>
       </w:r>
       <w:r>
         <w:t xml:space="preserve">data </w:t>
@@ -1402,15 +1265,7 @@
       </w:pPr>
       <w:r>
         <w:lastRenderedPageBreak/>
-        <w:t xml:space="preserve">Downloading the </w:t>
-      </w:r>
-      <w:proofErr w:type="spellStart"/>
-      <w:r>
-        <w:t>CvT</w:t>
-      </w:r>
-      <w:proofErr w:type="spellEnd"/>
-      <w:r>
-        <w:t xml:space="preserve"> Data Template</w:t>
+        <w:t>Downloading the CvT Data Template</w:t>
       </w:r>
     </w:p>
     <w:p>
@@ -1510,7 +1365,6 @@
         <w:lastRenderedPageBreak/>
         <w:t xml:space="preserve">Using </w:t>
       </w:r>
-      <w:proofErr w:type="spellStart"/>
       <w:r>
         <w:rPr>
           <w:rFonts w:asciiTheme="minorHAnsi" w:hAnsiTheme="minorHAnsi" w:cstheme="minorHAnsi"/>
@@ -1518,7 +1372,6 @@
         </w:rPr>
         <w:t>WebPlotDigitizer</w:t>
       </w:r>
-      <w:proofErr w:type="spellEnd"/>
       <w:r>
         <w:t xml:space="preserve"> </w:t>
       </w:r>
@@ -1530,53 +1383,12 @@
           <w:color w:val="24292E"/>
         </w:rPr>
       </w:pPr>
-      <w:proofErr w:type="spellStart"/>
-      <w:r>
-        <w:rPr>
-          <w:rFonts w:asciiTheme="minorHAnsi" w:hAnsiTheme="minorHAnsi" w:cstheme="minorHAnsi"/>
-          <w:color w:val="24292E"/>
-        </w:rPr>
-        <w:t>WebPlotDigitzer</w:t>
-      </w:r>
-      <w:proofErr w:type="spellEnd"/>
-      <w:r>
-        <w:rPr>
-          <w:rFonts w:asciiTheme="minorHAnsi" w:hAnsiTheme="minorHAnsi" w:cstheme="minorHAnsi"/>
-          <w:color w:val="24292E"/>
-        </w:rPr>
-        <w:t xml:space="preserve"> is data extraction software for converting graphs to x-y coordinates. We use the software to convert concentration vs. time graphs into sets of numbers where the first number (the x-axis) is time and the second number (y-axis) is concentration. You can run </w:t>
-      </w:r>
-      <w:proofErr w:type="spellStart"/>
-      <w:r>
-        <w:rPr>
-          <w:rFonts w:asciiTheme="minorHAnsi" w:hAnsiTheme="minorHAnsi" w:cstheme="minorHAnsi"/>
-          <w:color w:val="24292E"/>
-        </w:rPr>
-        <w:t>WebPlotDigitizer</w:t>
-      </w:r>
-      <w:proofErr w:type="spellEnd"/>
-      <w:r>
-        <w:rPr>
-          <w:rFonts w:asciiTheme="minorHAnsi" w:hAnsiTheme="minorHAnsi" w:cstheme="minorHAnsi"/>
-          <w:color w:val="24292E"/>
-        </w:rPr>
-        <w:t xml:space="preserve"> through your web browser or have it downloaded and installed on your computer. </w:t>
-      </w:r>
-      <w:proofErr w:type="spellStart"/>
-      <w:r>
-        <w:rPr>
-          <w:rFonts w:asciiTheme="minorHAnsi" w:hAnsiTheme="minorHAnsi" w:cstheme="minorHAnsi"/>
-          <w:color w:val="24292E"/>
-        </w:rPr>
-        <w:t>WebPlotDigitizer</w:t>
-      </w:r>
-      <w:proofErr w:type="spellEnd"/>
-      <w:r>
-        <w:rPr>
-          <w:rFonts w:asciiTheme="minorHAnsi" w:hAnsiTheme="minorHAnsi" w:cstheme="minorHAnsi"/>
-          <w:color w:val="24292E"/>
-        </w:rPr>
-        <w:t xml:space="preserve"> is available here:</w:t>
+      <w:r>
+        <w:rPr>
+          <w:rFonts w:asciiTheme="minorHAnsi" w:hAnsiTheme="minorHAnsi" w:cstheme="minorHAnsi"/>
+          <w:color w:val="24292E"/>
+        </w:rPr>
+        <w:t>WebPlotDigitzer is data extraction software for converting graphs to x-y coordinates. We use the software to convert concentration vs. time graphs into sets of numbers where the first number (the x-axis) is time and the second number (y-axis) is concentration. You can run WebPlotDigitizer through your web browser or have it downloaded and installed on your computer. WebPlotDigitizer is available here:</w:t>
       </w:r>
     </w:p>
     <w:p>
@@ -1698,23 +1510,7 @@
           <w:rFonts w:asciiTheme="minorHAnsi" w:hAnsiTheme="minorHAnsi" w:cstheme="minorHAnsi"/>
           <w:color w:val="24292E"/>
         </w:rPr>
-        <w:t>. There are many options to do this, including pressing the “Print Screen” or “</w:t>
-      </w:r>
-      <w:proofErr w:type="spellStart"/>
-      <w:r>
-        <w:rPr>
-          <w:rFonts w:asciiTheme="minorHAnsi" w:hAnsiTheme="minorHAnsi" w:cstheme="minorHAnsi"/>
-          <w:color w:val="24292E"/>
-        </w:rPr>
-        <w:t>PrtScr</w:t>
-      </w:r>
-      <w:proofErr w:type="spellEnd"/>
-      <w:r>
-        <w:rPr>
-          <w:rFonts w:asciiTheme="minorHAnsi" w:hAnsiTheme="minorHAnsi" w:cstheme="minorHAnsi"/>
-          <w:color w:val="24292E"/>
-        </w:rPr>
-        <w:t>” button on your keyboard when the graph is on the screen. However, one of the better options on Windows 10 is the "Snipping Tool"</w:t>
+        <w:t>. There are many options to do this, including pressing the “Print Screen” or “PrtScr” button on your keyboard when the graph is on the screen. However, one of the better options on Windows 10 is the "Snipping Tool"</w:t>
       </w:r>
       <w:r>
         <w:rPr>
@@ -1771,21 +1567,12 @@
         </w:rPr>
         <w:t xml:space="preserve">Open </w:t>
       </w:r>
-      <w:proofErr w:type="spellStart"/>
-      <w:r>
-        <w:rPr>
-          <w:rFonts w:asciiTheme="minorHAnsi" w:hAnsiTheme="minorHAnsi" w:cstheme="minorHAnsi"/>
-          <w:color w:val="24292E"/>
-        </w:rPr>
-        <w:t>WebPlotDigitizer</w:t>
-      </w:r>
-      <w:proofErr w:type="spellEnd"/>
-      <w:r>
-        <w:rPr>
-          <w:rFonts w:asciiTheme="minorHAnsi" w:hAnsiTheme="minorHAnsi" w:cstheme="minorHAnsi"/>
-          <w:color w:val="24292E"/>
-        </w:rPr>
-        <w:t xml:space="preserve"> </w:t>
+      <w:r>
+        <w:rPr>
+          <w:rFonts w:asciiTheme="minorHAnsi" w:hAnsiTheme="minorHAnsi" w:cstheme="minorHAnsi"/>
+          <w:color w:val="24292E"/>
+        </w:rPr>
+        <w:t xml:space="preserve">WebPlotDigitizer </w:t>
       </w:r>
       <w:r>
         <w:rPr>
@@ -2191,15 +1978,7 @@
     </w:p>
     <w:p>
       <w:r>
-        <w:t xml:space="preserve">When there is a break in the axis you can try two different things. In this case, since there is just one time point, you might just click the </w:t>
-      </w:r>
-      <w:proofErr w:type="gramStart"/>
-      <w:r>
-        <w:t>24 hour</w:t>
-      </w:r>
-      <w:proofErr w:type="gramEnd"/>
-      <w:r>
-        <w:t xml:space="preserve"> points and then edit the </w:t>
+        <w:t xml:space="preserve">When there is a break in the axis you can try two different things. In this case, since there is just one time point, you might just click the 24 hour points and then edit the </w:t>
       </w:r>
       <w:r>
         <w:rPr>
@@ -2257,21 +2036,12 @@
         </w:rPr>
         <w:t xml:space="preserve">Once calibrated, the </w:t>
       </w:r>
-      <w:proofErr w:type="spellStart"/>
-      <w:r>
-        <w:rPr>
-          <w:rFonts w:asciiTheme="minorHAnsi" w:hAnsiTheme="minorHAnsi" w:cstheme="minorHAnsi"/>
-          <w:color w:val="24292E"/>
-        </w:rPr>
-        <w:t>WebPlotDigitizer</w:t>
-      </w:r>
-      <w:proofErr w:type="spellEnd"/>
-      <w:r>
-        <w:rPr>
-          <w:rFonts w:asciiTheme="minorHAnsi" w:hAnsiTheme="minorHAnsi" w:cstheme="minorHAnsi"/>
-          <w:color w:val="24292E"/>
-        </w:rPr>
-        <w:t xml:space="preserve"> </w:t>
+      <w:r>
+        <w:rPr>
+          <w:rFonts w:asciiTheme="minorHAnsi" w:hAnsiTheme="minorHAnsi" w:cstheme="minorHAnsi"/>
+          <w:color w:val="24292E"/>
+        </w:rPr>
+        <w:t xml:space="preserve">WebPlotDigitizer </w:t>
       </w:r>
       <w:r>
         <w:rPr>
@@ -2299,55 +2069,7 @@
           <w:rFonts w:asciiTheme="minorHAnsi" w:hAnsiTheme="minorHAnsi" w:cstheme="minorHAnsi"/>
           <w:color w:val="24292E"/>
         </w:rPr>
-        <w:t xml:space="preserve">Each dataset in </w:t>
-      </w:r>
-      <w:proofErr w:type="spellStart"/>
-      <w:r>
-        <w:rPr>
-          <w:rFonts w:asciiTheme="minorHAnsi" w:hAnsiTheme="minorHAnsi" w:cstheme="minorHAnsi"/>
-          <w:color w:val="24292E"/>
-        </w:rPr>
-        <w:t>WebPlotDigitizer</w:t>
-      </w:r>
-      <w:proofErr w:type="spellEnd"/>
-      <w:r>
-        <w:rPr>
-          <w:rFonts w:asciiTheme="minorHAnsi" w:hAnsiTheme="minorHAnsi" w:cstheme="minorHAnsi"/>
-          <w:color w:val="24292E"/>
-        </w:rPr>
-        <w:t xml:space="preserve"> corresponds to a “Series” in the </w:t>
-      </w:r>
-      <w:proofErr w:type="spellStart"/>
-      <w:r>
-        <w:rPr>
-          <w:rFonts w:asciiTheme="minorHAnsi" w:hAnsiTheme="minorHAnsi" w:cstheme="minorHAnsi"/>
-          <w:color w:val="24292E"/>
-        </w:rPr>
-        <w:t>CvTdb</w:t>
-      </w:r>
-      <w:proofErr w:type="spellEnd"/>
-      <w:r>
-        <w:rPr>
-          <w:rFonts w:asciiTheme="minorHAnsi" w:hAnsiTheme="minorHAnsi" w:cstheme="minorHAnsi"/>
-          <w:color w:val="24292E"/>
-        </w:rPr>
-        <w:t xml:space="preserve">. There might be multiple series in one graph (such and males and females, or different doses). Each series should have a separate dataset in </w:t>
-      </w:r>
-      <w:proofErr w:type="spellStart"/>
-      <w:r>
-        <w:rPr>
-          <w:rFonts w:asciiTheme="minorHAnsi" w:hAnsiTheme="minorHAnsi" w:cstheme="minorHAnsi"/>
-          <w:color w:val="24292E"/>
-        </w:rPr>
-        <w:t>WebPlotDigitizer</w:t>
-      </w:r>
-      <w:proofErr w:type="spellEnd"/>
-      <w:r>
-        <w:rPr>
-          <w:rFonts w:asciiTheme="minorHAnsi" w:hAnsiTheme="minorHAnsi" w:cstheme="minorHAnsi"/>
-          <w:color w:val="24292E"/>
-        </w:rPr>
-        <w:t xml:space="preserve">. </w:t>
+        <w:t xml:space="preserve">Each dataset in WebPlotDigitizer corresponds to a “Series” in the CvTdb. There might be multiple series in one graph (such and males and females, or different doses). Each series should have a separate dataset in WebPlotDigitizer. </w:t>
       </w:r>
       <w:r>
         <w:rPr>
@@ -2413,21 +2135,7 @@
         <w:rPr>
           <w:rStyle w:val="Heading4Char"/>
         </w:rPr>
-        <w:t xml:space="preserve">Copy Data from </w:t>
-      </w:r>
-      <w:proofErr w:type="spellStart"/>
-      <w:r>
-        <w:rPr>
-          <w:rStyle w:val="Heading4Char"/>
-        </w:rPr>
-        <w:t>WebPlotDigitizer</w:t>
-      </w:r>
-      <w:proofErr w:type="spellEnd"/>
-      <w:r>
-        <w:rPr>
-          <w:rStyle w:val="Heading4Char"/>
-        </w:rPr>
-        <w:t xml:space="preserve"> to Data Template:</w:t>
+        <w:t>Copy Data from WebPlotDigitizer to Data Template:</w:t>
       </w:r>
       <w:r>
         <w:t xml:space="preserve"> </w:t>
@@ -2439,15 +2147,7 @@
         <w:t>d</w:t>
       </w:r>
       <w:r>
-        <w:t xml:space="preserve"> adjusted all the datapoints in </w:t>
-      </w:r>
-      <w:proofErr w:type="spellStart"/>
-      <w:r>
-        <w:t>WebPlotDigitizer</w:t>
-      </w:r>
-      <w:proofErr w:type="spellEnd"/>
-      <w:r>
-        <w:t>, you click “View Data” in the left panel and then “Copy to Clipboard” in the resulting pop-up</w:t>
+        <w:t xml:space="preserve"> adjusted all the datapoints in WebPlotDigitizer, you click “View Data” in the left panel and then “Copy to Clipboard” in the resulting pop-up</w:t>
       </w:r>
       <w:r>
         <w:t>:</w:t>
@@ -2523,21 +2223,7 @@
         <w:rPr>
           <w:rFonts w:eastAsia="Times New Roman"/>
         </w:rPr>
-        <w:t xml:space="preserve">The content is then in your clipboard and you go back to your spreadsheet and put your cursor where the data should be then </w:t>
-      </w:r>
-      <w:proofErr w:type="gramStart"/>
-      <w:r>
-        <w:rPr>
-          <w:rFonts w:eastAsia="Times New Roman"/>
-        </w:rPr>
-        <w:t>use</w:t>
-      </w:r>
-      <w:proofErr w:type="gramEnd"/>
-      <w:r>
-        <w:rPr>
-          <w:rFonts w:eastAsia="Times New Roman"/>
-        </w:rPr>
-        <w:t xml:space="preserve"> the “Paste&gt;Test Import Wizard” feature.</w:t>
+        <w:t>The content is then in your clipboard and you go back to your spreadsheet and put your cursor where the data should be then use the “Paste&gt;Test Import Wizard” feature.</w:t>
       </w:r>
     </w:p>
     <w:p>
@@ -2762,21 +2448,7 @@
         <w:rPr>
           <w:rFonts w:eastAsia="Times New Roman"/>
         </w:rPr>
-        <w:t xml:space="preserve">The data should appear as desired in the worksheet and you just need to put in the right </w:t>
-      </w:r>
-      <w:proofErr w:type="spellStart"/>
-      <w:r>
-        <w:rPr>
-          <w:rFonts w:eastAsia="Times New Roman"/>
-        </w:rPr>
-        <w:t>fk_series_id</w:t>
-      </w:r>
-      <w:proofErr w:type="spellEnd"/>
-      <w:r>
-        <w:rPr>
-          <w:rFonts w:eastAsia="Times New Roman"/>
-        </w:rPr>
-        <w:t xml:space="preserve"> for each row.</w:t>
+        <w:t>The data should appear as desired in the worksheet and you just need to put in the right fk_series_id for each row.</w:t>
       </w:r>
     </w:p>
     <w:p>
@@ -2847,78 +2519,13 @@
     </w:p>
     <w:p>
       <w:r>
-        <w:t xml:space="preserve">Please do record time points </w:t>
-      </w:r>
-      <w:r>
-        <w:t xml:space="preserve">where the concentration is below </w:t>
-      </w:r>
-      <w:r>
-        <w:t>the limit of detection (LOD) or limit of quantitation (LOQ)</w:t>
-      </w:r>
-      <w:r>
-        <w:t>. T</w:t>
-      </w:r>
-      <w:r>
-        <w:t xml:space="preserve">he </w:t>
-      </w:r>
-      <w:r>
-        <w:t xml:space="preserve">toxicokinetic </w:t>
-      </w:r>
-      <w:r>
-        <w:t xml:space="preserve">curve-fitting software </w:t>
-      </w:r>
-      <w:r>
-        <w:t>that we use</w:t>
-      </w:r>
-      <w:r>
-        <w:t xml:space="preserve"> will make use of these</w:t>
+        <w:t>Please do record time points where the concentration is below the limit of detection (LOD) or limit of quantitation (LOQ). The toxicokinetic curve-fitting software that we use will make use of these</w:t>
       </w:r>
       <w:r>
         <w:t xml:space="preserve"> points.</w:t>
       </w:r>
       <w:r>
-        <w:t xml:space="preserve"> IF the non-detect points are indicated on the graph, then click on the x-axis at each time point. Once you have exported the data y</w:t>
-      </w:r>
-      <w:r>
-        <w:t xml:space="preserve">ou can </w:t>
-      </w:r>
-      <w:r>
-        <w:t>change</w:t>
-      </w:r>
-      <w:r>
-        <w:t xml:space="preserve"> non-detects</w:t>
-      </w:r>
-      <w:r>
-        <w:t xml:space="preserve"> to</w:t>
-      </w:r>
-      <w:r>
-        <w:t xml:space="preserve"> “ND”. </w:t>
-      </w:r>
-      <w:r>
-        <w:t xml:space="preserve">If the time points are described in the text but not graphed, manually add rows with the times and “ND” to the </w:t>
-      </w:r>
-      <w:proofErr w:type="spellStart"/>
-      <w:r>
-        <w:t>Conc_Time_Values</w:t>
-      </w:r>
-      <w:proofErr w:type="spellEnd"/>
-      <w:r>
-        <w:t xml:space="preserve"> table. </w:t>
-      </w:r>
-      <w:r>
-        <w:t xml:space="preserve">Please </w:t>
-      </w:r>
-      <w:r>
-        <w:t xml:space="preserve">make sure to </w:t>
-      </w:r>
-      <w:r>
-        <w:t xml:space="preserve">record the limit of detection (LOD) or limit of quantitation (LOQ) on the Series sheet if available. If not available, leave </w:t>
-      </w:r>
-      <w:r>
-        <w:t xml:space="preserve">the LOQ </w:t>
-      </w:r>
-      <w:r>
-        <w:t>blank and the curve-fitting software will infer a LOQ.</w:t>
+        <w:t xml:space="preserve"> IF the non-detect points are indicated on the graph, then click on the x-axis at each time point. Once you have exported the data you can change non-detects to “ND”. If the time points are described in the text but not graphed, manually add rows with the times and “ND” to the Conc_Time_Values table. Please make sure to record the limit of detection (LOD) or limit of quantitation (LOQ) on the Series sheet if available. If not available, leave the LOQ blank and the curve-fitting software will infer a LOQ.</w:t>
       </w:r>
     </w:p>
     <w:p>
@@ -2942,15 +2549,46 @@
       </w:pPr>
       <w:r>
         <w:lastRenderedPageBreak/>
-        <w:t xml:space="preserve">Submitting Completed </w:t>
-      </w:r>
-      <w:proofErr w:type="spellStart"/>
-      <w:r>
-        <w:t>CvT</w:t>
-      </w:r>
-      <w:proofErr w:type="spellEnd"/>
-      <w:r>
-        <w:t xml:space="preserve"> Data Templates</w:t>
+        <w:t>Secondary Data</w:t>
+      </w:r>
+    </w:p>
+    <w:p>
+      <w:r>
+        <w:t>In some cases (especially modeling papers and review articles), the data that are included in a paper are from a secondary source. In that case, please make a reasonable effort to obtain the primary data, for instance through Inter-Library Loan (</w:t>
+      </w:r>
+      <w:hyperlink r:id="rId35" w:history="1">
+        <w:r>
+          <w:rPr>
+            <w:rStyle w:val="Hyperlink"/>
+          </w:rPr>
+          <w:t>https://epa.illiad.oclc.org/illiad/</w:t>
+        </w:r>
+      </w:hyperlink>
+      <w:r>
+        <w:t>). However, if the paper is very old (not having a PMID is a bad sign) or the article indicates that the data were obtained from the original author but not from the paper, it is perfectly acceptable to digitize the data in the primary article. Just note the original reference for the data if possible.</w:t>
+      </w:r>
+    </w:p>
+    <w:p>
+      <w:pPr>
+        <w:pStyle w:val="Heading3"/>
+      </w:pPr>
+      <w:r>
+        <w:t>Handling Metabolites and Other Analytes</w:t>
+      </w:r>
+    </w:p>
+    <w:p>
+      <w:r>
+        <w:t>We handle metabolites and other related analytes on the basis of the chemical to which the test subjects were exposed. If the original exposure is to a parent molecule and metabolites or other progeny were monitored, then those should be noted using different values of “analyte_name” on the Series tab of the data template. If the test subjects were originally exposed to a metabolite, however, that should be noted using “test_substance_name” on the Studies tab.</w:t>
+      </w:r>
+    </w:p>
+    <w:p>
+      <w:pPr>
+        <w:pStyle w:val="Heading3"/>
+      </w:pPr>
+      <w:bookmarkStart w:id="1" w:name="_GoBack"/>
+      <w:bookmarkEnd w:id="1"/>
+      <w:r>
+        <w:t>Submitting Completed CvT Data Templates</w:t>
       </w:r>
     </w:p>
     <w:p>
@@ -2965,7 +2603,7 @@
         </w:rPr>
         <w:t>When you have completed a template, add any notes you have (such as “Vmax and Km data also available”) to the Curation Coordination spreadsheet (</w:t>
       </w:r>
-      <w:hyperlink r:id="rId35" w:anchor="gid=0" w:history="1">
+      <w:hyperlink r:id="rId36" w:anchor="gid=0" w:history="1">
         <w:r>
           <w:rPr>
             <w:rStyle w:val="Hyperlink"/>
@@ -3073,7 +2711,7 @@
           <w:rFonts w:asciiTheme="minorHAnsi" w:hAnsiTheme="minorHAnsi" w:cstheme="minorBidi"/>
         </w:rPr>
       </w:pPr>
-      <w:hyperlink r:id="rId36" w:history="1">
+      <w:hyperlink r:id="rId37" w:history="1">
         <w:r>
           <w:rPr>
             <w:rStyle w:val="Hyperlink"/>
@@ -3103,19 +2741,11 @@
         </w:rPr>
         <w:t xml:space="preserve">Populating the </w:t>
       </w:r>
-      <w:proofErr w:type="spellStart"/>
-      <w:r>
-        <w:rPr>
-          <w:rFonts w:asciiTheme="minorHAnsi" w:hAnsiTheme="minorHAnsi" w:cstheme="minorHAnsi"/>
-        </w:rPr>
-        <w:t>CvT</w:t>
-      </w:r>
-      <w:proofErr w:type="spellEnd"/>
-      <w:r>
-        <w:rPr>
-          <w:rFonts w:asciiTheme="minorHAnsi" w:hAnsiTheme="minorHAnsi" w:cstheme="minorHAnsi"/>
-        </w:rPr>
-        <w:t xml:space="preserve"> data </w:t>
+      <w:r>
+        <w:rPr>
+          <w:rFonts w:asciiTheme="minorHAnsi" w:hAnsiTheme="minorHAnsi" w:cstheme="minorHAnsi"/>
+        </w:rPr>
+        <w:t xml:space="preserve">CvT data </w:t>
       </w:r>
       <w:r>
         <w:rPr>
@@ -3160,7 +2790,7 @@
         </w:rPr>
         <w:t>This example using article "Comparative oral and intravenous pharmacokinetics of phlorizin in rats having type 2 diabetes and in normal rats based on phase II metabolism" (</w:t>
       </w:r>
-      <w:hyperlink r:id="rId37" w:history="1">
+      <w:hyperlink r:id="rId38" w:history="1">
         <w:r>
           <w:rPr>
             <w:rStyle w:val="Hyperlink"/>
@@ -3174,23 +2804,9 @@
         <w:rPr>
           <w:rFonts w:asciiTheme="minorHAnsi" w:hAnsiTheme="minorHAnsi" w:cstheme="minorHAnsi"/>
         </w:rPr>
-        <w:t xml:space="preserve">) with a </w:t>
-      </w:r>
-      <w:proofErr w:type="spellStart"/>
-      <w:r>
-        <w:rPr>
-          <w:rFonts w:asciiTheme="minorHAnsi" w:hAnsiTheme="minorHAnsi" w:cstheme="minorHAnsi"/>
-        </w:rPr>
-        <w:t>pmid</w:t>
-      </w:r>
-      <w:proofErr w:type="spellEnd"/>
-      <w:r>
-        <w:rPr>
-          <w:rFonts w:asciiTheme="minorHAnsi" w:hAnsiTheme="minorHAnsi" w:cstheme="minorHAnsi"/>
-        </w:rPr>
-        <w:t xml:space="preserve"> of 30806398 represents a typical case and, while informative, will not necessarily be reflective of some more complicated extractions. The pdf and filled in template are available in </w:t>
-      </w:r>
-      <w:hyperlink r:id="rId38" w:history="1">
+        <w:t>) with a pmid of 30806398 represents a typical case and, while informative, will not necessarily be reflective of some more complicated extractions. The pdf and filled in template are available in </w:t>
+      </w:r>
+      <w:hyperlink r:id="rId39" w:history="1">
         <w:r>
           <w:rPr>
             <w:rStyle w:val="Hyperlink"/>
@@ -3250,37 +2866,9 @@
         <w:rPr>
           <w:rFonts w:asciiTheme="minorHAnsi" w:hAnsiTheme="minorHAnsi" w:cstheme="minorHAnsi"/>
         </w:rPr>
-        <w:t xml:space="preserve"> sheet should only contain a single row of data. For PMID_30806398, the title was found using the search from the </w:t>
-      </w:r>
-      <w:proofErr w:type="spellStart"/>
-      <w:r>
-        <w:rPr>
-          <w:rFonts w:asciiTheme="minorHAnsi" w:hAnsiTheme="minorHAnsi" w:cstheme="minorHAnsi"/>
-        </w:rPr>
-        <w:t>pmid</w:t>
-      </w:r>
-      <w:proofErr w:type="spellEnd"/>
-      <w:r>
-        <w:rPr>
-          <w:rFonts w:asciiTheme="minorHAnsi" w:hAnsiTheme="minorHAnsi" w:cstheme="minorHAnsi"/>
-        </w:rPr>
-        <w:t xml:space="preserve"> on </w:t>
-      </w:r>
-      <w:proofErr w:type="spellStart"/>
-      <w:r>
-        <w:rPr>
-          <w:rFonts w:asciiTheme="minorHAnsi" w:hAnsiTheme="minorHAnsi" w:cstheme="minorHAnsi"/>
-        </w:rPr>
-        <w:t>pubmed</w:t>
-      </w:r>
-      <w:proofErr w:type="spellEnd"/>
-      <w:r>
-        <w:rPr>
-          <w:rFonts w:asciiTheme="minorHAnsi" w:hAnsiTheme="minorHAnsi" w:cstheme="minorHAnsi"/>
-        </w:rPr>
-        <w:t xml:space="preserve"> (</w:t>
-      </w:r>
-      <w:hyperlink r:id="rId39" w:history="1">
+        <w:t> sheet should only contain a single row of data. For PMID_30806398, the title was found using the search from the pmid on pubmed (</w:t>
+      </w:r>
+      <w:hyperlink r:id="rId40" w:history="1">
         <w:r>
           <w:rPr>
             <w:rStyle w:val="Hyperlink"/>
@@ -3296,7 +2884,7 @@
         </w:rPr>
         <w:t>). This title was used to search Google Scholar (</w:t>
       </w:r>
-      <w:hyperlink r:id="rId40" w:history="1">
+      <w:hyperlink r:id="rId41" w:history="1">
         <w:r>
           <w:rPr>
             <w:rStyle w:val="Hyperlink"/>
@@ -3336,23 +2924,7 @@
           <w:rFonts w:asciiTheme="minorHAnsi" w:hAnsiTheme="minorHAnsi" w:cstheme="minorHAnsi"/>
           <w:color w:val="24292E"/>
         </w:rPr>
-        <w:t xml:space="preserve">PMID is </w:t>
-      </w:r>
-      <w:proofErr w:type="gramStart"/>
-      <w:r>
-        <w:rPr>
-          <w:rFonts w:asciiTheme="minorHAnsi" w:hAnsiTheme="minorHAnsi" w:cstheme="minorHAnsi"/>
-          <w:color w:val="24292E"/>
-        </w:rPr>
-        <w:t>sufficient</w:t>
-      </w:r>
-      <w:proofErr w:type="gramEnd"/>
-      <w:r>
-        <w:rPr>
-          <w:rFonts w:asciiTheme="minorHAnsi" w:hAnsiTheme="minorHAnsi" w:cstheme="minorHAnsi"/>
-          <w:color w:val="24292E"/>
-        </w:rPr>
-        <w:t xml:space="preserve"> as an id.</w:t>
+        <w:t>PMID is sufficient as an id.</w:t>
       </w:r>
     </w:p>
     <w:p>
@@ -3418,7 +2990,7 @@
                     </pic:cNvPicPr>
                   </pic:nvPicPr>
                   <pic:blipFill>
-                    <a:blip r:embed="rId41">
+                    <a:blip r:embed="rId42">
                       <a:extLst>
                         <a:ext uri="{28A0092B-C50C-407E-A947-70E740481C1C}">
                           <a14:useLocalDpi xmlns:a14="http://schemas.microsoft.com/office/drawing/2010/main" val="0"/>
@@ -3555,7 +3127,7 @@
                     </pic:cNvPicPr>
                   </pic:nvPicPr>
                   <pic:blipFill>
-                    <a:blip r:embed="rId42">
+                    <a:blip r:embed="rId43">
                       <a:extLst>
                         <a:ext uri="{28A0092B-C50C-407E-A947-70E740481C1C}">
                           <a14:useLocalDpi xmlns:a14="http://schemas.microsoft.com/office/drawing/2010/main" val="0"/>
@@ -3624,35 +3196,7 @@
         <w:rPr>
           <w:rFonts w:asciiTheme="minorHAnsi" w:hAnsiTheme="minorHAnsi" w:cstheme="minorHAnsi"/>
         </w:rPr>
-        <w:t xml:space="preserve"> is </w:t>
-      </w:r>
-      <w:proofErr w:type="gramStart"/>
-      <w:r>
-        <w:rPr>
-          <w:rFonts w:asciiTheme="minorHAnsi" w:hAnsiTheme="minorHAnsi" w:cstheme="minorHAnsi"/>
-        </w:rPr>
-        <w:t xml:space="preserve">pretty </w:t>
-      </w:r>
-      <w:proofErr w:type="spellStart"/>
-      <w:r>
-        <w:rPr>
-          <w:rFonts w:asciiTheme="minorHAnsi" w:hAnsiTheme="minorHAnsi" w:cstheme="minorHAnsi"/>
-        </w:rPr>
-        <w:t>self</w:t>
-      </w:r>
-      <w:proofErr w:type="gramEnd"/>
-      <w:r>
-        <w:rPr>
-          <w:rFonts w:asciiTheme="minorHAnsi" w:hAnsiTheme="minorHAnsi" w:cstheme="minorHAnsi"/>
-        </w:rPr>
-        <w:t xml:space="preserve"> explanatory</w:t>
-      </w:r>
-      <w:proofErr w:type="spellEnd"/>
-      <w:r>
-        <w:rPr>
-          <w:rFonts w:asciiTheme="minorHAnsi" w:hAnsiTheme="minorHAnsi" w:cstheme="minorHAnsi"/>
-        </w:rPr>
-        <w:t>, the extraction of </w:t>
+        <w:t> is pretty self explanatory, the extraction of </w:t>
       </w:r>
       <w:r>
         <w:rPr>
@@ -3666,21 +3210,7 @@
         <w:rPr>
           <w:rFonts w:asciiTheme="minorHAnsi" w:hAnsiTheme="minorHAnsi" w:cstheme="minorHAnsi"/>
         </w:rPr>
-        <w:t xml:space="preserve"> is where the complexity begins and requires a pretty thorough understanding of the experiments described in the article. A study is generally equivalent to a single dosing strategy for a test substance. If the test substance is different or the dosing </w:t>
-      </w:r>
-      <w:proofErr w:type="spellStart"/>
-      <w:r>
-        <w:rPr>
-          <w:rFonts w:asciiTheme="minorHAnsi" w:hAnsiTheme="minorHAnsi" w:cstheme="minorHAnsi"/>
-        </w:rPr>
-        <w:t>regime</w:t>
-      </w:r>
-      <w:proofErr w:type="spellEnd"/>
-      <w:r>
-        <w:rPr>
-          <w:rFonts w:asciiTheme="minorHAnsi" w:hAnsiTheme="minorHAnsi" w:cstheme="minorHAnsi"/>
-        </w:rPr>
-        <w:t xml:space="preserve"> changes in any way, it is considered a new study.</w:t>
+        <w:t> is where the complexity begins and requires a pretty thorough understanding of the experiments described in the article. A study is generally equivalent to a single dosing strategy for a test substance. If the test substance is different or the dosing regime changes in any way, it is considered a new study.</w:t>
       </w:r>
     </w:p>
     <w:p>
@@ -3794,7 +3324,7 @@
                     </pic:cNvPicPr>
                   </pic:nvPicPr>
                   <pic:blipFill>
-                    <a:blip r:embed="rId43">
+                    <a:blip r:embed="rId44">
                       <a:extLst>
                         <a:ext uri="{28A0092B-C50C-407E-A947-70E740481C1C}">
                           <a14:useLocalDpi xmlns:a14="http://schemas.microsoft.com/office/drawing/2010/main" val="0"/>
@@ -3875,35 +3405,7 @@
         <w:rPr>
           <w:rFonts w:asciiTheme="minorHAnsi" w:hAnsiTheme="minorHAnsi" w:cstheme="minorHAnsi"/>
         </w:rPr>
-        <w:t> sheet, unless complex preparation of the animals is done to simulate a disease state. In this case there are 2 different types of subjects: the normal mice and the T2D mice. Occasionally, publication provide detailed information on the subjects (</w:t>
-      </w:r>
-      <w:proofErr w:type="gramStart"/>
-      <w:r>
-        <w:rPr>
-          <w:rFonts w:asciiTheme="minorHAnsi" w:hAnsiTheme="minorHAnsi" w:cstheme="minorHAnsi"/>
-        </w:rPr>
-        <w:t>particular for</w:t>
-      </w:r>
-      <w:proofErr w:type="gramEnd"/>
-      <w:r>
-        <w:rPr>
-          <w:rFonts w:asciiTheme="minorHAnsi" w:hAnsiTheme="minorHAnsi" w:cstheme="minorHAnsi"/>
-        </w:rPr>
-        <w:t xml:space="preserve"> human PK trials) in which case the complexity of the subjects can be high. However, in this case the information contained "Methods&gt;Animals" section 2.2 (see Fig 4) is </w:t>
-      </w:r>
-      <w:proofErr w:type="gramStart"/>
-      <w:r>
-        <w:rPr>
-          <w:rFonts w:asciiTheme="minorHAnsi" w:hAnsiTheme="minorHAnsi" w:cstheme="minorHAnsi"/>
-        </w:rPr>
-        <w:t>sufficient</w:t>
-      </w:r>
-      <w:proofErr w:type="gramEnd"/>
-      <w:r>
-        <w:rPr>
-          <w:rFonts w:asciiTheme="minorHAnsi" w:hAnsiTheme="minorHAnsi" w:cstheme="minorHAnsi"/>
-        </w:rPr>
-        <w:t xml:space="preserve"> to populate the two subject records in the template.</w:t>
+        <w:t> sheet, unless complex preparation of the animals is done to simulate a disease state. In this case there are 2 different types of subjects: the normal mice and the T2D mice. Occasionally, publication provide detailed information on the subjects (particular for human PK trials) in which case the complexity of the subjects can be high. However, in this case the information contained "Methods&gt;Animals" section 2.2 (see Fig 4) is sufficient to populate the two subject records in the template.</w:t>
       </w:r>
     </w:p>
     <w:p>
@@ -3996,7 +3498,7 @@
                     </pic:cNvPicPr>
                   </pic:nvPicPr>
                   <pic:blipFill>
-                    <a:blip r:embed="rId44">
+                    <a:blip r:embed="rId45">
                       <a:extLst>
                         <a:ext uri="{28A0092B-C50C-407E-A947-70E740481C1C}">
                           <a14:useLocalDpi xmlns:a14="http://schemas.microsoft.com/office/drawing/2010/main" val="0"/>
@@ -4108,12 +3610,10 @@
       <w:pPr>
         <w:pStyle w:val="Heading3"/>
       </w:pPr>
-      <w:proofErr w:type="spellStart"/>
       <w:r>
         <w:lastRenderedPageBreak/>
         <w:t>Conc_Time_Values</w:t>
       </w:r>
-      <w:proofErr w:type="spellEnd"/>
     </w:p>
     <w:p>
       <w:pPr>
@@ -4151,23 +3651,7 @@
           <w:rFonts w:asciiTheme="minorHAnsi" w:hAnsiTheme="minorHAnsi" w:cstheme="minorHAnsi"/>
           <w:color w:val="24292E"/>
         </w:rPr>
-        <w:t xml:space="preserve">curating </w:t>
-      </w:r>
-      <w:proofErr w:type="spellStart"/>
-      <w:r>
-        <w:rPr>
-          <w:rFonts w:asciiTheme="minorHAnsi" w:hAnsiTheme="minorHAnsi" w:cstheme="minorHAnsi"/>
-          <w:color w:val="24292E"/>
-        </w:rPr>
-        <w:t>CvT</w:t>
-      </w:r>
-      <w:proofErr w:type="spellEnd"/>
-      <w:r>
-        <w:rPr>
-          <w:rFonts w:asciiTheme="minorHAnsi" w:hAnsiTheme="minorHAnsi" w:cstheme="minorHAnsi"/>
-          <w:color w:val="24292E"/>
-        </w:rPr>
-        <w:t xml:space="preserve"> data</w:t>
+        <w:t>curating CvT data</w:t>
       </w:r>
       <w:r>
         <w:rPr>
@@ -4192,41 +3676,9 @@
           <w:rFonts w:asciiTheme="minorHAnsi" w:hAnsiTheme="minorHAnsi" w:cstheme="minorHAnsi"/>
           <w:color w:val="24292E"/>
         </w:rPr>
-        <w:t xml:space="preserve">First each figure containing data is put into a </w:t>
-      </w:r>
-      <w:proofErr w:type="spellStart"/>
-      <w:r>
-        <w:rPr>
-          <w:rFonts w:asciiTheme="minorHAnsi" w:hAnsiTheme="minorHAnsi" w:cstheme="minorHAnsi"/>
-          <w:color w:val="24292E"/>
-        </w:rPr>
-        <w:t>png</w:t>
-      </w:r>
-      <w:proofErr w:type="spellEnd"/>
-      <w:r>
-        <w:rPr>
-          <w:rFonts w:asciiTheme="minorHAnsi" w:hAnsiTheme="minorHAnsi" w:cstheme="minorHAnsi"/>
-          <w:color w:val="24292E"/>
-        </w:rPr>
-        <w:t xml:space="preserve"> (in my case using the Windows 10 native "Snipping Tool", though there are many options for getting an image out of the pdf). Then data was extracted using </w:t>
-      </w:r>
-      <w:proofErr w:type="spellStart"/>
-      <w:r>
-        <w:rPr>
-          <w:rFonts w:asciiTheme="minorHAnsi" w:hAnsiTheme="minorHAnsi" w:cstheme="minorHAnsi"/>
-          <w:color w:val="24292E"/>
-        </w:rPr>
-        <w:t>WebPlotDigitizer</w:t>
-      </w:r>
-      <w:proofErr w:type="spellEnd"/>
-      <w:r>
-        <w:rPr>
-          <w:rFonts w:asciiTheme="minorHAnsi" w:hAnsiTheme="minorHAnsi" w:cstheme="minorHAnsi"/>
-          <w:color w:val="24292E"/>
-        </w:rPr>
-        <w:t xml:space="preserve"> (</w:t>
-      </w:r>
-      <w:hyperlink r:id="rId45" w:history="1">
+        <w:t>First each figure containing data is put into a png (in my case using the Windows 10 native "Snipping Tool", though there are many options for getting an image out of the pdf). Then data was extracted using WebPlotDigitizer (</w:t>
+      </w:r>
+      <w:hyperlink r:id="rId46" w:history="1">
         <w:r>
           <w:rPr>
             <w:rStyle w:val="Hyperlink"/>
@@ -4259,25 +3711,8 @@
           <w:rFonts w:asciiTheme="minorHAnsi" w:hAnsiTheme="minorHAnsi" w:cstheme="minorHAnsi"/>
           <w:color w:val="24292E"/>
         </w:rPr>
-        <w:t xml:space="preserve">Using Fig 4a from the publication as an example, the extracted image was uploaded into </w:t>
-      </w:r>
-      <w:proofErr w:type="spellStart"/>
-      <w:r>
-        <w:rPr>
-          <w:rFonts w:asciiTheme="minorHAnsi" w:hAnsiTheme="minorHAnsi" w:cstheme="minorHAnsi"/>
-          <w:color w:val="24292E"/>
-        </w:rPr>
-        <w:t>WebPlotDigitizer</w:t>
-      </w:r>
-      <w:proofErr w:type="spellEnd"/>
-      <w:r>
-        <w:rPr>
-          <w:rFonts w:asciiTheme="minorHAnsi" w:hAnsiTheme="minorHAnsi" w:cstheme="minorHAnsi"/>
-          <w:color w:val="24292E"/>
-        </w:rPr>
-        <w:t xml:space="preserve"> using File &gt; Load Image. "2D (X-Y) Plot" was selected as the plot type and then axes were aligned by clicking on the necessary points on the image (see Fig 5) followed by clicking "Complete" on the right side of the interface and inputting the x and y-values for those calibration points. Once calibrated, the web application automatically created a default dataset. When a dataset is selected in the upper-left portion of the interface, a "Manual Extraction" panel appears on the right side of the interface with "Add Point" selected by default. This allowed points to be added to the dataset by clicking on them in your image. These points were adjusted to be as close to accurate using the "Adjust Point" function and using the keyboard arrow and viewing the image in the zoomed in window in the top right corner of the interface. Once all data points for a single series were clicked and adjusted, the data was exported by using the "View Data" button on the left side of the interface and then copying/pasting into the </w:t>
-      </w:r>
-      <w:proofErr w:type="spellStart"/>
+        <w:t>Using Fig 4a from the publication as an example, the extracted image was uploaded into WebPlotDigitizer using File &gt; Load Image. "2D (X-Y) Plot" was selected as the plot type and then axes were aligned by clicking on the necessary points on the image (see Fig 5) followed by clicking "Complete" on the right side of the interface and inputting the x and y-values for those calibration points. Once calibrated, the web application automatically created a default dataset. When a dataset is selected in the upper-left portion of the interface, a "Manual Extraction" panel appears on the right side of the interface with "Add Point" selected by default. This allowed points to be added to the dataset by clicking on them in your image. These points were adjusted to be as close to accurate using the "Adjust Point" function and using the keyboard arrow and viewing the image in the zoomed in window in the top right corner of the interface. Once all data points for a single series were clicked and adjusted, the data was exported by using the "View Data" button on the left side of the interface and then copying/pasting into the </w:t>
+      </w:r>
       <w:r>
         <w:rPr>
           <w:rStyle w:val="Emphasis"/>
@@ -4286,7 +3721,6 @@
         </w:rPr>
         <w:t>ConcTimeValues</w:t>
       </w:r>
-      <w:proofErr w:type="spellEnd"/>
       <w:r>
         <w:rPr>
           <w:rFonts w:asciiTheme="minorHAnsi" w:hAnsiTheme="minorHAnsi" w:cstheme="minorHAnsi"/>
@@ -4320,7 +3754,6 @@
         </w:rPr>
         <w:t> </w:t>
       </w:r>
-      <w:proofErr w:type="spellStart"/>
       <w:r>
         <w:rPr>
           <w:rStyle w:val="Emphasis"/>
@@ -4329,23 +3762,13 @@
         </w:rPr>
         <w:t>ConcTimeValue</w:t>
       </w:r>
-      <w:proofErr w:type="spellEnd"/>
-      <w:r>
-        <w:rPr>
-          <w:rFonts w:asciiTheme="minorHAnsi" w:hAnsiTheme="minorHAnsi" w:cstheme="minorHAnsi"/>
-          <w:color w:val="24292E"/>
-        </w:rPr>
-        <w:t xml:space="preserve"> information being extracted using </w:t>
-      </w:r>
-      <w:proofErr w:type="spellStart"/>
-      <w:r>
-        <w:rPr>
-          <w:rFonts w:asciiTheme="minorHAnsi" w:hAnsiTheme="minorHAnsi" w:cstheme="minorHAnsi"/>
-          <w:color w:val="24292E"/>
-        </w:rPr>
-        <w:t>WebPlotDigitizer</w:t>
-      </w:r>
-      <w:proofErr w:type="spellEnd"/>
+      <w:r>
+        <w:rPr>
+          <w:rFonts w:asciiTheme="minorHAnsi" w:hAnsiTheme="minorHAnsi" w:cstheme="minorHAnsi"/>
+          <w:color w:val="24292E"/>
+        </w:rPr>
+        <w:t> information being extracted using WebPlotDigitizer</w:t>
+      </w:r>
     </w:p>
     <w:p>
       <w:pPr>
@@ -4380,7 +3803,7 @@
                     </pic:cNvPicPr>
                   </pic:nvPicPr>
                   <pic:blipFill>
-                    <a:blip r:embed="rId46" cstate="print">
+                    <a:blip r:embed="rId47" cstate="print">
                       <a:extLst>
                         <a:ext uri="{28A0092B-C50C-407E-A947-70E740481C1C}">
                           <a14:useLocalDpi xmlns:a14="http://schemas.microsoft.com/office/drawing/2010/main" val="0"/>
@@ -4414,8 +3837,8 @@
       <w:bookmarkEnd w:id="0"/>
     </w:p>
     <w:sectPr>
-      <w:headerReference w:type="default" r:id="rId47"/>
-      <w:footerReference w:type="default" r:id="rId48"/>
+      <w:headerReference w:type="default" r:id="rId48"/>
+      <w:footerReference w:type="default" r:id="rId49"/>
       <w:pgSz w:w="12240" w:h="15840"/>
       <w:pgMar w:top="1440" w:right="1440" w:bottom="1440" w:left="1440" w:header="720" w:footer="720" w:gutter="0"/>
       <w:cols w:space="720"/>
@@ -4619,15 +4042,7 @@
       <w:pStyle w:val="Header"/>
     </w:pPr>
     <w:r>
-      <w:t xml:space="preserve">SOP for </w:t>
-    </w:r>
-    <w:proofErr w:type="spellStart"/>
-    <w:r>
-      <w:t>CvTdb</w:t>
-    </w:r>
-    <w:proofErr w:type="spellEnd"/>
-    <w:r>
-      <w:t xml:space="preserve"> Data Curation</w:t>
+      <w:t>SOP for CvTdb Data Curation</w:t>
     </w:r>
     <w:r>
       <w:tab/>
@@ -4648,7 +4063,7 @@
       <w:rPr>
         <w:noProof/>
       </w:rPr>
-      <w:t>5/8/2020</w:t>
+      <w:t>5/13/2020</w:t>
     </w:r>
     <w:r>
       <w:fldChar w:fldCharType="end"/>
@@ -6470,7 +5885,7 @@
 </file>
 
 <file path=customXml/itemProps1.xml><?xml version="1.0" encoding="utf-8"?>
-<ds:datastoreItem xmlns:ds="http://schemas.openxmlformats.org/officeDocument/2006/customXml" ds:itemID="{F7973567-8A4B-4993-B18F-0DFE27AD5C55}">
+<ds:datastoreItem xmlns:ds="http://schemas.openxmlformats.org/officeDocument/2006/customXml" ds:itemID="{1457090F-C913-4922-866C-DE54644F264F}">
   <ds:schemaRefs>
     <ds:schemaRef ds:uri="http://schemas.openxmlformats.org/officeDocument/2006/bibliography"/>
   </ds:schemaRefs>

</xml_diff>

<commit_message>
Revised section on primary and secondary sources
</commit_message>
<xml_diff>
--- a/CvTdbSOP.docx
+++ b/CvTdbSOP.docx
@@ -168,6 +168,9 @@
         </w:rPr>
       </w:pPr>
       <w:r>
+        <w:rPr>
+          <w:noProof/>
+        </w:rPr>
         <mc:AlternateContent>
           <mc:Choice Requires="wpg">
             <w:drawing>
@@ -175,7 +178,7 @@
                 <wp:extent cx="6137277" cy="2102591"/>
                 <wp:effectExtent l="38100" t="57150" r="53975" b="50165"/>
                 <wp:docPr id="15" name="Group 11"/>
-                <wp:cNvGraphicFramePr xmlns:a="http://schemas.openxmlformats.org/drawingml/2006/main"/>
+                <wp:cNvGraphicFramePr/>
                 <a:graphic xmlns:a="http://schemas.openxmlformats.org/drawingml/2006/main">
                   <a:graphicData uri="http://schemas.microsoft.com/office/word/2010/wordprocessingGroup">
                     <wpg:wgp>
@@ -364,122 +367,93 @@
       <w:r>
         <w:t xml:space="preserve">Figure </w:t>
       </w:r>
-      <w:r>
+      <w:fldSimple w:instr=" SEQ Figure \* ARABIC ">
+        <w:r>
+          <w:rPr>
+            <w:noProof/>
+          </w:rPr>
+          <w:t>1</w:t>
+        </w:r>
+      </w:fldSimple>
+      <w:bookmarkEnd w:id="1"/>
+      <w:r>
+        <w:t xml:space="preserve">: </w:t>
+      </w:r>
+      <w:r>
+        <w:t xml:space="preserve">The CvTdb curation process focuses on extracting chemical </w:t>
+      </w:r>
+      <w:r>
+        <w:t>concentration vs. time data from peer-reviewed papers and annotating the experiments that led to those data</w:t>
+      </w:r>
+      <w:r>
+        <w:t>. We often use a tool (</w:t>
+      </w:r>
+      <w:hyperlink r:id="rId14" w:history="1">
+        <w:r>
+          <w:rPr>
+            <w:rStyle w:val="Hyperlink"/>
+            <w:color w:val="0366D6"/>
+          </w:rPr>
+          <w:t>WebPlotDigitizer</w:t>
+        </w:r>
+      </w:hyperlink>
+      <w:r>
+        <w:t>) to</w:t>
+      </w:r>
+      <w:r>
+        <w:t xml:space="preserve"> manually extract the data from figures in a paper.</w:t>
+      </w:r>
+    </w:p>
+    <w:p>
+      <w:pPr>
+        <w:rPr>
+          <w:rFonts w:asciiTheme="minorHAnsi" w:hAnsiTheme="minorHAnsi" w:cstheme="minorHAnsi"/>
+        </w:rPr>
+      </w:pPr>
+      <w:r>
+        <w:rPr>
+          <w:rFonts w:asciiTheme="minorHAnsi" w:hAnsiTheme="minorHAnsi" w:cstheme="minorHAnsi"/>
+        </w:rPr>
+        <w:t xml:space="preserve">As illustrated in </w:t>
+      </w:r>
+      <w:r>
+        <w:rPr>
+          <w:rFonts w:asciiTheme="minorHAnsi" w:hAnsiTheme="minorHAnsi" w:cstheme="minorHAnsi"/>
+        </w:rPr>
         <w:fldChar w:fldCharType="begin"/>
       </w:r>
       <w:r>
-        <w:instrText xml:space="preserve"> SEQ Figure \* ARABIC </w:instrText>
-      </w:r>
-      <w:r>
+        <w:rPr>
+          <w:rFonts w:asciiTheme="minorHAnsi" w:hAnsiTheme="minorHAnsi" w:cstheme="minorHAnsi"/>
+        </w:rPr>
+        <w:instrText xml:space="preserve"> REF _Ref41393931 \h </w:instrText>
+      </w:r>
+      <w:r>
+        <w:rPr>
+          <w:rFonts w:asciiTheme="minorHAnsi" w:hAnsiTheme="minorHAnsi" w:cstheme="minorHAnsi"/>
+        </w:rPr>
+      </w:r>
+      <w:r>
+        <w:rPr>
+          <w:rFonts w:asciiTheme="minorHAnsi" w:hAnsiTheme="minorHAnsi" w:cstheme="minorHAnsi"/>
+        </w:rPr>
         <w:fldChar w:fldCharType="separate"/>
       </w:r>
       <w:r>
+        <w:t xml:space="preserve">Figure </w:t>
+      </w:r>
+      <w:r>
         <w:rPr>
           <w:noProof/>
         </w:rPr>
         <w:t>1</w:t>
       </w:r>
       <w:r>
+        <w:rPr>
+          <w:rFonts w:asciiTheme="minorHAnsi" w:hAnsiTheme="minorHAnsi" w:cstheme="minorHAnsi"/>
+        </w:rPr>
         <w:fldChar w:fldCharType="end"/>
       </w:r>
-      <w:bookmarkEnd w:id="1"/>
-      <w:r>
-        <w:t xml:space="preserve">: </w:t>
-      </w:r>
-      <w:r>
-        <w:t xml:space="preserve">The CvTdb curation process focuses on extracting chemical </w:t>
-      </w:r>
-      <w:r>
-        <w:t>concentration vs. time data from peer-reviewed papers and annotating the experiments that led to those data</w:t>
-      </w:r>
-      <w:r>
-        <w:t>. We often use a tool (</w:t>
-      </w:r>
-      <w:proofErr w:type="spellStart"/>
-      <w:r>
-        <w:fldChar w:fldCharType="begin"/>
-      </w:r>
-      <w:r>
-        <w:instrText xml:space="preserve"> HYPERLINK "https://automeris.io/WebPlotDigitizer/" </w:instrText>
-      </w:r>
-      <w:r>
-        <w:fldChar w:fldCharType="separate"/>
-      </w:r>
-      <w:r>
-        <w:rPr>
-          <w:rStyle w:val="Hyperlink"/>
-          <w:color w:val="0366D6"/>
-        </w:rPr>
-        <w:t>WebPlotDigitizer</w:t>
-      </w:r>
-      <w:proofErr w:type="spellEnd"/>
-      <w:r>
-        <w:rPr>
-          <w:rStyle w:val="Hyperlink"/>
-          <w:color w:val="0366D6"/>
-        </w:rPr>
-        <w:fldChar w:fldCharType="end"/>
-      </w:r>
-      <w:r>
-        <w:t>)</w:t>
-      </w:r>
-      <w:r>
-        <w:t xml:space="preserve"> to</w:t>
-      </w:r>
-      <w:r>
-        <w:t xml:space="preserve"> manually extract the data from figures in a paper.</w:t>
-      </w:r>
-    </w:p>
-    <w:p>
-      <w:pPr>
-        <w:rPr>
-          <w:rFonts w:asciiTheme="minorHAnsi" w:hAnsiTheme="minorHAnsi" w:cstheme="minorHAnsi"/>
-        </w:rPr>
-      </w:pPr>
-      <w:r>
-        <w:rPr>
-          <w:rFonts w:asciiTheme="minorHAnsi" w:hAnsiTheme="minorHAnsi" w:cstheme="minorHAnsi"/>
-        </w:rPr>
-        <w:t xml:space="preserve">As illustrated in </w:t>
-      </w:r>
-      <w:r>
-        <w:rPr>
-          <w:rFonts w:asciiTheme="minorHAnsi" w:hAnsiTheme="minorHAnsi" w:cstheme="minorHAnsi"/>
-        </w:rPr>
-        <w:fldChar w:fldCharType="begin"/>
-      </w:r>
-      <w:r>
-        <w:rPr>
-          <w:rFonts w:asciiTheme="minorHAnsi" w:hAnsiTheme="minorHAnsi" w:cstheme="minorHAnsi"/>
-        </w:rPr>
-        <w:instrText xml:space="preserve"> REF _Ref41393931 \h </w:instrText>
-      </w:r>
-      <w:r>
-        <w:rPr>
-          <w:rFonts w:asciiTheme="minorHAnsi" w:hAnsiTheme="minorHAnsi" w:cstheme="minorHAnsi"/>
-        </w:rPr>
-      </w:r>
-      <w:r>
-        <w:rPr>
-          <w:rFonts w:asciiTheme="minorHAnsi" w:hAnsiTheme="minorHAnsi" w:cstheme="minorHAnsi"/>
-        </w:rPr>
-        <w:fldChar w:fldCharType="separate"/>
-      </w:r>
-      <w:r>
-        <w:t xml:space="preserve">Figure </w:t>
-      </w:r>
-      <w:r>
-        <w:rPr>
-          <w:noProof/>
-        </w:rPr>
-        <w:t>1</w:t>
-      </w:r>
-      <w:r>
-        <w:rPr>
-          <w:rFonts w:asciiTheme="minorHAnsi" w:hAnsiTheme="minorHAnsi" w:cstheme="minorHAnsi"/>
-        </w:rPr>
-        <w:fldChar w:fldCharType="end"/>
-      </w:r>
       <w:r>
         <w:rPr>
           <w:rFonts w:asciiTheme="minorHAnsi" w:hAnsiTheme="minorHAnsi" w:cstheme="minorHAnsi"/>
@@ -499,10 +473,7 @@
         <w:t>attempt to extract CvT data from the peer-reviewed scientific literature. These data may be available as supplemental tables, tables in the paper, or, in many cases, only as graphs within the papers. We store the data and document the conditions for each experiment within an Excel file that we call the “</w:t>
       </w:r>
       <w:r>
-        <w:t>CvT Data Template</w:t>
-      </w:r>
-      <w:r>
-        <w:t xml:space="preserve">”. </w:t>
+        <w:t xml:space="preserve">CvT Data Template”. </w:t>
       </w:r>
     </w:p>
     <w:p>
@@ -703,6 +674,7 @@
       <w:r>
         <w:rPr>
           <w:rFonts w:asciiTheme="minorHAnsi" w:hAnsiTheme="minorHAnsi" w:cstheme="minorHAnsi"/>
+          <w:noProof/>
         </w:rPr>
         <mc:AlternateContent>
           <mc:Choice Requires="wpg">
@@ -711,7 +683,7 @@
                 <wp:extent cx="3191674" cy="2809023"/>
                 <wp:effectExtent l="0" t="0" r="85090" b="0"/>
                 <wp:docPr id="381307820" name="Group 19"/>
-                <wp:cNvGraphicFramePr xmlns:a="http://schemas.openxmlformats.org/drawingml/2006/main"/>
+                <wp:cNvGraphicFramePr/>
                 <a:graphic xmlns:a="http://schemas.openxmlformats.org/drawingml/2006/main">
                   <a:graphicData uri="http://schemas.microsoft.com/office/word/2010/wordprocessingGroup">
                     <wpg:wgp>
@@ -2413,24 +2385,14 @@
       <w:r>
         <w:t xml:space="preserve">Figure </w:t>
       </w:r>
-      <w:r>
-        <w:fldChar w:fldCharType="begin"/>
-      </w:r>
-      <w:r>
-        <w:instrText xml:space="preserve"> SEQ Figure \* ARABIC </w:instrText>
-      </w:r>
-      <w:r>
-        <w:fldChar w:fldCharType="separate"/>
-      </w:r>
-      <w:r>
-        <w:rPr>
-          <w:noProof/>
-        </w:rPr>
-        <w:t>2</w:t>
-      </w:r>
-      <w:r>
-        <w:fldChar w:fldCharType="end"/>
-      </w:r>
+      <w:fldSimple w:instr=" SEQ Figure \* ARABIC ">
+        <w:r>
+          <w:rPr>
+            <w:noProof/>
+          </w:rPr>
+          <w:t>2</w:t>
+        </w:r>
+      </w:fldSimple>
       <w:bookmarkEnd w:id="2"/>
       <w:r>
         <w:t xml:space="preserve">: </w:t>
@@ -2501,7 +2463,7 @@
         </w:rPr>
         <w:t>PubMed ID’s (PMID) are the way we identify papers – all data and other information are linked together with the PMID’s. You can access PubMed at </w:t>
       </w:r>
-      <w:hyperlink r:id="rId14" w:history="1">
+      <w:hyperlink r:id="rId15" w:history="1">
         <w:r>
           <w:rPr>
             <w:rStyle w:val="Hyperlink"/>
@@ -2737,8 +2699,7 @@
         </w:rPr>
         <w:t xml:space="preserve">with </w:t>
       </w:r>
-      <w:hyperlink r:id="rId15" w:history="1">
-        <w:proofErr w:type="spellStart"/>
+      <w:hyperlink r:id="rId16" w:history="1">
         <w:r>
           <w:rPr>
             <w:rStyle w:val="Hyperlink"/>
@@ -2747,7 +2708,6 @@
           </w:rPr>
           <w:t>WebPlotDigitizer</w:t>
         </w:r>
-        <w:proofErr w:type="spellEnd"/>
       </w:hyperlink>
       <w:r>
         <w:rPr>
@@ -2933,23 +2893,7 @@
           <w:rFonts w:asciiTheme="minorHAnsi" w:hAnsiTheme="minorHAnsi" w:cstheme="minorHAnsi"/>
           <w:color w:val="24292E"/>
         </w:rPr>
-        <w:t xml:space="preserve">PMID is </w:t>
-      </w:r>
-      <w:proofErr w:type="gramStart"/>
-      <w:r>
-        <w:rPr>
-          <w:rFonts w:asciiTheme="minorHAnsi" w:hAnsiTheme="minorHAnsi" w:cstheme="minorHAnsi"/>
-          <w:color w:val="24292E"/>
-        </w:rPr>
-        <w:t>sufficient</w:t>
-      </w:r>
-      <w:proofErr w:type="gramEnd"/>
-      <w:r>
-        <w:rPr>
-          <w:rFonts w:asciiTheme="minorHAnsi" w:hAnsiTheme="minorHAnsi" w:cstheme="minorHAnsi"/>
-          <w:color w:val="24292E"/>
-        </w:rPr>
-        <w:t xml:space="preserve"> as an id.</w:t>
+        <w:t>PMID is sufficient as an id.</w:t>
       </w:r>
     </w:p>
     <w:p>
@@ -3184,11 +3128,9 @@
       <w:pPr>
         <w:pStyle w:val="Heading3"/>
       </w:pPr>
-      <w:proofErr w:type="spellStart"/>
       <w:r>
         <w:t>Conc_Time_Values</w:t>
       </w:r>
-      <w:proofErr w:type="spellEnd"/>
     </w:p>
     <w:p>
       <w:r>
@@ -3308,7 +3250,7 @@
                     <pic:cNvPicPr/>
                   </pic:nvPicPr>
                   <pic:blipFill>
-                    <a:blip r:embed="rId16">
+                    <a:blip r:embed="rId17">
                       <a:extLst>
                         <a:ext uri="{28A0092B-C50C-407E-A947-70E740481C1C}">
                           <a14:useLocalDpi xmlns:a14="http://schemas.microsoft.com/office/drawing/2010/main" val="0"/>
@@ -3383,7 +3325,7 @@
           <w:rFonts w:asciiTheme="minorHAnsi" w:hAnsiTheme="minorHAnsi" w:cstheme="minorHAnsi"/>
         </w:rPr>
       </w:pPr>
-      <w:hyperlink r:id="rId17" w:history="1">
+      <w:hyperlink r:id="rId18" w:history="1">
         <w:r>
           <w:rPr>
             <w:rStyle w:val="Hyperlink"/>
@@ -3503,7 +3445,7 @@
       </w:r>
     </w:p>
     <w:p>
-      <w:hyperlink r:id="rId18" w:history="1">
+      <w:hyperlink r:id="rId19" w:history="1">
         <w:r>
           <w:rPr>
             <w:rStyle w:val="Hyperlink"/>
@@ -3519,7 +3461,7 @@
       </w:r>
     </w:p>
     <w:p>
-      <w:hyperlink r:id="rId19" w:history="1">
+      <w:hyperlink r:id="rId20" w:history="1">
         <w:r>
           <w:rPr>
             <w:rStyle w:val="Hyperlink"/>
@@ -3562,7 +3504,7 @@
       </w:r>
     </w:p>
     <w:p>
-      <w:hyperlink r:id="rId20" w:history="1">
+      <w:hyperlink r:id="rId21" w:history="1">
         <w:r>
           <w:rPr>
             <w:rStyle w:val="Hyperlink"/>
@@ -3579,7 +3521,7 @@
       <w:r>
         <w:t xml:space="preserve">, we just have to use </w:t>
       </w:r>
-      <w:hyperlink r:id="rId21" w:history="1">
+      <w:hyperlink r:id="rId22" w:history="1">
         <w:r>
           <w:rPr>
             <w:rStyle w:val="Hyperlink"/>
@@ -3601,7 +3543,7 @@
         </w:rPr>
         <w:t xml:space="preserve"> Follow this link: </w:t>
       </w:r>
-      <w:hyperlink r:id="rId22" w:history="1">
+      <w:hyperlink r:id="rId23" w:history="1">
         <w:r>
           <w:rPr>
             <w:rStyle w:val="Hyperlink"/>
@@ -3670,7 +3612,7 @@
           <w:bCs/>
         </w:rPr>
       </w:pPr>
-      <w:hyperlink r:id="rId23" w:history="1">
+      <w:hyperlink r:id="rId24" w:history="1">
         <w:r>
           <w:rPr>
             <w:rStyle w:val="Hyperlink"/>
@@ -3723,8 +3665,6 @@
       <w:r>
         <w:t>On the GitHub page for the template click the Download button (it's on the lower right next to History)</w:t>
       </w:r>
-      <w:bookmarkStart w:id="3" w:name="_GoBack"/>
-      <w:bookmarkEnd w:id="3"/>
     </w:p>
     <w:p>
       <w:pPr>
@@ -3751,7 +3691,6 @@
       <w:r>
         <w:t xml:space="preserve">Using </w:t>
       </w:r>
-      <w:proofErr w:type="spellStart"/>
       <w:r>
         <w:rPr>
           <w:rFonts w:asciiTheme="minorHAnsi" w:hAnsiTheme="minorHAnsi" w:cstheme="minorHAnsi"/>
@@ -3759,7 +3698,6 @@
         </w:rPr>
         <w:t>WebPlotDigitizer</w:t>
       </w:r>
-      <w:proofErr w:type="spellEnd"/>
       <w:r>
         <w:t xml:space="preserve"> </w:t>
       </w:r>
@@ -3771,53 +3709,12 @@
           <w:color w:val="24292E"/>
         </w:rPr>
       </w:pPr>
-      <w:proofErr w:type="spellStart"/>
-      <w:r>
-        <w:rPr>
-          <w:rFonts w:asciiTheme="minorHAnsi" w:hAnsiTheme="minorHAnsi" w:cstheme="minorHAnsi"/>
-          <w:color w:val="24292E"/>
-        </w:rPr>
-        <w:t>WebPlotDigitzer</w:t>
-      </w:r>
-      <w:proofErr w:type="spellEnd"/>
-      <w:r>
-        <w:rPr>
-          <w:rFonts w:asciiTheme="minorHAnsi" w:hAnsiTheme="minorHAnsi" w:cstheme="minorHAnsi"/>
-          <w:color w:val="24292E"/>
-        </w:rPr>
-        <w:t xml:space="preserve"> is data extraction software for converting graphs to x-y coordinates. We use the software to convert concentration vs. time graphs into sets of numbers where the first number (the x-axis) is time and the second number (y-axis) is concentration. You can run </w:t>
-      </w:r>
-      <w:proofErr w:type="spellStart"/>
-      <w:r>
-        <w:rPr>
-          <w:rFonts w:asciiTheme="minorHAnsi" w:hAnsiTheme="minorHAnsi" w:cstheme="minorHAnsi"/>
-          <w:color w:val="24292E"/>
-        </w:rPr>
-        <w:t>WebPlotDigitizer</w:t>
-      </w:r>
-      <w:proofErr w:type="spellEnd"/>
-      <w:r>
-        <w:rPr>
-          <w:rFonts w:asciiTheme="minorHAnsi" w:hAnsiTheme="minorHAnsi" w:cstheme="minorHAnsi"/>
-          <w:color w:val="24292E"/>
-        </w:rPr>
-        <w:t xml:space="preserve"> through your web browser or have it downloaded and installed on your computer. </w:t>
-      </w:r>
-      <w:proofErr w:type="spellStart"/>
-      <w:r>
-        <w:rPr>
-          <w:rFonts w:asciiTheme="minorHAnsi" w:hAnsiTheme="minorHAnsi" w:cstheme="minorHAnsi"/>
-          <w:color w:val="24292E"/>
-        </w:rPr>
-        <w:t>WebPlotDigitizer</w:t>
-      </w:r>
-      <w:proofErr w:type="spellEnd"/>
-      <w:r>
-        <w:rPr>
-          <w:rFonts w:asciiTheme="minorHAnsi" w:hAnsiTheme="minorHAnsi" w:cstheme="minorHAnsi"/>
-          <w:color w:val="24292E"/>
-        </w:rPr>
-        <w:t xml:space="preserve"> is available here:</w:t>
+      <w:r>
+        <w:rPr>
+          <w:rFonts w:asciiTheme="minorHAnsi" w:hAnsiTheme="minorHAnsi" w:cstheme="minorHAnsi"/>
+          <w:color w:val="24292E"/>
+        </w:rPr>
+        <w:t>WebPlotDigitzer is data extraction software for converting graphs to x-y coordinates. We use the software to convert concentration vs. time graphs into sets of numbers where the first number (the x-axis) is time and the second number (y-axis) is concentration. You can run WebPlotDigitizer through your web browser or have it downloaded and installed on your computer. WebPlotDigitizer is available here:</w:t>
       </w:r>
     </w:p>
     <w:p>
@@ -3828,7 +3725,7 @@
           <w:color w:val="0366D6"/>
         </w:rPr>
       </w:pPr>
-      <w:hyperlink r:id="rId24" w:history="1">
+      <w:hyperlink r:id="rId25" w:history="1">
         <w:r>
           <w:rPr>
             <w:rStyle w:val="Hyperlink"/>
@@ -3939,23 +3836,7 @@
           <w:rFonts w:asciiTheme="minorHAnsi" w:hAnsiTheme="minorHAnsi" w:cstheme="minorHAnsi"/>
           <w:color w:val="24292E"/>
         </w:rPr>
-        <w:t>. There are many options to do this, including pressing the “Print Screen” or “</w:t>
-      </w:r>
-      <w:proofErr w:type="spellStart"/>
-      <w:r>
-        <w:rPr>
-          <w:rFonts w:asciiTheme="minorHAnsi" w:hAnsiTheme="minorHAnsi" w:cstheme="minorHAnsi"/>
-          <w:color w:val="24292E"/>
-        </w:rPr>
-        <w:t>PrtScr</w:t>
-      </w:r>
-      <w:proofErr w:type="spellEnd"/>
-      <w:r>
-        <w:rPr>
-          <w:rFonts w:asciiTheme="minorHAnsi" w:hAnsiTheme="minorHAnsi" w:cstheme="minorHAnsi"/>
-          <w:color w:val="24292E"/>
-        </w:rPr>
-        <w:t>” button on your keyboard when the graph is on the screen. However, one of the better options on Windows 10 is the "Snipping Tool"</w:t>
+        <w:t>. There are many options to do this, including pressing the “Print Screen” or “PrtScr” button on your keyboard when the graph is on the screen. However, one of the better options on Windows 10 is the "Snipping Tool"</w:t>
       </w:r>
       <w:r>
         <w:rPr>
@@ -3964,7 +3845,7 @@
         </w:rPr>
         <w:t xml:space="preserve">. See: </w:t>
       </w:r>
-      <w:hyperlink r:id="rId25" w:history="1">
+      <w:hyperlink r:id="rId26" w:history="1">
         <w:r>
           <w:rPr>
             <w:rStyle w:val="Hyperlink"/>
@@ -4012,21 +3893,12 @@
         </w:rPr>
         <w:t xml:space="preserve">Open </w:t>
       </w:r>
-      <w:proofErr w:type="spellStart"/>
-      <w:r>
-        <w:rPr>
-          <w:rFonts w:asciiTheme="minorHAnsi" w:hAnsiTheme="minorHAnsi" w:cstheme="minorHAnsi"/>
-          <w:color w:val="24292E"/>
-        </w:rPr>
-        <w:t>WebPlotDigitizer</w:t>
-      </w:r>
-      <w:proofErr w:type="spellEnd"/>
-      <w:r>
-        <w:rPr>
-          <w:rFonts w:asciiTheme="minorHAnsi" w:hAnsiTheme="minorHAnsi" w:cstheme="minorHAnsi"/>
-          <w:color w:val="24292E"/>
-        </w:rPr>
-        <w:t xml:space="preserve"> </w:t>
+      <w:r>
+        <w:rPr>
+          <w:rFonts w:asciiTheme="minorHAnsi" w:hAnsiTheme="minorHAnsi" w:cstheme="minorHAnsi"/>
+          <w:color w:val="24292E"/>
+        </w:rPr>
+        <w:t xml:space="preserve">WebPlotDigitizer </w:t>
       </w:r>
       <w:r>
         <w:rPr>
@@ -4176,7 +4048,7 @@
                     <pic:cNvPicPr/>
                   </pic:nvPicPr>
                   <pic:blipFill rotWithShape="1">
-                    <a:blip r:embed="rId26"/>
+                    <a:blip r:embed="rId27"/>
                     <a:srcRect l="33676" t="23020" r="33814" b="27236"/>
                     <a:stretch/>
                   </pic:blipFill>
@@ -4285,7 +4157,7 @@
                     <pic:cNvPicPr/>
                   </pic:nvPicPr>
                   <pic:blipFill rotWithShape="1">
-                    <a:blip r:embed="rId27"/>
+                    <a:blip r:embed="rId28"/>
                     <a:srcRect l="33814" t="24078" r="33974" b="33851"/>
                     <a:stretch/>
                   </pic:blipFill>
@@ -4410,7 +4282,7 @@
                     <pic:cNvPicPr/>
                   </pic:nvPicPr>
                   <pic:blipFill>
-                    <a:blip r:embed="rId28"/>
+                    <a:blip r:embed="rId29"/>
                     <a:stretch>
                       <a:fillRect/>
                     </a:stretch>
@@ -4433,15 +4305,7 @@
     </w:p>
     <w:p>
       <w:r>
-        <w:t xml:space="preserve">When there is a break in the axis you can try two different things. In this case, since there is just one time point, you might just click the </w:t>
-      </w:r>
-      <w:proofErr w:type="gramStart"/>
-      <w:r>
-        <w:t>24 hour</w:t>
-      </w:r>
-      <w:proofErr w:type="gramEnd"/>
-      <w:r>
-        <w:t xml:space="preserve"> points and then edit the </w:t>
+        <w:t xml:space="preserve">When there is a break in the axis you can try two different things. In this case, since there is just one time point, you might just click the 24 hour points and then edit the </w:t>
       </w:r>
       <w:r>
         <w:rPr>
@@ -4498,21 +4362,12 @@
         </w:rPr>
         <w:t xml:space="preserve">Once calibrated, the </w:t>
       </w:r>
-      <w:proofErr w:type="spellStart"/>
-      <w:r>
-        <w:rPr>
-          <w:rFonts w:asciiTheme="minorHAnsi" w:hAnsiTheme="minorHAnsi" w:cstheme="minorHAnsi"/>
-          <w:color w:val="24292E"/>
-        </w:rPr>
-        <w:t>WebPlotDigitizer</w:t>
-      </w:r>
-      <w:proofErr w:type="spellEnd"/>
-      <w:r>
-        <w:rPr>
-          <w:rFonts w:asciiTheme="minorHAnsi" w:hAnsiTheme="minorHAnsi" w:cstheme="minorHAnsi"/>
-          <w:color w:val="24292E"/>
-        </w:rPr>
-        <w:t xml:space="preserve"> </w:t>
+      <w:r>
+        <w:rPr>
+          <w:rFonts w:asciiTheme="minorHAnsi" w:hAnsiTheme="minorHAnsi" w:cstheme="minorHAnsi"/>
+          <w:color w:val="24292E"/>
+        </w:rPr>
+        <w:t xml:space="preserve">WebPlotDigitizer </w:t>
       </w:r>
       <w:r>
         <w:rPr>
@@ -4540,39 +4395,7 @@
           <w:rFonts w:asciiTheme="minorHAnsi" w:hAnsiTheme="minorHAnsi" w:cstheme="minorHAnsi"/>
           <w:color w:val="24292E"/>
         </w:rPr>
-        <w:t xml:space="preserve">Each dataset in </w:t>
-      </w:r>
-      <w:proofErr w:type="spellStart"/>
-      <w:r>
-        <w:rPr>
-          <w:rFonts w:asciiTheme="minorHAnsi" w:hAnsiTheme="minorHAnsi" w:cstheme="minorHAnsi"/>
-          <w:color w:val="24292E"/>
-        </w:rPr>
-        <w:t>WebPlotDigitizer</w:t>
-      </w:r>
-      <w:proofErr w:type="spellEnd"/>
-      <w:r>
-        <w:rPr>
-          <w:rFonts w:asciiTheme="minorHAnsi" w:hAnsiTheme="minorHAnsi" w:cstheme="minorHAnsi"/>
-          <w:color w:val="24292E"/>
-        </w:rPr>
-        <w:t xml:space="preserve"> corresponds to a “Series” in the CvTdb. There might be multiple series in one graph (such and males and females, or different doses). Each series should have a separate dataset in </w:t>
-      </w:r>
-      <w:proofErr w:type="spellStart"/>
-      <w:r>
-        <w:rPr>
-          <w:rFonts w:asciiTheme="minorHAnsi" w:hAnsiTheme="minorHAnsi" w:cstheme="minorHAnsi"/>
-          <w:color w:val="24292E"/>
-        </w:rPr>
-        <w:t>WebPlotDigitizer</w:t>
-      </w:r>
-      <w:proofErr w:type="spellEnd"/>
-      <w:r>
-        <w:rPr>
-          <w:rFonts w:asciiTheme="minorHAnsi" w:hAnsiTheme="minorHAnsi" w:cstheme="minorHAnsi"/>
-          <w:color w:val="24292E"/>
-        </w:rPr>
-        <w:t xml:space="preserve">. </w:t>
+        <w:t xml:space="preserve">Each dataset in WebPlotDigitizer corresponds to a “Series” in the CvTdb. There might be multiple series in one graph (such and males and females, or different doses). Each series should have a separate dataset in WebPlotDigitizer. </w:t>
       </w:r>
       <w:r>
         <w:rPr>
@@ -4638,21 +4461,7 @@
         <w:rPr>
           <w:rStyle w:val="Heading4Char"/>
         </w:rPr>
-        <w:t xml:space="preserve">Copy Data from </w:t>
-      </w:r>
-      <w:proofErr w:type="spellStart"/>
-      <w:r>
-        <w:rPr>
-          <w:rStyle w:val="Heading4Char"/>
-        </w:rPr>
-        <w:t>WebPlotDigitizer</w:t>
-      </w:r>
-      <w:proofErr w:type="spellEnd"/>
-      <w:r>
-        <w:rPr>
-          <w:rStyle w:val="Heading4Char"/>
-        </w:rPr>
-        <w:t xml:space="preserve"> to Data Template:</w:t>
+        <w:t>Copy Data from WebPlotDigitizer to Data Template:</w:t>
       </w:r>
       <w:r>
         <w:t xml:space="preserve"> </w:t>
@@ -4664,15 +4473,7 @@
         <w:t>d</w:t>
       </w:r>
       <w:r>
-        <w:t xml:space="preserve"> adjusted all the datapoints in </w:t>
-      </w:r>
-      <w:proofErr w:type="spellStart"/>
-      <w:r>
-        <w:t>WebPlotDigitizer</w:t>
-      </w:r>
-      <w:proofErr w:type="spellEnd"/>
-      <w:r>
-        <w:t>, you click “View Data” in the left panel and then “Copy to Clipboard” in the resulting pop-up</w:t>
+        <w:t xml:space="preserve"> adjusted all the datapoints in WebPlotDigitizer, you click “View Data” in the left panel and then “Copy to Clipboard” in the resulting pop-up</w:t>
       </w:r>
       <w:r>
         <w:t>:</w:t>
@@ -4705,7 +4506,7 @@
                     </pic:cNvPicPr>
                   </pic:nvPicPr>
                   <pic:blipFill>
-                    <a:blip r:embed="rId29" r:link="rId30" cstate="print">
+                    <a:blip r:embed="rId30" r:link="rId31" cstate="print">
                       <a:extLst>
                         <a:ext uri="{28A0092B-C50C-407E-A947-70E740481C1C}">
                           <a14:useLocalDpi xmlns:a14="http://schemas.microsoft.com/office/drawing/2010/main" val="0"/>
@@ -4749,21 +4550,7 @@
         <w:rPr>
           <w:rFonts w:eastAsia="Times New Roman"/>
         </w:rPr>
-        <w:t xml:space="preserve">The content is then in your clipboard and you go back to your spreadsheet and put your cursor where the data should be then </w:t>
-      </w:r>
-      <w:proofErr w:type="gramStart"/>
-      <w:r>
-        <w:rPr>
-          <w:rFonts w:eastAsia="Times New Roman"/>
-        </w:rPr>
-        <w:t>use</w:t>
-      </w:r>
-      <w:proofErr w:type="gramEnd"/>
-      <w:r>
-        <w:rPr>
-          <w:rFonts w:eastAsia="Times New Roman"/>
-        </w:rPr>
-        <w:t xml:space="preserve"> the “Paste&gt;Test Import Wizard” feature.</w:t>
+        <w:t>The content is then in your clipboard and you go back to your spreadsheet and put your cursor where the data should be then use the “Paste&gt;Test Import Wizard” feature.</w:t>
       </w:r>
     </w:p>
     <w:p>
@@ -4799,7 +4586,7 @@
                     </pic:cNvPicPr>
                   </pic:nvPicPr>
                   <pic:blipFill>
-                    <a:blip r:embed="rId31" r:link="rId32">
+                    <a:blip r:embed="rId32" r:link="rId33">
                       <a:extLst>
                         <a:ext uri="{28A0092B-C50C-407E-A947-70E740481C1C}">
                           <a14:useLocalDpi xmlns:a14="http://schemas.microsoft.com/office/drawing/2010/main" val="0"/>
@@ -4879,7 +4666,7 @@
                     </pic:cNvPicPr>
                   </pic:nvPicPr>
                   <pic:blipFill>
-                    <a:blip r:embed="rId33" r:link="rId34">
+                    <a:blip r:embed="rId34" r:link="rId35">
                       <a:extLst>
                         <a:ext uri="{28A0092B-C50C-407E-A947-70E740481C1C}">
                           <a14:useLocalDpi xmlns:a14="http://schemas.microsoft.com/office/drawing/2010/main" val="0"/>
@@ -4943,7 +4730,7 @@
                     </pic:cNvPicPr>
                   </pic:nvPicPr>
                   <pic:blipFill>
-                    <a:blip r:embed="rId35" r:link="rId36">
+                    <a:blip r:embed="rId36" r:link="rId37">
                       <a:extLst>
                         <a:ext uri="{28A0092B-C50C-407E-A947-70E740481C1C}">
                           <a14:useLocalDpi xmlns:a14="http://schemas.microsoft.com/office/drawing/2010/main" val="0"/>
@@ -4987,21 +4774,7 @@
         <w:rPr>
           <w:rFonts w:eastAsia="Times New Roman"/>
         </w:rPr>
-        <w:t xml:space="preserve">The data should appear as desired in the worksheet and you just need to put in the right </w:t>
-      </w:r>
-      <w:proofErr w:type="spellStart"/>
-      <w:r>
-        <w:rPr>
-          <w:rFonts w:eastAsia="Times New Roman"/>
-        </w:rPr>
-        <w:t>fk_series_id</w:t>
-      </w:r>
-      <w:proofErr w:type="spellEnd"/>
-      <w:r>
-        <w:rPr>
-          <w:rFonts w:eastAsia="Times New Roman"/>
-        </w:rPr>
-        <w:t xml:space="preserve"> for each row.</w:t>
+        <w:t>The data should appear as desired in the worksheet and you just need to put in the right fk_series_id for each row.</w:t>
       </w:r>
     </w:p>
     <w:p>
@@ -5031,7 +4804,7 @@
                     </pic:cNvPicPr>
                   </pic:nvPicPr>
                   <pic:blipFill>
-                    <a:blip r:embed="rId37" r:link="rId38">
+                    <a:blip r:embed="rId38" r:link="rId39">
                       <a:extLst>
                         <a:ext uri="{28A0092B-C50C-407E-A947-70E740481C1C}">
                           <a14:useLocalDpi xmlns:a14="http://schemas.microsoft.com/office/drawing/2010/main" val="0"/>
@@ -5092,15 +4865,7 @@
         <w:t xml:space="preserve"> points.</w:t>
       </w:r>
       <w:r>
-        <w:t xml:space="preserve"> IF the non-detect points are indicated on the graph, then click on the x-axis at each time point. Once you have exported the data you can change non-detects to “ND”. If the time points are described in the text but not graphed, manually add rows with the times and “ND” to the </w:t>
-      </w:r>
-      <w:proofErr w:type="spellStart"/>
-      <w:r>
-        <w:t>Conc_Time_Values</w:t>
-      </w:r>
-      <w:proofErr w:type="spellEnd"/>
-      <w:r>
-        <w:t xml:space="preserve"> table. Please make sure to record the limit of detection (LOD) or limit of quantitation (LOQ) on the Series sheet if available. If not available, leave the LOQ blank and the curve-fitting software will infer a LOQ.</w:t>
+        <w:t xml:space="preserve"> IF the non-detect points are indicated on the graph, then click on the x-axis at each time point. Once you have exported the data you can change non-detects to “ND”. If the time points are described in the text but not graphed, manually add rows with the times and “ND” to the Conc_Time_Values table. Please make sure to record the limit of detection (LOD) or limit of quantitation (LOQ) on the Series sheet if available. If not available, leave the LOQ blank and the curve-fitting software will infer a LOQ.</w:t>
       </w:r>
     </w:p>
     <w:p>
@@ -5113,9 +4878,15 @@
     </w:p>
     <w:p>
       <w:r>
-        <w:t>In some cases (especially modeling papers and review articles), the data that are included in a paper are from a secondary source. In that case, please make a reasonable effort to obtain the primary data, for instance through Inter-Library Loan (</w:t>
-      </w:r>
-      <w:hyperlink r:id="rId39" w:history="1">
+        <w:t xml:space="preserve">In some cases (especially modeling papers and review articles), the </w:t>
+      </w:r>
+      <w:r>
+        <w:t xml:space="preserve">paper being examined is a “secondary source” for data. That is, the data originally appeared in a different paper that we describe as the “primary source”. </w:t>
+      </w:r>
+      <w:r>
+        <w:t>In that case, please make a reasonable effort to obtain the primary data, for instance through Inter-Library Loan (</w:t>
+      </w:r>
+      <w:hyperlink r:id="rId40" w:history="1">
         <w:r>
           <w:rPr>
             <w:rStyle w:val="Hyperlink"/>
@@ -5124,7 +4895,118 @@
         </w:r>
       </w:hyperlink>
       <w:r>
-        <w:t>). However, if the paper is very old (not having a PMID is a bad sign) or the article indicates that the data were obtained from the original author but not from the paper, it is perfectly acceptable to digitize the data in the primary article. Just note the original reference for the data if possible.</w:t>
+        <w:t xml:space="preserve">). </w:t>
+      </w:r>
+      <w:r>
+        <w:t xml:space="preserve"> One</w:t>
+      </w:r>
+      <w:r>
+        <w:t xml:space="preserve"> exception would be a case where the secondary paper has already done </w:t>
+      </w:r>
+      <w:r>
+        <w:t>extraction/</w:t>
+      </w:r>
+      <w:r>
+        <w:t xml:space="preserve">curation and </w:t>
+      </w:r>
+      <w:r>
+        <w:t>has made</w:t>
+      </w:r>
+      <w:r>
+        <w:t xml:space="preserve"> the </w:t>
+      </w:r>
+      <w:r>
+        <w:t xml:space="preserve">CvT </w:t>
+      </w:r>
+      <w:bookmarkStart w:id="3" w:name="_GoBack"/>
+      <w:bookmarkEnd w:id="3"/>
+      <w:r>
+        <w:t>data available as a table. Then it makes sense to use their table</w:t>
+      </w:r>
+      <w:r>
+        <w:t xml:space="preserve"> as is, noting the primary references where possible</w:t>
+      </w:r>
+      <w:r>
+        <w:t xml:space="preserve">. </w:t>
+      </w:r>
+    </w:p>
+    <w:p/>
+    <w:p>
+      <w:r>
+        <w:t>In general, i</w:t>
+      </w:r>
+      <w:r>
+        <w:t xml:space="preserve">f you </w:t>
+      </w:r>
+      <w:r>
+        <w:t>must</w:t>
+      </w:r>
+      <w:r>
+        <w:t xml:space="preserve"> digitize the data </w:t>
+      </w:r>
+      <w:r>
+        <w:t>then it makes more sense to</w:t>
+      </w:r>
+      <w:r>
+        <w:t xml:space="preserve"> digitize the original figures</w:t>
+      </w:r>
+      <w:r>
+        <w:t xml:space="preserve"> in the primary source</w:t>
+      </w:r>
+      <w:r>
+        <w:t>.</w:t>
+      </w:r>
+      <w:r>
+        <w:t xml:space="preserve"> </w:t>
+      </w:r>
+      <w:r>
+        <w:t xml:space="preserve">However, if the </w:t>
+      </w:r>
+      <w:r>
+        <w:t>primary source</w:t>
+      </w:r>
+      <w:r>
+        <w:t xml:space="preserve"> is very old</w:t>
+      </w:r>
+      <w:r>
+        <w:t xml:space="preserve"> and cannot be obtained</w:t>
+      </w:r>
+      <w:r>
+        <w:t xml:space="preserve"> (not having a PMID is a bad sign) or the </w:t>
+      </w:r>
+      <w:r>
+        <w:t>secondary source</w:t>
+      </w:r>
+      <w:r>
+        <w:t xml:space="preserve"> indicates that the data were obtained from the original author but not from the paper, it is perfectly acceptable to digitize the data in the </w:t>
+      </w:r>
+      <w:r>
+        <w:t>secondary source</w:t>
+      </w:r>
+      <w:r>
+        <w:t xml:space="preserve"> article. </w:t>
+      </w:r>
+      <w:r>
+        <w:t>Again,</w:t>
+      </w:r>
+      <w:r>
+        <w:t xml:space="preserve"> note the original reference for the data if possible.</w:t>
+      </w:r>
+    </w:p>
+    <w:p/>
+    <w:p>
+      <w:pPr>
+        <w:spacing w:after="160" w:line="259" w:lineRule="auto"/>
+        <w:rPr>
+          <w:rFonts w:eastAsia="Times New Roman"/>
+          <w:b/>
+          <w:bCs/>
+          <w:sz w:val="27"/>
+          <w:szCs w:val="27"/>
+        </w:rPr>
+      </w:pPr>
+      <w:r>
+        <w:br w:type="page"/>
       </w:r>
     </w:p>
     <w:p>
@@ -5132,36 +5014,13 @@
         <w:pStyle w:val="Heading3"/>
       </w:pPr>
       <w:r>
+        <w:lastRenderedPageBreak/>
         <w:t>Handling Metabolites and Other Analytes</w:t>
       </w:r>
     </w:p>
     <w:p>
       <w:r>
-        <w:t xml:space="preserve">We handle metabolites and other related analytes </w:t>
-      </w:r>
-      <w:proofErr w:type="gramStart"/>
-      <w:r>
-        <w:t>on the basis of</w:t>
-      </w:r>
-      <w:proofErr w:type="gramEnd"/>
-      <w:r>
-        <w:t xml:space="preserve"> the chemical to which the test subjects were exposed. If the original exposure is to a parent molecule and metabolites or other progeny were monitored, then those should be noted using different values of “</w:t>
-      </w:r>
-      <w:proofErr w:type="spellStart"/>
-      <w:r>
-        <w:t>analyte_name</w:t>
-      </w:r>
-      <w:proofErr w:type="spellEnd"/>
-      <w:r>
-        <w:t>” on the Series tab of the data template. If the test subjects were originally exposed to a metabolite, however, that should be noted using “</w:t>
-      </w:r>
-      <w:proofErr w:type="spellStart"/>
-      <w:r>
-        <w:t>test_substance_name</w:t>
-      </w:r>
-      <w:proofErr w:type="spellEnd"/>
-      <w:r>
-        <w:t>” on the Studies tab.</w:t>
+        <w:t>We handle metabolites and other related analytes on the basis of the chemical to which the test subjects were exposed. If the original exposure is to a parent molecule and metabolites or other progeny were monitored, then those should be noted using different values of “analyte_name” on the Series tab of the data template. If the test subjects were originally exposed to a metabolite, however, that should be noted using “test_substance_name” on the Studies tab.</w:t>
       </w:r>
     </w:p>
     <w:p>
@@ -5169,7 +5028,6 @@
         <w:pStyle w:val="Heading3"/>
       </w:pPr>
       <w:r>
-        <w:lastRenderedPageBreak/>
         <w:t>Submitting Completed CvT Data Templates</w:t>
       </w:r>
     </w:p>
@@ -5185,7 +5043,7 @@
         </w:rPr>
         <w:t>When you have completed a template, add any notes you have (such as “Vmax and Km data also available”) to the Curation Coordination spreadsheet (</w:t>
       </w:r>
-      <w:hyperlink r:id="rId40" w:anchor="gid=0" w:history="1">
+      <w:hyperlink r:id="rId41" w:anchor="gid=0" w:history="1">
         <w:r>
           <w:rPr>
             <w:rStyle w:val="Hyperlink"/>
@@ -5293,7 +5151,7 @@
           <w:rFonts w:asciiTheme="minorHAnsi" w:hAnsiTheme="minorHAnsi" w:cstheme="minorBidi"/>
         </w:rPr>
       </w:pPr>
-      <w:hyperlink r:id="rId41" w:history="1">
+      <w:hyperlink r:id="rId42" w:history="1">
         <w:r>
           <w:rPr>
             <w:rStyle w:val="Hyperlink"/>
@@ -5387,7 +5245,7 @@
         </w:rPr>
         <w:t>This example using article "Comparative oral and intravenous pharmacokinetics of phlorizin in rats having type 2 diabetes and in normal rats based on phase II metabolism" (</w:t>
       </w:r>
-      <w:hyperlink r:id="rId42" w:history="1">
+      <w:hyperlink r:id="rId43" w:history="1">
         <w:r>
           <w:rPr>
             <w:rStyle w:val="Hyperlink"/>
@@ -5401,23 +5259,9 @@
         <w:rPr>
           <w:rFonts w:asciiTheme="minorHAnsi" w:hAnsiTheme="minorHAnsi" w:cstheme="minorHAnsi"/>
         </w:rPr>
-        <w:t xml:space="preserve">) with a </w:t>
-      </w:r>
-      <w:proofErr w:type="spellStart"/>
-      <w:r>
-        <w:rPr>
-          <w:rFonts w:asciiTheme="minorHAnsi" w:hAnsiTheme="minorHAnsi" w:cstheme="minorHAnsi"/>
-        </w:rPr>
-        <w:t>pmid</w:t>
-      </w:r>
-      <w:proofErr w:type="spellEnd"/>
-      <w:r>
-        <w:rPr>
-          <w:rFonts w:asciiTheme="minorHAnsi" w:hAnsiTheme="minorHAnsi" w:cstheme="minorHAnsi"/>
-        </w:rPr>
-        <w:t xml:space="preserve"> of 30806398 represents a typical case and, while informative, will not necessarily be reflective of some more complicated extractions. The pdf and filled in template are available in </w:t>
-      </w:r>
-      <w:hyperlink r:id="rId43" w:history="1">
+        <w:t>) with a pmid of 30806398 represents a typical case and, while informative, will not necessarily be reflective of some more complicated extractions. The pdf and filled in template are available in </w:t>
+      </w:r>
+      <w:hyperlink r:id="rId44" w:history="1">
         <w:r>
           <w:rPr>
             <w:rStyle w:val="Hyperlink"/>
@@ -5477,37 +5321,9 @@
         <w:rPr>
           <w:rFonts w:asciiTheme="minorHAnsi" w:hAnsiTheme="minorHAnsi" w:cstheme="minorHAnsi"/>
         </w:rPr>
-        <w:t xml:space="preserve"> sheet should only contain a single row of data. For PMID_30806398, the title was found using the search from the </w:t>
-      </w:r>
-      <w:proofErr w:type="spellStart"/>
-      <w:r>
-        <w:rPr>
-          <w:rFonts w:asciiTheme="minorHAnsi" w:hAnsiTheme="minorHAnsi" w:cstheme="minorHAnsi"/>
-        </w:rPr>
-        <w:t>pmid</w:t>
-      </w:r>
-      <w:proofErr w:type="spellEnd"/>
-      <w:r>
-        <w:rPr>
-          <w:rFonts w:asciiTheme="minorHAnsi" w:hAnsiTheme="minorHAnsi" w:cstheme="minorHAnsi"/>
-        </w:rPr>
-        <w:t xml:space="preserve"> on </w:t>
-      </w:r>
-      <w:proofErr w:type="spellStart"/>
-      <w:r>
-        <w:rPr>
-          <w:rFonts w:asciiTheme="minorHAnsi" w:hAnsiTheme="minorHAnsi" w:cstheme="minorHAnsi"/>
-        </w:rPr>
-        <w:t>pubmed</w:t>
-      </w:r>
-      <w:proofErr w:type="spellEnd"/>
-      <w:r>
-        <w:rPr>
-          <w:rFonts w:asciiTheme="minorHAnsi" w:hAnsiTheme="minorHAnsi" w:cstheme="minorHAnsi"/>
-        </w:rPr>
-        <w:t xml:space="preserve"> (</w:t>
-      </w:r>
-      <w:hyperlink r:id="rId44" w:history="1">
+        <w:t> sheet should only contain a single row of data. For PMID_30806398, the title was found using the search from the pmid on pubmed (</w:t>
+      </w:r>
+      <w:hyperlink r:id="rId45" w:history="1">
         <w:r>
           <w:rPr>
             <w:rStyle w:val="Hyperlink"/>
@@ -5523,7 +5339,7 @@
         </w:rPr>
         <w:t>). This title was used to search Google Scholar (</w:t>
       </w:r>
-      <w:hyperlink r:id="rId45" w:history="1">
+      <w:hyperlink r:id="rId46" w:history="1">
         <w:r>
           <w:rPr>
             <w:rStyle w:val="Hyperlink"/>
@@ -5563,23 +5379,7 @@
           <w:rFonts w:asciiTheme="minorHAnsi" w:hAnsiTheme="minorHAnsi" w:cstheme="minorHAnsi"/>
           <w:color w:val="24292E"/>
         </w:rPr>
-        <w:t xml:space="preserve">PMID is </w:t>
-      </w:r>
-      <w:proofErr w:type="gramStart"/>
-      <w:r>
-        <w:rPr>
-          <w:rFonts w:asciiTheme="minorHAnsi" w:hAnsiTheme="minorHAnsi" w:cstheme="minorHAnsi"/>
-          <w:color w:val="24292E"/>
-        </w:rPr>
-        <w:t>sufficient</w:t>
-      </w:r>
-      <w:proofErr w:type="gramEnd"/>
-      <w:r>
-        <w:rPr>
-          <w:rFonts w:asciiTheme="minorHAnsi" w:hAnsiTheme="minorHAnsi" w:cstheme="minorHAnsi"/>
-          <w:color w:val="24292E"/>
-        </w:rPr>
-        <w:t xml:space="preserve"> as an id.</w:t>
+        <w:t>PMID is sufficient as an id.</w:t>
       </w:r>
     </w:p>
     <w:p>
@@ -5645,7 +5445,7 @@
                     </pic:cNvPicPr>
                   </pic:nvPicPr>
                   <pic:blipFill>
-                    <a:blip r:embed="rId46">
+                    <a:blip r:embed="rId47">
                       <a:extLst>
                         <a:ext uri="{28A0092B-C50C-407E-A947-70E740481C1C}">
                           <a14:useLocalDpi xmlns:a14="http://schemas.microsoft.com/office/drawing/2010/main" val="0"/>
@@ -5782,7 +5582,7 @@
                     </pic:cNvPicPr>
                   </pic:nvPicPr>
                   <pic:blipFill>
-                    <a:blip r:embed="rId47">
+                    <a:blip r:embed="rId48">
                       <a:extLst>
                         <a:ext uri="{28A0092B-C50C-407E-A947-70E740481C1C}">
                           <a14:useLocalDpi xmlns:a14="http://schemas.microsoft.com/office/drawing/2010/main" val="0"/>
@@ -5851,35 +5651,7 @@
         <w:rPr>
           <w:rFonts w:asciiTheme="minorHAnsi" w:hAnsiTheme="minorHAnsi" w:cstheme="minorHAnsi"/>
         </w:rPr>
-        <w:t xml:space="preserve"> is </w:t>
-      </w:r>
-      <w:proofErr w:type="gramStart"/>
-      <w:r>
-        <w:rPr>
-          <w:rFonts w:asciiTheme="minorHAnsi" w:hAnsiTheme="minorHAnsi" w:cstheme="minorHAnsi"/>
-        </w:rPr>
-        <w:t xml:space="preserve">pretty </w:t>
-      </w:r>
-      <w:proofErr w:type="spellStart"/>
-      <w:r>
-        <w:rPr>
-          <w:rFonts w:asciiTheme="minorHAnsi" w:hAnsiTheme="minorHAnsi" w:cstheme="minorHAnsi"/>
-        </w:rPr>
-        <w:t>self</w:t>
-      </w:r>
-      <w:proofErr w:type="gramEnd"/>
-      <w:r>
-        <w:rPr>
-          <w:rFonts w:asciiTheme="minorHAnsi" w:hAnsiTheme="minorHAnsi" w:cstheme="minorHAnsi"/>
-        </w:rPr>
-        <w:t xml:space="preserve"> explanatory</w:t>
-      </w:r>
-      <w:proofErr w:type="spellEnd"/>
-      <w:r>
-        <w:rPr>
-          <w:rFonts w:asciiTheme="minorHAnsi" w:hAnsiTheme="minorHAnsi" w:cstheme="minorHAnsi"/>
-        </w:rPr>
-        <w:t>, the extraction of </w:t>
+        <w:t> is pretty self explanatory, the extraction of </w:t>
       </w:r>
       <w:r>
         <w:rPr>
@@ -5893,21 +5665,7 @@
         <w:rPr>
           <w:rFonts w:asciiTheme="minorHAnsi" w:hAnsiTheme="minorHAnsi" w:cstheme="minorHAnsi"/>
         </w:rPr>
-        <w:t xml:space="preserve"> is where the complexity begins and requires a pretty thorough understanding of the experiments described in the article. A study is generally equivalent to a single dosing strategy for a test substance. If the test substance is different or the dosing </w:t>
-      </w:r>
-      <w:proofErr w:type="spellStart"/>
-      <w:r>
-        <w:rPr>
-          <w:rFonts w:asciiTheme="minorHAnsi" w:hAnsiTheme="minorHAnsi" w:cstheme="minorHAnsi"/>
-        </w:rPr>
-        <w:t>regime</w:t>
-      </w:r>
-      <w:proofErr w:type="spellEnd"/>
-      <w:r>
-        <w:rPr>
-          <w:rFonts w:asciiTheme="minorHAnsi" w:hAnsiTheme="minorHAnsi" w:cstheme="minorHAnsi"/>
-        </w:rPr>
-        <w:t xml:space="preserve"> changes in any way, it is considered a new study.</w:t>
+        <w:t> is where the complexity begins and requires a pretty thorough understanding of the experiments described in the article. A study is generally equivalent to a single dosing strategy for a test substance. If the test substance is different or the dosing regime changes in any way, it is considered a new study.</w:t>
       </w:r>
     </w:p>
     <w:p>
@@ -6021,7 +5779,7 @@
                     </pic:cNvPicPr>
                   </pic:nvPicPr>
                   <pic:blipFill>
-                    <a:blip r:embed="rId48">
+                    <a:blip r:embed="rId49">
                       <a:extLst>
                         <a:ext uri="{28A0092B-C50C-407E-A947-70E740481C1C}">
                           <a14:useLocalDpi xmlns:a14="http://schemas.microsoft.com/office/drawing/2010/main" val="0"/>
@@ -6102,35 +5860,7 @@
         <w:rPr>
           <w:rFonts w:asciiTheme="minorHAnsi" w:hAnsiTheme="minorHAnsi" w:cstheme="minorHAnsi"/>
         </w:rPr>
-        <w:t> sheet, unless complex preparation of the animals is done to simulate a disease state. In this case there are 2 different types of subjects: the normal mice and the T2D mice. Occasionally, publication provide detailed information on the subjects (</w:t>
-      </w:r>
-      <w:proofErr w:type="gramStart"/>
-      <w:r>
-        <w:rPr>
-          <w:rFonts w:asciiTheme="minorHAnsi" w:hAnsiTheme="minorHAnsi" w:cstheme="minorHAnsi"/>
-        </w:rPr>
-        <w:t>particular for</w:t>
-      </w:r>
-      <w:proofErr w:type="gramEnd"/>
-      <w:r>
-        <w:rPr>
-          <w:rFonts w:asciiTheme="minorHAnsi" w:hAnsiTheme="minorHAnsi" w:cstheme="minorHAnsi"/>
-        </w:rPr>
-        <w:t xml:space="preserve"> human PK trials) in which case the complexity of the subjects can be high. However, in this case the information contained "Methods&gt;Animals" section 2.2 (see Fig 4) is </w:t>
-      </w:r>
-      <w:proofErr w:type="gramStart"/>
-      <w:r>
-        <w:rPr>
-          <w:rFonts w:asciiTheme="minorHAnsi" w:hAnsiTheme="minorHAnsi" w:cstheme="minorHAnsi"/>
-        </w:rPr>
-        <w:t>sufficient</w:t>
-      </w:r>
-      <w:proofErr w:type="gramEnd"/>
-      <w:r>
-        <w:rPr>
-          <w:rFonts w:asciiTheme="minorHAnsi" w:hAnsiTheme="minorHAnsi" w:cstheme="minorHAnsi"/>
-        </w:rPr>
-        <w:t xml:space="preserve"> to populate the two subject records in the template.</w:t>
+        <w:t> sheet, unless complex preparation of the animals is done to simulate a disease state. In this case there are 2 different types of subjects: the normal mice and the T2D mice. Occasionally, publication provide detailed information on the subjects (particular for human PK trials) in which case the complexity of the subjects can be high. However, in this case the information contained "Methods&gt;Animals" section 2.2 (see Fig 4) is sufficient to populate the two subject records in the template.</w:t>
       </w:r>
     </w:p>
     <w:p>
@@ -6223,7 +5953,7 @@
                     </pic:cNvPicPr>
                   </pic:nvPicPr>
                   <pic:blipFill>
-                    <a:blip r:embed="rId49">
+                    <a:blip r:embed="rId50">
                       <a:extLst>
                         <a:ext uri="{28A0092B-C50C-407E-A947-70E740481C1C}">
                           <a14:useLocalDpi xmlns:a14="http://schemas.microsoft.com/office/drawing/2010/main" val="0"/>
@@ -6335,12 +6065,10 @@
       <w:pPr>
         <w:pStyle w:val="Heading3"/>
       </w:pPr>
-      <w:proofErr w:type="spellStart"/>
       <w:r>
         <w:lastRenderedPageBreak/>
         <w:t>Conc_Time_Values</w:t>
       </w:r>
-      <w:proofErr w:type="spellEnd"/>
     </w:p>
     <w:p>
       <w:pPr>
@@ -6403,41 +6131,9 @@
           <w:rFonts w:asciiTheme="minorHAnsi" w:hAnsiTheme="minorHAnsi" w:cstheme="minorHAnsi"/>
           <w:color w:val="24292E"/>
         </w:rPr>
-        <w:t xml:space="preserve">First each figure containing data is put into a </w:t>
-      </w:r>
-      <w:proofErr w:type="spellStart"/>
-      <w:r>
-        <w:rPr>
-          <w:rFonts w:asciiTheme="minorHAnsi" w:hAnsiTheme="minorHAnsi" w:cstheme="minorHAnsi"/>
-          <w:color w:val="24292E"/>
-        </w:rPr>
-        <w:t>png</w:t>
-      </w:r>
-      <w:proofErr w:type="spellEnd"/>
-      <w:r>
-        <w:rPr>
-          <w:rFonts w:asciiTheme="minorHAnsi" w:hAnsiTheme="minorHAnsi" w:cstheme="minorHAnsi"/>
-          <w:color w:val="24292E"/>
-        </w:rPr>
-        <w:t xml:space="preserve"> (in my case using the Windows 10 native "Snipping Tool", though there are many options for getting an image out of the pdf). Then data was extracted using </w:t>
-      </w:r>
-      <w:proofErr w:type="spellStart"/>
-      <w:r>
-        <w:rPr>
-          <w:rFonts w:asciiTheme="minorHAnsi" w:hAnsiTheme="minorHAnsi" w:cstheme="minorHAnsi"/>
-          <w:color w:val="24292E"/>
-        </w:rPr>
-        <w:t>WebPlotDigitizer</w:t>
-      </w:r>
-      <w:proofErr w:type="spellEnd"/>
-      <w:r>
-        <w:rPr>
-          <w:rFonts w:asciiTheme="minorHAnsi" w:hAnsiTheme="minorHAnsi" w:cstheme="minorHAnsi"/>
-          <w:color w:val="24292E"/>
-        </w:rPr>
-        <w:t xml:space="preserve"> (</w:t>
-      </w:r>
-      <w:hyperlink r:id="rId50" w:history="1">
+        <w:t>First each figure containing data is put into a png (in my case using the Windows 10 native "Snipping Tool", though there are many options for getting an image out of the pdf). Then data was extracted using WebPlotDigitizer (</w:t>
+      </w:r>
+      <w:hyperlink r:id="rId51" w:history="1">
         <w:r>
           <w:rPr>
             <w:rStyle w:val="Hyperlink"/>
@@ -6470,25 +6166,8 @@
           <w:rFonts w:asciiTheme="minorHAnsi" w:hAnsiTheme="minorHAnsi" w:cstheme="minorHAnsi"/>
           <w:color w:val="24292E"/>
         </w:rPr>
-        <w:t xml:space="preserve">Using Fig 4a from the publication as an example, the extracted image was uploaded into </w:t>
-      </w:r>
-      <w:proofErr w:type="spellStart"/>
-      <w:r>
-        <w:rPr>
-          <w:rFonts w:asciiTheme="minorHAnsi" w:hAnsiTheme="minorHAnsi" w:cstheme="minorHAnsi"/>
-          <w:color w:val="24292E"/>
-        </w:rPr>
-        <w:t>WebPlotDigitizer</w:t>
-      </w:r>
-      <w:proofErr w:type="spellEnd"/>
-      <w:r>
-        <w:rPr>
-          <w:rFonts w:asciiTheme="minorHAnsi" w:hAnsiTheme="minorHAnsi" w:cstheme="minorHAnsi"/>
-          <w:color w:val="24292E"/>
-        </w:rPr>
-        <w:t xml:space="preserve"> using File &gt; Load Image. "2D (X-Y) Plot" was selected as the plot type and then axes were aligned by clicking on the necessary points on the image (see Fig 5) followed by clicking "Complete" on the right side of the interface and inputting the x and y-values for those calibration points. Once calibrated, the web application automatically created a default dataset. When a dataset is selected in the upper-left portion of the interface, a "Manual Extraction" panel appears on the right side of the interface with "Add Point" selected by default. This allowed points to be added to the dataset by clicking on them in your image. These points were adjusted to be as close to accurate using the "Adjust Point" function and using the keyboard arrow and viewing the image in the zoomed in window in the top right corner of the interface. Once all data points for a single series were clicked and adjusted, the data was exported by using the "View Data" button on the left side of the interface and then copying/pasting into the </w:t>
-      </w:r>
-      <w:proofErr w:type="spellStart"/>
+        <w:t>Using Fig 4a from the publication as an example, the extracted image was uploaded into WebPlotDigitizer using File &gt; Load Image. "2D (X-Y) Plot" was selected as the plot type and then axes were aligned by clicking on the necessary points on the image (see Fig 5) followed by clicking "Complete" on the right side of the interface and inputting the x and y-values for those calibration points. Once calibrated, the web application automatically created a default dataset. When a dataset is selected in the upper-left portion of the interface, a "Manual Extraction" panel appears on the right side of the interface with "Add Point" selected by default. This allowed points to be added to the dataset by clicking on them in your image. These points were adjusted to be as close to accurate using the "Adjust Point" function and using the keyboard arrow and viewing the image in the zoomed in window in the top right corner of the interface. Once all data points for a single series were clicked and adjusted, the data was exported by using the "View Data" button on the left side of the interface and then copying/pasting into the </w:t>
+      </w:r>
       <w:r>
         <w:rPr>
           <w:rStyle w:val="Emphasis"/>
@@ -6497,7 +6176,6 @@
         </w:rPr>
         <w:t>ConcTimeValues</w:t>
       </w:r>
-      <w:proofErr w:type="spellEnd"/>
       <w:r>
         <w:rPr>
           <w:rFonts w:asciiTheme="minorHAnsi" w:hAnsiTheme="minorHAnsi" w:cstheme="minorHAnsi"/>
@@ -6531,7 +6209,6 @@
         </w:rPr>
         <w:t> </w:t>
       </w:r>
-      <w:proofErr w:type="spellStart"/>
       <w:r>
         <w:rPr>
           <w:rStyle w:val="Emphasis"/>
@@ -6540,23 +6217,13 @@
         </w:rPr>
         <w:t>ConcTimeValue</w:t>
       </w:r>
-      <w:proofErr w:type="spellEnd"/>
-      <w:r>
-        <w:rPr>
-          <w:rFonts w:asciiTheme="minorHAnsi" w:hAnsiTheme="minorHAnsi" w:cstheme="minorHAnsi"/>
-          <w:color w:val="24292E"/>
-        </w:rPr>
-        <w:t xml:space="preserve"> information being extracted using </w:t>
-      </w:r>
-      <w:proofErr w:type="spellStart"/>
-      <w:r>
-        <w:rPr>
-          <w:rFonts w:asciiTheme="minorHAnsi" w:hAnsiTheme="minorHAnsi" w:cstheme="minorHAnsi"/>
-          <w:color w:val="24292E"/>
-        </w:rPr>
-        <w:t>WebPlotDigitizer</w:t>
-      </w:r>
-      <w:proofErr w:type="spellEnd"/>
+      <w:r>
+        <w:rPr>
+          <w:rFonts w:asciiTheme="minorHAnsi" w:hAnsiTheme="minorHAnsi" w:cstheme="minorHAnsi"/>
+          <w:color w:val="24292E"/>
+        </w:rPr>
+        <w:t> information being extracted using WebPlotDigitizer</w:t>
+      </w:r>
     </w:p>
     <w:p>
       <w:pPr>
@@ -6591,7 +6258,7 @@
                     </pic:cNvPicPr>
                   </pic:nvPicPr>
                   <pic:blipFill>
-                    <a:blip r:embed="rId51" cstate="print">
+                    <a:blip r:embed="rId52" cstate="print">
                       <a:extLst>
                         <a:ext uri="{28A0092B-C50C-407E-A947-70E740481C1C}">
                           <a14:useLocalDpi xmlns:a14="http://schemas.microsoft.com/office/drawing/2010/main" val="0"/>
@@ -6625,8 +6292,8 @@
       <w:bookmarkEnd w:id="0"/>
     </w:p>
     <w:sectPr>
-      <w:headerReference w:type="default" r:id="rId52"/>
-      <w:footerReference w:type="default" r:id="rId53"/>
+      <w:headerReference w:type="default" r:id="rId53"/>
+      <w:footerReference w:type="default" r:id="rId54"/>
       <w:pgSz w:w="12240" w:h="15840"/>
       <w:pgMar w:top="1440" w:right="1440" w:bottom="1440" w:left="1440" w:header="720" w:footer="720" w:gutter="0"/>
       <w:cols w:space="720"/>
@@ -6856,13 +6523,7 @@
         <w:rPr>
           <w:rFonts w:ascii="Segoe UI" w:hAnsi="Segoe UI" w:cs="Segoe UI"/>
         </w:rPr>
-        <w:t xml:space="preserve"> </w:t>
-      </w:r>
-      <w:r>
-        <w:rPr>
-          <w:rFonts w:ascii="Segoe UI" w:hAnsi="Segoe UI" w:cs="Segoe UI"/>
-        </w:rPr>
-        <w:t xml:space="preserve">Pearce, Robert G., et al. "Httk: R package for high-throughput toxicokinetics." </w:t>
+        <w:t xml:space="preserve"> Pearce, Robert G., et al. "Httk: R package for high-throughput toxicokinetics." </w:t>
       </w:r>
       <w:r>
         <w:rPr>
@@ -7056,7 +6717,7 @@
       <w:rPr>
         <w:noProof/>
       </w:rPr>
-      <w:t>5/26/2020</w:t>
+      <w:t>8/12/2020</w:t>
     </w:r>
     <w:r>
       <w:fldChar w:fldCharType="end"/>
@@ -7739,7 +7400,7 @@
       </w:pPr>
     </w:pPrDefault>
   </w:docDefaults>
-  <w:latentStyles w:defLockedState="0" w:defUIPriority="99" w:defSemiHidden="0" w:defUnhideWhenUsed="0" w:defQFormat="0" w:count="377">
+  <w:latentStyles w:defLockedState="0" w:defUIPriority="99" w:defSemiHidden="0" w:defUnhideWhenUsed="0" w:defQFormat="0" w:count="376">
     <w:lsdException w:name="Normal" w:uiPriority="0" w:qFormat="1"/>
     <w:lsdException w:name="heading 1" w:uiPriority="9" w:qFormat="1"/>
     <w:lsdException w:name="heading 2" w:semiHidden="1" w:uiPriority="9" w:unhideWhenUsed="1" w:qFormat="1"/>
@@ -8116,7 +7777,6 @@
     <w:lsdException w:name="Hashtag" w:semiHidden="1" w:unhideWhenUsed="1"/>
     <w:lsdException w:name="Unresolved Mention" w:semiHidden="1" w:unhideWhenUsed="1"/>
     <w:lsdException w:name="Smart Link" w:semiHidden="1" w:unhideWhenUsed="1"/>
-    <w:lsdException w:name="Smart Link Error" w:semiHidden="1" w:unhideWhenUsed="1"/>
   </w:latentStyles>
   <w:style w:type="paragraph" w:default="1" w:styleId="Normal">
     <w:name w:val="Normal"/>
@@ -8216,6 +7876,7 @@
   <w:style w:type="character" w:default="1" w:styleId="DefaultParagraphFont">
     <w:name w:val="Default Paragraph Font"/>
     <w:uiPriority w:val="1"/>
+    <w:semiHidden/>
     <w:unhideWhenUsed/>
   </w:style>
   <w:style w:type="table" w:default="1" w:styleId="TableNormal">
@@ -8877,7 +8538,7 @@
 </file>
 
 <file path=customXml/itemProps1.xml><?xml version="1.0" encoding="utf-8"?>
-<ds:datastoreItem xmlns:ds="http://schemas.openxmlformats.org/officeDocument/2006/customXml" ds:itemID="{C2CCA14E-AE72-44AE-ADC7-D913A00BBA6D}">
+<ds:datastoreItem xmlns:ds="http://schemas.openxmlformats.org/officeDocument/2006/customXml" ds:itemID="{05C1FFDC-787C-4624-A93D-4B423035488E}">
   <ds:schemaRefs>
     <ds:schemaRef ds:uri="http://schemas.openxmlformats.org/officeDocument/2006/bibliography"/>
   </ds:schemaRefs>

</xml_diff>

<commit_message>
Lucas Albrecht pointed out graph capability
</commit_message>
<xml_diff>
--- a/CvTdbSOP.docx
+++ b/CvTdbSOP.docx
@@ -9,8 +9,13 @@
         <w:jc w:val="center"/>
       </w:pPr>
       <w:bookmarkStart w:id="0" w:name="_MailOriginal"/>
-      <w:r>
-        <w:t xml:space="preserve">CvTdb </w:t>
+      <w:proofErr w:type="spellStart"/>
+      <w:r>
+        <w:t>CvTdb</w:t>
+      </w:r>
+      <w:proofErr w:type="spellEnd"/>
+      <w:r>
+        <w:t xml:space="preserve"> </w:t>
       </w:r>
       <w:r>
         <w:t>Data Curation</w:t>
@@ -110,11 +115,33 @@
           <w:rFonts w:asciiTheme="minorHAnsi" w:hAnsiTheme="minorHAnsi" w:cstheme="minorHAnsi"/>
         </w:rPr>
       </w:pPr>
-      <w:r>
-        <w:rPr>
-          <w:rFonts w:asciiTheme="minorHAnsi" w:hAnsiTheme="minorHAnsi" w:cstheme="minorHAnsi"/>
-        </w:rPr>
-        <w:t xml:space="preserve">CvTdb is a database of toxicokinetic tissue concentration vs. time (CvT) data extracted from the scientific </w:t>
+      <w:proofErr w:type="spellStart"/>
+      <w:r>
+        <w:rPr>
+          <w:rFonts w:asciiTheme="minorHAnsi" w:hAnsiTheme="minorHAnsi" w:cstheme="minorHAnsi"/>
+        </w:rPr>
+        <w:t>CvTdb</w:t>
+      </w:r>
+      <w:proofErr w:type="spellEnd"/>
+      <w:r>
+        <w:rPr>
+          <w:rFonts w:asciiTheme="minorHAnsi" w:hAnsiTheme="minorHAnsi" w:cstheme="minorHAnsi"/>
+        </w:rPr>
+        <w:t xml:space="preserve"> is a database of toxicokinetic tissue concentration vs. time (</w:t>
+      </w:r>
+      <w:proofErr w:type="spellStart"/>
+      <w:r>
+        <w:rPr>
+          <w:rFonts w:asciiTheme="minorHAnsi" w:hAnsiTheme="minorHAnsi" w:cstheme="minorHAnsi"/>
+        </w:rPr>
+        <w:t>CvT</w:t>
+      </w:r>
+      <w:proofErr w:type="spellEnd"/>
+      <w:r>
+        <w:rPr>
+          <w:rFonts w:asciiTheme="minorHAnsi" w:hAnsiTheme="minorHAnsi" w:cstheme="minorHAnsi"/>
+        </w:rPr>
+        <w:t xml:space="preserve">) data extracted from the scientific </w:t>
       </w:r>
       <w:r>
         <w:rPr>
@@ -367,20 +394,41 @@
       <w:r>
         <w:t xml:space="preserve">Figure </w:t>
       </w:r>
-      <w:fldSimple w:instr=" SEQ Figure \* ARABIC ">
-        <w:r>
-          <w:rPr>
-            <w:noProof/>
-          </w:rPr>
-          <w:t>1</w:t>
-        </w:r>
-      </w:fldSimple>
+      <w:r>
+        <w:fldChar w:fldCharType="begin"/>
+      </w:r>
+      <w:r>
+        <w:instrText xml:space="preserve"> SEQ Figure \* ARABIC </w:instrText>
+      </w:r>
+      <w:r>
+        <w:fldChar w:fldCharType="separate"/>
+      </w:r>
+      <w:r>
+        <w:rPr>
+          <w:noProof/>
+        </w:rPr>
+        <w:t>1</w:t>
+      </w:r>
+      <w:r>
+        <w:rPr>
+          <w:noProof/>
+        </w:rPr>
+        <w:fldChar w:fldCharType="end"/>
+      </w:r>
       <w:bookmarkEnd w:id="1"/>
       <w:r>
         <w:t xml:space="preserve">: </w:t>
       </w:r>
       <w:r>
-        <w:t xml:space="preserve">The CvTdb curation process focuses on extracting chemical </w:t>
+        <w:t xml:space="preserve">The </w:t>
+      </w:r>
+      <w:proofErr w:type="spellStart"/>
+      <w:r>
+        <w:t>CvTdb</w:t>
+      </w:r>
+      <w:proofErr w:type="spellEnd"/>
+      <w:r>
+        <w:t xml:space="preserve"> curation process focuses on extracting chemical </w:t>
       </w:r>
       <w:r>
         <w:t>concentration vs. time data from peer-reviewed papers and annotating the experiments that led to those data</w:t>
@@ -388,15 +436,31 @@
       <w:r>
         <w:t>. We often use a tool (</w:t>
       </w:r>
-      <w:hyperlink r:id="rId14" w:history="1">
-        <w:r>
-          <w:rPr>
-            <w:rStyle w:val="Hyperlink"/>
-            <w:color w:val="0366D6"/>
-          </w:rPr>
-          <w:t>WebPlotDigitizer</w:t>
-        </w:r>
-      </w:hyperlink>
+      <w:proofErr w:type="spellStart"/>
+      <w:r>
+        <w:fldChar w:fldCharType="begin"/>
+      </w:r>
+      <w:r>
+        <w:instrText xml:space="preserve"> HYPERLINK "https://automeris.io/WebPlotDigitizer/" </w:instrText>
+      </w:r>
+      <w:r>
+        <w:fldChar w:fldCharType="separate"/>
+      </w:r>
+      <w:r>
+        <w:rPr>
+          <w:rStyle w:val="Hyperlink"/>
+          <w:color w:val="0366D6"/>
+        </w:rPr>
+        <w:t>WebPlotDigitizer</w:t>
+      </w:r>
+      <w:proofErr w:type="spellEnd"/>
+      <w:r>
+        <w:rPr>
+          <w:rStyle w:val="Hyperlink"/>
+          <w:color w:val="0366D6"/>
+        </w:rPr>
+        <w:fldChar w:fldCharType="end"/>
+      </w:r>
       <w:r>
         <w:t>) to</w:t>
       </w:r>
@@ -464,16 +528,49 @@
         <w:rPr>
           <w:rFonts w:asciiTheme="minorHAnsi" w:hAnsiTheme="minorHAnsi" w:cstheme="minorHAnsi"/>
         </w:rPr>
-        <w:t xml:space="preserve">the CvT data curation process is an </w:t>
-      </w:r>
-      <w:r>
-        <w:rPr>
-          <w:rFonts w:asciiTheme="minorHAnsi" w:hAnsiTheme="minorHAnsi" w:cstheme="minorHAnsi"/>
-        </w:rPr>
-        <w:t>attempt to extract CvT data from the peer-reviewed scientific literature. These data may be available as supplemental tables, tables in the paper, or, in many cases, only as graphs within the papers. We store the data and document the conditions for each experiment within an Excel file that we call the “</w:t>
-      </w:r>
-      <w:r>
-        <w:t xml:space="preserve">CvT Data Template”. </w:t>
+        <w:t xml:space="preserve">the </w:t>
+      </w:r>
+      <w:proofErr w:type="spellStart"/>
+      <w:r>
+        <w:rPr>
+          <w:rFonts w:asciiTheme="minorHAnsi" w:hAnsiTheme="minorHAnsi" w:cstheme="minorHAnsi"/>
+        </w:rPr>
+        <w:t>CvT</w:t>
+      </w:r>
+      <w:proofErr w:type="spellEnd"/>
+      <w:r>
+        <w:rPr>
+          <w:rFonts w:asciiTheme="minorHAnsi" w:hAnsiTheme="minorHAnsi" w:cstheme="minorHAnsi"/>
+        </w:rPr>
+        <w:t xml:space="preserve"> data curation process is an </w:t>
+      </w:r>
+      <w:r>
+        <w:rPr>
+          <w:rFonts w:asciiTheme="minorHAnsi" w:hAnsiTheme="minorHAnsi" w:cstheme="minorHAnsi"/>
+        </w:rPr>
+        <w:t xml:space="preserve">attempt to extract </w:t>
+      </w:r>
+      <w:proofErr w:type="spellStart"/>
+      <w:r>
+        <w:rPr>
+          <w:rFonts w:asciiTheme="minorHAnsi" w:hAnsiTheme="minorHAnsi" w:cstheme="minorHAnsi"/>
+        </w:rPr>
+        <w:t>CvT</w:t>
+      </w:r>
+      <w:proofErr w:type="spellEnd"/>
+      <w:r>
+        <w:rPr>
+          <w:rFonts w:asciiTheme="minorHAnsi" w:hAnsiTheme="minorHAnsi" w:cstheme="minorHAnsi"/>
+        </w:rPr>
+        <w:t xml:space="preserve"> data from the peer-reviewed scientific literature. These data may be available as supplemental tables, tables in the paper, or, in many cases, only as graphs within the papers. We store the data and document the conditions for each experiment within an Excel file that we call the “</w:t>
+      </w:r>
+      <w:proofErr w:type="spellStart"/>
+      <w:r>
+        <w:t>CvT</w:t>
+      </w:r>
+      <w:proofErr w:type="spellEnd"/>
+      <w:r>
+        <w:t xml:space="preserve"> Data Template”. </w:t>
       </w:r>
     </w:p>
     <w:p>
@@ -640,7 +737,21 @@
         <w:rPr>
           <w:rFonts w:asciiTheme="minorHAnsi" w:hAnsiTheme="minorHAnsi" w:cstheme="minorHAnsi"/>
         </w:rPr>
-        <w:t xml:space="preserve"> data within the CvTdb can be extrapolated to chemicals without </w:t>
+        <w:t xml:space="preserve"> data within the </w:t>
+      </w:r>
+      <w:proofErr w:type="spellStart"/>
+      <w:r>
+        <w:rPr>
+          <w:rFonts w:asciiTheme="minorHAnsi" w:hAnsiTheme="minorHAnsi" w:cstheme="minorHAnsi"/>
+        </w:rPr>
+        <w:t>CvTdb</w:t>
+      </w:r>
+      <w:proofErr w:type="spellEnd"/>
+      <w:r>
+        <w:rPr>
+          <w:rFonts w:asciiTheme="minorHAnsi" w:hAnsiTheme="minorHAnsi" w:cstheme="minorHAnsi"/>
+        </w:rPr>
+        <w:t xml:space="preserve"> can be extrapolated to chemicals without </w:t>
       </w:r>
       <w:r>
         <w:rPr>
@@ -889,8 +1000,20 @@
                                       <w:sz w:val="32"/>
                                       <w:szCs w:val="32"/>
                                     </w:rPr>
-                                    <w:t>Concentrations from CvTdb</w:t>
+                                    <w:t xml:space="preserve">Concentrations from </w:t>
                                   </w:r>
+                                  <w:proofErr w:type="spellStart"/>
+                                  <w:r>
+                                    <w:rPr>
+                                      <w:rFonts w:ascii="Helvetica" w:eastAsia="MS PGothic" w:hAnsi="Helvetica" w:cstheme="minorBidi"/>
+                                      <w:color w:val="000000" w:themeColor="text1"/>
+                                      <w:kern w:val="24"/>
+                                      <w:sz w:val="32"/>
+                                      <w:szCs w:val="32"/>
+                                    </w:rPr>
+                                    <w:t>CvTdb</w:t>
+                                  </w:r>
+                                  <w:proofErr w:type="spellEnd"/>
                                 </w:p>
                               </w:txbxContent>
                             </wps:txbx>
@@ -2385,14 +2508,27 @@
       <w:r>
         <w:t xml:space="preserve">Figure </w:t>
       </w:r>
-      <w:fldSimple w:instr=" SEQ Figure \* ARABIC ">
-        <w:r>
-          <w:rPr>
-            <w:noProof/>
-          </w:rPr>
-          <w:t>2</w:t>
-        </w:r>
-      </w:fldSimple>
+      <w:r>
+        <w:fldChar w:fldCharType="begin"/>
+      </w:r>
+      <w:r>
+        <w:instrText xml:space="preserve"> SEQ Figure \* ARABIC </w:instrText>
+      </w:r>
+      <w:r>
+        <w:fldChar w:fldCharType="separate"/>
+      </w:r>
+      <w:r>
+        <w:rPr>
+          <w:noProof/>
+        </w:rPr>
+        <w:t>2</w:t>
+      </w:r>
+      <w:r>
+        <w:rPr>
+          <w:noProof/>
+        </w:rPr>
+        <w:fldChar w:fldCharType="end"/>
+      </w:r>
       <w:bookmarkEnd w:id="2"/>
       <w:r>
         <w:t xml:space="preserve">: </w:t>
@@ -2408,7 +2544,15 @@
         <w:t>in vivo</w:t>
       </w:r>
       <w:r>
-        <w:t xml:space="preserve"> CvT data to evaluate the statistical performance of generic TK models based upon </w:t>
+        <w:t xml:space="preserve"> </w:t>
+      </w:r>
+      <w:proofErr w:type="spellStart"/>
+      <w:r>
+        <w:t>CvT</w:t>
+      </w:r>
+      <w:proofErr w:type="spellEnd"/>
+      <w:r>
+        <w:t xml:space="preserve"> data to evaluate the statistical performance of generic TK models based upon </w:t>
       </w:r>
       <w:r>
         <w:rPr>
@@ -2463,7 +2607,7 @@
         </w:rPr>
         <w:t>PubMed ID’s (PMID) are the way we identify papers – all data and other information are linked together with the PMID’s. You can access PubMed at </w:t>
       </w:r>
-      <w:hyperlink r:id="rId15" w:history="1">
+      <w:hyperlink r:id="rId14" w:history="1">
         <w:r>
           <w:rPr>
             <w:rStyle w:val="Hyperlink"/>
@@ -2503,7 +2647,21 @@
         <w:rPr>
           <w:rFonts w:asciiTheme="minorHAnsi" w:hAnsiTheme="minorHAnsi" w:cstheme="minorHAnsi"/>
         </w:rPr>
-        <w:t xml:space="preserve">have been identified through keyword searches – it is always possible that a given paper does not contain CvT data. </w:t>
+        <w:t xml:space="preserve">have been identified through keyword searches – it is always possible that a given paper does not contain </w:t>
+      </w:r>
+      <w:proofErr w:type="spellStart"/>
+      <w:r>
+        <w:rPr>
+          <w:rFonts w:asciiTheme="minorHAnsi" w:hAnsiTheme="minorHAnsi" w:cstheme="minorHAnsi"/>
+        </w:rPr>
+        <w:t>CvT</w:t>
+      </w:r>
+      <w:proofErr w:type="spellEnd"/>
+      <w:r>
+        <w:rPr>
+          <w:rFonts w:asciiTheme="minorHAnsi" w:hAnsiTheme="minorHAnsi" w:cstheme="minorHAnsi"/>
+        </w:rPr>
+        <w:t xml:space="preserve"> data. </w:t>
       </w:r>
       <w:r>
         <w:rPr>
@@ -2539,7 +2697,25 @@
           <w:b/>
           <w:bCs/>
         </w:rPr>
-        <w:t xml:space="preserve">t get CvT data </w:t>
+        <w:t xml:space="preserve">t get </w:t>
+      </w:r>
+      <w:proofErr w:type="spellStart"/>
+      <w:r>
+        <w:rPr>
+          <w:rFonts w:asciiTheme="minorHAnsi" w:hAnsiTheme="minorHAnsi" w:cstheme="minorHAnsi"/>
+          <w:b/>
+          <w:bCs/>
+        </w:rPr>
+        <w:t>CvT</w:t>
+      </w:r>
+      <w:proofErr w:type="spellEnd"/>
+      <w:r>
+        <w:rPr>
+          <w:rFonts w:asciiTheme="minorHAnsi" w:hAnsiTheme="minorHAnsi" w:cstheme="minorHAnsi"/>
+          <w:b/>
+          <w:bCs/>
+        </w:rPr>
+        <w:t xml:space="preserve"> data </w:t>
       </w:r>
       <w:r>
         <w:rPr>
@@ -2699,7 +2875,8 @@
         </w:rPr>
         <w:t xml:space="preserve">with </w:t>
       </w:r>
-      <w:hyperlink r:id="rId16" w:history="1">
+      <w:hyperlink r:id="rId15" w:history="1">
+        <w:proofErr w:type="spellStart"/>
         <w:r>
           <w:rPr>
             <w:rStyle w:val="Hyperlink"/>
@@ -2708,6 +2885,7 @@
           </w:rPr>
           <w:t>WebPlotDigitizer</w:t>
         </w:r>
+        <w:proofErr w:type="spellEnd"/>
       </w:hyperlink>
       <w:r>
         <w:rPr>
@@ -2770,9 +2948,14 @@
       <w:pPr>
         <w:pStyle w:val="Heading2"/>
       </w:pPr>
+      <w:proofErr w:type="spellStart"/>
       <w:r>
         <w:lastRenderedPageBreak/>
-        <w:t>CvTdb Definitions</w:t>
+        <w:t>CvTdb</w:t>
+      </w:r>
+      <w:proofErr w:type="spellEnd"/>
+      <w:r>
+        <w:t xml:space="preserve"> Definitions</w:t>
       </w:r>
     </w:p>
     <w:p/>
@@ -2802,6 +2985,7 @@
       <w:r>
         <w:t xml:space="preserve"> Identifying the set of parameters necessary to properly annotate the extracted </w:t>
       </w:r>
+      <w:proofErr w:type="spellStart"/>
       <w:r>
         <w:rPr>
           <w:b/>
@@ -2809,6 +2993,7 @@
         </w:rPr>
         <w:t>CvT</w:t>
       </w:r>
+      <w:proofErr w:type="spellEnd"/>
       <w:r>
         <w:t xml:space="preserve"> data was iterative, with improvements evolving after the review of multiple publications (as the consistency and reporting of study details is highly variable in literature).</w:t>
       </w:r>
@@ -2893,7 +3078,23 @@
           <w:rFonts w:asciiTheme="minorHAnsi" w:hAnsiTheme="minorHAnsi" w:cstheme="minorHAnsi"/>
           <w:color w:val="24292E"/>
         </w:rPr>
-        <w:t>PMID is sufficient as an id.</w:t>
+        <w:t xml:space="preserve">PMID is </w:t>
+      </w:r>
+      <w:proofErr w:type="gramStart"/>
+      <w:r>
+        <w:rPr>
+          <w:rFonts w:asciiTheme="minorHAnsi" w:hAnsiTheme="minorHAnsi" w:cstheme="minorHAnsi"/>
+          <w:color w:val="24292E"/>
+        </w:rPr>
+        <w:t>sufficient</w:t>
+      </w:r>
+      <w:proofErr w:type="gramEnd"/>
+      <w:r>
+        <w:rPr>
+          <w:rFonts w:asciiTheme="minorHAnsi" w:hAnsiTheme="minorHAnsi" w:cstheme="minorHAnsi"/>
+          <w:color w:val="24292E"/>
+        </w:rPr>
+        <w:t xml:space="preserve"> as an id.</w:t>
       </w:r>
     </w:p>
     <w:p>
@@ -3128,9 +3329,11 @@
       <w:pPr>
         <w:pStyle w:val="Heading3"/>
       </w:pPr>
+      <w:proofErr w:type="spellStart"/>
       <w:r>
         <w:t>Conc_Time_Values</w:t>
       </w:r>
+      <w:proofErr w:type="spellEnd"/>
     </w:p>
     <w:p>
       <w:r>
@@ -3223,7 +3426,15 @@
         <w:pStyle w:val="Heading3"/>
       </w:pPr>
       <w:r>
-        <w:t>How the CvTdb Terms Relate</w:t>
+        <w:t xml:space="preserve">How the </w:t>
+      </w:r>
+      <w:proofErr w:type="spellStart"/>
+      <w:r>
+        <w:t>CvTdb</w:t>
+      </w:r>
+      <w:proofErr w:type="spellEnd"/>
+      <w:r>
+        <w:t xml:space="preserve"> Terms Relate</w:t>
       </w:r>
     </w:p>
     <w:p>
@@ -3250,7 +3461,7 @@
                     <pic:cNvPicPr/>
                   </pic:nvPicPr>
                   <pic:blipFill>
-                    <a:blip r:embed="rId17">
+                    <a:blip r:embed="rId16">
                       <a:extLst>
                         <a:ext uri="{28A0092B-C50C-407E-A947-70E740481C1C}">
                           <a14:useLocalDpi xmlns:a14="http://schemas.microsoft.com/office/drawing/2010/main" val="0"/>
@@ -3294,11 +3505,16 @@
       <w:r>
         <w:t xml:space="preserve">of </w:t>
       </w:r>
+      <w:proofErr w:type="spellStart"/>
       <w:r>
         <w:t>CvT</w:t>
       </w:r>
       <w:r>
-        <w:t>db.</w:t>
+        <w:t>db</w:t>
+      </w:r>
+      <w:proofErr w:type="spellEnd"/>
+      <w:r>
+        <w:t>.</w:t>
       </w:r>
       <w:r>
         <w:br w:type="page"/>
@@ -3316,16 +3532,24 @@
     <w:p/>
     <w:p>
       <w:r>
-        <w:t>Visit the CvTdb Data Curation spreadsheet:</w:t>
-      </w:r>
-    </w:p>
-    <w:p>
-      <w:pPr>
-        <w:rPr>
-          <w:rFonts w:asciiTheme="minorHAnsi" w:hAnsiTheme="minorHAnsi" w:cstheme="minorHAnsi"/>
-        </w:rPr>
-      </w:pPr>
-      <w:hyperlink r:id="rId18" w:history="1">
+        <w:t xml:space="preserve">Visit the </w:t>
+      </w:r>
+      <w:proofErr w:type="spellStart"/>
+      <w:r>
+        <w:t>CvTdb</w:t>
+      </w:r>
+      <w:proofErr w:type="spellEnd"/>
+      <w:r>
+        <w:t xml:space="preserve"> Data Curation spreadsheet:</w:t>
+      </w:r>
+    </w:p>
+    <w:p>
+      <w:pPr>
+        <w:rPr>
+          <w:rFonts w:asciiTheme="minorHAnsi" w:hAnsiTheme="minorHAnsi" w:cstheme="minorHAnsi"/>
+        </w:rPr>
+      </w:pPr>
+      <w:hyperlink r:id="rId17" w:history="1">
         <w:r>
           <w:rPr>
             <w:rStyle w:val="Hyperlink"/>
@@ -3445,7 +3669,7 @@
       </w:r>
     </w:p>
     <w:p>
-      <w:hyperlink r:id="rId19" w:history="1">
+      <w:hyperlink r:id="rId18" w:history="1">
         <w:r>
           <w:rPr>
             <w:rStyle w:val="Hyperlink"/>
@@ -3461,7 +3685,7 @@
       </w:r>
     </w:p>
     <w:p>
-      <w:hyperlink r:id="rId20" w:history="1">
+      <w:hyperlink r:id="rId19" w:history="1">
         <w:r>
           <w:rPr>
             <w:rStyle w:val="Hyperlink"/>
@@ -3473,7 +3697,15 @@
     <w:p/>
     <w:p>
       <w:r>
-        <w:t>Ascertain if there is extractable CvT data in the paper. All the PMIDs were identified by searches that may not always find useful papers. I</w:t>
+        <w:t xml:space="preserve">Ascertain if there is extractable </w:t>
+      </w:r>
+      <w:proofErr w:type="spellStart"/>
+      <w:r>
+        <w:t>CvT</w:t>
+      </w:r>
+      <w:proofErr w:type="spellEnd"/>
+      <w:r>
+        <w:t xml:space="preserve"> data in the paper. All the PMIDs were identified by searches that may not always find useful papers. I</w:t>
       </w:r>
       <w:r>
         <w:t>f</w:t>
@@ -3494,7 +3726,15 @@
         <w:t>f</w:t>
       </w:r>
       <w:r>
-        <w:t xml:space="preserve"> the CvT data is present in table in the paper,</w:t>
+        <w:t xml:space="preserve"> the </w:t>
+      </w:r>
+      <w:proofErr w:type="spellStart"/>
+      <w:r>
+        <w:t>CvT</w:t>
+      </w:r>
+      <w:proofErr w:type="spellEnd"/>
+      <w:r>
+        <w:t xml:space="preserve"> data is present in table in the paper,</w:t>
       </w:r>
       <w:r>
         <w:t xml:space="preserve"> then</w:t>
@@ -3504,7 +3744,7 @@
       </w:r>
     </w:p>
     <w:p>
-      <w:hyperlink r:id="rId21" w:history="1">
+      <w:hyperlink r:id="rId20" w:history="1">
         <w:r>
           <w:rPr>
             <w:rStyle w:val="Hyperlink"/>
@@ -3521,7 +3761,7 @@
       <w:r>
         <w:t xml:space="preserve">, we just have to use </w:t>
       </w:r>
-      <w:hyperlink r:id="rId22" w:history="1">
+      <w:hyperlink r:id="rId21" w:history="1">
         <w:r>
           <w:rPr>
             <w:rStyle w:val="Hyperlink"/>
@@ -3543,7 +3783,7 @@
         </w:rPr>
         <w:t xml:space="preserve"> Follow this link: </w:t>
       </w:r>
-      <w:hyperlink r:id="rId23" w:history="1">
+      <w:hyperlink r:id="rId22" w:history="1">
         <w:r>
           <w:rPr>
             <w:rStyle w:val="Hyperlink"/>
@@ -3557,7 +3797,23 @@
     <w:p/>
     <w:p>
       <w:r>
-        <w:t xml:space="preserve">Whatever the form of the CvT data, if it's present, then you need to fill out a CvT </w:t>
+        <w:t xml:space="preserve">Whatever the form of the </w:t>
+      </w:r>
+      <w:proofErr w:type="spellStart"/>
+      <w:r>
+        <w:t>CvT</w:t>
+      </w:r>
+      <w:proofErr w:type="spellEnd"/>
+      <w:r>
+        <w:t xml:space="preserve"> data, if it's present, then you need to fill out a </w:t>
+      </w:r>
+      <w:proofErr w:type="spellStart"/>
+      <w:r>
+        <w:t>CvT</w:t>
+      </w:r>
+      <w:proofErr w:type="spellEnd"/>
+      <w:r>
+        <w:t xml:space="preserve"> </w:t>
       </w:r>
       <w:r>
         <w:t xml:space="preserve">data </w:t>
@@ -3602,7 +3858,15 @@
       </w:pPr>
       <w:r>
         <w:lastRenderedPageBreak/>
-        <w:t>Downloading the CvT Data Template</w:t>
+        <w:t xml:space="preserve">Downloading the </w:t>
+      </w:r>
+      <w:proofErr w:type="spellStart"/>
+      <w:r>
+        <w:t>CvT</w:t>
+      </w:r>
+      <w:proofErr w:type="spellEnd"/>
+      <w:r>
+        <w:t xml:space="preserve"> Data Template</w:t>
       </w:r>
     </w:p>
     <w:p>
@@ -3612,7 +3876,7 @@
           <w:bCs/>
         </w:rPr>
       </w:pPr>
-      <w:hyperlink r:id="rId24" w:history="1">
+      <w:hyperlink r:id="rId23" w:history="1">
         <w:r>
           <w:rPr>
             <w:rStyle w:val="Hyperlink"/>
@@ -3691,6 +3955,7 @@
       <w:r>
         <w:t xml:space="preserve">Using </w:t>
       </w:r>
+      <w:proofErr w:type="spellStart"/>
       <w:r>
         <w:rPr>
           <w:rFonts w:asciiTheme="minorHAnsi" w:hAnsiTheme="minorHAnsi" w:cstheme="minorHAnsi"/>
@@ -3698,6 +3963,7 @@
         </w:rPr>
         <w:t>WebPlotDigitizer</w:t>
       </w:r>
+      <w:proofErr w:type="spellEnd"/>
       <w:r>
         <w:t xml:space="preserve"> </w:t>
       </w:r>
@@ -3709,12 +3975,53 @@
           <w:color w:val="24292E"/>
         </w:rPr>
       </w:pPr>
-      <w:r>
-        <w:rPr>
-          <w:rFonts w:asciiTheme="minorHAnsi" w:hAnsiTheme="minorHAnsi" w:cstheme="minorHAnsi"/>
-          <w:color w:val="24292E"/>
-        </w:rPr>
-        <w:t>WebPlotDigitzer is data extraction software for converting graphs to x-y coordinates. We use the software to convert concentration vs. time graphs into sets of numbers where the first number (the x-axis) is time and the second number (y-axis) is concentration. You can run WebPlotDigitizer through your web browser or have it downloaded and installed on your computer. WebPlotDigitizer is available here:</w:t>
+      <w:proofErr w:type="spellStart"/>
+      <w:r>
+        <w:rPr>
+          <w:rFonts w:asciiTheme="minorHAnsi" w:hAnsiTheme="minorHAnsi" w:cstheme="minorHAnsi"/>
+          <w:color w:val="24292E"/>
+        </w:rPr>
+        <w:t>WebPlotDigitzer</w:t>
+      </w:r>
+      <w:proofErr w:type="spellEnd"/>
+      <w:r>
+        <w:rPr>
+          <w:rFonts w:asciiTheme="minorHAnsi" w:hAnsiTheme="minorHAnsi" w:cstheme="minorHAnsi"/>
+          <w:color w:val="24292E"/>
+        </w:rPr>
+        <w:t xml:space="preserve"> is data extraction software for converting graphs to x-y coordinates. We use the software to convert concentration vs. time graphs into sets of numbers where the first number (the x-axis) is time and the second number (y-axis) is concentration. You can run </w:t>
+      </w:r>
+      <w:proofErr w:type="spellStart"/>
+      <w:r>
+        <w:rPr>
+          <w:rFonts w:asciiTheme="minorHAnsi" w:hAnsiTheme="minorHAnsi" w:cstheme="minorHAnsi"/>
+          <w:color w:val="24292E"/>
+        </w:rPr>
+        <w:t>WebPlotDigitizer</w:t>
+      </w:r>
+      <w:proofErr w:type="spellEnd"/>
+      <w:r>
+        <w:rPr>
+          <w:rFonts w:asciiTheme="minorHAnsi" w:hAnsiTheme="minorHAnsi" w:cstheme="minorHAnsi"/>
+          <w:color w:val="24292E"/>
+        </w:rPr>
+        <w:t xml:space="preserve"> through your web browser or have it downloaded and installed on your computer. </w:t>
+      </w:r>
+      <w:proofErr w:type="spellStart"/>
+      <w:r>
+        <w:rPr>
+          <w:rFonts w:asciiTheme="minorHAnsi" w:hAnsiTheme="minorHAnsi" w:cstheme="minorHAnsi"/>
+          <w:color w:val="24292E"/>
+        </w:rPr>
+        <w:t>WebPlotDigitizer</w:t>
+      </w:r>
+      <w:proofErr w:type="spellEnd"/>
+      <w:r>
+        <w:rPr>
+          <w:rFonts w:asciiTheme="minorHAnsi" w:hAnsiTheme="minorHAnsi" w:cstheme="minorHAnsi"/>
+          <w:color w:val="24292E"/>
+        </w:rPr>
+        <w:t xml:space="preserve"> is available here:</w:t>
       </w:r>
     </w:p>
     <w:p>
@@ -3725,7 +4032,7 @@
           <w:color w:val="0366D6"/>
         </w:rPr>
       </w:pPr>
-      <w:hyperlink r:id="rId25" w:history="1">
+      <w:hyperlink r:id="rId24" w:history="1">
         <w:r>
           <w:rPr>
             <w:rStyle w:val="Hyperlink"/>
@@ -3836,7 +4143,23 @@
           <w:rFonts w:asciiTheme="minorHAnsi" w:hAnsiTheme="minorHAnsi" w:cstheme="minorHAnsi"/>
           <w:color w:val="24292E"/>
         </w:rPr>
-        <w:t>. There are many options to do this, including pressing the “Print Screen” or “PrtScr” button on your keyboard when the graph is on the screen. However, one of the better options on Windows 10 is the "Snipping Tool"</w:t>
+        <w:t>. There are many options to do this, including pressing the “Print Screen” or “</w:t>
+      </w:r>
+      <w:proofErr w:type="spellStart"/>
+      <w:r>
+        <w:rPr>
+          <w:rFonts w:asciiTheme="minorHAnsi" w:hAnsiTheme="minorHAnsi" w:cstheme="minorHAnsi"/>
+          <w:color w:val="24292E"/>
+        </w:rPr>
+        <w:t>PrtScr</w:t>
+      </w:r>
+      <w:proofErr w:type="spellEnd"/>
+      <w:r>
+        <w:rPr>
+          <w:rFonts w:asciiTheme="minorHAnsi" w:hAnsiTheme="minorHAnsi" w:cstheme="minorHAnsi"/>
+          <w:color w:val="24292E"/>
+        </w:rPr>
+        <w:t>” button on your keyboard when the graph is on the screen. However, one of the better options on Windows 10 is the "Snipping Tool"</w:t>
       </w:r>
       <w:r>
         <w:rPr>
@@ -3845,7 +4168,7 @@
         </w:rPr>
         <w:t xml:space="preserve">. See: </w:t>
       </w:r>
-      <w:hyperlink r:id="rId26" w:history="1">
+      <w:hyperlink r:id="rId25" w:history="1">
         <w:r>
           <w:rPr>
             <w:rStyle w:val="Hyperlink"/>
@@ -3893,12 +4216,21 @@
         </w:rPr>
         <w:t xml:space="preserve">Open </w:t>
       </w:r>
-      <w:r>
-        <w:rPr>
-          <w:rFonts w:asciiTheme="minorHAnsi" w:hAnsiTheme="minorHAnsi" w:cstheme="minorHAnsi"/>
-          <w:color w:val="24292E"/>
-        </w:rPr>
-        <w:t xml:space="preserve">WebPlotDigitizer </w:t>
+      <w:proofErr w:type="spellStart"/>
+      <w:r>
+        <w:rPr>
+          <w:rFonts w:asciiTheme="minorHAnsi" w:hAnsiTheme="minorHAnsi" w:cstheme="minorHAnsi"/>
+          <w:color w:val="24292E"/>
+        </w:rPr>
+        <w:t>WebPlotDigitizer</w:t>
+      </w:r>
+      <w:proofErr w:type="spellEnd"/>
+      <w:r>
+        <w:rPr>
+          <w:rFonts w:asciiTheme="minorHAnsi" w:hAnsiTheme="minorHAnsi" w:cstheme="minorHAnsi"/>
+          <w:color w:val="24292E"/>
+        </w:rPr>
+        <w:t xml:space="preserve"> </w:t>
       </w:r>
       <w:r>
         <w:rPr>
@@ -4048,7 +4380,7 @@
                     <pic:cNvPicPr/>
                   </pic:nvPicPr>
                   <pic:blipFill rotWithShape="1">
-                    <a:blip r:embed="rId27"/>
+                    <a:blip r:embed="rId26"/>
                     <a:srcRect l="33676" t="23020" r="33814" b="27236"/>
                     <a:stretch/>
                   </pic:blipFill>
@@ -4157,7 +4489,7 @@
                     <pic:cNvPicPr/>
                   </pic:nvPicPr>
                   <pic:blipFill rotWithShape="1">
-                    <a:blip r:embed="rId28"/>
+                    <a:blip r:embed="rId27"/>
                     <a:srcRect l="33814" t="24078" r="33974" b="33851"/>
                     <a:stretch/>
                   </pic:blipFill>
@@ -4282,7 +4614,7 @@
                     <pic:cNvPicPr/>
                   </pic:nvPicPr>
                   <pic:blipFill>
-                    <a:blip r:embed="rId29"/>
+                    <a:blip r:embed="rId28"/>
                     <a:stretch>
                       <a:fillRect/>
                     </a:stretch>
@@ -4305,7 +4637,15 @@
     </w:p>
     <w:p>
       <w:r>
-        <w:t xml:space="preserve">When there is a break in the axis you can try two different things. In this case, since there is just one time point, you might just click the 24 hour points and then edit the </w:t>
+        <w:t xml:space="preserve">When there is a break in the axis you can try two different things. In this case, since there is just one time point, you might just click the </w:t>
+      </w:r>
+      <w:proofErr w:type="gramStart"/>
+      <w:r>
+        <w:t>24 hour</w:t>
+      </w:r>
+      <w:proofErr w:type="gramEnd"/>
+      <w:r>
+        <w:t xml:space="preserve"> points and then edit the </w:t>
       </w:r>
       <w:r>
         <w:rPr>
@@ -4362,12 +4702,21 @@
         </w:rPr>
         <w:t xml:space="preserve">Once calibrated, the </w:t>
       </w:r>
-      <w:r>
-        <w:rPr>
-          <w:rFonts w:asciiTheme="minorHAnsi" w:hAnsiTheme="minorHAnsi" w:cstheme="minorHAnsi"/>
-          <w:color w:val="24292E"/>
-        </w:rPr>
-        <w:t xml:space="preserve">WebPlotDigitizer </w:t>
+      <w:proofErr w:type="spellStart"/>
+      <w:r>
+        <w:rPr>
+          <w:rFonts w:asciiTheme="minorHAnsi" w:hAnsiTheme="minorHAnsi" w:cstheme="minorHAnsi"/>
+          <w:color w:val="24292E"/>
+        </w:rPr>
+        <w:t>WebPlotDigitizer</w:t>
+      </w:r>
+      <w:proofErr w:type="spellEnd"/>
+      <w:r>
+        <w:rPr>
+          <w:rFonts w:asciiTheme="minorHAnsi" w:hAnsiTheme="minorHAnsi" w:cstheme="minorHAnsi"/>
+          <w:color w:val="24292E"/>
+        </w:rPr>
+        <w:t xml:space="preserve"> </w:t>
       </w:r>
       <w:r>
         <w:rPr>
@@ -4395,7 +4744,55 @@
           <w:rFonts w:asciiTheme="minorHAnsi" w:hAnsiTheme="minorHAnsi" w:cstheme="minorHAnsi"/>
           <w:color w:val="24292E"/>
         </w:rPr>
-        <w:t xml:space="preserve">Each dataset in WebPlotDigitizer corresponds to a “Series” in the CvTdb. There might be multiple series in one graph (such and males and females, or different doses). Each series should have a separate dataset in WebPlotDigitizer. </w:t>
+        <w:t xml:space="preserve">Each dataset in </w:t>
+      </w:r>
+      <w:proofErr w:type="spellStart"/>
+      <w:r>
+        <w:rPr>
+          <w:rFonts w:asciiTheme="minorHAnsi" w:hAnsiTheme="minorHAnsi" w:cstheme="minorHAnsi"/>
+          <w:color w:val="24292E"/>
+        </w:rPr>
+        <w:t>WebPlotDigitizer</w:t>
+      </w:r>
+      <w:proofErr w:type="spellEnd"/>
+      <w:r>
+        <w:rPr>
+          <w:rFonts w:asciiTheme="minorHAnsi" w:hAnsiTheme="minorHAnsi" w:cstheme="minorHAnsi"/>
+          <w:color w:val="24292E"/>
+        </w:rPr>
+        <w:t xml:space="preserve"> corresponds to a “Series” in the </w:t>
+      </w:r>
+      <w:proofErr w:type="spellStart"/>
+      <w:r>
+        <w:rPr>
+          <w:rFonts w:asciiTheme="minorHAnsi" w:hAnsiTheme="minorHAnsi" w:cstheme="minorHAnsi"/>
+          <w:color w:val="24292E"/>
+        </w:rPr>
+        <w:t>CvTdb</w:t>
+      </w:r>
+      <w:proofErr w:type="spellEnd"/>
+      <w:r>
+        <w:rPr>
+          <w:rFonts w:asciiTheme="minorHAnsi" w:hAnsiTheme="minorHAnsi" w:cstheme="minorHAnsi"/>
+          <w:color w:val="24292E"/>
+        </w:rPr>
+        <w:t xml:space="preserve">. There might be multiple series in one graph (such and males and females, or different doses). Each series should have a separate dataset in </w:t>
+      </w:r>
+      <w:proofErr w:type="spellStart"/>
+      <w:r>
+        <w:rPr>
+          <w:rFonts w:asciiTheme="minorHAnsi" w:hAnsiTheme="minorHAnsi" w:cstheme="minorHAnsi"/>
+          <w:color w:val="24292E"/>
+        </w:rPr>
+        <w:t>WebPlotDigitizer</w:t>
+      </w:r>
+      <w:proofErr w:type="spellEnd"/>
+      <w:r>
+        <w:rPr>
+          <w:rFonts w:asciiTheme="minorHAnsi" w:hAnsiTheme="minorHAnsi" w:cstheme="minorHAnsi"/>
+          <w:color w:val="24292E"/>
+        </w:rPr>
+        <w:t xml:space="preserve">. </w:t>
       </w:r>
       <w:r>
         <w:rPr>
@@ -4445,6 +4842,20 @@
           <w:color w:val="24292E"/>
         </w:rPr>
         <w:t xml:space="preserve">clicked and adjusted, </w:t>
+      </w:r>
+    </w:p>
+    <w:p>
+      <w:pPr>
+        <w:spacing w:after="160" w:line="259" w:lineRule="auto"/>
+        <w:rPr>
+          <w:rStyle w:val="Heading4Char"/>
+        </w:rPr>
+      </w:pPr>
+      <w:r>
+        <w:rPr>
+          <w:rStyle w:val="Heading4Char"/>
+        </w:rPr>
+        <w:br w:type="page"/>
       </w:r>
     </w:p>
     <w:p>
@@ -4456,12 +4867,234 @@
         </w:numPr>
         <w:shd w:val="clear" w:color="auto" w:fill="FFFFFF"/>
         <w:spacing w:before="0" w:beforeAutospacing="0" w:after="240" w:afterAutospacing="0" w:line="276" w:lineRule="auto"/>
-      </w:pPr>
-      <w:r>
         <w:rPr>
           <w:rStyle w:val="Heading4Char"/>
-        </w:rPr>
-        <w:t>Copy Data from WebPlotDigitizer to Data Template:</w:t>
+          <w:rFonts w:ascii="Calibri" w:eastAsia="Times New Roman" w:hAnsi="Calibri" w:cs="Calibri"/>
+          <w:i w:val="0"/>
+          <w:iCs w:val="0"/>
+          <w:color w:val="auto"/>
+        </w:rPr>
+      </w:pPr>
+      <w:r>
+        <w:rPr>
+          <w:rStyle w:val="Heading4Char"/>
+        </w:rPr>
+        <w:lastRenderedPageBreak/>
+        <w:t xml:space="preserve">Check Data: </w:t>
+      </w:r>
+      <w:r>
+        <w:rPr>
+          <w:rFonts w:eastAsiaTheme="majorEastAsia"/>
+        </w:rPr>
+        <w:t xml:space="preserve">You can visualize the data that you have extracted by first selecting/clicking on ”View Data” </w:t>
+      </w:r>
+      <w:r>
+        <w:t xml:space="preserve">in the left </w:t>
+      </w:r>
+      <w:r>
+        <w:rPr>
+          <w:rFonts w:eastAsiaTheme="majorEastAsia"/>
+        </w:rPr>
+        <w:t xml:space="preserve">and then  selecting/clicking on “Graph in </w:t>
+      </w:r>
+      <w:proofErr w:type="spellStart"/>
+      <w:r>
+        <w:rPr>
+          <w:rFonts w:eastAsiaTheme="majorEastAsia"/>
+        </w:rPr>
+        <w:t>Plotly</w:t>
+      </w:r>
+      <w:proofErr w:type="spellEnd"/>
+      <w:r>
+        <w:rPr>
+          <w:rFonts w:eastAsiaTheme="majorEastAsia"/>
+        </w:rPr>
+        <w:t>”</w:t>
+      </w:r>
+      <w:r>
+        <w:rPr>
+          <w:rFonts w:eastAsiaTheme="majorEastAsia"/>
+        </w:rPr>
+        <w:t xml:space="preserve"> from the buttons underneath the data (labelled “Variables: X, Y”. </w:t>
+      </w:r>
+      <w:r>
+        <w:rPr>
+          <w:rFonts w:eastAsiaTheme="majorEastAsia"/>
+        </w:rPr>
+        <w:t xml:space="preserve"> After a moment a graph of the data will appear in a second window.</w:t>
+      </w:r>
+    </w:p>
+    <w:p>
+      <w:pPr>
+        <w:pStyle w:val="NormalWeb"/>
+        <w:shd w:val="clear" w:color="auto" w:fill="FFFFFF"/>
+        <w:spacing w:before="0" w:beforeAutospacing="0" w:after="240" w:afterAutospacing="0" w:line="276" w:lineRule="auto"/>
+        <w:ind w:left="720"/>
+        <w:jc w:val="center"/>
+      </w:pPr>
+      <w:r>
+        <w:rPr>
+          <w:noProof/>
+        </w:rPr>
+        <w:drawing>
+          <wp:inline distT="0" distB="0" distL="0" distR="0" wp14:anchorId="0AC44B7B" wp14:editId="1210DA09">
+            <wp:extent cx="3657600" cy="2167128"/>
+            <wp:effectExtent l="19050" t="19050" r="19050" b="24130"/>
+            <wp:docPr id="21" name="Picture 21"/>
+            <wp:cNvGraphicFramePr>
+              <a:graphicFrameLocks xmlns:a="http://schemas.openxmlformats.org/drawingml/2006/main" noChangeAspect="1"/>
+            </wp:cNvGraphicFramePr>
+            <a:graphic xmlns:a="http://schemas.openxmlformats.org/drawingml/2006/main">
+              <a:graphicData uri="http://schemas.openxmlformats.org/drawingml/2006/picture">
+                <pic:pic xmlns:pic="http://schemas.openxmlformats.org/drawingml/2006/picture">
+                  <pic:nvPicPr>
+                    <pic:cNvPr id="1" name=""/>
+                    <pic:cNvPicPr/>
+                  </pic:nvPicPr>
+                  <pic:blipFill rotWithShape="1">
+                    <a:blip r:embed="rId29"/>
+                    <a:srcRect l="18270" t="21302" r="18269" b="22451"/>
+                    <a:stretch/>
+                  </pic:blipFill>
+                  <pic:spPr bwMode="auto">
+                    <a:xfrm>
+                      <a:off x="0" y="0"/>
+                      <a:ext cx="3657600" cy="2167128"/>
+                    </a:xfrm>
+                    <a:prstGeom prst="rect">
+                      <a:avLst/>
+                    </a:prstGeom>
+                    <a:ln>
+                      <a:solidFill>
+                        <a:schemeClr val="accent1"/>
+                      </a:solidFill>
+                    </a:ln>
+                    <a:extLst>
+                      <a:ext uri="{53640926-AAD7-44D8-BBD7-CCE9431645EC}">
+                        <a14:shadowObscured xmlns:a14="http://schemas.microsoft.com/office/drawing/2010/main"/>
+                      </a:ext>
+                    </a:extLst>
+                  </pic:spPr>
+                </pic:pic>
+              </a:graphicData>
+            </a:graphic>
+          </wp:inline>
+        </w:drawing>
+      </w:r>
+    </w:p>
+    <w:p>
+      <w:pPr>
+        <w:pStyle w:val="NormalWeb"/>
+        <w:shd w:val="clear" w:color="auto" w:fill="FFFFFF"/>
+        <w:spacing w:before="0" w:beforeAutospacing="0" w:after="240" w:afterAutospacing="0" w:line="276" w:lineRule="auto"/>
+        <w:ind w:left="720"/>
+        <w:jc w:val="center"/>
+      </w:pPr>
+      <w:r>
+        <w:rPr>
+          <w:noProof/>
+        </w:rPr>
+        <w:drawing>
+          <wp:inline distT="0" distB="0" distL="0" distR="0" wp14:anchorId="50465C82" wp14:editId="2B894B56">
+            <wp:extent cx="3657600" cy="2148840"/>
+            <wp:effectExtent l="19050" t="19050" r="19050" b="22860"/>
+            <wp:docPr id="22" name="Picture 22"/>
+            <wp:cNvGraphicFramePr>
+              <a:graphicFrameLocks xmlns:a="http://schemas.openxmlformats.org/drawingml/2006/main" noChangeAspect="1"/>
+            </wp:cNvGraphicFramePr>
+            <a:graphic xmlns:a="http://schemas.openxmlformats.org/drawingml/2006/main">
+              <a:graphicData uri="http://schemas.openxmlformats.org/drawingml/2006/picture">
+                <pic:pic xmlns:pic="http://schemas.openxmlformats.org/drawingml/2006/picture">
+                  <pic:nvPicPr>
+                    <pic:cNvPr id="1" name=""/>
+                    <pic:cNvPicPr/>
+                  </pic:nvPicPr>
+                  <pic:blipFill rotWithShape="1">
+                    <a:blip r:embed="rId30"/>
+                    <a:srcRect l="34455" t="42604"/>
+                    <a:stretch/>
+                  </pic:blipFill>
+                  <pic:spPr bwMode="auto">
+                    <a:xfrm>
+                      <a:off x="0" y="0"/>
+                      <a:ext cx="3657600" cy="2148840"/>
+                    </a:xfrm>
+                    <a:prstGeom prst="rect">
+                      <a:avLst/>
+                    </a:prstGeom>
+                    <a:ln>
+                      <a:solidFill>
+                        <a:schemeClr val="accent1"/>
+                      </a:solidFill>
+                    </a:ln>
+                    <a:extLst>
+                      <a:ext uri="{53640926-AAD7-44D8-BBD7-CCE9431645EC}">
+                        <a14:shadowObscured xmlns:a14="http://schemas.microsoft.com/office/drawing/2010/main"/>
+                      </a:ext>
+                    </a:extLst>
+                  </pic:spPr>
+                </pic:pic>
+              </a:graphicData>
+            </a:graphic>
+          </wp:inline>
+        </w:drawing>
+      </w:r>
+    </w:p>
+    <w:p>
+      <w:pPr>
+        <w:pStyle w:val="NormalWeb"/>
+        <w:shd w:val="clear" w:color="auto" w:fill="FFFFFF"/>
+        <w:spacing w:before="0" w:beforeAutospacing="0" w:after="240" w:afterAutospacing="0" w:line="276" w:lineRule="auto"/>
+        <w:ind w:left="720"/>
+        <w:jc w:val="center"/>
+      </w:pPr>
+    </w:p>
+    <w:p>
+      <w:pPr>
+        <w:spacing w:after="160" w:line="259" w:lineRule="auto"/>
+        <w:rPr>
+          <w:rStyle w:val="Heading4Char"/>
+        </w:rPr>
+      </w:pPr>
+      <w:r>
+        <w:rPr>
+          <w:rStyle w:val="Heading4Char"/>
+        </w:rPr>
+        <w:br w:type="page"/>
+      </w:r>
+    </w:p>
+    <w:p>
+      <w:pPr>
+        <w:pStyle w:val="NormalWeb"/>
+        <w:numPr>
+          <w:ilvl w:val="0"/>
+          <w:numId w:val="5"/>
+        </w:numPr>
+        <w:shd w:val="clear" w:color="auto" w:fill="FFFFFF"/>
+        <w:spacing w:before="0" w:beforeAutospacing="0" w:after="240" w:afterAutospacing="0" w:line="276" w:lineRule="auto"/>
+      </w:pPr>
+      <w:bookmarkStart w:id="3" w:name="_GoBack"/>
+      <w:bookmarkEnd w:id="3"/>
+      <w:r>
+        <w:rPr>
+          <w:rStyle w:val="Heading4Char"/>
+        </w:rPr>
+        <w:lastRenderedPageBreak/>
+        <w:t xml:space="preserve">Copy Data from </w:t>
+      </w:r>
+      <w:proofErr w:type="spellStart"/>
+      <w:r>
+        <w:rPr>
+          <w:rStyle w:val="Heading4Char"/>
+        </w:rPr>
+        <w:t>WebPlotDigitizer</w:t>
+      </w:r>
+      <w:proofErr w:type="spellEnd"/>
+      <w:r>
+        <w:rPr>
+          <w:rStyle w:val="Heading4Char"/>
+        </w:rPr>
+        <w:t xml:space="preserve"> to Data Template:</w:t>
       </w:r>
       <w:r>
         <w:t xml:space="preserve"> </w:t>
@@ -4473,7 +5106,15 @@
         <w:t>d</w:t>
       </w:r>
       <w:r>
-        <w:t xml:space="preserve"> adjusted all the datapoints in WebPlotDigitizer, you click “View Data” in the left panel and then “Copy to Clipboard” in the resulting pop-up</w:t>
+        <w:t xml:space="preserve"> adjusted all the datapoints in </w:t>
+      </w:r>
+      <w:proofErr w:type="spellStart"/>
+      <w:r>
+        <w:t>WebPlotDigitizer</w:t>
+      </w:r>
+      <w:proofErr w:type="spellEnd"/>
+      <w:r>
+        <w:t>, you click “View Data” in the left panel and then “Copy to Clipboard” in the resulting pop-up</w:t>
       </w:r>
       <w:r>
         <w:t>:</w:t>
@@ -4487,7 +5128,6 @@
         <w:rPr>
           <w:noProof/>
         </w:rPr>
-        <w:lastRenderedPageBreak/>
         <w:drawing>
           <wp:inline distT="0" distB="0" distL="0" distR="0" wp14:anchorId="0240041E" wp14:editId="0F004C61">
             <wp:extent cx="5486400" cy="2999232"/>
@@ -4506,7 +5146,7 @@
                     </pic:cNvPicPr>
                   </pic:nvPicPr>
                   <pic:blipFill>
-                    <a:blip r:embed="rId30" r:link="rId31" cstate="print">
+                    <a:blip r:embed="rId31" r:link="rId32" cstate="print">
                       <a:extLst>
                         <a:ext uri="{28A0092B-C50C-407E-A947-70E740481C1C}">
                           <a14:useLocalDpi xmlns:a14="http://schemas.microsoft.com/office/drawing/2010/main" val="0"/>
@@ -4550,7 +5190,21 @@
         <w:rPr>
           <w:rFonts w:eastAsia="Times New Roman"/>
         </w:rPr>
-        <w:t>The content is then in your clipboard and you go back to your spreadsheet and put your cursor where the data should be then use the “Paste&gt;Test Import Wizard” feature.</w:t>
+        <w:t xml:space="preserve">The content is then in your clipboard and you go back to your spreadsheet and put your cursor where the data should be then </w:t>
+      </w:r>
+      <w:proofErr w:type="gramStart"/>
+      <w:r>
+        <w:rPr>
+          <w:rFonts w:eastAsia="Times New Roman"/>
+        </w:rPr>
+        <w:t>use</w:t>
+      </w:r>
+      <w:proofErr w:type="gramEnd"/>
+      <w:r>
+        <w:rPr>
+          <w:rFonts w:eastAsia="Times New Roman"/>
+        </w:rPr>
+        <w:t xml:space="preserve"> the “Paste&gt;Test Import Wizard” feature.</w:t>
       </w:r>
     </w:p>
     <w:p>
@@ -4586,7 +5240,7 @@
                     </pic:cNvPicPr>
                   </pic:nvPicPr>
                   <pic:blipFill>
-                    <a:blip r:embed="rId32" r:link="rId33">
+                    <a:blip r:embed="rId33" r:link="rId34">
                       <a:extLst>
                         <a:ext uri="{28A0092B-C50C-407E-A947-70E740481C1C}">
                           <a14:useLocalDpi xmlns:a14="http://schemas.microsoft.com/office/drawing/2010/main" val="0"/>
@@ -4636,6 +5290,7 @@
         <w:rPr>
           <w:rFonts w:eastAsia="Times New Roman"/>
         </w:rPr>
+        <w:lastRenderedPageBreak/>
         <w:t xml:space="preserve">That will take you into the wizard where you should select “Delimited”, click next, then both “comma” and “space” along with “Treat consecutive delimiters as one” and then click Finish.  </w:t>
       </w:r>
     </w:p>
@@ -4647,7 +5302,6 @@
         <w:rPr>
           <w:noProof/>
         </w:rPr>
-        <w:lastRenderedPageBreak/>
         <w:drawing>
           <wp:inline distT="0" distB="0" distL="0" distR="0" wp14:anchorId="7F6554E9" wp14:editId="687DD875">
             <wp:extent cx="3657600" cy="2834640"/>
@@ -4666,7 +5320,7 @@
                     </pic:cNvPicPr>
                   </pic:nvPicPr>
                   <pic:blipFill>
-                    <a:blip r:embed="rId34" r:link="rId35">
+                    <a:blip r:embed="rId35" r:link="rId36">
                       <a:extLst>
                         <a:ext uri="{28A0092B-C50C-407E-A947-70E740481C1C}">
                           <a14:useLocalDpi xmlns:a14="http://schemas.microsoft.com/office/drawing/2010/main" val="0"/>
@@ -4730,7 +5384,7 @@
                     </pic:cNvPicPr>
                   </pic:nvPicPr>
                   <pic:blipFill>
-                    <a:blip r:embed="rId36" r:link="rId37">
+                    <a:blip r:embed="rId37" r:link="rId38">
                       <a:extLst>
                         <a:ext uri="{28A0092B-C50C-407E-A947-70E740481C1C}">
                           <a14:useLocalDpi xmlns:a14="http://schemas.microsoft.com/office/drawing/2010/main" val="0"/>
@@ -4774,7 +5428,21 @@
         <w:rPr>
           <w:rFonts w:eastAsia="Times New Roman"/>
         </w:rPr>
-        <w:t>The data should appear as desired in the worksheet and you just need to put in the right fk_series_id for each row.</w:t>
+        <w:t xml:space="preserve">The data should appear as desired in the worksheet and you just need to put in the right </w:t>
+      </w:r>
+      <w:proofErr w:type="spellStart"/>
+      <w:r>
+        <w:rPr>
+          <w:rFonts w:eastAsia="Times New Roman"/>
+        </w:rPr>
+        <w:t>fk_series_id</w:t>
+      </w:r>
+      <w:proofErr w:type="spellEnd"/>
+      <w:r>
+        <w:rPr>
+          <w:rFonts w:eastAsia="Times New Roman"/>
+        </w:rPr>
+        <w:t xml:space="preserve"> for each row.</w:t>
       </w:r>
     </w:p>
     <w:p>
@@ -4804,7 +5472,7 @@
                     </pic:cNvPicPr>
                   </pic:nvPicPr>
                   <pic:blipFill>
-                    <a:blip r:embed="rId38" r:link="rId39">
+                    <a:blip r:embed="rId39" r:link="rId40">
                       <a:extLst>
                         <a:ext uri="{28A0092B-C50C-407E-A947-70E740481C1C}">
                           <a14:useLocalDpi xmlns:a14="http://schemas.microsoft.com/office/drawing/2010/main" val="0"/>
@@ -4865,7 +5533,15 @@
         <w:t xml:space="preserve"> points.</w:t>
       </w:r>
       <w:r>
-        <w:t xml:space="preserve"> IF the non-detect points are indicated on the graph, then click on the x-axis at each time point. Once you have exported the data you can change non-detects to “ND”. If the time points are described in the text but not graphed, manually add rows with the times and “ND” to the Conc_Time_Values table. Please make sure to record the limit of detection (LOD) or limit of quantitation (LOQ) on the Series sheet if available. If not available, leave the LOQ blank and the curve-fitting software will infer a LOQ.</w:t>
+        <w:t xml:space="preserve"> IF the non-detect points are indicated on the graph, then click on the x-axis at each time point. Once you have exported the data you can change non-detects to “ND”. If the time points are described in the text but not graphed, manually add rows with the times and “ND” to the </w:t>
+      </w:r>
+      <w:proofErr w:type="spellStart"/>
+      <w:r>
+        <w:t>Conc_Time_Values</w:t>
+      </w:r>
+      <w:proofErr w:type="spellEnd"/>
+      <w:r>
+        <w:t xml:space="preserve"> table. Please make sure to record the limit of detection (LOD) or limit of quantitation (LOQ) on the Series sheet if available. If not available, leave the LOQ blank and the curve-fitting software will infer a LOQ.</w:t>
       </w:r>
     </w:p>
     <w:p>
@@ -4886,7 +5562,7 @@
       <w:r>
         <w:t>In that case, please make a reasonable effort to obtain the primary data, for instance through Inter-Library Loan (</w:t>
       </w:r>
-      <w:hyperlink r:id="rId40" w:history="1">
+      <w:hyperlink r:id="rId41" w:history="1">
         <w:r>
           <w:rPr>
             <w:rStyle w:val="Hyperlink"/>
@@ -4898,66 +5574,21 @@
         <w:t xml:space="preserve">). </w:t>
       </w:r>
       <w:r>
-        <w:t xml:space="preserve"> One</w:t>
-      </w:r>
-      <w:r>
-        <w:t xml:space="preserve"> exception would be a case where the secondary paper has already done </w:t>
-      </w:r>
-      <w:r>
-        <w:t>extraction/</w:t>
-      </w:r>
-      <w:r>
-        <w:t xml:space="preserve">curation and </w:t>
-      </w:r>
-      <w:r>
-        <w:t>has made</w:t>
-      </w:r>
-      <w:r>
-        <w:t xml:space="preserve"> the </w:t>
-      </w:r>
-      <w:r>
-        <w:t xml:space="preserve">CvT </w:t>
-      </w:r>
-      <w:bookmarkStart w:id="3" w:name="_GoBack"/>
-      <w:bookmarkEnd w:id="3"/>
-      <w:r>
-        <w:t>data available as a table. Then it makes sense to use their table</w:t>
-      </w:r>
-      <w:r>
-        <w:t xml:space="preserve"> as is, noting the primary references where possible</w:t>
-      </w:r>
-      <w:r>
-        <w:t xml:space="preserve">. </w:t>
+        <w:t xml:space="preserve"> One exception would be a case where the secondary paper has already done extraction/curation and has made the </w:t>
+      </w:r>
+      <w:proofErr w:type="spellStart"/>
+      <w:r>
+        <w:t>CvT</w:t>
+      </w:r>
+      <w:proofErr w:type="spellEnd"/>
+      <w:r>
+        <w:t xml:space="preserve"> data available as a table. Then it makes sense to use their table as is, noting the primary references where possible. </w:t>
       </w:r>
     </w:p>
     <w:p/>
     <w:p>
       <w:r>
-        <w:t>In general, i</w:t>
-      </w:r>
-      <w:r>
-        <w:t xml:space="preserve">f you </w:t>
-      </w:r>
-      <w:r>
-        <w:t>must</w:t>
-      </w:r>
-      <w:r>
-        <w:t xml:space="preserve"> digitize the data </w:t>
-      </w:r>
-      <w:r>
-        <w:t>then it makes more sense to</w:t>
-      </w:r>
-      <w:r>
-        <w:t xml:space="preserve"> digitize the original figures</w:t>
-      </w:r>
-      <w:r>
-        <w:t xml:space="preserve"> in the primary source</w:t>
-      </w:r>
-      <w:r>
-        <w:t>.</w:t>
-      </w:r>
-      <w:r>
-        <w:t xml:space="preserve"> </w:t>
+        <w:t xml:space="preserve">In general, if you must digitize the data then it makes more sense to digitize the original figures in the primary source. </w:t>
       </w:r>
       <w:r>
         <w:t xml:space="preserve">However, if the </w:t>
@@ -5020,7 +5651,31 @@
     </w:p>
     <w:p>
       <w:r>
-        <w:t>We handle metabolites and other related analytes on the basis of the chemical to which the test subjects were exposed. If the original exposure is to a parent molecule and metabolites or other progeny were monitored, then those should be noted using different values of “analyte_name” on the Series tab of the data template. If the test subjects were originally exposed to a metabolite, however, that should be noted using “test_substance_name” on the Studies tab.</w:t>
+        <w:t xml:space="preserve">We handle metabolites and other related analytes </w:t>
+      </w:r>
+      <w:proofErr w:type="gramStart"/>
+      <w:r>
+        <w:t>on the basis of</w:t>
+      </w:r>
+      <w:proofErr w:type="gramEnd"/>
+      <w:r>
+        <w:t xml:space="preserve"> the chemical to which the test subjects were exposed. If the original exposure is to a parent molecule and metabolites or other progeny were monitored, then those should be noted using different values of “</w:t>
+      </w:r>
+      <w:proofErr w:type="spellStart"/>
+      <w:r>
+        <w:t>analyte_name</w:t>
+      </w:r>
+      <w:proofErr w:type="spellEnd"/>
+      <w:r>
+        <w:t>” on the Series tab of the data template. If the test subjects were originally exposed to a metabolite, however, that should be noted using “</w:t>
+      </w:r>
+      <w:proofErr w:type="spellStart"/>
+      <w:r>
+        <w:t>test_substance_name</w:t>
+      </w:r>
+      <w:proofErr w:type="spellEnd"/>
+      <w:r>
+        <w:t>” on the Studies tab.</w:t>
       </w:r>
     </w:p>
     <w:p>
@@ -5028,7 +5683,15 @@
         <w:pStyle w:val="Heading3"/>
       </w:pPr>
       <w:r>
-        <w:t>Submitting Completed CvT Data Templates</w:t>
+        <w:t xml:space="preserve">Submitting Completed </w:t>
+      </w:r>
+      <w:proofErr w:type="spellStart"/>
+      <w:r>
+        <w:t>CvT</w:t>
+      </w:r>
+      <w:proofErr w:type="spellEnd"/>
+      <w:r>
+        <w:t xml:space="preserve"> Data Templates</w:t>
       </w:r>
     </w:p>
     <w:p>
@@ -5043,7 +5706,7 @@
         </w:rPr>
         <w:t>When you have completed a template, add any notes you have (such as “Vmax and Km data also available”) to the Curation Coordination spreadsheet (</w:t>
       </w:r>
-      <w:hyperlink r:id="rId41" w:anchor="gid=0" w:history="1">
+      <w:hyperlink r:id="rId42" w:anchor="gid=0" w:history="1">
         <w:r>
           <w:rPr>
             <w:rStyle w:val="Hyperlink"/>
@@ -5151,7 +5814,7 @@
           <w:rFonts w:asciiTheme="minorHAnsi" w:hAnsiTheme="minorHAnsi" w:cstheme="minorBidi"/>
         </w:rPr>
       </w:pPr>
-      <w:hyperlink r:id="rId42" w:history="1">
+      <w:hyperlink r:id="rId43" w:history="1">
         <w:r>
           <w:rPr>
             <w:rStyle w:val="Hyperlink"/>
@@ -5196,11 +5859,19 @@
         </w:rPr>
         <w:t xml:space="preserve">Populating the </w:t>
       </w:r>
-      <w:r>
-        <w:rPr>
-          <w:rFonts w:asciiTheme="minorHAnsi" w:hAnsiTheme="minorHAnsi" w:cstheme="minorHAnsi"/>
-        </w:rPr>
-        <w:t xml:space="preserve">CvT data </w:t>
+      <w:proofErr w:type="spellStart"/>
+      <w:r>
+        <w:rPr>
+          <w:rFonts w:asciiTheme="minorHAnsi" w:hAnsiTheme="minorHAnsi" w:cstheme="minorHAnsi"/>
+        </w:rPr>
+        <w:t>CvT</w:t>
+      </w:r>
+      <w:proofErr w:type="spellEnd"/>
+      <w:r>
+        <w:rPr>
+          <w:rFonts w:asciiTheme="minorHAnsi" w:hAnsiTheme="minorHAnsi" w:cstheme="minorHAnsi"/>
+        </w:rPr>
+        <w:t xml:space="preserve"> data </w:t>
       </w:r>
       <w:r>
         <w:rPr>
@@ -5245,7 +5916,7 @@
         </w:rPr>
         <w:t>This example using article "Comparative oral and intravenous pharmacokinetics of phlorizin in rats having type 2 diabetes and in normal rats based on phase II metabolism" (</w:t>
       </w:r>
-      <w:hyperlink r:id="rId43" w:history="1">
+      <w:hyperlink r:id="rId44" w:history="1">
         <w:r>
           <w:rPr>
             <w:rStyle w:val="Hyperlink"/>
@@ -5259,9 +5930,23 @@
         <w:rPr>
           <w:rFonts w:asciiTheme="minorHAnsi" w:hAnsiTheme="minorHAnsi" w:cstheme="minorHAnsi"/>
         </w:rPr>
-        <w:t>) with a pmid of 30806398 represents a typical case and, while informative, will not necessarily be reflective of some more complicated extractions. The pdf and filled in template are available in </w:t>
-      </w:r>
-      <w:hyperlink r:id="rId44" w:history="1">
+        <w:t xml:space="preserve">) with a </w:t>
+      </w:r>
+      <w:proofErr w:type="spellStart"/>
+      <w:r>
+        <w:rPr>
+          <w:rFonts w:asciiTheme="minorHAnsi" w:hAnsiTheme="minorHAnsi" w:cstheme="minorHAnsi"/>
+        </w:rPr>
+        <w:t>pmid</w:t>
+      </w:r>
+      <w:proofErr w:type="spellEnd"/>
+      <w:r>
+        <w:rPr>
+          <w:rFonts w:asciiTheme="minorHAnsi" w:hAnsiTheme="minorHAnsi" w:cstheme="minorHAnsi"/>
+        </w:rPr>
+        <w:t xml:space="preserve"> of 30806398 represents a typical case and, while informative, will not necessarily be reflective of some more complicated extractions. The pdf and filled in template are available in </w:t>
+      </w:r>
+      <w:hyperlink r:id="rId45" w:history="1">
         <w:r>
           <w:rPr>
             <w:rStyle w:val="Hyperlink"/>
@@ -5321,9 +6006,37 @@
         <w:rPr>
           <w:rFonts w:asciiTheme="minorHAnsi" w:hAnsiTheme="minorHAnsi" w:cstheme="minorHAnsi"/>
         </w:rPr>
-        <w:t> sheet should only contain a single row of data. For PMID_30806398, the title was found using the search from the pmid on pubmed (</w:t>
-      </w:r>
-      <w:hyperlink r:id="rId45" w:history="1">
+        <w:t xml:space="preserve"> sheet should only contain a single row of data. For PMID_30806398, the title was found using the search from the </w:t>
+      </w:r>
+      <w:proofErr w:type="spellStart"/>
+      <w:r>
+        <w:rPr>
+          <w:rFonts w:asciiTheme="minorHAnsi" w:hAnsiTheme="minorHAnsi" w:cstheme="minorHAnsi"/>
+        </w:rPr>
+        <w:t>pmid</w:t>
+      </w:r>
+      <w:proofErr w:type="spellEnd"/>
+      <w:r>
+        <w:rPr>
+          <w:rFonts w:asciiTheme="minorHAnsi" w:hAnsiTheme="minorHAnsi" w:cstheme="minorHAnsi"/>
+        </w:rPr>
+        <w:t xml:space="preserve"> on </w:t>
+      </w:r>
+      <w:proofErr w:type="spellStart"/>
+      <w:r>
+        <w:rPr>
+          <w:rFonts w:asciiTheme="minorHAnsi" w:hAnsiTheme="minorHAnsi" w:cstheme="minorHAnsi"/>
+        </w:rPr>
+        <w:t>pubmed</w:t>
+      </w:r>
+      <w:proofErr w:type="spellEnd"/>
+      <w:r>
+        <w:rPr>
+          <w:rFonts w:asciiTheme="minorHAnsi" w:hAnsiTheme="minorHAnsi" w:cstheme="minorHAnsi"/>
+        </w:rPr>
+        <w:t xml:space="preserve"> (</w:t>
+      </w:r>
+      <w:hyperlink r:id="rId46" w:history="1">
         <w:r>
           <w:rPr>
             <w:rStyle w:val="Hyperlink"/>
@@ -5339,7 +6052,7 @@
         </w:rPr>
         <w:t>). This title was used to search Google Scholar (</w:t>
       </w:r>
-      <w:hyperlink r:id="rId46" w:history="1">
+      <w:hyperlink r:id="rId47" w:history="1">
         <w:r>
           <w:rPr>
             <w:rStyle w:val="Hyperlink"/>
@@ -5379,7 +6092,23 @@
           <w:rFonts w:asciiTheme="minorHAnsi" w:hAnsiTheme="minorHAnsi" w:cstheme="minorHAnsi"/>
           <w:color w:val="24292E"/>
         </w:rPr>
-        <w:t>PMID is sufficient as an id.</w:t>
+        <w:t xml:space="preserve">PMID is </w:t>
+      </w:r>
+      <w:proofErr w:type="gramStart"/>
+      <w:r>
+        <w:rPr>
+          <w:rFonts w:asciiTheme="minorHAnsi" w:hAnsiTheme="minorHAnsi" w:cstheme="minorHAnsi"/>
+          <w:color w:val="24292E"/>
+        </w:rPr>
+        <w:t>sufficient</w:t>
+      </w:r>
+      <w:proofErr w:type="gramEnd"/>
+      <w:r>
+        <w:rPr>
+          <w:rFonts w:asciiTheme="minorHAnsi" w:hAnsiTheme="minorHAnsi" w:cstheme="minorHAnsi"/>
+          <w:color w:val="24292E"/>
+        </w:rPr>
+        <w:t xml:space="preserve"> as an id.</w:t>
       </w:r>
     </w:p>
     <w:p>
@@ -5445,7 +6174,7 @@
                     </pic:cNvPicPr>
                   </pic:nvPicPr>
                   <pic:blipFill>
-                    <a:blip r:embed="rId47">
+                    <a:blip r:embed="rId48">
                       <a:extLst>
                         <a:ext uri="{28A0092B-C50C-407E-A947-70E740481C1C}">
                           <a14:useLocalDpi xmlns:a14="http://schemas.microsoft.com/office/drawing/2010/main" val="0"/>
@@ -5582,7 +6311,7 @@
                     </pic:cNvPicPr>
                   </pic:nvPicPr>
                   <pic:blipFill>
-                    <a:blip r:embed="rId48">
+                    <a:blip r:embed="rId49">
                       <a:extLst>
                         <a:ext uri="{28A0092B-C50C-407E-A947-70E740481C1C}">
                           <a14:useLocalDpi xmlns:a14="http://schemas.microsoft.com/office/drawing/2010/main" val="0"/>
@@ -5651,7 +6380,35 @@
         <w:rPr>
           <w:rFonts w:asciiTheme="minorHAnsi" w:hAnsiTheme="minorHAnsi" w:cstheme="minorHAnsi"/>
         </w:rPr>
-        <w:t> is pretty self explanatory, the extraction of </w:t>
+        <w:t xml:space="preserve"> is </w:t>
+      </w:r>
+      <w:proofErr w:type="gramStart"/>
+      <w:r>
+        <w:rPr>
+          <w:rFonts w:asciiTheme="minorHAnsi" w:hAnsiTheme="minorHAnsi" w:cstheme="minorHAnsi"/>
+        </w:rPr>
+        <w:t xml:space="preserve">pretty </w:t>
+      </w:r>
+      <w:proofErr w:type="spellStart"/>
+      <w:r>
+        <w:rPr>
+          <w:rFonts w:asciiTheme="minorHAnsi" w:hAnsiTheme="minorHAnsi" w:cstheme="minorHAnsi"/>
+        </w:rPr>
+        <w:t>self</w:t>
+      </w:r>
+      <w:proofErr w:type="gramEnd"/>
+      <w:r>
+        <w:rPr>
+          <w:rFonts w:asciiTheme="minorHAnsi" w:hAnsiTheme="minorHAnsi" w:cstheme="minorHAnsi"/>
+        </w:rPr>
+        <w:t xml:space="preserve"> explanatory</w:t>
+      </w:r>
+      <w:proofErr w:type="spellEnd"/>
+      <w:r>
+        <w:rPr>
+          <w:rFonts w:asciiTheme="minorHAnsi" w:hAnsiTheme="minorHAnsi" w:cstheme="minorHAnsi"/>
+        </w:rPr>
+        <w:t>, the extraction of </w:t>
       </w:r>
       <w:r>
         <w:rPr>
@@ -5665,7 +6422,21 @@
         <w:rPr>
           <w:rFonts w:asciiTheme="minorHAnsi" w:hAnsiTheme="minorHAnsi" w:cstheme="minorHAnsi"/>
         </w:rPr>
-        <w:t> is where the complexity begins and requires a pretty thorough understanding of the experiments described in the article. A study is generally equivalent to a single dosing strategy for a test substance. If the test substance is different or the dosing regime changes in any way, it is considered a new study.</w:t>
+        <w:t xml:space="preserve"> is where the complexity begins and requires a pretty thorough understanding of the experiments described in the article. A study is generally equivalent to a single dosing strategy for a test substance. If the test substance is different or the dosing </w:t>
+      </w:r>
+      <w:proofErr w:type="spellStart"/>
+      <w:r>
+        <w:rPr>
+          <w:rFonts w:asciiTheme="minorHAnsi" w:hAnsiTheme="minorHAnsi" w:cstheme="minorHAnsi"/>
+        </w:rPr>
+        <w:t>regime</w:t>
+      </w:r>
+      <w:proofErr w:type="spellEnd"/>
+      <w:r>
+        <w:rPr>
+          <w:rFonts w:asciiTheme="minorHAnsi" w:hAnsiTheme="minorHAnsi" w:cstheme="minorHAnsi"/>
+        </w:rPr>
+        <w:t xml:space="preserve"> changes in any way, it is considered a new study.</w:t>
       </w:r>
     </w:p>
     <w:p>
@@ -5779,7 +6550,7 @@
                     </pic:cNvPicPr>
                   </pic:nvPicPr>
                   <pic:blipFill>
-                    <a:blip r:embed="rId49">
+                    <a:blip r:embed="rId50">
                       <a:extLst>
                         <a:ext uri="{28A0092B-C50C-407E-A947-70E740481C1C}">
                           <a14:useLocalDpi xmlns:a14="http://schemas.microsoft.com/office/drawing/2010/main" val="0"/>
@@ -5846,7 +6617,21 @@
         <w:rPr>
           <w:rFonts w:asciiTheme="minorHAnsi" w:hAnsiTheme="minorHAnsi" w:cstheme="minorHAnsi"/>
         </w:rPr>
-        <w:t>The animals that are tested are generally pretty simple to describe in the </w:t>
+        <w:t xml:space="preserve">The animals that are tested are generally </w:t>
+      </w:r>
+      <w:proofErr w:type="gramStart"/>
+      <w:r>
+        <w:rPr>
+          <w:rFonts w:asciiTheme="minorHAnsi" w:hAnsiTheme="minorHAnsi" w:cstheme="minorHAnsi"/>
+        </w:rPr>
+        <w:t>pretty simple</w:t>
+      </w:r>
+      <w:proofErr w:type="gramEnd"/>
+      <w:r>
+        <w:rPr>
+          <w:rFonts w:asciiTheme="minorHAnsi" w:hAnsiTheme="minorHAnsi" w:cstheme="minorHAnsi"/>
+        </w:rPr>
+        <w:t xml:space="preserve"> to describe in the </w:t>
       </w:r>
       <w:r>
         <w:rPr>
@@ -5860,7 +6645,35 @@
         <w:rPr>
           <w:rFonts w:asciiTheme="minorHAnsi" w:hAnsiTheme="minorHAnsi" w:cstheme="minorHAnsi"/>
         </w:rPr>
-        <w:t> sheet, unless complex preparation of the animals is done to simulate a disease state. In this case there are 2 different types of subjects: the normal mice and the T2D mice. Occasionally, publication provide detailed information on the subjects (particular for human PK trials) in which case the complexity of the subjects can be high. However, in this case the information contained "Methods&gt;Animals" section 2.2 (see Fig 4) is sufficient to populate the two subject records in the template.</w:t>
+        <w:t> sheet, unless complex preparation of the animals is done to simulate a disease state. In this case there are 2 different types of subjects: the normal mice and the T2D mice. Occasionally, publication provide detailed information on the subjects (</w:t>
+      </w:r>
+      <w:proofErr w:type="gramStart"/>
+      <w:r>
+        <w:rPr>
+          <w:rFonts w:asciiTheme="minorHAnsi" w:hAnsiTheme="minorHAnsi" w:cstheme="minorHAnsi"/>
+        </w:rPr>
+        <w:t>particular for</w:t>
+      </w:r>
+      <w:proofErr w:type="gramEnd"/>
+      <w:r>
+        <w:rPr>
+          <w:rFonts w:asciiTheme="minorHAnsi" w:hAnsiTheme="minorHAnsi" w:cstheme="minorHAnsi"/>
+        </w:rPr>
+        <w:t xml:space="preserve"> human PK trials) in which case the complexity of the subjects can be high. However, in this case the information contained "Methods&gt;Animals" section 2.2 (see Fig 4) is </w:t>
+      </w:r>
+      <w:proofErr w:type="gramStart"/>
+      <w:r>
+        <w:rPr>
+          <w:rFonts w:asciiTheme="minorHAnsi" w:hAnsiTheme="minorHAnsi" w:cstheme="minorHAnsi"/>
+        </w:rPr>
+        <w:t>sufficient</w:t>
+      </w:r>
+      <w:proofErr w:type="gramEnd"/>
+      <w:r>
+        <w:rPr>
+          <w:rFonts w:asciiTheme="minorHAnsi" w:hAnsiTheme="minorHAnsi" w:cstheme="minorHAnsi"/>
+        </w:rPr>
+        <w:t xml:space="preserve"> to populate the two subject records in the template.</w:t>
       </w:r>
     </w:p>
     <w:p>
@@ -5953,7 +6766,7 @@
                     </pic:cNvPicPr>
                   </pic:nvPicPr>
                   <pic:blipFill>
-                    <a:blip r:embed="rId50">
+                    <a:blip r:embed="rId51">
                       <a:extLst>
                         <a:ext uri="{28A0092B-C50C-407E-A947-70E740481C1C}">
                           <a14:useLocalDpi xmlns:a14="http://schemas.microsoft.com/office/drawing/2010/main" val="0"/>
@@ -6065,10 +6878,12 @@
       <w:pPr>
         <w:pStyle w:val="Heading3"/>
       </w:pPr>
+      <w:proofErr w:type="spellStart"/>
       <w:r>
         <w:lastRenderedPageBreak/>
         <w:t>Conc_Time_Values</w:t>
       </w:r>
+      <w:proofErr w:type="spellEnd"/>
     </w:p>
     <w:p>
       <w:pPr>
@@ -6106,7 +6921,23 @@
           <w:rFonts w:asciiTheme="minorHAnsi" w:hAnsiTheme="minorHAnsi" w:cstheme="minorHAnsi"/>
           <w:color w:val="24292E"/>
         </w:rPr>
-        <w:t>curating CvT data</w:t>
+        <w:t xml:space="preserve">curating </w:t>
+      </w:r>
+      <w:proofErr w:type="spellStart"/>
+      <w:r>
+        <w:rPr>
+          <w:rFonts w:asciiTheme="minorHAnsi" w:hAnsiTheme="minorHAnsi" w:cstheme="minorHAnsi"/>
+          <w:color w:val="24292E"/>
+        </w:rPr>
+        <w:t>CvT</w:t>
+      </w:r>
+      <w:proofErr w:type="spellEnd"/>
+      <w:r>
+        <w:rPr>
+          <w:rFonts w:asciiTheme="minorHAnsi" w:hAnsiTheme="minorHAnsi" w:cstheme="minorHAnsi"/>
+          <w:color w:val="24292E"/>
+        </w:rPr>
+        <w:t xml:space="preserve"> data</w:t>
       </w:r>
       <w:r>
         <w:rPr>
@@ -6131,9 +6962,41 @@
           <w:rFonts w:asciiTheme="minorHAnsi" w:hAnsiTheme="minorHAnsi" w:cstheme="minorHAnsi"/>
           <w:color w:val="24292E"/>
         </w:rPr>
-        <w:t>First each figure containing data is put into a png (in my case using the Windows 10 native "Snipping Tool", though there are many options for getting an image out of the pdf). Then data was extracted using WebPlotDigitizer (</w:t>
-      </w:r>
-      <w:hyperlink r:id="rId51" w:history="1">
+        <w:t xml:space="preserve">First each figure containing data is put into a </w:t>
+      </w:r>
+      <w:proofErr w:type="spellStart"/>
+      <w:r>
+        <w:rPr>
+          <w:rFonts w:asciiTheme="minorHAnsi" w:hAnsiTheme="minorHAnsi" w:cstheme="minorHAnsi"/>
+          <w:color w:val="24292E"/>
+        </w:rPr>
+        <w:t>png</w:t>
+      </w:r>
+      <w:proofErr w:type="spellEnd"/>
+      <w:r>
+        <w:rPr>
+          <w:rFonts w:asciiTheme="minorHAnsi" w:hAnsiTheme="minorHAnsi" w:cstheme="minorHAnsi"/>
+          <w:color w:val="24292E"/>
+        </w:rPr>
+        <w:t xml:space="preserve"> (in my case using the Windows 10 native "Snipping Tool", though there are many options for getting an image out of the pdf). Then data was extracted using </w:t>
+      </w:r>
+      <w:proofErr w:type="spellStart"/>
+      <w:r>
+        <w:rPr>
+          <w:rFonts w:asciiTheme="minorHAnsi" w:hAnsiTheme="minorHAnsi" w:cstheme="minorHAnsi"/>
+          <w:color w:val="24292E"/>
+        </w:rPr>
+        <w:t>WebPlotDigitizer</w:t>
+      </w:r>
+      <w:proofErr w:type="spellEnd"/>
+      <w:r>
+        <w:rPr>
+          <w:rFonts w:asciiTheme="minorHAnsi" w:hAnsiTheme="minorHAnsi" w:cstheme="minorHAnsi"/>
+          <w:color w:val="24292E"/>
+        </w:rPr>
+        <w:t xml:space="preserve"> (</w:t>
+      </w:r>
+      <w:hyperlink r:id="rId52" w:history="1">
         <w:r>
           <w:rPr>
             <w:rStyle w:val="Hyperlink"/>
@@ -6166,8 +7029,25 @@
           <w:rFonts w:asciiTheme="minorHAnsi" w:hAnsiTheme="minorHAnsi" w:cstheme="minorHAnsi"/>
           <w:color w:val="24292E"/>
         </w:rPr>
-        <w:t>Using Fig 4a from the publication as an example, the extracted image was uploaded into WebPlotDigitizer using File &gt; Load Image. "2D (X-Y) Plot" was selected as the plot type and then axes were aligned by clicking on the necessary points on the image (see Fig 5) followed by clicking "Complete" on the right side of the interface and inputting the x and y-values for those calibration points. Once calibrated, the web application automatically created a default dataset. When a dataset is selected in the upper-left portion of the interface, a "Manual Extraction" panel appears on the right side of the interface with "Add Point" selected by default. This allowed points to be added to the dataset by clicking on them in your image. These points were adjusted to be as close to accurate using the "Adjust Point" function and using the keyboard arrow and viewing the image in the zoomed in window in the top right corner of the interface. Once all data points for a single series were clicked and adjusted, the data was exported by using the "View Data" button on the left side of the interface and then copying/pasting into the </w:t>
-      </w:r>
+        <w:t xml:space="preserve">Using Fig 4a from the publication as an example, the extracted image was uploaded into </w:t>
+      </w:r>
+      <w:proofErr w:type="spellStart"/>
+      <w:r>
+        <w:rPr>
+          <w:rFonts w:asciiTheme="minorHAnsi" w:hAnsiTheme="minorHAnsi" w:cstheme="minorHAnsi"/>
+          <w:color w:val="24292E"/>
+        </w:rPr>
+        <w:t>WebPlotDigitizer</w:t>
+      </w:r>
+      <w:proofErr w:type="spellEnd"/>
+      <w:r>
+        <w:rPr>
+          <w:rFonts w:asciiTheme="minorHAnsi" w:hAnsiTheme="minorHAnsi" w:cstheme="minorHAnsi"/>
+          <w:color w:val="24292E"/>
+        </w:rPr>
+        <w:t xml:space="preserve"> using File &gt; Load Image. "2D (X-Y) Plot" was selected as the plot type and then axes were aligned by clicking on the necessary points on the image (see Fig 5) followed by clicking "Complete" on the right side of the interface and inputting the x and y-values for those calibration points. Once calibrated, the web application automatically created a default dataset. When a dataset is selected in the upper-left portion of the interface, a "Manual Extraction" panel appears on the right side of the interface with "Add Point" selected by default. This allowed points to be added to the dataset by clicking on them in your image. These points were adjusted to be as close to accurate using the "Adjust Point" function and using the keyboard arrow and viewing the image in the zoomed in window in the top right corner of the interface. Once all data points for a single series were clicked and adjusted, the data was exported by using the "View Data" button on the left side of the interface and then copying/pasting into the </w:t>
+      </w:r>
+      <w:proofErr w:type="spellStart"/>
       <w:r>
         <w:rPr>
           <w:rStyle w:val="Emphasis"/>
@@ -6176,6 +7056,7 @@
         </w:rPr>
         <w:t>ConcTimeValues</w:t>
       </w:r>
+      <w:proofErr w:type="spellEnd"/>
       <w:r>
         <w:rPr>
           <w:rFonts w:asciiTheme="minorHAnsi" w:hAnsiTheme="minorHAnsi" w:cstheme="minorHAnsi"/>
@@ -6209,6 +7090,7 @@
         </w:rPr>
         <w:t> </w:t>
       </w:r>
+      <w:proofErr w:type="spellStart"/>
       <w:r>
         <w:rPr>
           <w:rStyle w:val="Emphasis"/>
@@ -6217,13 +7099,23 @@
         </w:rPr>
         <w:t>ConcTimeValue</w:t>
       </w:r>
-      <w:r>
-        <w:rPr>
-          <w:rFonts w:asciiTheme="minorHAnsi" w:hAnsiTheme="minorHAnsi" w:cstheme="minorHAnsi"/>
-          <w:color w:val="24292E"/>
-        </w:rPr>
-        <w:t> information being extracted using WebPlotDigitizer</w:t>
-      </w:r>
+      <w:proofErr w:type="spellEnd"/>
+      <w:r>
+        <w:rPr>
+          <w:rFonts w:asciiTheme="minorHAnsi" w:hAnsiTheme="minorHAnsi" w:cstheme="minorHAnsi"/>
+          <w:color w:val="24292E"/>
+        </w:rPr>
+        <w:t xml:space="preserve"> information being extracted using </w:t>
+      </w:r>
+      <w:proofErr w:type="spellStart"/>
+      <w:r>
+        <w:rPr>
+          <w:rFonts w:asciiTheme="minorHAnsi" w:hAnsiTheme="minorHAnsi" w:cstheme="minorHAnsi"/>
+          <w:color w:val="24292E"/>
+        </w:rPr>
+        <w:t>WebPlotDigitizer</w:t>
+      </w:r>
+      <w:proofErr w:type="spellEnd"/>
     </w:p>
     <w:p>
       <w:pPr>
@@ -6258,7 +7150,7 @@
                     </pic:cNvPicPr>
                   </pic:nvPicPr>
                   <pic:blipFill>
-                    <a:blip r:embed="rId52" cstate="print">
+                    <a:blip r:embed="rId53" cstate="print">
                       <a:extLst>
                         <a:ext uri="{28A0092B-C50C-407E-A947-70E740481C1C}">
                           <a14:useLocalDpi xmlns:a14="http://schemas.microsoft.com/office/drawing/2010/main" val="0"/>
@@ -6292,8 +7184,8 @@
       <w:bookmarkEnd w:id="0"/>
     </w:p>
     <w:sectPr>
-      <w:headerReference w:type="default" r:id="rId53"/>
-      <w:footerReference w:type="default" r:id="rId54"/>
+      <w:headerReference w:type="default" r:id="rId54"/>
+      <w:footerReference w:type="default" r:id="rId55"/>
       <w:pgSz w:w="12240" w:h="15840"/>
       <w:pgMar w:top="1440" w:right="1440" w:bottom="1440" w:left="1440" w:header="720" w:footer="720" w:gutter="0"/>
       <w:cols w:space="720"/>
@@ -6696,7 +7588,15 @@
       <w:pStyle w:val="Header"/>
     </w:pPr>
     <w:r>
-      <w:t>SOP for CvTdb Data Curation</w:t>
+      <w:t xml:space="preserve">SOP for </w:t>
+    </w:r>
+    <w:proofErr w:type="spellStart"/>
+    <w:r>
+      <w:t>CvTdb</w:t>
+    </w:r>
+    <w:proofErr w:type="spellEnd"/>
+    <w:r>
+      <w:t xml:space="preserve"> Data Curation</w:t>
     </w:r>
     <w:r>
       <w:tab/>
@@ -6717,7 +7617,7 @@
       <w:rPr>
         <w:noProof/>
       </w:rPr>
-      <w:t>8/12/2020</w:t>
+      <w:t>9/8/2020</w:t>
     </w:r>
     <w:r>
       <w:fldChar w:fldCharType="end"/>
@@ -7876,7 +8776,6 @@
   <w:style w:type="character" w:default="1" w:styleId="DefaultParagraphFont">
     <w:name w:val="Default Paragraph Font"/>
     <w:uiPriority w:val="1"/>
-    <w:semiHidden/>
     <w:unhideWhenUsed/>
   </w:style>
   <w:style w:type="table" w:default="1" w:styleId="TableNormal">
@@ -8538,7 +9437,7 @@
 </file>
 
 <file path=customXml/itemProps1.xml><?xml version="1.0" encoding="utf-8"?>
-<ds:datastoreItem xmlns:ds="http://schemas.openxmlformats.org/officeDocument/2006/customXml" ds:itemID="{05C1FFDC-787C-4624-A93D-4B423035488E}">
+<ds:datastoreItem xmlns:ds="http://schemas.openxmlformats.org/officeDocument/2006/customXml" ds:itemID="{0C0B1447-52D5-4B97-A893-896DF2FC3497}">
   <ds:schemaRefs>
     <ds:schemaRef ds:uri="http://schemas.openxmlformats.org/officeDocument/2006/bibliography"/>
   </ds:schemaRefs>

</xml_diff>

<commit_message>
Further explanation of study, series, foreign keys
Each dose is a different "study". One study may have multiple series (for example, different tissues).
</commit_message>
<xml_diff>
--- a/CvTdbSOP.docx
+++ b/CvTdbSOP.docx
@@ -1,6 +1,6 @@
 
 <file path=word/document.xml><?xml version="1.0" encoding="utf-8"?>
-<w:document xmlns:wpc="http://schemas.microsoft.com/office/word/2010/wordprocessingCanvas" xmlns:cx="http://schemas.microsoft.com/office/drawing/2014/chartex" xmlns:cx1="http://schemas.microsoft.com/office/drawing/2015/9/8/chartex" xmlns:cx2="http://schemas.microsoft.com/office/drawing/2015/10/21/chartex" xmlns:cx3="http://schemas.microsoft.com/office/drawing/2016/5/9/chartex" xmlns:cx4="http://schemas.microsoft.com/office/drawing/2016/5/10/chartex" xmlns:cx5="http://schemas.microsoft.com/office/drawing/2016/5/11/chartex" xmlns:cx6="http://schemas.microsoft.com/office/drawing/2016/5/12/chartex" xmlns:cx7="http://schemas.microsoft.com/office/drawing/2016/5/13/chartex" xmlns:cx8="http://schemas.microsoft.com/office/drawing/2016/5/14/chartex" xmlns:mc="http://schemas.openxmlformats.org/markup-compatibility/2006" xmlns:aink="http://schemas.microsoft.com/office/drawing/2016/ink" xmlns:am3d="http://schemas.microsoft.com/office/drawing/2017/model3d" xmlns:o="urn:schemas-microsoft-com:office:office" xmlns:r="http://schemas.openxmlformats.org/officeDocument/2006/relationships" xmlns:m="http://schemas.openxmlformats.org/officeDocument/2006/math" xmlns:v="urn:schemas-microsoft-com:vml" xmlns:wp14="http://schemas.microsoft.com/office/word/2010/wordprocessingDrawing" xmlns:wp="http://schemas.openxmlformats.org/drawingml/2006/wordprocessingDrawing" xmlns:w10="urn:schemas-microsoft-com:office:word" xmlns:w="http://schemas.openxmlformats.org/wordprocessingml/2006/main" xmlns:w14="http://schemas.microsoft.com/office/word/2010/wordml" xmlns:w15="http://schemas.microsoft.com/office/word/2012/wordml" xmlns:w16cid="http://schemas.microsoft.com/office/word/2016/wordml/cid" xmlns:w16se="http://schemas.microsoft.com/office/word/2015/wordml/symex" xmlns:wpg="http://schemas.microsoft.com/office/word/2010/wordprocessingGroup" xmlns:wpi="http://schemas.microsoft.com/office/word/2010/wordprocessingInk" xmlns:wne="http://schemas.microsoft.com/office/word/2006/wordml" xmlns:wps="http://schemas.microsoft.com/office/word/2010/wordprocessingShape" mc:Ignorable="w14 w15 w16se w16cid wp14">
+<w:document xmlns:wpc="http://schemas.microsoft.com/office/word/2010/wordprocessingCanvas" xmlns:cx="http://schemas.microsoft.com/office/drawing/2014/chartex" xmlns:cx1="http://schemas.microsoft.com/office/drawing/2015/9/8/chartex" xmlns:cx2="http://schemas.microsoft.com/office/drawing/2015/10/21/chartex" xmlns:cx3="http://schemas.microsoft.com/office/drawing/2016/5/9/chartex" xmlns:cx4="http://schemas.microsoft.com/office/drawing/2016/5/10/chartex" xmlns:cx5="http://schemas.microsoft.com/office/drawing/2016/5/11/chartex" xmlns:cx6="http://schemas.microsoft.com/office/drawing/2016/5/12/chartex" xmlns:cx7="http://schemas.microsoft.com/office/drawing/2016/5/13/chartex" xmlns:cx8="http://schemas.microsoft.com/office/drawing/2016/5/14/chartex" xmlns:mc="http://schemas.openxmlformats.org/markup-compatibility/2006" xmlns:aink="http://schemas.microsoft.com/office/drawing/2016/ink" xmlns:am3d="http://schemas.microsoft.com/office/drawing/2017/model3d" xmlns:o="urn:schemas-microsoft-com:office:office" xmlns:r="http://schemas.openxmlformats.org/officeDocument/2006/relationships" xmlns:m="http://schemas.openxmlformats.org/officeDocument/2006/math" xmlns:v="urn:schemas-microsoft-com:vml" xmlns:wp14="http://schemas.microsoft.com/office/word/2010/wordprocessingDrawing" xmlns:wp="http://schemas.openxmlformats.org/drawingml/2006/wordprocessingDrawing" xmlns:w10="urn:schemas-microsoft-com:office:word" xmlns:w="http://schemas.openxmlformats.org/wordprocessingml/2006/main" xmlns:w14="http://schemas.microsoft.com/office/word/2010/wordml" xmlns:w15="http://schemas.microsoft.com/office/word/2012/wordml" xmlns:w16cex="http://schemas.microsoft.com/office/word/2018/wordml/cex" xmlns:w16cid="http://schemas.microsoft.com/office/word/2016/wordml/cid" xmlns:w16="http://schemas.microsoft.com/office/word/2018/wordml" xmlns:w16se="http://schemas.microsoft.com/office/word/2015/wordml/symex" xmlns:wpg="http://schemas.microsoft.com/office/word/2010/wordprocessingGroup" xmlns:wpi="http://schemas.microsoft.com/office/word/2010/wordprocessingInk" xmlns:wne="http://schemas.microsoft.com/office/word/2006/wordml" xmlns:wps="http://schemas.microsoft.com/office/word/2010/wordprocessingShape" mc:Ignorable="w14 w15 w16se w16cid w16 w16cex wp14">
   <w:body>
     <w:p>
       <w:pPr>
@@ -9,13 +9,8 @@
         <w:jc w:val="center"/>
       </w:pPr>
       <w:bookmarkStart w:id="0" w:name="_MailOriginal"/>
-      <w:proofErr w:type="spellStart"/>
-      <w:r>
-        <w:t>CvTdb</w:t>
-      </w:r>
-      <w:proofErr w:type="spellEnd"/>
-      <w:r>
-        <w:t xml:space="preserve"> </w:t>
+      <w:r>
+        <w:t xml:space="preserve">CvTdb </w:t>
       </w:r>
       <w:r>
         <w:t>Data Curation</w:t>
@@ -115,33 +110,11 @@
           <w:rFonts w:asciiTheme="minorHAnsi" w:hAnsiTheme="minorHAnsi" w:cstheme="minorHAnsi"/>
         </w:rPr>
       </w:pPr>
-      <w:proofErr w:type="spellStart"/>
-      <w:r>
-        <w:rPr>
-          <w:rFonts w:asciiTheme="minorHAnsi" w:hAnsiTheme="minorHAnsi" w:cstheme="minorHAnsi"/>
-        </w:rPr>
-        <w:t>CvTdb</w:t>
-      </w:r>
-      <w:proofErr w:type="spellEnd"/>
-      <w:r>
-        <w:rPr>
-          <w:rFonts w:asciiTheme="minorHAnsi" w:hAnsiTheme="minorHAnsi" w:cstheme="minorHAnsi"/>
-        </w:rPr>
-        <w:t xml:space="preserve"> is a database of toxicokinetic tissue concentration vs. time (</w:t>
-      </w:r>
-      <w:proofErr w:type="spellStart"/>
-      <w:r>
-        <w:rPr>
-          <w:rFonts w:asciiTheme="minorHAnsi" w:hAnsiTheme="minorHAnsi" w:cstheme="minorHAnsi"/>
-        </w:rPr>
-        <w:t>CvT</w:t>
-      </w:r>
-      <w:proofErr w:type="spellEnd"/>
-      <w:r>
-        <w:rPr>
-          <w:rFonts w:asciiTheme="minorHAnsi" w:hAnsiTheme="minorHAnsi" w:cstheme="minorHAnsi"/>
-        </w:rPr>
-        <w:t xml:space="preserve">) data extracted from the scientific </w:t>
+      <w:r>
+        <w:rPr>
+          <w:rFonts w:asciiTheme="minorHAnsi" w:hAnsiTheme="minorHAnsi" w:cstheme="minorHAnsi"/>
+        </w:rPr>
+        <w:t xml:space="preserve">CvTdb is a database of toxicokinetic tissue concentration vs. time (CvT) data extracted from the scientific </w:t>
       </w:r>
       <w:r>
         <w:rPr>
@@ -394,16 +367,82 @@
       <w:r>
         <w:t xml:space="preserve">Figure </w:t>
       </w:r>
-      <w:r>
+      <w:fldSimple w:instr=" SEQ Figure \* ARABIC ">
+        <w:r>
+          <w:rPr>
+            <w:noProof/>
+          </w:rPr>
+          <w:t>1</w:t>
+        </w:r>
+      </w:fldSimple>
+      <w:bookmarkEnd w:id="1"/>
+      <w:r>
+        <w:t xml:space="preserve">: </w:t>
+      </w:r>
+      <w:r>
+        <w:t xml:space="preserve">The CvTdb curation process focuses on extracting chemical </w:t>
+      </w:r>
+      <w:r>
+        <w:t>concentration vs. time data from peer-reviewed papers and annotating the experiments that led to those data</w:t>
+      </w:r>
+      <w:r>
+        <w:t>. We often use a tool (</w:t>
+      </w:r>
+      <w:hyperlink r:id="rId14" w:history="1">
+        <w:r>
+          <w:rPr>
+            <w:rStyle w:val="Hyperlink"/>
+            <w:color w:val="0366D6"/>
+          </w:rPr>
+          <w:t>WebPlotDigitizer</w:t>
+        </w:r>
+      </w:hyperlink>
+      <w:r>
+        <w:t>) to</w:t>
+      </w:r>
+      <w:r>
+        <w:t xml:space="preserve"> manually extract the data from figures in a paper.</w:t>
+      </w:r>
+    </w:p>
+    <w:p>
+      <w:pPr>
+        <w:rPr>
+          <w:rFonts w:asciiTheme="minorHAnsi" w:hAnsiTheme="minorHAnsi" w:cstheme="minorHAnsi"/>
+        </w:rPr>
+      </w:pPr>
+      <w:r>
+        <w:rPr>
+          <w:rFonts w:asciiTheme="minorHAnsi" w:hAnsiTheme="minorHAnsi" w:cstheme="minorHAnsi"/>
+        </w:rPr>
+        <w:t xml:space="preserve">As illustrated in </w:t>
+      </w:r>
+      <w:r>
+        <w:rPr>
+          <w:rFonts w:asciiTheme="minorHAnsi" w:hAnsiTheme="minorHAnsi" w:cstheme="minorHAnsi"/>
+        </w:rPr>
         <w:fldChar w:fldCharType="begin"/>
       </w:r>
       <w:r>
-        <w:instrText xml:space="preserve"> SEQ Figure \* ARABIC </w:instrText>
-      </w:r>
-      <w:r>
+        <w:rPr>
+          <w:rFonts w:asciiTheme="minorHAnsi" w:hAnsiTheme="minorHAnsi" w:cstheme="minorHAnsi"/>
+        </w:rPr>
+        <w:instrText xml:space="preserve"> REF _Ref41393931 \h </w:instrText>
+      </w:r>
+      <w:r>
+        <w:rPr>
+          <w:rFonts w:asciiTheme="minorHAnsi" w:hAnsiTheme="minorHAnsi" w:cstheme="minorHAnsi"/>
+        </w:rPr>
+      </w:r>
+      <w:r>
+        <w:rPr>
+          <w:rFonts w:asciiTheme="minorHAnsi" w:hAnsiTheme="minorHAnsi" w:cstheme="minorHAnsi"/>
+        </w:rPr>
         <w:fldChar w:fldCharType="separate"/>
       </w:r>
       <w:r>
+        <w:t xml:space="preserve">Figure </w:t>
+      </w:r>
+      <w:r>
         <w:rPr>
           <w:noProof/>
         </w:rPr>
@@ -411,113 +450,10 @@
       </w:r>
       <w:r>
         <w:rPr>
-          <w:noProof/>
+          <w:rFonts w:asciiTheme="minorHAnsi" w:hAnsiTheme="minorHAnsi" w:cstheme="minorHAnsi"/>
         </w:rPr>
         <w:fldChar w:fldCharType="end"/>
       </w:r>
-      <w:bookmarkEnd w:id="1"/>
-      <w:r>
-        <w:t xml:space="preserve">: </w:t>
-      </w:r>
-      <w:r>
-        <w:t xml:space="preserve">The </w:t>
-      </w:r>
-      <w:proofErr w:type="spellStart"/>
-      <w:r>
-        <w:t>CvTdb</w:t>
-      </w:r>
-      <w:proofErr w:type="spellEnd"/>
-      <w:r>
-        <w:t xml:space="preserve"> curation process focuses on extracting chemical </w:t>
-      </w:r>
-      <w:r>
-        <w:t>concentration vs. time data from peer-reviewed papers and annotating the experiments that led to those data</w:t>
-      </w:r>
-      <w:r>
-        <w:t>. We often use a tool (</w:t>
-      </w:r>
-      <w:proofErr w:type="spellStart"/>
-      <w:r>
-        <w:fldChar w:fldCharType="begin"/>
-      </w:r>
-      <w:r>
-        <w:instrText xml:space="preserve"> HYPERLINK "https://automeris.io/WebPlotDigitizer/" </w:instrText>
-      </w:r>
-      <w:r>
-        <w:fldChar w:fldCharType="separate"/>
-      </w:r>
-      <w:r>
-        <w:rPr>
-          <w:rStyle w:val="Hyperlink"/>
-          <w:color w:val="0366D6"/>
-        </w:rPr>
-        <w:t>WebPlotDigitizer</w:t>
-      </w:r>
-      <w:proofErr w:type="spellEnd"/>
-      <w:r>
-        <w:rPr>
-          <w:rStyle w:val="Hyperlink"/>
-          <w:color w:val="0366D6"/>
-        </w:rPr>
-        <w:fldChar w:fldCharType="end"/>
-      </w:r>
-      <w:r>
-        <w:t>) to</w:t>
-      </w:r>
-      <w:r>
-        <w:t xml:space="preserve"> manually extract the data from figures in a paper.</w:t>
-      </w:r>
-    </w:p>
-    <w:p>
-      <w:pPr>
-        <w:rPr>
-          <w:rFonts w:asciiTheme="minorHAnsi" w:hAnsiTheme="minorHAnsi" w:cstheme="minorHAnsi"/>
-        </w:rPr>
-      </w:pPr>
-      <w:r>
-        <w:rPr>
-          <w:rFonts w:asciiTheme="minorHAnsi" w:hAnsiTheme="minorHAnsi" w:cstheme="minorHAnsi"/>
-        </w:rPr>
-        <w:t xml:space="preserve">As illustrated in </w:t>
-      </w:r>
-      <w:r>
-        <w:rPr>
-          <w:rFonts w:asciiTheme="minorHAnsi" w:hAnsiTheme="minorHAnsi" w:cstheme="minorHAnsi"/>
-        </w:rPr>
-        <w:fldChar w:fldCharType="begin"/>
-      </w:r>
-      <w:r>
-        <w:rPr>
-          <w:rFonts w:asciiTheme="minorHAnsi" w:hAnsiTheme="minorHAnsi" w:cstheme="minorHAnsi"/>
-        </w:rPr>
-        <w:instrText xml:space="preserve"> REF _Ref41393931 \h </w:instrText>
-      </w:r>
-      <w:r>
-        <w:rPr>
-          <w:rFonts w:asciiTheme="minorHAnsi" w:hAnsiTheme="minorHAnsi" w:cstheme="minorHAnsi"/>
-        </w:rPr>
-      </w:r>
-      <w:r>
-        <w:rPr>
-          <w:rFonts w:asciiTheme="minorHAnsi" w:hAnsiTheme="minorHAnsi" w:cstheme="minorHAnsi"/>
-        </w:rPr>
-        <w:fldChar w:fldCharType="separate"/>
-      </w:r>
-      <w:r>
-        <w:t xml:space="preserve">Figure </w:t>
-      </w:r>
-      <w:r>
-        <w:rPr>
-          <w:noProof/>
-        </w:rPr>
-        <w:t>1</w:t>
-      </w:r>
-      <w:r>
-        <w:rPr>
-          <w:rFonts w:asciiTheme="minorHAnsi" w:hAnsiTheme="minorHAnsi" w:cstheme="minorHAnsi"/>
-        </w:rPr>
-        <w:fldChar w:fldCharType="end"/>
-      </w:r>
       <w:r>
         <w:rPr>
           <w:rFonts w:asciiTheme="minorHAnsi" w:hAnsiTheme="minorHAnsi" w:cstheme="minorHAnsi"/>
@@ -528,49 +464,16 @@
         <w:rPr>
           <w:rFonts w:asciiTheme="minorHAnsi" w:hAnsiTheme="minorHAnsi" w:cstheme="minorHAnsi"/>
         </w:rPr>
-        <w:t xml:space="preserve">the </w:t>
-      </w:r>
-      <w:proofErr w:type="spellStart"/>
-      <w:r>
-        <w:rPr>
-          <w:rFonts w:asciiTheme="minorHAnsi" w:hAnsiTheme="minorHAnsi" w:cstheme="minorHAnsi"/>
-        </w:rPr>
-        <w:t>CvT</w:t>
-      </w:r>
-      <w:proofErr w:type="spellEnd"/>
-      <w:r>
-        <w:rPr>
-          <w:rFonts w:asciiTheme="minorHAnsi" w:hAnsiTheme="minorHAnsi" w:cstheme="minorHAnsi"/>
-        </w:rPr>
-        <w:t xml:space="preserve"> data curation process is an </w:t>
-      </w:r>
-      <w:r>
-        <w:rPr>
-          <w:rFonts w:asciiTheme="minorHAnsi" w:hAnsiTheme="minorHAnsi" w:cstheme="minorHAnsi"/>
-        </w:rPr>
-        <w:t xml:space="preserve">attempt to extract </w:t>
-      </w:r>
-      <w:proofErr w:type="spellStart"/>
-      <w:r>
-        <w:rPr>
-          <w:rFonts w:asciiTheme="minorHAnsi" w:hAnsiTheme="minorHAnsi" w:cstheme="minorHAnsi"/>
-        </w:rPr>
-        <w:t>CvT</w:t>
-      </w:r>
-      <w:proofErr w:type="spellEnd"/>
-      <w:r>
-        <w:rPr>
-          <w:rFonts w:asciiTheme="minorHAnsi" w:hAnsiTheme="minorHAnsi" w:cstheme="minorHAnsi"/>
-        </w:rPr>
-        <w:t xml:space="preserve"> data from the peer-reviewed scientific literature. These data may be available as supplemental tables, tables in the paper, or, in many cases, only as graphs within the papers. We store the data and document the conditions for each experiment within an Excel file that we call the “</w:t>
-      </w:r>
-      <w:proofErr w:type="spellStart"/>
-      <w:r>
-        <w:t>CvT</w:t>
-      </w:r>
-      <w:proofErr w:type="spellEnd"/>
-      <w:r>
-        <w:t xml:space="preserve"> Data Template”. </w:t>
+        <w:t xml:space="preserve">the CvT data curation process is an </w:t>
+      </w:r>
+      <w:r>
+        <w:rPr>
+          <w:rFonts w:asciiTheme="minorHAnsi" w:hAnsiTheme="minorHAnsi" w:cstheme="minorHAnsi"/>
+        </w:rPr>
+        <w:t>attempt to extract CvT data from the peer-reviewed scientific literature. These data may be available as supplemental tables, tables in the paper, or, in many cases, only as graphs within the papers. We store the data and document the conditions for each experiment within an Excel file that we call the “</w:t>
+      </w:r>
+      <w:r>
+        <w:t xml:space="preserve">CvT Data Template”. </w:t>
       </w:r>
     </w:p>
     <w:p>
@@ -737,21 +640,7 @@
         <w:rPr>
           <w:rFonts w:asciiTheme="minorHAnsi" w:hAnsiTheme="minorHAnsi" w:cstheme="minorHAnsi"/>
         </w:rPr>
-        <w:t xml:space="preserve"> data within the </w:t>
-      </w:r>
-      <w:proofErr w:type="spellStart"/>
-      <w:r>
-        <w:rPr>
-          <w:rFonts w:asciiTheme="minorHAnsi" w:hAnsiTheme="minorHAnsi" w:cstheme="minorHAnsi"/>
-        </w:rPr>
-        <w:t>CvTdb</w:t>
-      </w:r>
-      <w:proofErr w:type="spellEnd"/>
-      <w:r>
-        <w:rPr>
-          <w:rFonts w:asciiTheme="minorHAnsi" w:hAnsiTheme="minorHAnsi" w:cstheme="minorHAnsi"/>
-        </w:rPr>
-        <w:t xml:space="preserve"> can be extrapolated to chemicals without </w:t>
+        <w:t xml:space="preserve"> data within the CvTdb can be extrapolated to chemicals without </w:t>
       </w:r>
       <w:r>
         <w:rPr>
@@ -1000,20 +889,8 @@
                                       <w:sz w:val="32"/>
                                       <w:szCs w:val="32"/>
                                     </w:rPr>
-                                    <w:t xml:space="preserve">Concentrations from </w:t>
+                                    <w:t>Concentrations from CvTdb</w:t>
                                   </w:r>
-                                  <w:proofErr w:type="spellStart"/>
-                                  <w:r>
-                                    <w:rPr>
-                                      <w:rFonts w:ascii="Helvetica" w:eastAsia="MS PGothic" w:hAnsi="Helvetica" w:cstheme="minorBidi"/>
-                                      <w:color w:val="000000" w:themeColor="text1"/>
-                                      <w:kern w:val="24"/>
-                                      <w:sz w:val="32"/>
-                                      <w:szCs w:val="32"/>
-                                    </w:rPr>
-                                    <w:t>CvTdb</w:t>
-                                  </w:r>
-                                  <w:proofErr w:type="spellEnd"/>
                                 </w:p>
                               </w:txbxContent>
                             </wps:txbx>
@@ -2508,27 +2385,14 @@
       <w:r>
         <w:t xml:space="preserve">Figure </w:t>
       </w:r>
-      <w:r>
-        <w:fldChar w:fldCharType="begin"/>
-      </w:r>
-      <w:r>
-        <w:instrText xml:space="preserve"> SEQ Figure \* ARABIC </w:instrText>
-      </w:r>
-      <w:r>
-        <w:fldChar w:fldCharType="separate"/>
-      </w:r>
-      <w:r>
-        <w:rPr>
-          <w:noProof/>
-        </w:rPr>
-        <w:t>2</w:t>
-      </w:r>
-      <w:r>
-        <w:rPr>
-          <w:noProof/>
-        </w:rPr>
-        <w:fldChar w:fldCharType="end"/>
-      </w:r>
+      <w:fldSimple w:instr=" SEQ Figure \* ARABIC ">
+        <w:r>
+          <w:rPr>
+            <w:noProof/>
+          </w:rPr>
+          <w:t>2</w:t>
+        </w:r>
+      </w:fldSimple>
       <w:bookmarkEnd w:id="2"/>
       <w:r>
         <w:t xml:space="preserve">: </w:t>
@@ -2544,15 +2408,7 @@
         <w:t>in vivo</w:t>
       </w:r>
       <w:r>
-        <w:t xml:space="preserve"> </w:t>
-      </w:r>
-      <w:proofErr w:type="spellStart"/>
-      <w:r>
-        <w:t>CvT</w:t>
-      </w:r>
-      <w:proofErr w:type="spellEnd"/>
-      <w:r>
-        <w:t xml:space="preserve"> data to evaluate the statistical performance of generic TK models based upon </w:t>
+        <w:t xml:space="preserve"> CvT data to evaluate the statistical performance of generic TK models based upon </w:t>
       </w:r>
       <w:r>
         <w:rPr>
@@ -2607,7 +2463,7 @@
         </w:rPr>
         <w:t>PubMed ID’s (PMID) are the way we identify papers – all data and other information are linked together with the PMID’s. You can access PubMed at </w:t>
       </w:r>
-      <w:hyperlink r:id="rId14" w:history="1">
+      <w:hyperlink r:id="rId15" w:history="1">
         <w:r>
           <w:rPr>
             <w:rStyle w:val="Hyperlink"/>
@@ -2647,21 +2503,7 @@
         <w:rPr>
           <w:rFonts w:asciiTheme="minorHAnsi" w:hAnsiTheme="minorHAnsi" w:cstheme="minorHAnsi"/>
         </w:rPr>
-        <w:t xml:space="preserve">have been identified through keyword searches – it is always possible that a given paper does not contain </w:t>
-      </w:r>
-      <w:proofErr w:type="spellStart"/>
-      <w:r>
-        <w:rPr>
-          <w:rFonts w:asciiTheme="minorHAnsi" w:hAnsiTheme="minorHAnsi" w:cstheme="minorHAnsi"/>
-        </w:rPr>
-        <w:t>CvT</w:t>
-      </w:r>
-      <w:proofErr w:type="spellEnd"/>
-      <w:r>
-        <w:rPr>
-          <w:rFonts w:asciiTheme="minorHAnsi" w:hAnsiTheme="minorHAnsi" w:cstheme="minorHAnsi"/>
-        </w:rPr>
-        <w:t xml:space="preserve"> data. </w:t>
+        <w:t xml:space="preserve">have been identified through keyword searches – it is always possible that a given paper does not contain CvT data. </w:t>
       </w:r>
       <w:r>
         <w:rPr>
@@ -2697,25 +2539,7 @@
           <w:b/>
           <w:bCs/>
         </w:rPr>
-        <w:t xml:space="preserve">t get </w:t>
-      </w:r>
-      <w:proofErr w:type="spellStart"/>
-      <w:r>
-        <w:rPr>
-          <w:rFonts w:asciiTheme="minorHAnsi" w:hAnsiTheme="minorHAnsi" w:cstheme="minorHAnsi"/>
-          <w:b/>
-          <w:bCs/>
-        </w:rPr>
-        <w:t>CvT</w:t>
-      </w:r>
-      <w:proofErr w:type="spellEnd"/>
-      <w:r>
-        <w:rPr>
-          <w:rFonts w:asciiTheme="minorHAnsi" w:hAnsiTheme="minorHAnsi" w:cstheme="minorHAnsi"/>
-          <w:b/>
-          <w:bCs/>
-        </w:rPr>
-        <w:t xml:space="preserve"> data </w:t>
+        <w:t xml:space="preserve">t get CvT data </w:t>
       </w:r>
       <w:r>
         <w:rPr>
@@ -2875,8 +2699,7 @@
         </w:rPr>
         <w:t xml:space="preserve">with </w:t>
       </w:r>
-      <w:hyperlink r:id="rId15" w:history="1">
-        <w:proofErr w:type="spellStart"/>
+      <w:hyperlink r:id="rId16" w:history="1">
         <w:r>
           <w:rPr>
             <w:rStyle w:val="Hyperlink"/>
@@ -2885,7 +2708,6 @@
           </w:rPr>
           <w:t>WebPlotDigitizer</w:t>
         </w:r>
-        <w:proofErr w:type="spellEnd"/>
       </w:hyperlink>
       <w:r>
         <w:rPr>
@@ -2948,14 +2770,9 @@
       <w:pPr>
         <w:pStyle w:val="Heading2"/>
       </w:pPr>
-      <w:proofErr w:type="spellStart"/>
       <w:r>
         <w:lastRenderedPageBreak/>
-        <w:t>CvTdb</w:t>
-      </w:r>
-      <w:proofErr w:type="spellEnd"/>
-      <w:r>
-        <w:t xml:space="preserve"> Definitions</w:t>
+        <w:t>CvTdb Definitions</w:t>
       </w:r>
     </w:p>
     <w:p/>
@@ -2985,7 +2802,6 @@
       <w:r>
         <w:t xml:space="preserve"> Identifying the set of parameters necessary to properly annotate the extracted </w:t>
       </w:r>
-      <w:proofErr w:type="spellStart"/>
       <w:r>
         <w:rPr>
           <w:b/>
@@ -2993,7 +2809,6 @@
         </w:rPr>
         <w:t>CvT</w:t>
       </w:r>
-      <w:proofErr w:type="spellEnd"/>
       <w:r>
         <w:t xml:space="preserve"> data was iterative, with improvements evolving after the review of multiple publications (as the consistency and reporting of study details is highly variable in literature).</w:t>
       </w:r>
@@ -3023,6 +2838,84 @@
       </w:r>
       <w:r>
         <w:t>.</w:t>
+      </w:r>
+    </w:p>
+    <w:p/>
+    <w:p>
+      <w:pPr>
+        <w:pStyle w:val="ListParagraph"/>
+        <w:numPr>
+          <w:ilvl w:val="0"/>
+          <w:numId w:val="8"/>
+        </w:numPr>
+        <w:contextualSpacing w:val="0"/>
+        <w:rPr>
+          <w:rFonts w:eastAsia="Times New Roman"/>
+        </w:rPr>
+      </w:pPr>
+      <w:r>
+        <w:rPr>
+          <w:rFonts w:eastAsia="Times New Roman"/>
+        </w:rPr>
+        <w:t>A study is the treatment done to the animal.</w:t>
+      </w:r>
+    </w:p>
+    <w:p>
+      <w:pPr>
+        <w:pStyle w:val="ListParagraph"/>
+        <w:numPr>
+          <w:ilvl w:val="0"/>
+          <w:numId w:val="8"/>
+        </w:numPr>
+        <w:contextualSpacing w:val="0"/>
+        <w:rPr>
+          <w:rFonts w:eastAsia="Times New Roman"/>
+        </w:rPr>
+      </w:pPr>
+      <w:r>
+        <w:rPr>
+          <w:rFonts w:eastAsia="Times New Roman"/>
+        </w:rPr>
+        <w:t>A subject is a description of the animal</w:t>
+      </w:r>
+    </w:p>
+    <w:p>
+      <w:pPr>
+        <w:pStyle w:val="ListParagraph"/>
+        <w:numPr>
+          <w:ilvl w:val="0"/>
+          <w:numId w:val="8"/>
+        </w:numPr>
+        <w:contextualSpacing w:val="0"/>
+        <w:rPr>
+          <w:rFonts w:eastAsia="Times New Roman"/>
+        </w:rPr>
+      </w:pPr>
+      <w:r>
+        <w:rPr>
+          <w:rFonts w:eastAsia="Times New Roman"/>
+        </w:rPr>
+        <w:t>A series is a single consistent measurement done over time when a study is applied to a subject.</w:t>
+      </w:r>
+    </w:p>
+    <w:p>
+      <w:pPr>
+        <w:rPr>
+          <w:rFonts w:eastAsia="Times New Roman"/>
+        </w:rPr>
+      </w:pPr>
+    </w:p>
+    <w:p>
+      <w:pPr>
+        <w:rPr>
+          <w:rFonts w:eastAsia="Times New Roman"/>
+        </w:rPr>
+      </w:pPr>
+      <w:r>
+        <w:rPr>
+          <w:rFonts w:eastAsia="Times New Roman"/>
+        </w:rPr>
+        <w:t>Each table contains multiple “fields” (columns in the table) which contain the values that describe the experiment. Each field is labeled (for example “analyte_name” or “dose_level_original_units”). If a field refers to a column in a different table, it is described as a “foreign key” as the prefix “fk” is used (for example “fk_study_id” or “fk_series_id”).</w:t>
       </w:r>
     </w:p>
     <w:p>
@@ -3078,23 +2971,7 @@
           <w:rFonts w:asciiTheme="minorHAnsi" w:hAnsiTheme="minorHAnsi" w:cstheme="minorHAnsi"/>
           <w:color w:val="24292E"/>
         </w:rPr>
-        <w:t xml:space="preserve">PMID is </w:t>
-      </w:r>
-      <w:proofErr w:type="gramStart"/>
-      <w:r>
-        <w:rPr>
-          <w:rFonts w:asciiTheme="minorHAnsi" w:hAnsiTheme="minorHAnsi" w:cstheme="minorHAnsi"/>
-          <w:color w:val="24292E"/>
-        </w:rPr>
-        <w:t>sufficient</w:t>
-      </w:r>
-      <w:proofErr w:type="gramEnd"/>
-      <w:r>
-        <w:rPr>
-          <w:rFonts w:asciiTheme="minorHAnsi" w:hAnsiTheme="minorHAnsi" w:cstheme="minorHAnsi"/>
-          <w:color w:val="24292E"/>
-        </w:rPr>
-        <w:t xml:space="preserve"> as an id.</w:t>
+        <w:t>PMID is sufficient as an id.</w:t>
       </w:r>
     </w:p>
     <w:p>
@@ -3116,7 +2993,46 @@
         <w:rPr>
           <w:rFonts w:asciiTheme="minorHAnsi" w:hAnsiTheme="minorHAnsi" w:cstheme="minorHAnsi"/>
         </w:rPr>
-        <w:t>A study is generally equivalent to a single dosing strategy for a test substance. If the test substance is different or the dosing regime</w:t>
+        <w:t xml:space="preserve">A study is generally equivalent to a single dosing strategy for a test substance. </w:t>
+      </w:r>
+      <w:r>
+        <w:t xml:space="preserve">Every different treatment regime </w:t>
+      </w:r>
+      <w:r>
+        <w:t>(</w:t>
+      </w:r>
+      <w:r>
+        <w:rPr>
+          <w:b/>
+          <w:bCs/>
+        </w:rPr>
+        <w:t xml:space="preserve">including dose amount, </w:t>
+      </w:r>
+      <w:r>
+        <w:rPr>
+          <w:b/>
+          <w:bCs/>
+        </w:rPr>
+        <w:t>for example</w:t>
+      </w:r>
+      <w:r>
+        <w:rPr>
+          <w:b/>
+          <w:bCs/>
+        </w:rPr>
+        <w:t xml:space="preserve"> 1 mg/kg versus 10 mg/kg)</w:t>
+      </w:r>
+      <w:r>
+        <w:t xml:space="preserve"> </w:t>
+      </w:r>
+      <w:r>
+        <w:t xml:space="preserve">is a different study.  </w:t>
+      </w:r>
+      <w:r>
+        <w:rPr>
+          <w:rFonts w:asciiTheme="minorHAnsi" w:hAnsiTheme="minorHAnsi" w:cstheme="minorHAnsi"/>
+        </w:rPr>
+        <w:t>If the test substance is different or the dosing regime</w:t>
       </w:r>
       <w:r>
         <w:rPr>
@@ -3192,10 +3108,49 @@
       </w:r>
     </w:p>
     <w:p>
+      <w:r>
+        <w:t xml:space="preserve">The series linked to a study will document all the different measurements that were taken using a particular treatment regime (like </w:t>
+      </w:r>
+      <w:r>
+        <w:t>different measured analytes</w:t>
+      </w:r>
+      <w:r>
+        <w:t xml:space="preserve">, measurements from different tissues, results from different subjects like wt vs compromised rats).  </w:t>
+      </w:r>
+    </w:p>
+    <w:p/>
+    <w:p>
+      <w:r>
+        <w:t xml:space="preserve">Since this is a concentration vs time </w:t>
+      </w:r>
+      <w:r>
+        <w:t>database, we do not currently</w:t>
+      </w:r>
+      <w:r>
+        <w:t xml:space="preserve"> phenotypic changes like body weight.</w:t>
+      </w:r>
+    </w:p>
+    <w:p>
+      <w:pPr>
+        <w:spacing w:after="160" w:line="259" w:lineRule="auto"/>
+        <w:rPr>
+          <w:rFonts w:eastAsia="Times New Roman"/>
+          <w:b/>
+          <w:bCs/>
+          <w:sz w:val="27"/>
+          <w:szCs w:val="27"/>
+        </w:rPr>
+      </w:pPr>
+      <w:r>
+        <w:br w:type="page"/>
+      </w:r>
+    </w:p>
+    <w:p>
       <w:pPr>
         <w:pStyle w:val="Heading3"/>
       </w:pPr>
       <w:r>
+        <w:lastRenderedPageBreak/>
         <w:t>Subjects</w:t>
       </w:r>
     </w:p>
@@ -3203,8 +3158,11 @@
       <w:pPr>
         <w:spacing w:line="276" w:lineRule="auto"/>
         <w:rPr>
-          <w:rFonts w:asciiTheme="minorHAnsi" w:hAnsiTheme="minorHAnsi" w:cstheme="minorHAnsi"/>
-          <w:color w:val="24292E"/>
+          <w:rFonts w:eastAsia="Times New Roman"/>
+          <w:b/>
+          <w:bCs/>
+          <w:sz w:val="27"/>
+          <w:szCs w:val="27"/>
         </w:rPr>
       </w:pPr>
       <w:r>
@@ -3329,11 +3287,9 @@
       <w:pPr>
         <w:pStyle w:val="Heading3"/>
       </w:pPr>
-      <w:proofErr w:type="spellStart"/>
       <w:r>
         <w:t>Conc_Time_Values</w:t>
       </w:r>
-      <w:proofErr w:type="spellEnd"/>
     </w:p>
     <w:p>
       <w:r>
@@ -3361,11 +3317,7 @@
         <w:t xml:space="preserve"> then</w:t>
       </w:r>
       <w:r>
-        <w:t xml:space="preserve"> please do capture it. However, it is currently not worth the extra </w:t>
-      </w:r>
-      <w:r>
-        <w:lastRenderedPageBreak/>
-        <w:t>effort of extracting standard deviations from graphs.</w:t>
+        <w:t xml:space="preserve"> please do capture it. However, it is currently not worth the extra effort of extracting standard deviations from graphs.</w:t>
       </w:r>
       <w:r>
         <w:t xml:space="preserve"> </w:t>
@@ -3423,18 +3375,26 @@
     </w:p>
     <w:p>
       <w:pPr>
+        <w:spacing w:after="160" w:line="259" w:lineRule="auto"/>
+        <w:rPr>
+          <w:rFonts w:eastAsia="Times New Roman"/>
+          <w:b/>
+          <w:bCs/>
+          <w:sz w:val="27"/>
+          <w:szCs w:val="27"/>
+        </w:rPr>
+      </w:pPr>
+      <w:r>
+        <w:br w:type="page"/>
+      </w:r>
+    </w:p>
+    <w:p>
+      <w:pPr>
         <w:pStyle w:val="Heading3"/>
       </w:pPr>
       <w:r>
-        <w:t xml:space="preserve">How the </w:t>
-      </w:r>
-      <w:proofErr w:type="spellStart"/>
-      <w:r>
-        <w:t>CvTdb</w:t>
-      </w:r>
-      <w:proofErr w:type="spellEnd"/>
-      <w:r>
-        <w:t xml:space="preserve"> Terms Relate</w:t>
+        <w:lastRenderedPageBreak/>
+        <w:t>How the CvTdb Terms Relate</w:t>
       </w:r>
     </w:p>
     <w:p>
@@ -3461,7 +3421,7 @@
                     <pic:cNvPicPr/>
                   </pic:nvPicPr>
                   <pic:blipFill>
-                    <a:blip r:embed="rId16">
+                    <a:blip r:embed="rId17">
                       <a:extLst>
                         <a:ext uri="{28A0092B-C50C-407E-A947-70E740481C1C}">
                           <a14:useLocalDpi xmlns:a14="http://schemas.microsoft.com/office/drawing/2010/main" val="0"/>
@@ -3505,16 +3465,11 @@
       <w:r>
         <w:t xml:space="preserve">of </w:t>
       </w:r>
-      <w:proofErr w:type="spellStart"/>
       <w:r>
         <w:t>CvT</w:t>
       </w:r>
       <w:r>
-        <w:t>db</w:t>
-      </w:r>
-      <w:proofErr w:type="spellEnd"/>
-      <w:r>
-        <w:t>.</w:t>
+        <w:t>db.</w:t>
       </w:r>
       <w:r>
         <w:br w:type="page"/>
@@ -3532,24 +3487,16 @@
     <w:p/>
     <w:p>
       <w:r>
-        <w:t xml:space="preserve">Visit the </w:t>
-      </w:r>
-      <w:proofErr w:type="spellStart"/>
-      <w:r>
-        <w:t>CvTdb</w:t>
-      </w:r>
-      <w:proofErr w:type="spellEnd"/>
-      <w:r>
-        <w:t xml:space="preserve"> Data Curation spreadsheet:</w:t>
-      </w:r>
-    </w:p>
-    <w:p>
-      <w:pPr>
-        <w:rPr>
-          <w:rFonts w:asciiTheme="minorHAnsi" w:hAnsiTheme="minorHAnsi" w:cstheme="minorHAnsi"/>
-        </w:rPr>
-      </w:pPr>
-      <w:hyperlink r:id="rId17" w:history="1">
+        <w:t>Visit the CvTdb Data Curation spreadsheet:</w:t>
+      </w:r>
+    </w:p>
+    <w:p>
+      <w:pPr>
+        <w:rPr>
+          <w:rFonts w:asciiTheme="minorHAnsi" w:hAnsiTheme="minorHAnsi" w:cstheme="minorHAnsi"/>
+        </w:rPr>
+      </w:pPr>
+      <w:hyperlink r:id="rId18" w:history="1">
         <w:r>
           <w:rPr>
             <w:rStyle w:val="Hyperlink"/>
@@ -3669,7 +3616,7 @@
       </w:r>
     </w:p>
     <w:p>
-      <w:hyperlink r:id="rId18" w:history="1">
+      <w:hyperlink r:id="rId19" w:history="1">
         <w:r>
           <w:rPr>
             <w:rStyle w:val="Hyperlink"/>
@@ -3685,7 +3632,7 @@
       </w:r>
     </w:p>
     <w:p>
-      <w:hyperlink r:id="rId19" w:history="1">
+      <w:hyperlink r:id="rId20" w:history="1">
         <w:r>
           <w:rPr>
             <w:rStyle w:val="Hyperlink"/>
@@ -3697,15 +3644,7 @@
     <w:p/>
     <w:p>
       <w:r>
-        <w:t xml:space="preserve">Ascertain if there is extractable </w:t>
-      </w:r>
-      <w:proofErr w:type="spellStart"/>
-      <w:r>
-        <w:t>CvT</w:t>
-      </w:r>
-      <w:proofErr w:type="spellEnd"/>
-      <w:r>
-        <w:t xml:space="preserve"> data in the paper. All the PMIDs were identified by searches that may not always find useful papers. I</w:t>
+        <w:t>Ascertain if there is extractable CvT data in the paper. All the PMIDs were identified by searches that may not always find useful papers. I</w:t>
       </w:r>
       <w:r>
         <w:t>f</w:t>
@@ -3726,15 +3665,7 @@
         <w:t>f</w:t>
       </w:r>
       <w:r>
-        <w:t xml:space="preserve"> the </w:t>
-      </w:r>
-      <w:proofErr w:type="spellStart"/>
-      <w:r>
-        <w:t>CvT</w:t>
-      </w:r>
-      <w:proofErr w:type="spellEnd"/>
-      <w:r>
-        <w:t xml:space="preserve"> data is present in table in the paper,</w:t>
+        <w:t xml:space="preserve"> the CvT data is present in table in the paper,</w:t>
       </w:r>
       <w:r>
         <w:t xml:space="preserve"> then</w:t>
@@ -3744,7 +3675,7 @@
       </w:r>
     </w:p>
     <w:p>
-      <w:hyperlink r:id="rId20" w:history="1">
+      <w:hyperlink r:id="rId21" w:history="1">
         <w:r>
           <w:rPr>
             <w:rStyle w:val="Hyperlink"/>
@@ -3761,7 +3692,7 @@
       <w:r>
         <w:t xml:space="preserve">, we just have to use </w:t>
       </w:r>
-      <w:hyperlink r:id="rId21" w:history="1">
+      <w:hyperlink r:id="rId22" w:history="1">
         <w:r>
           <w:rPr>
             <w:rStyle w:val="Hyperlink"/>
@@ -3783,7 +3714,7 @@
         </w:rPr>
         <w:t xml:space="preserve"> Follow this link: </w:t>
       </w:r>
-      <w:hyperlink r:id="rId22" w:history="1">
+      <w:hyperlink r:id="rId23" w:history="1">
         <w:r>
           <w:rPr>
             <w:rStyle w:val="Hyperlink"/>
@@ -3797,23 +3728,7 @@
     <w:p/>
     <w:p>
       <w:r>
-        <w:t xml:space="preserve">Whatever the form of the </w:t>
-      </w:r>
-      <w:proofErr w:type="spellStart"/>
-      <w:r>
-        <w:t>CvT</w:t>
-      </w:r>
-      <w:proofErr w:type="spellEnd"/>
-      <w:r>
-        <w:t xml:space="preserve"> data, if it's present, then you need to fill out a </w:t>
-      </w:r>
-      <w:proofErr w:type="spellStart"/>
-      <w:r>
-        <w:t>CvT</w:t>
-      </w:r>
-      <w:proofErr w:type="spellEnd"/>
-      <w:r>
-        <w:t xml:space="preserve"> </w:t>
+        <w:t xml:space="preserve">Whatever the form of the CvT data, if it's present, then you need to fill out a CvT </w:t>
       </w:r>
       <w:r>
         <w:t xml:space="preserve">data </w:t>
@@ -3858,15 +3773,7 @@
       </w:pPr>
       <w:r>
         <w:lastRenderedPageBreak/>
-        <w:t xml:space="preserve">Downloading the </w:t>
-      </w:r>
-      <w:proofErr w:type="spellStart"/>
-      <w:r>
-        <w:t>CvT</w:t>
-      </w:r>
-      <w:proofErr w:type="spellEnd"/>
-      <w:r>
-        <w:t xml:space="preserve"> Data Template</w:t>
+        <w:t>Downloading the CvT Data Template</w:t>
       </w:r>
     </w:p>
     <w:p>
@@ -3876,7 +3783,7 @@
           <w:bCs/>
         </w:rPr>
       </w:pPr>
-      <w:hyperlink r:id="rId23" w:history="1">
+      <w:hyperlink r:id="rId24" w:history="1">
         <w:r>
           <w:rPr>
             <w:rStyle w:val="Hyperlink"/>
@@ -3955,7 +3862,6 @@
       <w:r>
         <w:t xml:space="preserve">Using </w:t>
       </w:r>
-      <w:proofErr w:type="spellStart"/>
       <w:r>
         <w:rPr>
           <w:rFonts w:asciiTheme="minorHAnsi" w:hAnsiTheme="minorHAnsi" w:cstheme="minorHAnsi"/>
@@ -3963,7 +3869,6 @@
         </w:rPr>
         <w:t>WebPlotDigitizer</w:t>
       </w:r>
-      <w:proofErr w:type="spellEnd"/>
       <w:r>
         <w:t xml:space="preserve"> </w:t>
       </w:r>
@@ -3975,53 +3880,12 @@
           <w:color w:val="24292E"/>
         </w:rPr>
       </w:pPr>
-      <w:proofErr w:type="spellStart"/>
-      <w:r>
-        <w:rPr>
-          <w:rFonts w:asciiTheme="minorHAnsi" w:hAnsiTheme="minorHAnsi" w:cstheme="minorHAnsi"/>
-          <w:color w:val="24292E"/>
-        </w:rPr>
-        <w:t>WebPlotDigitzer</w:t>
-      </w:r>
-      <w:proofErr w:type="spellEnd"/>
-      <w:r>
-        <w:rPr>
-          <w:rFonts w:asciiTheme="minorHAnsi" w:hAnsiTheme="minorHAnsi" w:cstheme="minorHAnsi"/>
-          <w:color w:val="24292E"/>
-        </w:rPr>
-        <w:t xml:space="preserve"> is data extraction software for converting graphs to x-y coordinates. We use the software to convert concentration vs. time graphs into sets of numbers where the first number (the x-axis) is time and the second number (y-axis) is concentration. You can run </w:t>
-      </w:r>
-      <w:proofErr w:type="spellStart"/>
-      <w:r>
-        <w:rPr>
-          <w:rFonts w:asciiTheme="minorHAnsi" w:hAnsiTheme="minorHAnsi" w:cstheme="minorHAnsi"/>
-          <w:color w:val="24292E"/>
-        </w:rPr>
-        <w:t>WebPlotDigitizer</w:t>
-      </w:r>
-      <w:proofErr w:type="spellEnd"/>
-      <w:r>
-        <w:rPr>
-          <w:rFonts w:asciiTheme="minorHAnsi" w:hAnsiTheme="minorHAnsi" w:cstheme="minorHAnsi"/>
-          <w:color w:val="24292E"/>
-        </w:rPr>
-        <w:t xml:space="preserve"> through your web browser or have it downloaded and installed on your computer. </w:t>
-      </w:r>
-      <w:proofErr w:type="spellStart"/>
-      <w:r>
-        <w:rPr>
-          <w:rFonts w:asciiTheme="minorHAnsi" w:hAnsiTheme="minorHAnsi" w:cstheme="minorHAnsi"/>
-          <w:color w:val="24292E"/>
-        </w:rPr>
-        <w:t>WebPlotDigitizer</w:t>
-      </w:r>
-      <w:proofErr w:type="spellEnd"/>
-      <w:r>
-        <w:rPr>
-          <w:rFonts w:asciiTheme="minorHAnsi" w:hAnsiTheme="minorHAnsi" w:cstheme="minorHAnsi"/>
-          <w:color w:val="24292E"/>
-        </w:rPr>
-        <w:t xml:space="preserve"> is available here:</w:t>
+      <w:r>
+        <w:rPr>
+          <w:rFonts w:asciiTheme="minorHAnsi" w:hAnsiTheme="minorHAnsi" w:cstheme="minorHAnsi"/>
+          <w:color w:val="24292E"/>
+        </w:rPr>
+        <w:t>WebPlotDigitzer is data extraction software for converting graphs to x-y coordinates. We use the software to convert concentration vs. time graphs into sets of numbers where the first number (the x-axis) is time and the second number (y-axis) is concentration. You can run WebPlotDigitizer through your web browser or have it downloaded and installed on your computer. WebPlotDigitizer is available here:</w:t>
       </w:r>
     </w:p>
     <w:p>
@@ -4032,7 +3896,7 @@
           <w:color w:val="0366D6"/>
         </w:rPr>
       </w:pPr>
-      <w:hyperlink r:id="rId24" w:history="1">
+      <w:hyperlink r:id="rId25" w:history="1">
         <w:r>
           <w:rPr>
             <w:rStyle w:val="Hyperlink"/>
@@ -4143,23 +4007,7 @@
           <w:rFonts w:asciiTheme="minorHAnsi" w:hAnsiTheme="minorHAnsi" w:cstheme="minorHAnsi"/>
           <w:color w:val="24292E"/>
         </w:rPr>
-        <w:t>. There are many options to do this, including pressing the “Print Screen” or “</w:t>
-      </w:r>
-      <w:proofErr w:type="spellStart"/>
-      <w:r>
-        <w:rPr>
-          <w:rFonts w:asciiTheme="minorHAnsi" w:hAnsiTheme="minorHAnsi" w:cstheme="minorHAnsi"/>
-          <w:color w:val="24292E"/>
-        </w:rPr>
-        <w:t>PrtScr</w:t>
-      </w:r>
-      <w:proofErr w:type="spellEnd"/>
-      <w:r>
-        <w:rPr>
-          <w:rFonts w:asciiTheme="minorHAnsi" w:hAnsiTheme="minorHAnsi" w:cstheme="minorHAnsi"/>
-          <w:color w:val="24292E"/>
-        </w:rPr>
-        <w:t>” button on your keyboard when the graph is on the screen. However, one of the better options on Windows 10 is the "Snipping Tool"</w:t>
+        <w:t>. There are many options to do this, including pressing the “Print Screen” or “PrtScr” button on your keyboard when the graph is on the screen. However, one of the better options on Windows 10 is the "Snipping Tool"</w:t>
       </w:r>
       <w:r>
         <w:rPr>
@@ -4168,7 +4016,7 @@
         </w:rPr>
         <w:t xml:space="preserve">. See: </w:t>
       </w:r>
-      <w:hyperlink r:id="rId25" w:history="1">
+      <w:hyperlink r:id="rId26" w:history="1">
         <w:r>
           <w:rPr>
             <w:rStyle w:val="Hyperlink"/>
@@ -4216,21 +4064,12 @@
         </w:rPr>
         <w:t xml:space="preserve">Open </w:t>
       </w:r>
-      <w:proofErr w:type="spellStart"/>
-      <w:r>
-        <w:rPr>
-          <w:rFonts w:asciiTheme="minorHAnsi" w:hAnsiTheme="minorHAnsi" w:cstheme="minorHAnsi"/>
-          <w:color w:val="24292E"/>
-        </w:rPr>
-        <w:t>WebPlotDigitizer</w:t>
-      </w:r>
-      <w:proofErr w:type="spellEnd"/>
-      <w:r>
-        <w:rPr>
-          <w:rFonts w:asciiTheme="minorHAnsi" w:hAnsiTheme="minorHAnsi" w:cstheme="minorHAnsi"/>
-          <w:color w:val="24292E"/>
-        </w:rPr>
-        <w:t xml:space="preserve"> </w:t>
+      <w:r>
+        <w:rPr>
+          <w:rFonts w:asciiTheme="minorHAnsi" w:hAnsiTheme="minorHAnsi" w:cstheme="minorHAnsi"/>
+          <w:color w:val="24292E"/>
+        </w:rPr>
+        <w:t xml:space="preserve">WebPlotDigitizer </w:t>
       </w:r>
       <w:r>
         <w:rPr>
@@ -4380,7 +4219,7 @@
                     <pic:cNvPicPr/>
                   </pic:nvPicPr>
                   <pic:blipFill rotWithShape="1">
-                    <a:blip r:embed="rId26"/>
+                    <a:blip r:embed="rId27"/>
                     <a:srcRect l="33676" t="23020" r="33814" b="27236"/>
                     <a:stretch/>
                   </pic:blipFill>
@@ -4489,7 +4328,7 @@
                     <pic:cNvPicPr/>
                   </pic:nvPicPr>
                   <pic:blipFill rotWithShape="1">
-                    <a:blip r:embed="rId27"/>
+                    <a:blip r:embed="rId28"/>
                     <a:srcRect l="33814" t="24078" r="33974" b="33851"/>
                     <a:stretch/>
                   </pic:blipFill>
@@ -4614,7 +4453,7 @@
                     <pic:cNvPicPr/>
                   </pic:nvPicPr>
                   <pic:blipFill>
-                    <a:blip r:embed="rId28"/>
+                    <a:blip r:embed="rId29"/>
                     <a:stretch>
                       <a:fillRect/>
                     </a:stretch>
@@ -4637,15 +4476,7 @@
     </w:p>
     <w:p>
       <w:r>
-        <w:t xml:space="preserve">When there is a break in the axis you can try two different things. In this case, since there is just one time point, you might just click the </w:t>
-      </w:r>
-      <w:proofErr w:type="gramStart"/>
-      <w:r>
-        <w:t>24 hour</w:t>
-      </w:r>
-      <w:proofErr w:type="gramEnd"/>
-      <w:r>
-        <w:t xml:space="preserve"> points and then edit the </w:t>
+        <w:t xml:space="preserve">When there is a break in the axis you can try two different things. In this case, since there is just one time point, you might just click the 24 hour points and then edit the </w:t>
       </w:r>
       <w:r>
         <w:rPr>
@@ -4702,21 +4533,12 @@
         </w:rPr>
         <w:t xml:space="preserve">Once calibrated, the </w:t>
       </w:r>
-      <w:proofErr w:type="spellStart"/>
-      <w:r>
-        <w:rPr>
-          <w:rFonts w:asciiTheme="minorHAnsi" w:hAnsiTheme="minorHAnsi" w:cstheme="minorHAnsi"/>
-          <w:color w:val="24292E"/>
-        </w:rPr>
-        <w:t>WebPlotDigitizer</w:t>
-      </w:r>
-      <w:proofErr w:type="spellEnd"/>
-      <w:r>
-        <w:rPr>
-          <w:rFonts w:asciiTheme="minorHAnsi" w:hAnsiTheme="minorHAnsi" w:cstheme="minorHAnsi"/>
-          <w:color w:val="24292E"/>
-        </w:rPr>
-        <w:t xml:space="preserve"> </w:t>
+      <w:r>
+        <w:rPr>
+          <w:rFonts w:asciiTheme="minorHAnsi" w:hAnsiTheme="minorHAnsi" w:cstheme="minorHAnsi"/>
+          <w:color w:val="24292E"/>
+        </w:rPr>
+        <w:t xml:space="preserve">WebPlotDigitizer </w:t>
       </w:r>
       <w:r>
         <w:rPr>
@@ -4744,55 +4566,7 @@
           <w:rFonts w:asciiTheme="minorHAnsi" w:hAnsiTheme="minorHAnsi" w:cstheme="minorHAnsi"/>
           <w:color w:val="24292E"/>
         </w:rPr>
-        <w:t xml:space="preserve">Each dataset in </w:t>
-      </w:r>
-      <w:proofErr w:type="spellStart"/>
-      <w:r>
-        <w:rPr>
-          <w:rFonts w:asciiTheme="minorHAnsi" w:hAnsiTheme="minorHAnsi" w:cstheme="minorHAnsi"/>
-          <w:color w:val="24292E"/>
-        </w:rPr>
-        <w:t>WebPlotDigitizer</w:t>
-      </w:r>
-      <w:proofErr w:type="spellEnd"/>
-      <w:r>
-        <w:rPr>
-          <w:rFonts w:asciiTheme="minorHAnsi" w:hAnsiTheme="minorHAnsi" w:cstheme="minorHAnsi"/>
-          <w:color w:val="24292E"/>
-        </w:rPr>
-        <w:t xml:space="preserve"> corresponds to a “Series” in the </w:t>
-      </w:r>
-      <w:proofErr w:type="spellStart"/>
-      <w:r>
-        <w:rPr>
-          <w:rFonts w:asciiTheme="minorHAnsi" w:hAnsiTheme="minorHAnsi" w:cstheme="minorHAnsi"/>
-          <w:color w:val="24292E"/>
-        </w:rPr>
-        <w:t>CvTdb</w:t>
-      </w:r>
-      <w:proofErr w:type="spellEnd"/>
-      <w:r>
-        <w:rPr>
-          <w:rFonts w:asciiTheme="minorHAnsi" w:hAnsiTheme="minorHAnsi" w:cstheme="minorHAnsi"/>
-          <w:color w:val="24292E"/>
-        </w:rPr>
-        <w:t xml:space="preserve">. There might be multiple series in one graph (such and males and females, or different doses). Each series should have a separate dataset in </w:t>
-      </w:r>
-      <w:proofErr w:type="spellStart"/>
-      <w:r>
-        <w:rPr>
-          <w:rFonts w:asciiTheme="minorHAnsi" w:hAnsiTheme="minorHAnsi" w:cstheme="minorHAnsi"/>
-          <w:color w:val="24292E"/>
-        </w:rPr>
-        <w:t>WebPlotDigitizer</w:t>
-      </w:r>
-      <w:proofErr w:type="spellEnd"/>
-      <w:r>
-        <w:rPr>
-          <w:rFonts w:asciiTheme="minorHAnsi" w:hAnsiTheme="minorHAnsi" w:cstheme="minorHAnsi"/>
-          <w:color w:val="24292E"/>
-        </w:rPr>
-        <w:t xml:space="preserve">. </w:t>
+        <w:t xml:space="preserve">Each dataset in WebPlotDigitizer corresponds to a “Series” in the CvTdb. There might be multiple series in one graph (such and males and females, or different doses). Each series should have a separate dataset in WebPlotDigitizer. </w:t>
       </w:r>
       <w:r>
         <w:rPr>
@@ -4895,21 +4669,7 @@
         <w:rPr>
           <w:rFonts w:eastAsiaTheme="majorEastAsia"/>
         </w:rPr>
-        <w:t xml:space="preserve">and then  selecting/clicking on “Graph in </w:t>
-      </w:r>
-      <w:proofErr w:type="spellStart"/>
-      <w:r>
-        <w:rPr>
-          <w:rFonts w:eastAsiaTheme="majorEastAsia"/>
-        </w:rPr>
-        <w:t>Plotly</w:t>
-      </w:r>
-      <w:proofErr w:type="spellEnd"/>
-      <w:r>
-        <w:rPr>
-          <w:rFonts w:eastAsiaTheme="majorEastAsia"/>
-        </w:rPr>
-        <w:t>”</w:t>
+        <w:t>and then  selecting/clicking on “Graph in Plotly”</w:t>
       </w:r>
       <w:r>
         <w:rPr>
@@ -4952,7 +4712,7 @@
                     <pic:cNvPicPr/>
                   </pic:nvPicPr>
                   <pic:blipFill rotWithShape="1">
-                    <a:blip r:embed="rId29"/>
+                    <a:blip r:embed="rId30"/>
                     <a:srcRect l="18270" t="21302" r="18269" b="22451"/>
                     <a:stretch/>
                   </pic:blipFill>
@@ -5010,7 +4770,7 @@
                     <pic:cNvPicPr/>
                   </pic:nvPicPr>
                   <pic:blipFill rotWithShape="1">
-                    <a:blip r:embed="rId30"/>
+                    <a:blip r:embed="rId31"/>
                     <a:srcRect l="34455" t="42604"/>
                     <a:stretch/>
                   </pic:blipFill>
@@ -5073,28 +4833,12 @@
         <w:shd w:val="clear" w:color="auto" w:fill="FFFFFF"/>
         <w:spacing w:before="0" w:beforeAutospacing="0" w:after="240" w:afterAutospacing="0" w:line="276" w:lineRule="auto"/>
       </w:pPr>
-      <w:bookmarkStart w:id="3" w:name="_GoBack"/>
-      <w:bookmarkEnd w:id="3"/>
       <w:r>
         <w:rPr>
           <w:rStyle w:val="Heading4Char"/>
         </w:rPr>
         <w:lastRenderedPageBreak/>
-        <w:t xml:space="preserve">Copy Data from </w:t>
-      </w:r>
-      <w:proofErr w:type="spellStart"/>
-      <w:r>
-        <w:rPr>
-          <w:rStyle w:val="Heading4Char"/>
-        </w:rPr>
-        <w:t>WebPlotDigitizer</w:t>
-      </w:r>
-      <w:proofErr w:type="spellEnd"/>
-      <w:r>
-        <w:rPr>
-          <w:rStyle w:val="Heading4Char"/>
-        </w:rPr>
-        <w:t xml:space="preserve"> to Data Template:</w:t>
+        <w:t>Copy Data from WebPlotDigitizer to Data Template:</w:t>
       </w:r>
       <w:r>
         <w:t xml:space="preserve"> </w:t>
@@ -5106,15 +4850,7 @@
         <w:t>d</w:t>
       </w:r>
       <w:r>
-        <w:t xml:space="preserve"> adjusted all the datapoints in </w:t>
-      </w:r>
-      <w:proofErr w:type="spellStart"/>
-      <w:r>
-        <w:t>WebPlotDigitizer</w:t>
-      </w:r>
-      <w:proofErr w:type="spellEnd"/>
-      <w:r>
-        <w:t>, you click “View Data” in the left panel and then “Copy to Clipboard” in the resulting pop-up</w:t>
+        <w:t xml:space="preserve"> adjusted all the datapoints in WebPlotDigitizer, you click “View Data” in the left panel and then “Copy to Clipboard” in the resulting pop-up</w:t>
       </w:r>
       <w:r>
         <w:t>:</w:t>
@@ -5146,7 +4882,7 @@
                     </pic:cNvPicPr>
                   </pic:nvPicPr>
                   <pic:blipFill>
-                    <a:blip r:embed="rId31" r:link="rId32" cstate="print">
+                    <a:blip r:embed="rId32" r:link="rId33" cstate="print">
                       <a:extLst>
                         <a:ext uri="{28A0092B-C50C-407E-A947-70E740481C1C}">
                           <a14:useLocalDpi xmlns:a14="http://schemas.microsoft.com/office/drawing/2010/main" val="0"/>
@@ -5190,21 +4926,7 @@
         <w:rPr>
           <w:rFonts w:eastAsia="Times New Roman"/>
         </w:rPr>
-        <w:t xml:space="preserve">The content is then in your clipboard and you go back to your spreadsheet and put your cursor where the data should be then </w:t>
-      </w:r>
-      <w:proofErr w:type="gramStart"/>
-      <w:r>
-        <w:rPr>
-          <w:rFonts w:eastAsia="Times New Roman"/>
-        </w:rPr>
-        <w:t>use</w:t>
-      </w:r>
-      <w:proofErr w:type="gramEnd"/>
-      <w:r>
-        <w:rPr>
-          <w:rFonts w:eastAsia="Times New Roman"/>
-        </w:rPr>
-        <w:t xml:space="preserve"> the “Paste&gt;Test Import Wizard” feature.</w:t>
+        <w:t>The content is then in your clipboard and you go back to your spreadsheet and put your cursor where the data should be then use the “Paste&gt;Test Import Wizard” feature.</w:t>
       </w:r>
     </w:p>
     <w:p>
@@ -5240,7 +4962,7 @@
                     </pic:cNvPicPr>
                   </pic:nvPicPr>
                   <pic:blipFill>
-                    <a:blip r:embed="rId33" r:link="rId34">
+                    <a:blip r:embed="rId34" r:link="rId35">
                       <a:extLst>
                         <a:ext uri="{28A0092B-C50C-407E-A947-70E740481C1C}">
                           <a14:useLocalDpi xmlns:a14="http://schemas.microsoft.com/office/drawing/2010/main" val="0"/>
@@ -5320,7 +5042,7 @@
                     </pic:cNvPicPr>
                   </pic:nvPicPr>
                   <pic:blipFill>
-                    <a:blip r:embed="rId35" r:link="rId36">
+                    <a:blip r:embed="rId36" r:link="rId37">
                       <a:extLst>
                         <a:ext uri="{28A0092B-C50C-407E-A947-70E740481C1C}">
                           <a14:useLocalDpi xmlns:a14="http://schemas.microsoft.com/office/drawing/2010/main" val="0"/>
@@ -5384,7 +5106,7 @@
                     </pic:cNvPicPr>
                   </pic:nvPicPr>
                   <pic:blipFill>
-                    <a:blip r:embed="rId37" r:link="rId38">
+                    <a:blip r:embed="rId38" r:link="rId39">
                       <a:extLst>
                         <a:ext uri="{28A0092B-C50C-407E-A947-70E740481C1C}">
                           <a14:useLocalDpi xmlns:a14="http://schemas.microsoft.com/office/drawing/2010/main" val="0"/>
@@ -5428,21 +5150,7 @@
         <w:rPr>
           <w:rFonts w:eastAsia="Times New Roman"/>
         </w:rPr>
-        <w:t xml:space="preserve">The data should appear as desired in the worksheet and you just need to put in the right </w:t>
-      </w:r>
-      <w:proofErr w:type="spellStart"/>
-      <w:r>
-        <w:rPr>
-          <w:rFonts w:eastAsia="Times New Roman"/>
-        </w:rPr>
-        <w:t>fk_series_id</w:t>
-      </w:r>
-      <w:proofErr w:type="spellEnd"/>
-      <w:r>
-        <w:rPr>
-          <w:rFonts w:eastAsia="Times New Roman"/>
-        </w:rPr>
-        <w:t xml:space="preserve"> for each row.</w:t>
+        <w:t>The data should appear as desired in the worksheet and you just need to put in the right fk_series_id for each row.</w:t>
       </w:r>
     </w:p>
     <w:p>
@@ -5472,7 +5180,7 @@
                     </pic:cNvPicPr>
                   </pic:nvPicPr>
                   <pic:blipFill>
-                    <a:blip r:embed="rId39" r:link="rId40">
+                    <a:blip r:embed="rId40" r:link="rId41">
                       <a:extLst>
                         <a:ext uri="{28A0092B-C50C-407E-A947-70E740481C1C}">
                           <a14:useLocalDpi xmlns:a14="http://schemas.microsoft.com/office/drawing/2010/main" val="0"/>
@@ -5533,15 +5241,7 @@
         <w:t xml:space="preserve"> points.</w:t>
       </w:r>
       <w:r>
-        <w:t xml:space="preserve"> IF the non-detect points are indicated on the graph, then click on the x-axis at each time point. Once you have exported the data you can change non-detects to “ND”. If the time points are described in the text but not graphed, manually add rows with the times and “ND” to the </w:t>
-      </w:r>
-      <w:proofErr w:type="spellStart"/>
-      <w:r>
-        <w:t>Conc_Time_Values</w:t>
-      </w:r>
-      <w:proofErr w:type="spellEnd"/>
-      <w:r>
-        <w:t xml:space="preserve"> table. Please make sure to record the limit of detection (LOD) or limit of quantitation (LOQ) on the Series sheet if available. If not available, leave the LOQ blank and the curve-fitting software will infer a LOQ.</w:t>
+        <w:t xml:space="preserve"> IF the non-detect points are indicated on the graph, then click on the x-axis at each time point. Once you have exported the data you can change non-detects to “ND”. If the time points are described in the text but not graphed, manually add rows with the times and “ND” to the Conc_Time_Values table. Please make sure to record the limit of detection (LOD) or limit of quantitation (LOQ) on the Series sheet if available. If not available, leave the LOQ blank and the curve-fitting software will infer a LOQ.</w:t>
       </w:r>
     </w:p>
     <w:p>
@@ -5562,7 +5262,7 @@
       <w:r>
         <w:t>In that case, please make a reasonable effort to obtain the primary data, for instance through Inter-Library Loan (</w:t>
       </w:r>
-      <w:hyperlink r:id="rId41" w:history="1">
+      <w:hyperlink r:id="rId42" w:history="1">
         <w:r>
           <w:rPr>
             <w:rStyle w:val="Hyperlink"/>
@@ -5574,15 +5274,7 @@
         <w:t xml:space="preserve">). </w:t>
       </w:r>
       <w:r>
-        <w:t xml:space="preserve"> One exception would be a case where the secondary paper has already done extraction/curation and has made the </w:t>
-      </w:r>
-      <w:proofErr w:type="spellStart"/>
-      <w:r>
-        <w:t>CvT</w:t>
-      </w:r>
-      <w:proofErr w:type="spellEnd"/>
-      <w:r>
-        <w:t xml:space="preserve"> data available as a table. Then it makes sense to use their table as is, noting the primary references where possible. </w:t>
+        <w:t xml:space="preserve"> One exception would be a case where the secondary paper has already done extraction/curation and has made the CvT data available as a table. Then it makes sense to use their table as is, noting the primary references where possible. </w:t>
       </w:r>
     </w:p>
     <w:p/>
@@ -5651,31 +5343,7 @@
     </w:p>
     <w:p>
       <w:r>
-        <w:t xml:space="preserve">We handle metabolites and other related analytes </w:t>
-      </w:r>
-      <w:proofErr w:type="gramStart"/>
-      <w:r>
-        <w:t>on the basis of</w:t>
-      </w:r>
-      <w:proofErr w:type="gramEnd"/>
-      <w:r>
-        <w:t xml:space="preserve"> the chemical to which the test subjects were exposed. If the original exposure is to a parent molecule and metabolites or other progeny were monitored, then those should be noted using different values of “</w:t>
-      </w:r>
-      <w:proofErr w:type="spellStart"/>
-      <w:r>
-        <w:t>analyte_name</w:t>
-      </w:r>
-      <w:proofErr w:type="spellEnd"/>
-      <w:r>
-        <w:t>” on the Series tab of the data template. If the test subjects were originally exposed to a metabolite, however, that should be noted using “</w:t>
-      </w:r>
-      <w:proofErr w:type="spellStart"/>
-      <w:r>
-        <w:t>test_substance_name</w:t>
-      </w:r>
-      <w:proofErr w:type="spellEnd"/>
-      <w:r>
-        <w:t>” on the Studies tab.</w:t>
+        <w:t>We handle metabolites and other related analytes on the basis of the chemical to which the test subjects were exposed. If the original exposure is to a parent molecule and metabolites or other progeny were monitored, then those should be noted using different values of “analyte_name” on the Series tab of the data template. If the test subjects were originally exposed to a metabolite, however, that should be noted using “test_substance_name” on the Studies tab.</w:t>
       </w:r>
     </w:p>
     <w:p>
@@ -5683,15 +5351,7 @@
         <w:pStyle w:val="Heading3"/>
       </w:pPr>
       <w:r>
-        <w:t xml:space="preserve">Submitting Completed </w:t>
-      </w:r>
-      <w:proofErr w:type="spellStart"/>
-      <w:r>
-        <w:t>CvT</w:t>
-      </w:r>
-      <w:proofErr w:type="spellEnd"/>
-      <w:r>
-        <w:t xml:space="preserve"> Data Templates</w:t>
+        <w:t>Submitting Completed CvT Data Templates</w:t>
       </w:r>
     </w:p>
     <w:p>
@@ -5706,7 +5366,7 @@
         </w:rPr>
         <w:t>When you have completed a template, add any notes you have (such as “Vmax and Km data also available”) to the Curation Coordination spreadsheet (</w:t>
       </w:r>
-      <w:hyperlink r:id="rId42" w:anchor="gid=0" w:history="1">
+      <w:hyperlink r:id="rId43" w:anchor="gid=0" w:history="1">
         <w:r>
           <w:rPr>
             <w:rStyle w:val="Hyperlink"/>
@@ -5814,7 +5474,7 @@
           <w:rFonts w:asciiTheme="minorHAnsi" w:hAnsiTheme="minorHAnsi" w:cstheme="minorBidi"/>
         </w:rPr>
       </w:pPr>
-      <w:hyperlink r:id="rId43" w:history="1">
+      <w:hyperlink r:id="rId44" w:history="1">
         <w:r>
           <w:rPr>
             <w:rStyle w:val="Hyperlink"/>
@@ -5859,19 +5519,11 @@
         </w:rPr>
         <w:t xml:space="preserve">Populating the </w:t>
       </w:r>
-      <w:proofErr w:type="spellStart"/>
-      <w:r>
-        <w:rPr>
-          <w:rFonts w:asciiTheme="minorHAnsi" w:hAnsiTheme="minorHAnsi" w:cstheme="minorHAnsi"/>
-        </w:rPr>
-        <w:t>CvT</w:t>
-      </w:r>
-      <w:proofErr w:type="spellEnd"/>
-      <w:r>
-        <w:rPr>
-          <w:rFonts w:asciiTheme="minorHAnsi" w:hAnsiTheme="minorHAnsi" w:cstheme="minorHAnsi"/>
-        </w:rPr>
-        <w:t xml:space="preserve"> data </w:t>
+      <w:r>
+        <w:rPr>
+          <w:rFonts w:asciiTheme="minorHAnsi" w:hAnsiTheme="minorHAnsi" w:cstheme="minorHAnsi"/>
+        </w:rPr>
+        <w:t xml:space="preserve">CvT data </w:t>
       </w:r>
       <w:r>
         <w:rPr>
@@ -5916,7 +5568,7 @@
         </w:rPr>
         <w:t>This example using article "Comparative oral and intravenous pharmacokinetics of phlorizin in rats having type 2 diabetes and in normal rats based on phase II metabolism" (</w:t>
       </w:r>
-      <w:hyperlink r:id="rId44" w:history="1">
+      <w:hyperlink r:id="rId45" w:history="1">
         <w:r>
           <w:rPr>
             <w:rStyle w:val="Hyperlink"/>
@@ -5930,23 +5582,9 @@
         <w:rPr>
           <w:rFonts w:asciiTheme="minorHAnsi" w:hAnsiTheme="minorHAnsi" w:cstheme="minorHAnsi"/>
         </w:rPr>
-        <w:t xml:space="preserve">) with a </w:t>
-      </w:r>
-      <w:proofErr w:type="spellStart"/>
-      <w:r>
-        <w:rPr>
-          <w:rFonts w:asciiTheme="minorHAnsi" w:hAnsiTheme="minorHAnsi" w:cstheme="minorHAnsi"/>
-        </w:rPr>
-        <w:t>pmid</w:t>
-      </w:r>
-      <w:proofErr w:type="spellEnd"/>
-      <w:r>
-        <w:rPr>
-          <w:rFonts w:asciiTheme="minorHAnsi" w:hAnsiTheme="minorHAnsi" w:cstheme="minorHAnsi"/>
-        </w:rPr>
-        <w:t xml:space="preserve"> of 30806398 represents a typical case and, while informative, will not necessarily be reflective of some more complicated extractions. The pdf and filled in template are available in </w:t>
-      </w:r>
-      <w:hyperlink r:id="rId45" w:history="1">
+        <w:t>) with a pmid of 30806398 represents a typical case and, while informative, will not necessarily be reflective of some more complicated extractions. The pdf and filled in template are available in </w:t>
+      </w:r>
+      <w:hyperlink r:id="rId46" w:history="1">
         <w:r>
           <w:rPr>
             <w:rStyle w:val="Hyperlink"/>
@@ -6006,37 +5644,9 @@
         <w:rPr>
           <w:rFonts w:asciiTheme="minorHAnsi" w:hAnsiTheme="minorHAnsi" w:cstheme="minorHAnsi"/>
         </w:rPr>
-        <w:t xml:space="preserve"> sheet should only contain a single row of data. For PMID_30806398, the title was found using the search from the </w:t>
-      </w:r>
-      <w:proofErr w:type="spellStart"/>
-      <w:r>
-        <w:rPr>
-          <w:rFonts w:asciiTheme="minorHAnsi" w:hAnsiTheme="minorHAnsi" w:cstheme="minorHAnsi"/>
-        </w:rPr>
-        <w:t>pmid</w:t>
-      </w:r>
-      <w:proofErr w:type="spellEnd"/>
-      <w:r>
-        <w:rPr>
-          <w:rFonts w:asciiTheme="minorHAnsi" w:hAnsiTheme="minorHAnsi" w:cstheme="minorHAnsi"/>
-        </w:rPr>
-        <w:t xml:space="preserve"> on </w:t>
-      </w:r>
-      <w:proofErr w:type="spellStart"/>
-      <w:r>
-        <w:rPr>
-          <w:rFonts w:asciiTheme="minorHAnsi" w:hAnsiTheme="minorHAnsi" w:cstheme="minorHAnsi"/>
-        </w:rPr>
-        <w:t>pubmed</w:t>
-      </w:r>
-      <w:proofErr w:type="spellEnd"/>
-      <w:r>
-        <w:rPr>
-          <w:rFonts w:asciiTheme="minorHAnsi" w:hAnsiTheme="minorHAnsi" w:cstheme="minorHAnsi"/>
-        </w:rPr>
-        <w:t xml:space="preserve"> (</w:t>
-      </w:r>
-      <w:hyperlink r:id="rId46" w:history="1">
+        <w:t> sheet should only contain a single row of data. For PMID_30806398, the title was found using the search from the pmid on pubmed (</w:t>
+      </w:r>
+      <w:hyperlink r:id="rId47" w:history="1">
         <w:r>
           <w:rPr>
             <w:rStyle w:val="Hyperlink"/>
@@ -6052,7 +5662,7 @@
         </w:rPr>
         <w:t>). This title was used to search Google Scholar (</w:t>
       </w:r>
-      <w:hyperlink r:id="rId47" w:history="1">
+      <w:hyperlink r:id="rId48" w:history="1">
         <w:r>
           <w:rPr>
             <w:rStyle w:val="Hyperlink"/>
@@ -6092,23 +5702,7 @@
           <w:rFonts w:asciiTheme="minorHAnsi" w:hAnsiTheme="minorHAnsi" w:cstheme="minorHAnsi"/>
           <w:color w:val="24292E"/>
         </w:rPr>
-        <w:t xml:space="preserve">PMID is </w:t>
-      </w:r>
-      <w:proofErr w:type="gramStart"/>
-      <w:r>
-        <w:rPr>
-          <w:rFonts w:asciiTheme="minorHAnsi" w:hAnsiTheme="minorHAnsi" w:cstheme="minorHAnsi"/>
-          <w:color w:val="24292E"/>
-        </w:rPr>
-        <w:t>sufficient</w:t>
-      </w:r>
-      <w:proofErr w:type="gramEnd"/>
-      <w:r>
-        <w:rPr>
-          <w:rFonts w:asciiTheme="minorHAnsi" w:hAnsiTheme="minorHAnsi" w:cstheme="minorHAnsi"/>
-          <w:color w:val="24292E"/>
-        </w:rPr>
-        <w:t xml:space="preserve"> as an id.</w:t>
+        <w:t>PMID is sufficient as an id.</w:t>
       </w:r>
     </w:p>
     <w:p>
@@ -6174,7 +5768,7 @@
                     </pic:cNvPicPr>
                   </pic:nvPicPr>
                   <pic:blipFill>
-                    <a:blip r:embed="rId48">
+                    <a:blip r:embed="rId49">
                       <a:extLst>
                         <a:ext uri="{28A0092B-C50C-407E-A947-70E740481C1C}">
                           <a14:useLocalDpi xmlns:a14="http://schemas.microsoft.com/office/drawing/2010/main" val="0"/>
@@ -6311,7 +5905,7 @@
                     </pic:cNvPicPr>
                   </pic:nvPicPr>
                   <pic:blipFill>
-                    <a:blip r:embed="rId49">
+                    <a:blip r:embed="rId50">
                       <a:extLst>
                         <a:ext uri="{28A0092B-C50C-407E-A947-70E740481C1C}">
                           <a14:useLocalDpi xmlns:a14="http://schemas.microsoft.com/office/drawing/2010/main" val="0"/>
@@ -6380,35 +5974,7 @@
         <w:rPr>
           <w:rFonts w:asciiTheme="minorHAnsi" w:hAnsiTheme="minorHAnsi" w:cstheme="minorHAnsi"/>
         </w:rPr>
-        <w:t xml:space="preserve"> is </w:t>
-      </w:r>
-      <w:proofErr w:type="gramStart"/>
-      <w:r>
-        <w:rPr>
-          <w:rFonts w:asciiTheme="minorHAnsi" w:hAnsiTheme="minorHAnsi" w:cstheme="minorHAnsi"/>
-        </w:rPr>
-        <w:t xml:space="preserve">pretty </w:t>
-      </w:r>
-      <w:proofErr w:type="spellStart"/>
-      <w:r>
-        <w:rPr>
-          <w:rFonts w:asciiTheme="minorHAnsi" w:hAnsiTheme="minorHAnsi" w:cstheme="minorHAnsi"/>
-        </w:rPr>
-        <w:t>self</w:t>
-      </w:r>
-      <w:proofErr w:type="gramEnd"/>
-      <w:r>
-        <w:rPr>
-          <w:rFonts w:asciiTheme="minorHAnsi" w:hAnsiTheme="minorHAnsi" w:cstheme="minorHAnsi"/>
-        </w:rPr>
-        <w:t xml:space="preserve"> explanatory</w:t>
-      </w:r>
-      <w:proofErr w:type="spellEnd"/>
-      <w:r>
-        <w:rPr>
-          <w:rFonts w:asciiTheme="minorHAnsi" w:hAnsiTheme="minorHAnsi" w:cstheme="minorHAnsi"/>
-        </w:rPr>
-        <w:t>, the extraction of </w:t>
+        <w:t> is pretty self explanatory, the extraction of </w:t>
       </w:r>
       <w:r>
         <w:rPr>
@@ -6422,21 +5988,7 @@
         <w:rPr>
           <w:rFonts w:asciiTheme="minorHAnsi" w:hAnsiTheme="minorHAnsi" w:cstheme="minorHAnsi"/>
         </w:rPr>
-        <w:t xml:space="preserve"> is where the complexity begins and requires a pretty thorough understanding of the experiments described in the article. A study is generally equivalent to a single dosing strategy for a test substance. If the test substance is different or the dosing </w:t>
-      </w:r>
-      <w:proofErr w:type="spellStart"/>
-      <w:r>
-        <w:rPr>
-          <w:rFonts w:asciiTheme="minorHAnsi" w:hAnsiTheme="minorHAnsi" w:cstheme="minorHAnsi"/>
-        </w:rPr>
-        <w:t>regime</w:t>
-      </w:r>
-      <w:proofErr w:type="spellEnd"/>
-      <w:r>
-        <w:rPr>
-          <w:rFonts w:asciiTheme="minorHAnsi" w:hAnsiTheme="minorHAnsi" w:cstheme="minorHAnsi"/>
-        </w:rPr>
-        <w:t xml:space="preserve"> changes in any way, it is considered a new study.</w:t>
+        <w:t> is where the complexity begins and requires a pretty thorough understanding of the experiments described in the article. A study is generally equivalent to a single dosing strategy for a test substance. If the test substance is different or the dosing regime changes in any way, it is considered a new study.</w:t>
       </w:r>
     </w:p>
     <w:p>
@@ -6550,7 +6102,7 @@
                     </pic:cNvPicPr>
                   </pic:nvPicPr>
                   <pic:blipFill>
-                    <a:blip r:embed="rId50">
+                    <a:blip r:embed="rId51">
                       <a:extLst>
                         <a:ext uri="{28A0092B-C50C-407E-A947-70E740481C1C}">
                           <a14:useLocalDpi xmlns:a14="http://schemas.microsoft.com/office/drawing/2010/main" val="0"/>
@@ -6617,21 +6169,7 @@
         <w:rPr>
           <w:rFonts w:asciiTheme="minorHAnsi" w:hAnsiTheme="minorHAnsi" w:cstheme="minorHAnsi"/>
         </w:rPr>
-        <w:t xml:space="preserve">The animals that are tested are generally </w:t>
-      </w:r>
-      <w:proofErr w:type="gramStart"/>
-      <w:r>
-        <w:rPr>
-          <w:rFonts w:asciiTheme="minorHAnsi" w:hAnsiTheme="minorHAnsi" w:cstheme="minorHAnsi"/>
-        </w:rPr>
-        <w:t>pretty simple</w:t>
-      </w:r>
-      <w:proofErr w:type="gramEnd"/>
-      <w:r>
-        <w:rPr>
-          <w:rFonts w:asciiTheme="minorHAnsi" w:hAnsiTheme="minorHAnsi" w:cstheme="minorHAnsi"/>
-        </w:rPr>
-        <w:t xml:space="preserve"> to describe in the </w:t>
+        <w:t>The animals that are tested are generally pretty simple to describe in the </w:t>
       </w:r>
       <w:r>
         <w:rPr>
@@ -6645,35 +6183,7 @@
         <w:rPr>
           <w:rFonts w:asciiTheme="minorHAnsi" w:hAnsiTheme="minorHAnsi" w:cstheme="minorHAnsi"/>
         </w:rPr>
-        <w:t> sheet, unless complex preparation of the animals is done to simulate a disease state. In this case there are 2 different types of subjects: the normal mice and the T2D mice. Occasionally, publication provide detailed information on the subjects (</w:t>
-      </w:r>
-      <w:proofErr w:type="gramStart"/>
-      <w:r>
-        <w:rPr>
-          <w:rFonts w:asciiTheme="minorHAnsi" w:hAnsiTheme="minorHAnsi" w:cstheme="minorHAnsi"/>
-        </w:rPr>
-        <w:t>particular for</w:t>
-      </w:r>
-      <w:proofErr w:type="gramEnd"/>
-      <w:r>
-        <w:rPr>
-          <w:rFonts w:asciiTheme="minorHAnsi" w:hAnsiTheme="minorHAnsi" w:cstheme="minorHAnsi"/>
-        </w:rPr>
-        <w:t xml:space="preserve"> human PK trials) in which case the complexity of the subjects can be high. However, in this case the information contained "Methods&gt;Animals" section 2.2 (see Fig 4) is </w:t>
-      </w:r>
-      <w:proofErr w:type="gramStart"/>
-      <w:r>
-        <w:rPr>
-          <w:rFonts w:asciiTheme="minorHAnsi" w:hAnsiTheme="minorHAnsi" w:cstheme="minorHAnsi"/>
-        </w:rPr>
-        <w:t>sufficient</w:t>
-      </w:r>
-      <w:proofErr w:type="gramEnd"/>
-      <w:r>
-        <w:rPr>
-          <w:rFonts w:asciiTheme="minorHAnsi" w:hAnsiTheme="minorHAnsi" w:cstheme="minorHAnsi"/>
-        </w:rPr>
-        <w:t xml:space="preserve"> to populate the two subject records in the template.</w:t>
+        <w:t> sheet, unless complex preparation of the animals is done to simulate a disease state. In this case there are 2 different types of subjects: the normal mice and the T2D mice. Occasionally, publication provide detailed information on the subjects (particular for human PK trials) in which case the complexity of the subjects can be high. However, in this case the information contained "Methods&gt;Animals" section 2.2 (see Fig 4) is sufficient to populate the two subject records in the template.</w:t>
       </w:r>
     </w:p>
     <w:p>
@@ -6766,7 +6276,7 @@
                     </pic:cNvPicPr>
                   </pic:nvPicPr>
                   <pic:blipFill>
-                    <a:blip r:embed="rId51">
+                    <a:blip r:embed="rId52">
                       <a:extLst>
                         <a:ext uri="{28A0092B-C50C-407E-A947-70E740481C1C}">
                           <a14:useLocalDpi xmlns:a14="http://schemas.microsoft.com/office/drawing/2010/main" val="0"/>
@@ -6878,12 +6388,10 @@
       <w:pPr>
         <w:pStyle w:val="Heading3"/>
       </w:pPr>
-      <w:proofErr w:type="spellStart"/>
       <w:r>
         <w:lastRenderedPageBreak/>
         <w:t>Conc_Time_Values</w:t>
       </w:r>
-      <w:proofErr w:type="spellEnd"/>
     </w:p>
     <w:p>
       <w:pPr>
@@ -6921,23 +6429,7 @@
           <w:rFonts w:asciiTheme="minorHAnsi" w:hAnsiTheme="minorHAnsi" w:cstheme="minorHAnsi"/>
           <w:color w:val="24292E"/>
         </w:rPr>
-        <w:t xml:space="preserve">curating </w:t>
-      </w:r>
-      <w:proofErr w:type="spellStart"/>
-      <w:r>
-        <w:rPr>
-          <w:rFonts w:asciiTheme="minorHAnsi" w:hAnsiTheme="minorHAnsi" w:cstheme="minorHAnsi"/>
-          <w:color w:val="24292E"/>
-        </w:rPr>
-        <w:t>CvT</w:t>
-      </w:r>
-      <w:proofErr w:type="spellEnd"/>
-      <w:r>
-        <w:rPr>
-          <w:rFonts w:asciiTheme="minorHAnsi" w:hAnsiTheme="minorHAnsi" w:cstheme="minorHAnsi"/>
-          <w:color w:val="24292E"/>
-        </w:rPr>
-        <w:t xml:space="preserve"> data</w:t>
+        <w:t>curating CvT data</w:t>
       </w:r>
       <w:r>
         <w:rPr>
@@ -6962,41 +6454,9 @@
           <w:rFonts w:asciiTheme="minorHAnsi" w:hAnsiTheme="minorHAnsi" w:cstheme="minorHAnsi"/>
           <w:color w:val="24292E"/>
         </w:rPr>
-        <w:t xml:space="preserve">First each figure containing data is put into a </w:t>
-      </w:r>
-      <w:proofErr w:type="spellStart"/>
-      <w:r>
-        <w:rPr>
-          <w:rFonts w:asciiTheme="minorHAnsi" w:hAnsiTheme="minorHAnsi" w:cstheme="minorHAnsi"/>
-          <w:color w:val="24292E"/>
-        </w:rPr>
-        <w:t>png</w:t>
-      </w:r>
-      <w:proofErr w:type="spellEnd"/>
-      <w:r>
-        <w:rPr>
-          <w:rFonts w:asciiTheme="minorHAnsi" w:hAnsiTheme="minorHAnsi" w:cstheme="minorHAnsi"/>
-          <w:color w:val="24292E"/>
-        </w:rPr>
-        <w:t xml:space="preserve"> (in my case using the Windows 10 native "Snipping Tool", though there are many options for getting an image out of the pdf). Then data was extracted using </w:t>
-      </w:r>
-      <w:proofErr w:type="spellStart"/>
-      <w:r>
-        <w:rPr>
-          <w:rFonts w:asciiTheme="minorHAnsi" w:hAnsiTheme="minorHAnsi" w:cstheme="minorHAnsi"/>
-          <w:color w:val="24292E"/>
-        </w:rPr>
-        <w:t>WebPlotDigitizer</w:t>
-      </w:r>
-      <w:proofErr w:type="spellEnd"/>
-      <w:r>
-        <w:rPr>
-          <w:rFonts w:asciiTheme="minorHAnsi" w:hAnsiTheme="minorHAnsi" w:cstheme="minorHAnsi"/>
-          <w:color w:val="24292E"/>
-        </w:rPr>
-        <w:t xml:space="preserve"> (</w:t>
-      </w:r>
-      <w:hyperlink r:id="rId52" w:history="1">
+        <w:t>First each figure containing data is put into a png (in my case using the Windows 10 native "Snipping Tool", though there are many options for getting an image out of the pdf). Then data was extracted using WebPlotDigitizer (</w:t>
+      </w:r>
+      <w:hyperlink r:id="rId53" w:history="1">
         <w:r>
           <w:rPr>
             <w:rStyle w:val="Hyperlink"/>
@@ -7029,25 +6489,8 @@
           <w:rFonts w:asciiTheme="minorHAnsi" w:hAnsiTheme="minorHAnsi" w:cstheme="minorHAnsi"/>
           <w:color w:val="24292E"/>
         </w:rPr>
-        <w:t xml:space="preserve">Using Fig 4a from the publication as an example, the extracted image was uploaded into </w:t>
-      </w:r>
-      <w:proofErr w:type="spellStart"/>
-      <w:r>
-        <w:rPr>
-          <w:rFonts w:asciiTheme="minorHAnsi" w:hAnsiTheme="minorHAnsi" w:cstheme="minorHAnsi"/>
-          <w:color w:val="24292E"/>
-        </w:rPr>
-        <w:t>WebPlotDigitizer</w:t>
-      </w:r>
-      <w:proofErr w:type="spellEnd"/>
-      <w:r>
-        <w:rPr>
-          <w:rFonts w:asciiTheme="minorHAnsi" w:hAnsiTheme="minorHAnsi" w:cstheme="minorHAnsi"/>
-          <w:color w:val="24292E"/>
-        </w:rPr>
-        <w:t xml:space="preserve"> using File &gt; Load Image. "2D (X-Y) Plot" was selected as the plot type and then axes were aligned by clicking on the necessary points on the image (see Fig 5) followed by clicking "Complete" on the right side of the interface and inputting the x and y-values for those calibration points. Once calibrated, the web application automatically created a default dataset. When a dataset is selected in the upper-left portion of the interface, a "Manual Extraction" panel appears on the right side of the interface with "Add Point" selected by default. This allowed points to be added to the dataset by clicking on them in your image. These points were adjusted to be as close to accurate using the "Adjust Point" function and using the keyboard arrow and viewing the image in the zoomed in window in the top right corner of the interface. Once all data points for a single series were clicked and adjusted, the data was exported by using the "View Data" button on the left side of the interface and then copying/pasting into the </w:t>
-      </w:r>
-      <w:proofErr w:type="spellStart"/>
+        <w:t>Using Fig 4a from the publication as an example, the extracted image was uploaded into WebPlotDigitizer using File &gt; Load Image. "2D (X-Y) Plot" was selected as the plot type and then axes were aligned by clicking on the necessary points on the image (see Fig 5) followed by clicking "Complete" on the right side of the interface and inputting the x and y-values for those calibration points. Once calibrated, the web application automatically created a default dataset. When a dataset is selected in the upper-left portion of the interface, a "Manual Extraction" panel appears on the right side of the interface with "Add Point" selected by default. This allowed points to be added to the dataset by clicking on them in your image. These points were adjusted to be as close to accurate using the "Adjust Point" function and using the keyboard arrow and viewing the image in the zoomed in window in the top right corner of the interface. Once all data points for a single series were clicked and adjusted, the data was exported by using the "View Data" button on the left side of the interface and then copying/pasting into the </w:t>
+      </w:r>
       <w:r>
         <w:rPr>
           <w:rStyle w:val="Emphasis"/>
@@ -7056,7 +6499,6 @@
         </w:rPr>
         <w:t>ConcTimeValues</w:t>
       </w:r>
-      <w:proofErr w:type="spellEnd"/>
       <w:r>
         <w:rPr>
           <w:rFonts w:asciiTheme="minorHAnsi" w:hAnsiTheme="minorHAnsi" w:cstheme="minorHAnsi"/>
@@ -7090,7 +6532,6 @@
         </w:rPr>
         <w:t> </w:t>
       </w:r>
-      <w:proofErr w:type="spellStart"/>
       <w:r>
         <w:rPr>
           <w:rStyle w:val="Emphasis"/>
@@ -7099,23 +6540,13 @@
         </w:rPr>
         <w:t>ConcTimeValue</w:t>
       </w:r>
-      <w:proofErr w:type="spellEnd"/>
-      <w:r>
-        <w:rPr>
-          <w:rFonts w:asciiTheme="minorHAnsi" w:hAnsiTheme="minorHAnsi" w:cstheme="minorHAnsi"/>
-          <w:color w:val="24292E"/>
-        </w:rPr>
-        <w:t xml:space="preserve"> information being extracted using </w:t>
-      </w:r>
-      <w:proofErr w:type="spellStart"/>
-      <w:r>
-        <w:rPr>
-          <w:rFonts w:asciiTheme="minorHAnsi" w:hAnsiTheme="minorHAnsi" w:cstheme="minorHAnsi"/>
-          <w:color w:val="24292E"/>
-        </w:rPr>
-        <w:t>WebPlotDigitizer</w:t>
-      </w:r>
-      <w:proofErr w:type="spellEnd"/>
+      <w:r>
+        <w:rPr>
+          <w:rFonts w:asciiTheme="minorHAnsi" w:hAnsiTheme="minorHAnsi" w:cstheme="minorHAnsi"/>
+          <w:color w:val="24292E"/>
+        </w:rPr>
+        <w:t> information being extracted using WebPlotDigitizer</w:t>
+      </w:r>
     </w:p>
     <w:p>
       <w:pPr>
@@ -7150,7 +6581,7 @@
                     </pic:cNvPicPr>
                   </pic:nvPicPr>
                   <pic:blipFill>
-                    <a:blip r:embed="rId53" cstate="print">
+                    <a:blip r:embed="rId54" cstate="print">
                       <a:extLst>
                         <a:ext uri="{28A0092B-C50C-407E-A947-70E740481C1C}">
                           <a14:useLocalDpi xmlns:a14="http://schemas.microsoft.com/office/drawing/2010/main" val="0"/>
@@ -7184,8 +6615,8 @@
       <w:bookmarkEnd w:id="0"/>
     </w:p>
     <w:sectPr>
-      <w:headerReference w:type="default" r:id="rId54"/>
-      <w:footerReference w:type="default" r:id="rId55"/>
+      <w:headerReference w:type="default" r:id="rId55"/>
+      <w:footerReference w:type="default" r:id="rId56"/>
       <w:pgSz w:w="12240" w:h="15840"/>
       <w:pgMar w:top="1440" w:right="1440" w:bottom="1440" w:left="1440" w:header="720" w:footer="720" w:gutter="0"/>
       <w:cols w:space="720"/>
@@ -7196,7 +6627,7 @@
 </file>
 
 <file path=word/endnotes.xml><?xml version="1.0" encoding="utf-8"?>
-<w:endnotes xmlns:wpc="http://schemas.microsoft.com/office/word/2010/wordprocessingCanvas" xmlns:cx="http://schemas.microsoft.com/office/drawing/2014/chartex" xmlns:cx1="http://schemas.microsoft.com/office/drawing/2015/9/8/chartex" xmlns:cx2="http://schemas.microsoft.com/office/drawing/2015/10/21/chartex" xmlns:cx3="http://schemas.microsoft.com/office/drawing/2016/5/9/chartex" xmlns:cx4="http://schemas.microsoft.com/office/drawing/2016/5/10/chartex" xmlns:cx5="http://schemas.microsoft.com/office/drawing/2016/5/11/chartex" xmlns:cx6="http://schemas.microsoft.com/office/drawing/2016/5/12/chartex" xmlns:cx7="http://schemas.microsoft.com/office/drawing/2016/5/13/chartex" xmlns:cx8="http://schemas.microsoft.com/office/drawing/2016/5/14/chartex" xmlns:mc="http://schemas.openxmlformats.org/markup-compatibility/2006" xmlns:aink="http://schemas.microsoft.com/office/drawing/2016/ink" xmlns:am3d="http://schemas.microsoft.com/office/drawing/2017/model3d" xmlns:o="urn:schemas-microsoft-com:office:office" xmlns:r="http://schemas.openxmlformats.org/officeDocument/2006/relationships" xmlns:m="http://schemas.openxmlformats.org/officeDocument/2006/math" xmlns:v="urn:schemas-microsoft-com:vml" xmlns:wp14="http://schemas.microsoft.com/office/word/2010/wordprocessingDrawing" xmlns:wp="http://schemas.openxmlformats.org/drawingml/2006/wordprocessingDrawing" xmlns:w10="urn:schemas-microsoft-com:office:word" xmlns:w="http://schemas.openxmlformats.org/wordprocessingml/2006/main" xmlns:w14="http://schemas.microsoft.com/office/word/2010/wordml" xmlns:w15="http://schemas.microsoft.com/office/word/2012/wordml" xmlns:w16cid="http://schemas.microsoft.com/office/word/2016/wordml/cid" xmlns:w16se="http://schemas.microsoft.com/office/word/2015/wordml/symex" xmlns:wpg="http://schemas.microsoft.com/office/word/2010/wordprocessingGroup" xmlns:wpi="http://schemas.microsoft.com/office/word/2010/wordprocessingInk" xmlns:wne="http://schemas.microsoft.com/office/word/2006/wordml" xmlns:wps="http://schemas.microsoft.com/office/word/2010/wordprocessingShape" mc:Ignorable="w14 w15 w16se w16cid wp14">
+<w:endnotes xmlns:wpc="http://schemas.microsoft.com/office/word/2010/wordprocessingCanvas" xmlns:cx="http://schemas.microsoft.com/office/drawing/2014/chartex" xmlns:cx1="http://schemas.microsoft.com/office/drawing/2015/9/8/chartex" xmlns:cx2="http://schemas.microsoft.com/office/drawing/2015/10/21/chartex" xmlns:cx3="http://schemas.microsoft.com/office/drawing/2016/5/9/chartex" xmlns:cx4="http://schemas.microsoft.com/office/drawing/2016/5/10/chartex" xmlns:cx5="http://schemas.microsoft.com/office/drawing/2016/5/11/chartex" xmlns:cx6="http://schemas.microsoft.com/office/drawing/2016/5/12/chartex" xmlns:cx7="http://schemas.microsoft.com/office/drawing/2016/5/13/chartex" xmlns:cx8="http://schemas.microsoft.com/office/drawing/2016/5/14/chartex" xmlns:mc="http://schemas.openxmlformats.org/markup-compatibility/2006" xmlns:aink="http://schemas.microsoft.com/office/drawing/2016/ink" xmlns:am3d="http://schemas.microsoft.com/office/drawing/2017/model3d" xmlns:o="urn:schemas-microsoft-com:office:office" xmlns:r="http://schemas.openxmlformats.org/officeDocument/2006/relationships" xmlns:m="http://schemas.openxmlformats.org/officeDocument/2006/math" xmlns:v="urn:schemas-microsoft-com:vml" xmlns:wp14="http://schemas.microsoft.com/office/word/2010/wordprocessingDrawing" xmlns:wp="http://schemas.openxmlformats.org/drawingml/2006/wordprocessingDrawing" xmlns:w10="urn:schemas-microsoft-com:office:word" xmlns:w="http://schemas.openxmlformats.org/wordprocessingml/2006/main" xmlns:w14="http://schemas.microsoft.com/office/word/2010/wordml" xmlns:w15="http://schemas.microsoft.com/office/word/2012/wordml" xmlns:w16cex="http://schemas.microsoft.com/office/word/2018/wordml/cex" xmlns:w16cid="http://schemas.microsoft.com/office/word/2016/wordml/cid" xmlns:w16="http://schemas.microsoft.com/office/word/2018/wordml" xmlns:w16se="http://schemas.microsoft.com/office/word/2015/wordml/symex" xmlns:wpg="http://schemas.microsoft.com/office/word/2010/wordprocessingGroup" xmlns:wpi="http://schemas.microsoft.com/office/word/2010/wordprocessingInk" xmlns:wne="http://schemas.microsoft.com/office/word/2006/wordml" xmlns:wps="http://schemas.microsoft.com/office/word/2010/wordprocessingShape" mc:Ignorable="w14 w15 w16se w16cid w16 w16cex wp14">
   <w:endnote w:type="separator" w:id="-1">
     <w:p>
       <w:r>
@@ -7215,7 +6646,7 @@
 </file>
 
 <file path=word/footer1.xml><?xml version="1.0" encoding="utf-8"?>
-<w:ftr xmlns:wpc="http://schemas.microsoft.com/office/word/2010/wordprocessingCanvas" xmlns:cx="http://schemas.microsoft.com/office/drawing/2014/chartex" xmlns:cx1="http://schemas.microsoft.com/office/drawing/2015/9/8/chartex" xmlns:cx2="http://schemas.microsoft.com/office/drawing/2015/10/21/chartex" xmlns:cx3="http://schemas.microsoft.com/office/drawing/2016/5/9/chartex" xmlns:cx4="http://schemas.microsoft.com/office/drawing/2016/5/10/chartex" xmlns:cx5="http://schemas.microsoft.com/office/drawing/2016/5/11/chartex" xmlns:cx6="http://schemas.microsoft.com/office/drawing/2016/5/12/chartex" xmlns:cx7="http://schemas.microsoft.com/office/drawing/2016/5/13/chartex" xmlns:cx8="http://schemas.microsoft.com/office/drawing/2016/5/14/chartex" xmlns:mc="http://schemas.openxmlformats.org/markup-compatibility/2006" xmlns:aink="http://schemas.microsoft.com/office/drawing/2016/ink" xmlns:am3d="http://schemas.microsoft.com/office/drawing/2017/model3d" xmlns:o="urn:schemas-microsoft-com:office:office" xmlns:r="http://schemas.openxmlformats.org/officeDocument/2006/relationships" xmlns:m="http://schemas.openxmlformats.org/officeDocument/2006/math" xmlns:v="urn:schemas-microsoft-com:vml" xmlns:wp14="http://schemas.microsoft.com/office/word/2010/wordprocessingDrawing" xmlns:wp="http://schemas.openxmlformats.org/drawingml/2006/wordprocessingDrawing" xmlns:w10="urn:schemas-microsoft-com:office:word" xmlns:w="http://schemas.openxmlformats.org/wordprocessingml/2006/main" xmlns:w14="http://schemas.microsoft.com/office/word/2010/wordml" xmlns:w15="http://schemas.microsoft.com/office/word/2012/wordml" xmlns:w16cid="http://schemas.microsoft.com/office/word/2016/wordml/cid" xmlns:w16se="http://schemas.microsoft.com/office/word/2015/wordml/symex" xmlns:wpg="http://schemas.microsoft.com/office/word/2010/wordprocessingGroup" xmlns:wpi="http://schemas.microsoft.com/office/word/2010/wordprocessingInk" xmlns:wne="http://schemas.microsoft.com/office/word/2006/wordml" xmlns:wps="http://schemas.microsoft.com/office/word/2010/wordprocessingShape" mc:Ignorable="w14 w15 w16se w16cid wp14">
+<w:ftr xmlns:wpc="http://schemas.microsoft.com/office/word/2010/wordprocessingCanvas" xmlns:cx="http://schemas.microsoft.com/office/drawing/2014/chartex" xmlns:cx1="http://schemas.microsoft.com/office/drawing/2015/9/8/chartex" xmlns:cx2="http://schemas.microsoft.com/office/drawing/2015/10/21/chartex" xmlns:cx3="http://schemas.microsoft.com/office/drawing/2016/5/9/chartex" xmlns:cx4="http://schemas.microsoft.com/office/drawing/2016/5/10/chartex" xmlns:cx5="http://schemas.microsoft.com/office/drawing/2016/5/11/chartex" xmlns:cx6="http://schemas.microsoft.com/office/drawing/2016/5/12/chartex" xmlns:cx7="http://schemas.microsoft.com/office/drawing/2016/5/13/chartex" xmlns:cx8="http://schemas.microsoft.com/office/drawing/2016/5/14/chartex" xmlns:mc="http://schemas.openxmlformats.org/markup-compatibility/2006" xmlns:aink="http://schemas.microsoft.com/office/drawing/2016/ink" xmlns:am3d="http://schemas.microsoft.com/office/drawing/2017/model3d" xmlns:o="urn:schemas-microsoft-com:office:office" xmlns:r="http://schemas.openxmlformats.org/officeDocument/2006/relationships" xmlns:m="http://schemas.openxmlformats.org/officeDocument/2006/math" xmlns:v="urn:schemas-microsoft-com:vml" xmlns:wp14="http://schemas.microsoft.com/office/word/2010/wordprocessingDrawing" xmlns:wp="http://schemas.openxmlformats.org/drawingml/2006/wordprocessingDrawing" xmlns:w10="urn:schemas-microsoft-com:office:word" xmlns:w="http://schemas.openxmlformats.org/wordprocessingml/2006/main" xmlns:w14="http://schemas.microsoft.com/office/word/2010/wordml" xmlns:w15="http://schemas.microsoft.com/office/word/2012/wordml" xmlns:w16cex="http://schemas.microsoft.com/office/word/2018/wordml/cex" xmlns:w16cid="http://schemas.microsoft.com/office/word/2016/wordml/cid" xmlns:w16="http://schemas.microsoft.com/office/word/2018/wordml" xmlns:w16se="http://schemas.microsoft.com/office/word/2015/wordml/symex" xmlns:wpg="http://schemas.microsoft.com/office/word/2010/wordprocessingGroup" xmlns:wpi="http://schemas.microsoft.com/office/word/2010/wordprocessingInk" xmlns:wne="http://schemas.microsoft.com/office/word/2006/wordml" xmlns:wps="http://schemas.microsoft.com/office/word/2010/wordprocessingShape" mc:Ignorable="w14 w15 w16se w16cid w16 w16cex wp14">
   <w:sdt>
     <w:sdtPr>
       <w:id w:val="-472363820"/>
@@ -7269,7 +6700,7 @@
 </file>
 
 <file path=word/footnotes.xml><?xml version="1.0" encoding="utf-8"?>
-<w:footnotes xmlns:wpc="http://schemas.microsoft.com/office/word/2010/wordprocessingCanvas" xmlns:cx="http://schemas.microsoft.com/office/drawing/2014/chartex" xmlns:cx1="http://schemas.microsoft.com/office/drawing/2015/9/8/chartex" xmlns:cx2="http://schemas.microsoft.com/office/drawing/2015/10/21/chartex" xmlns:cx3="http://schemas.microsoft.com/office/drawing/2016/5/9/chartex" xmlns:cx4="http://schemas.microsoft.com/office/drawing/2016/5/10/chartex" xmlns:cx5="http://schemas.microsoft.com/office/drawing/2016/5/11/chartex" xmlns:cx6="http://schemas.microsoft.com/office/drawing/2016/5/12/chartex" xmlns:cx7="http://schemas.microsoft.com/office/drawing/2016/5/13/chartex" xmlns:cx8="http://schemas.microsoft.com/office/drawing/2016/5/14/chartex" xmlns:mc="http://schemas.openxmlformats.org/markup-compatibility/2006" xmlns:aink="http://schemas.microsoft.com/office/drawing/2016/ink" xmlns:am3d="http://schemas.microsoft.com/office/drawing/2017/model3d" xmlns:o="urn:schemas-microsoft-com:office:office" xmlns:r="http://schemas.openxmlformats.org/officeDocument/2006/relationships" xmlns:m="http://schemas.openxmlformats.org/officeDocument/2006/math" xmlns:v="urn:schemas-microsoft-com:vml" xmlns:wp14="http://schemas.microsoft.com/office/word/2010/wordprocessingDrawing" xmlns:wp="http://schemas.openxmlformats.org/drawingml/2006/wordprocessingDrawing" xmlns:w10="urn:schemas-microsoft-com:office:word" xmlns:w="http://schemas.openxmlformats.org/wordprocessingml/2006/main" xmlns:w14="http://schemas.microsoft.com/office/word/2010/wordml" xmlns:w15="http://schemas.microsoft.com/office/word/2012/wordml" xmlns:w16cid="http://schemas.microsoft.com/office/word/2016/wordml/cid" xmlns:w16se="http://schemas.microsoft.com/office/word/2015/wordml/symex" xmlns:wpg="http://schemas.microsoft.com/office/word/2010/wordprocessingGroup" xmlns:wpi="http://schemas.microsoft.com/office/word/2010/wordprocessingInk" xmlns:wne="http://schemas.microsoft.com/office/word/2006/wordml" xmlns:wps="http://schemas.microsoft.com/office/word/2010/wordprocessingShape" mc:Ignorable="w14 w15 w16se w16cid wp14">
+<w:footnotes xmlns:wpc="http://schemas.microsoft.com/office/word/2010/wordprocessingCanvas" xmlns:cx="http://schemas.microsoft.com/office/drawing/2014/chartex" xmlns:cx1="http://schemas.microsoft.com/office/drawing/2015/9/8/chartex" xmlns:cx2="http://schemas.microsoft.com/office/drawing/2015/10/21/chartex" xmlns:cx3="http://schemas.microsoft.com/office/drawing/2016/5/9/chartex" xmlns:cx4="http://schemas.microsoft.com/office/drawing/2016/5/10/chartex" xmlns:cx5="http://schemas.microsoft.com/office/drawing/2016/5/11/chartex" xmlns:cx6="http://schemas.microsoft.com/office/drawing/2016/5/12/chartex" xmlns:cx7="http://schemas.microsoft.com/office/drawing/2016/5/13/chartex" xmlns:cx8="http://schemas.microsoft.com/office/drawing/2016/5/14/chartex" xmlns:mc="http://schemas.openxmlformats.org/markup-compatibility/2006" xmlns:aink="http://schemas.microsoft.com/office/drawing/2016/ink" xmlns:am3d="http://schemas.microsoft.com/office/drawing/2017/model3d" xmlns:o="urn:schemas-microsoft-com:office:office" xmlns:r="http://schemas.openxmlformats.org/officeDocument/2006/relationships" xmlns:m="http://schemas.openxmlformats.org/officeDocument/2006/math" xmlns:v="urn:schemas-microsoft-com:vml" xmlns:wp14="http://schemas.microsoft.com/office/word/2010/wordprocessingDrawing" xmlns:wp="http://schemas.openxmlformats.org/drawingml/2006/wordprocessingDrawing" xmlns:w10="urn:schemas-microsoft-com:office:word" xmlns:w="http://schemas.openxmlformats.org/wordprocessingml/2006/main" xmlns:w14="http://schemas.microsoft.com/office/word/2010/wordml" xmlns:w15="http://schemas.microsoft.com/office/word/2012/wordml" xmlns:w16cex="http://schemas.microsoft.com/office/word/2018/wordml/cex" xmlns:w16cid="http://schemas.microsoft.com/office/word/2016/wordml/cid" xmlns:w16="http://schemas.microsoft.com/office/word/2018/wordml" xmlns:w16se="http://schemas.microsoft.com/office/word/2015/wordml/symex" xmlns:wpg="http://schemas.microsoft.com/office/word/2010/wordprocessingGroup" xmlns:wpi="http://schemas.microsoft.com/office/word/2010/wordprocessingInk" xmlns:wne="http://schemas.microsoft.com/office/word/2006/wordml" xmlns:wps="http://schemas.microsoft.com/office/word/2010/wordprocessingShape" mc:Ignorable="w14 w15 w16se w16cid w16 w16cex wp14">
   <w:footnote w:type="separator" w:id="-1">
     <w:p>
       <w:r>
@@ -7582,21 +7013,13 @@
 </file>
 
 <file path=word/header1.xml><?xml version="1.0" encoding="utf-8"?>
-<w:hdr xmlns:wpc="http://schemas.microsoft.com/office/word/2010/wordprocessingCanvas" xmlns:cx="http://schemas.microsoft.com/office/drawing/2014/chartex" xmlns:cx1="http://schemas.microsoft.com/office/drawing/2015/9/8/chartex" xmlns:cx2="http://schemas.microsoft.com/office/drawing/2015/10/21/chartex" xmlns:cx3="http://schemas.microsoft.com/office/drawing/2016/5/9/chartex" xmlns:cx4="http://schemas.microsoft.com/office/drawing/2016/5/10/chartex" xmlns:cx5="http://schemas.microsoft.com/office/drawing/2016/5/11/chartex" xmlns:cx6="http://schemas.microsoft.com/office/drawing/2016/5/12/chartex" xmlns:cx7="http://schemas.microsoft.com/office/drawing/2016/5/13/chartex" xmlns:cx8="http://schemas.microsoft.com/office/drawing/2016/5/14/chartex" xmlns:mc="http://schemas.openxmlformats.org/markup-compatibility/2006" xmlns:aink="http://schemas.microsoft.com/office/drawing/2016/ink" xmlns:am3d="http://schemas.microsoft.com/office/drawing/2017/model3d" xmlns:o="urn:schemas-microsoft-com:office:office" xmlns:r="http://schemas.openxmlformats.org/officeDocument/2006/relationships" xmlns:m="http://schemas.openxmlformats.org/officeDocument/2006/math" xmlns:v="urn:schemas-microsoft-com:vml" xmlns:wp14="http://schemas.microsoft.com/office/word/2010/wordprocessingDrawing" xmlns:wp="http://schemas.openxmlformats.org/drawingml/2006/wordprocessingDrawing" xmlns:w10="urn:schemas-microsoft-com:office:word" xmlns:w="http://schemas.openxmlformats.org/wordprocessingml/2006/main" xmlns:w14="http://schemas.microsoft.com/office/word/2010/wordml" xmlns:w15="http://schemas.microsoft.com/office/word/2012/wordml" xmlns:w16cid="http://schemas.microsoft.com/office/word/2016/wordml/cid" xmlns:w16se="http://schemas.microsoft.com/office/word/2015/wordml/symex" xmlns:wpg="http://schemas.microsoft.com/office/word/2010/wordprocessingGroup" xmlns:wpi="http://schemas.microsoft.com/office/word/2010/wordprocessingInk" xmlns:wne="http://schemas.microsoft.com/office/word/2006/wordml" xmlns:wps="http://schemas.microsoft.com/office/word/2010/wordprocessingShape" mc:Ignorable="w14 w15 w16se w16cid wp14">
+<w:hdr xmlns:wpc="http://schemas.microsoft.com/office/word/2010/wordprocessingCanvas" xmlns:cx="http://schemas.microsoft.com/office/drawing/2014/chartex" xmlns:cx1="http://schemas.microsoft.com/office/drawing/2015/9/8/chartex" xmlns:cx2="http://schemas.microsoft.com/office/drawing/2015/10/21/chartex" xmlns:cx3="http://schemas.microsoft.com/office/drawing/2016/5/9/chartex" xmlns:cx4="http://schemas.microsoft.com/office/drawing/2016/5/10/chartex" xmlns:cx5="http://schemas.microsoft.com/office/drawing/2016/5/11/chartex" xmlns:cx6="http://schemas.microsoft.com/office/drawing/2016/5/12/chartex" xmlns:cx7="http://schemas.microsoft.com/office/drawing/2016/5/13/chartex" xmlns:cx8="http://schemas.microsoft.com/office/drawing/2016/5/14/chartex" xmlns:mc="http://schemas.openxmlformats.org/markup-compatibility/2006" xmlns:aink="http://schemas.microsoft.com/office/drawing/2016/ink" xmlns:am3d="http://schemas.microsoft.com/office/drawing/2017/model3d" xmlns:o="urn:schemas-microsoft-com:office:office" xmlns:r="http://schemas.openxmlformats.org/officeDocument/2006/relationships" xmlns:m="http://schemas.openxmlformats.org/officeDocument/2006/math" xmlns:v="urn:schemas-microsoft-com:vml" xmlns:wp14="http://schemas.microsoft.com/office/word/2010/wordprocessingDrawing" xmlns:wp="http://schemas.openxmlformats.org/drawingml/2006/wordprocessingDrawing" xmlns:w10="urn:schemas-microsoft-com:office:word" xmlns:w="http://schemas.openxmlformats.org/wordprocessingml/2006/main" xmlns:w14="http://schemas.microsoft.com/office/word/2010/wordml" xmlns:w15="http://schemas.microsoft.com/office/word/2012/wordml" xmlns:w16cex="http://schemas.microsoft.com/office/word/2018/wordml/cex" xmlns:w16cid="http://schemas.microsoft.com/office/word/2016/wordml/cid" xmlns:w16="http://schemas.microsoft.com/office/word/2018/wordml" xmlns:w16se="http://schemas.microsoft.com/office/word/2015/wordml/symex" xmlns:wpg="http://schemas.microsoft.com/office/word/2010/wordprocessingGroup" xmlns:wpi="http://schemas.microsoft.com/office/word/2010/wordprocessingInk" xmlns:wne="http://schemas.microsoft.com/office/word/2006/wordml" xmlns:wps="http://schemas.microsoft.com/office/word/2010/wordprocessingShape" mc:Ignorable="w14 w15 w16se w16cid w16 w16cex wp14">
   <w:p>
     <w:pPr>
       <w:pStyle w:val="Header"/>
     </w:pPr>
     <w:r>
-      <w:t xml:space="preserve">SOP for </w:t>
-    </w:r>
-    <w:proofErr w:type="spellStart"/>
-    <w:r>
-      <w:t>CvTdb</w:t>
-    </w:r>
-    <w:proofErr w:type="spellEnd"/>
-    <w:r>
-      <w:t xml:space="preserve"> Data Curation</w:t>
+      <w:t>SOP for CvTdb Data Curation</w:t>
     </w:r>
     <w:r>
       <w:tab/>
@@ -7617,7 +7040,7 @@
       <w:rPr>
         <w:noProof/>
       </w:rPr>
-      <w:t>9/8/2020</w:t>
+      <w:t>4/9/2021</w:t>
     </w:r>
     <w:r>
       <w:fldChar w:fldCharType="end"/>
@@ -7627,7 +7050,7 @@
 </file>
 
 <file path=word/numbering.xml><?xml version="1.0" encoding="utf-8"?>
-<w:numbering xmlns:wpc="http://schemas.microsoft.com/office/word/2010/wordprocessingCanvas" xmlns:cx="http://schemas.microsoft.com/office/drawing/2014/chartex" xmlns:cx1="http://schemas.microsoft.com/office/drawing/2015/9/8/chartex" xmlns:cx2="http://schemas.microsoft.com/office/drawing/2015/10/21/chartex" xmlns:cx3="http://schemas.microsoft.com/office/drawing/2016/5/9/chartex" xmlns:cx4="http://schemas.microsoft.com/office/drawing/2016/5/10/chartex" xmlns:cx5="http://schemas.microsoft.com/office/drawing/2016/5/11/chartex" xmlns:cx6="http://schemas.microsoft.com/office/drawing/2016/5/12/chartex" xmlns:cx7="http://schemas.microsoft.com/office/drawing/2016/5/13/chartex" xmlns:cx8="http://schemas.microsoft.com/office/drawing/2016/5/14/chartex" xmlns:mc="http://schemas.openxmlformats.org/markup-compatibility/2006" xmlns:aink="http://schemas.microsoft.com/office/drawing/2016/ink" xmlns:am3d="http://schemas.microsoft.com/office/drawing/2017/model3d" xmlns:o="urn:schemas-microsoft-com:office:office" xmlns:r="http://schemas.openxmlformats.org/officeDocument/2006/relationships" xmlns:m="http://schemas.openxmlformats.org/officeDocument/2006/math" xmlns:v="urn:schemas-microsoft-com:vml" xmlns:wp14="http://schemas.microsoft.com/office/word/2010/wordprocessingDrawing" xmlns:wp="http://schemas.openxmlformats.org/drawingml/2006/wordprocessingDrawing" xmlns:w10="urn:schemas-microsoft-com:office:word" xmlns:w="http://schemas.openxmlformats.org/wordprocessingml/2006/main" xmlns:w14="http://schemas.microsoft.com/office/word/2010/wordml" xmlns:w15="http://schemas.microsoft.com/office/word/2012/wordml" xmlns:w16cid="http://schemas.microsoft.com/office/word/2016/wordml/cid" xmlns:w16se="http://schemas.microsoft.com/office/word/2015/wordml/symex" xmlns:wpg="http://schemas.microsoft.com/office/word/2010/wordprocessingGroup" xmlns:wpi="http://schemas.microsoft.com/office/word/2010/wordprocessingInk" xmlns:wne="http://schemas.microsoft.com/office/word/2006/wordml" xmlns:wps="http://schemas.microsoft.com/office/word/2010/wordprocessingShape" mc:Ignorable="w14 w15 w16se w16cid wp14">
+<w:numbering xmlns:wpc="http://schemas.microsoft.com/office/word/2010/wordprocessingCanvas" xmlns:cx="http://schemas.microsoft.com/office/drawing/2014/chartex" xmlns:cx1="http://schemas.microsoft.com/office/drawing/2015/9/8/chartex" xmlns:cx2="http://schemas.microsoft.com/office/drawing/2015/10/21/chartex" xmlns:cx3="http://schemas.microsoft.com/office/drawing/2016/5/9/chartex" xmlns:cx4="http://schemas.microsoft.com/office/drawing/2016/5/10/chartex" xmlns:cx5="http://schemas.microsoft.com/office/drawing/2016/5/11/chartex" xmlns:cx6="http://schemas.microsoft.com/office/drawing/2016/5/12/chartex" xmlns:cx7="http://schemas.microsoft.com/office/drawing/2016/5/13/chartex" xmlns:cx8="http://schemas.microsoft.com/office/drawing/2016/5/14/chartex" xmlns:mc="http://schemas.openxmlformats.org/markup-compatibility/2006" xmlns:aink="http://schemas.microsoft.com/office/drawing/2016/ink" xmlns:am3d="http://schemas.microsoft.com/office/drawing/2017/model3d" xmlns:o="urn:schemas-microsoft-com:office:office" xmlns:r="http://schemas.openxmlformats.org/officeDocument/2006/relationships" xmlns:m="http://schemas.openxmlformats.org/officeDocument/2006/math" xmlns:v="urn:schemas-microsoft-com:vml" xmlns:wp14="http://schemas.microsoft.com/office/word/2010/wordprocessingDrawing" xmlns:wp="http://schemas.openxmlformats.org/drawingml/2006/wordprocessingDrawing" xmlns:w10="urn:schemas-microsoft-com:office:word" xmlns:w="http://schemas.openxmlformats.org/wordprocessingml/2006/main" xmlns:w14="http://schemas.microsoft.com/office/word/2010/wordml" xmlns:w15="http://schemas.microsoft.com/office/word/2012/wordml" xmlns:w16cex="http://schemas.microsoft.com/office/word/2018/wordml/cex" xmlns:w16cid="http://schemas.microsoft.com/office/word/2016/wordml/cid" xmlns:w16="http://schemas.microsoft.com/office/word/2018/wordml" xmlns:w16se="http://schemas.microsoft.com/office/word/2015/wordml/symex" xmlns:wpg="http://schemas.microsoft.com/office/word/2010/wordprocessingGroup" xmlns:wpi="http://schemas.microsoft.com/office/word/2010/wordprocessingInk" xmlns:wne="http://schemas.microsoft.com/office/word/2006/wordml" xmlns:wps="http://schemas.microsoft.com/office/word/2010/wordprocessingShape" mc:Ignorable="w14 w15 w16se w16cid w16 w16cex wp14">
   <w:abstractNum w:abstractNumId="0" w15:restartNumberingAfterBreak="0">
     <w:nsid w:val="01CB03F9"/>
     <w:multiLevelType w:val="hybridMultilevel"/>
@@ -7719,6 +7142,119 @@
     </w:lvl>
   </w:abstractNum>
   <w:abstractNum w:abstractNumId="1" w15:restartNumberingAfterBreak="0">
+    <w:nsid w:val="063A1F83"/>
+    <w:multiLevelType w:val="hybridMultilevel"/>
+    <w:tmpl w:val="149E3372"/>
+    <w:lvl w:ilvl="0" w:tplc="04090001">
+      <w:start w:val="1"/>
+      <w:numFmt w:val="bullet"/>
+      <w:lvlText w:val=""/>
+      <w:lvlJc w:val="left"/>
+      <w:pPr>
+        <w:ind w:left="720" w:hanging="360"/>
+      </w:pPr>
+      <w:rPr>
+        <w:rFonts w:ascii="Symbol" w:hAnsi="Symbol" w:hint="default"/>
+      </w:rPr>
+    </w:lvl>
+    <w:lvl w:ilvl="1" w:tplc="04090003">
+      <w:start w:val="1"/>
+      <w:numFmt w:val="bullet"/>
+      <w:lvlText w:val="o"/>
+      <w:lvlJc w:val="left"/>
+      <w:pPr>
+        <w:ind w:left="1440" w:hanging="360"/>
+      </w:pPr>
+      <w:rPr>
+        <w:rFonts w:ascii="Courier New" w:hAnsi="Courier New" w:cs="Courier New" w:hint="default"/>
+      </w:rPr>
+    </w:lvl>
+    <w:lvl w:ilvl="2" w:tplc="04090005">
+      <w:start w:val="1"/>
+      <w:numFmt w:val="bullet"/>
+      <w:lvlText w:val=""/>
+      <w:lvlJc w:val="left"/>
+      <w:pPr>
+        <w:ind w:left="2160" w:hanging="360"/>
+      </w:pPr>
+      <w:rPr>
+        <w:rFonts w:ascii="Wingdings" w:hAnsi="Wingdings" w:hint="default"/>
+      </w:rPr>
+    </w:lvl>
+    <w:lvl w:ilvl="3" w:tplc="04090001">
+      <w:start w:val="1"/>
+      <w:numFmt w:val="bullet"/>
+      <w:lvlText w:val=""/>
+      <w:lvlJc w:val="left"/>
+      <w:pPr>
+        <w:ind w:left="2880" w:hanging="360"/>
+      </w:pPr>
+      <w:rPr>
+        <w:rFonts w:ascii="Symbol" w:hAnsi="Symbol" w:hint="default"/>
+      </w:rPr>
+    </w:lvl>
+    <w:lvl w:ilvl="4" w:tplc="04090003">
+      <w:start w:val="1"/>
+      <w:numFmt w:val="bullet"/>
+      <w:lvlText w:val="o"/>
+      <w:lvlJc w:val="left"/>
+      <w:pPr>
+        <w:ind w:left="3600" w:hanging="360"/>
+      </w:pPr>
+      <w:rPr>
+        <w:rFonts w:ascii="Courier New" w:hAnsi="Courier New" w:cs="Courier New" w:hint="default"/>
+      </w:rPr>
+    </w:lvl>
+    <w:lvl w:ilvl="5" w:tplc="04090005">
+      <w:start w:val="1"/>
+      <w:numFmt w:val="bullet"/>
+      <w:lvlText w:val=""/>
+      <w:lvlJc w:val="left"/>
+      <w:pPr>
+        <w:ind w:left="4320" w:hanging="360"/>
+      </w:pPr>
+      <w:rPr>
+        <w:rFonts w:ascii="Wingdings" w:hAnsi="Wingdings" w:hint="default"/>
+      </w:rPr>
+    </w:lvl>
+    <w:lvl w:ilvl="6" w:tplc="04090001">
+      <w:start w:val="1"/>
+      <w:numFmt w:val="bullet"/>
+      <w:lvlText w:val=""/>
+      <w:lvlJc w:val="left"/>
+      <w:pPr>
+        <w:ind w:left="5040" w:hanging="360"/>
+      </w:pPr>
+      <w:rPr>
+        <w:rFonts w:ascii="Symbol" w:hAnsi="Symbol" w:hint="default"/>
+      </w:rPr>
+    </w:lvl>
+    <w:lvl w:ilvl="7" w:tplc="04090003">
+      <w:start w:val="1"/>
+      <w:numFmt w:val="bullet"/>
+      <w:lvlText w:val="o"/>
+      <w:lvlJc w:val="left"/>
+      <w:pPr>
+        <w:ind w:left="5760" w:hanging="360"/>
+      </w:pPr>
+      <w:rPr>
+        <w:rFonts w:ascii="Courier New" w:hAnsi="Courier New" w:cs="Courier New" w:hint="default"/>
+      </w:rPr>
+    </w:lvl>
+    <w:lvl w:ilvl="8" w:tplc="04090005">
+      <w:start w:val="1"/>
+      <w:numFmt w:val="bullet"/>
+      <w:lvlText w:val=""/>
+      <w:lvlJc w:val="left"/>
+      <w:pPr>
+        <w:ind w:left="6480" w:hanging="360"/>
+      </w:pPr>
+      <w:rPr>
+        <w:rFonts w:ascii="Wingdings" w:hAnsi="Wingdings" w:hint="default"/>
+      </w:rPr>
+    </w:lvl>
+  </w:abstractNum>
+  <w:abstractNum w:abstractNumId="2" w15:restartNumberingAfterBreak="0">
     <w:nsid w:val="097047BB"/>
     <w:multiLevelType w:val="hybridMultilevel"/>
     <w:tmpl w:val="18EC70A4"/>
@@ -7804,7 +7340,7 @@
       </w:pPr>
     </w:lvl>
   </w:abstractNum>
-  <w:abstractNum w:abstractNumId="2" w15:restartNumberingAfterBreak="0">
+  <w:abstractNum w:abstractNumId="3" w15:restartNumberingAfterBreak="0">
     <w:nsid w:val="1D0A3B89"/>
     <w:multiLevelType w:val="hybridMultilevel"/>
     <w:tmpl w:val="871A813C"/>
@@ -7893,7 +7429,7 @@
       </w:pPr>
     </w:lvl>
   </w:abstractNum>
-  <w:abstractNum w:abstractNumId="3" w15:restartNumberingAfterBreak="0">
+  <w:abstractNum w:abstractNumId="4" w15:restartNumberingAfterBreak="0">
     <w:nsid w:val="2E146A9B"/>
     <w:multiLevelType w:val="multilevel"/>
     <w:tmpl w:val="2C0E6F3A"/>
@@ -8006,7 +7542,7 @@
       </w:pPr>
     </w:lvl>
   </w:abstractNum>
-  <w:abstractNum w:abstractNumId="4" w15:restartNumberingAfterBreak="0">
+  <w:abstractNum w:abstractNumId="5" w15:restartNumberingAfterBreak="0">
     <w:nsid w:val="38735E4B"/>
     <w:multiLevelType w:val="hybridMultilevel"/>
     <w:tmpl w:val="6BECD5BE"/>
@@ -8092,7 +7628,7 @@
       </w:pPr>
     </w:lvl>
   </w:abstractNum>
-  <w:abstractNum w:abstractNumId="5" w15:restartNumberingAfterBreak="0">
+  <w:abstractNum w:abstractNumId="6" w15:restartNumberingAfterBreak="0">
     <w:nsid w:val="40A00201"/>
     <w:multiLevelType w:val="hybridMultilevel"/>
     <w:tmpl w:val="AFE21F78"/>
@@ -8179,7 +7715,7 @@
     </w:lvl>
   </w:abstractNum>
   <w:num w:numId="1">
-    <w:abstractNumId w:val="3"/>
+    <w:abstractNumId w:val="4"/>
     <w:lvlOverride w:ilvl="0">
       <w:startOverride w:val="1"/>
     </w:lvlOverride>
@@ -8209,10 +7745,10 @@
     </w:lvlOverride>
   </w:num>
   <w:num w:numId="2">
-    <w:abstractNumId w:val="1"/>
+    <w:abstractNumId w:val="2"/>
   </w:num>
   <w:num w:numId="3">
-    <w:abstractNumId w:val="4"/>
+    <w:abstractNumId w:val="5"/>
   </w:num>
   <w:num w:numId="4">
     <w:abstractNumId w:val="0"/>
@@ -8245,13 +7781,13 @@
     </w:lvlOverride>
   </w:num>
   <w:num w:numId="5">
-    <w:abstractNumId w:val="2"/>
+    <w:abstractNumId w:val="3"/>
   </w:num>
   <w:num w:numId="6">
     <w:abstractNumId w:val="0"/>
   </w:num>
   <w:num w:numId="7">
-    <w:abstractNumId w:val="5"/>
+    <w:abstractNumId w:val="6"/>
     <w:lvlOverride w:ilvl="0">
       <w:startOverride w:val="1"/>
     </w:lvlOverride>
@@ -8280,11 +7816,23 @@
       <w:startOverride w:val="1"/>
     </w:lvlOverride>
   </w:num>
+  <w:num w:numId="8">
+    <w:abstractNumId w:val="1"/>
+    <w:lvlOverride w:ilvl="0"/>
+    <w:lvlOverride w:ilvl="1"/>
+    <w:lvlOverride w:ilvl="2"/>
+    <w:lvlOverride w:ilvl="3"/>
+    <w:lvlOverride w:ilvl="4"/>
+    <w:lvlOverride w:ilvl="5"/>
+    <w:lvlOverride w:ilvl="6"/>
+    <w:lvlOverride w:ilvl="7"/>
+    <w:lvlOverride w:ilvl="8"/>
+  </w:num>
 </w:numbering>
 </file>
 
 <file path=word/styles.xml><?xml version="1.0" encoding="utf-8"?>
-<w:styles xmlns:mc="http://schemas.openxmlformats.org/markup-compatibility/2006" xmlns:r="http://schemas.openxmlformats.org/officeDocument/2006/relationships" xmlns:w="http://schemas.openxmlformats.org/wordprocessingml/2006/main" xmlns:w14="http://schemas.microsoft.com/office/word/2010/wordml" xmlns:w15="http://schemas.microsoft.com/office/word/2012/wordml" xmlns:w16cid="http://schemas.microsoft.com/office/word/2016/wordml/cid" xmlns:w16se="http://schemas.microsoft.com/office/word/2015/wordml/symex" mc:Ignorable="w14 w15 w16se w16cid">
+<w:styles xmlns:mc="http://schemas.openxmlformats.org/markup-compatibility/2006" xmlns:r="http://schemas.openxmlformats.org/officeDocument/2006/relationships" xmlns:w="http://schemas.openxmlformats.org/wordprocessingml/2006/main" xmlns:w14="http://schemas.microsoft.com/office/word/2010/wordml" xmlns:w15="http://schemas.microsoft.com/office/word/2012/wordml" xmlns:w16cex="http://schemas.microsoft.com/office/word/2018/wordml/cex" xmlns:w16cid="http://schemas.microsoft.com/office/word/2016/wordml/cid" xmlns:w16="http://schemas.microsoft.com/office/word/2018/wordml" xmlns:w16se="http://schemas.microsoft.com/office/word/2015/wordml/symex" mc:Ignorable="w14 w15 w16se w16cid w16 w16cex">
   <w:docDefaults>
     <w:rPrDefault>
       <w:rPr>
@@ -8776,6 +8324,7 @@
   <w:style w:type="character" w:default="1" w:styleId="DefaultParagraphFont">
     <w:name w:val="Default Paragraph Font"/>
     <w:uiPriority w:val="1"/>
+    <w:semiHidden/>
     <w:unhideWhenUsed/>
   </w:style>
   <w:style w:type="table" w:default="1" w:styleId="TableNormal">

</xml_diff>